<commit_message>
Modifica scenari ed inizio use cases
Da completare domani al tutorato
</commit_message>
<xml_diff>
--- a/ProblemStatement.docx
+++ b/ProblemStatement.docx
@@ -458,7 +458,17 @@
                 <w:sz w:val="32"/>
                 <w:szCs w:val="44"/>
               </w:rPr>
-              <w:t>Nome Scenario</w:t>
+              <w:t xml:space="preserve">Nome </w:t>
+            </w:r>
+            <w:r>
+              <w:rPr>
+                <w:bCs w:val="0"/>
+                <w:i/>
+                <w:iCs/>
+                <w:sz w:val="32"/>
+                <w:szCs w:val="44"/>
+              </w:rPr>
+              <w:t>Scenario</w:t>
             </w:r>
           </w:p>
         </w:tc>
@@ -485,7 +495,34 @@
                 <w:szCs w:val="36"/>
                 <w:u w:val="single"/>
               </w:rPr>
-              <w:t>Moderazioni Articoli</w:t>
+              <w:t>Moderazion</w:t>
+            </w:r>
+            <w:r>
+              <w:rPr>
+                <w:bCs/>
+                <w:sz w:val="24"/>
+                <w:szCs w:val="36"/>
+                <w:u w:val="single"/>
+              </w:rPr>
+              <w:t>e</w:t>
+            </w:r>
+            <w:r>
+              <w:rPr>
+                <w:bCs/>
+                <w:sz w:val="24"/>
+                <w:szCs w:val="36"/>
+                <w:u w:val="single"/>
+              </w:rPr>
+              <w:t xml:space="preserve"> Articol</w:t>
+            </w:r>
+            <w:r>
+              <w:rPr>
+                <w:bCs/>
+                <w:sz w:val="24"/>
+                <w:szCs w:val="36"/>
+                <w:u w:val="single"/>
+              </w:rPr>
+              <w:t>o</w:t>
             </w:r>
           </w:p>
         </w:tc>
@@ -773,7 +810,23 @@
                 <w:sz w:val="24"/>
                 <w:szCs w:val="36"/>
               </w:rPr>
-              <w:t>Entrato nella sezione pubblicazione, Siano potrà iniziare ad analizzare l’articolo</w:t>
+              <w:t xml:space="preserve">Entrato nella sezione pubblicazione, Siano </w:t>
+            </w:r>
+            <w:r>
+              <w:rPr>
+                <w:bCs/>
+                <w:sz w:val="24"/>
+                <w:szCs w:val="36"/>
+              </w:rPr>
+              <w:t>inizia ad</w:t>
+            </w:r>
+            <w:r>
+              <w:rPr>
+                <w:bCs/>
+                <w:sz w:val="24"/>
+                <w:szCs w:val="36"/>
+              </w:rPr>
+              <w:t xml:space="preserve"> analizzare l’articolo</w:t>
             </w:r>
             <w:r>
               <w:rPr>
@@ -789,124 +842,7 @@
                 <w:sz w:val="24"/>
                 <w:szCs w:val="36"/>
               </w:rPr>
-              <w:t xml:space="preserve"> che sarà eseguita nel seguente modo:</w:t>
-            </w:r>
-          </w:p>
-          <w:p>
-            <w:pPr>
-              <w:pStyle w:val="Paragrafoelenco"/>
-              <w:cnfStyle w:val="000000100000" w:firstRow="0" w:lastRow="0" w:firstColumn="0" w:lastColumn="0" w:oddVBand="0" w:evenVBand="0" w:oddHBand="1" w:evenHBand="0" w:firstRowFirstColumn="0" w:firstRowLastColumn="0" w:lastRowFirstColumn="0" w:lastRowLastColumn="0"/>
-              <w:rPr>
-                <w:bCs/>
-                <w:sz w:val="24"/>
-                <w:szCs w:val="36"/>
-              </w:rPr>
-            </w:pPr>
-          </w:p>
-          <w:p>
-            <w:pPr>
-              <w:pStyle w:val="Paragrafoelenco"/>
-              <w:numPr>
-                <w:ilvl w:val="1"/>
-                <w:numId w:val="4"/>
-              </w:numPr>
-              <w:cnfStyle w:val="000000100000" w:firstRow="0" w:lastRow="0" w:firstColumn="0" w:lastColumn="0" w:oddVBand="0" w:evenVBand="0" w:oddHBand="1" w:evenHBand="0" w:firstRowFirstColumn="0" w:firstRowLastColumn="0" w:lastRowFirstColumn="0" w:lastRowLastColumn="0"/>
-              <w:rPr>
-                <w:bCs/>
-                <w:sz w:val="24"/>
-                <w:szCs w:val="36"/>
-              </w:rPr>
-            </w:pPr>
-            <w:r>
-              <w:rPr>
-                <w:bCs/>
-                <w:sz w:val="24"/>
-                <w:szCs w:val="36"/>
-              </w:rPr>
-              <w:t>Controllo manuale della coerenza del</w:t>
-            </w:r>
-            <w:r>
-              <w:rPr>
-                <w:bCs/>
-                <w:sz w:val="24"/>
-                <w:szCs w:val="36"/>
-              </w:rPr>
-              <w:t xml:space="preserve"> contenuto dell’articolo rispetto alla presentazione dell’articolo stesso</w:t>
-            </w:r>
-          </w:p>
-          <w:p>
-            <w:pPr>
-              <w:cnfStyle w:val="000000100000" w:firstRow="0" w:lastRow="0" w:firstColumn="0" w:lastColumn="0" w:oddVBand="0" w:evenVBand="0" w:oddHBand="1" w:evenHBand="0" w:firstRowFirstColumn="0" w:firstRowLastColumn="0" w:lastRowFirstColumn="0" w:lastRowLastColumn="0"/>
-              <w:rPr>
-                <w:bCs/>
-                <w:sz w:val="24"/>
-                <w:szCs w:val="36"/>
-              </w:rPr>
-            </w:pPr>
-          </w:p>
-          <w:p>
-            <w:pPr>
-              <w:pStyle w:val="Paragrafoelenco"/>
-              <w:numPr>
-                <w:ilvl w:val="1"/>
-                <w:numId w:val="4"/>
-              </w:numPr>
-              <w:cnfStyle w:val="000000100000" w:firstRow="0" w:lastRow="0" w:firstColumn="0" w:lastColumn="0" w:oddVBand="0" w:evenVBand="0" w:oddHBand="1" w:evenHBand="0" w:firstRowFirstColumn="0" w:firstRowLastColumn="0" w:lastRowFirstColumn="0" w:lastRowLastColumn="0"/>
-              <w:rPr>
-                <w:bCs/>
-                <w:sz w:val="24"/>
-                <w:szCs w:val="36"/>
-              </w:rPr>
-            </w:pPr>
-            <w:r>
-              <w:rPr>
-                <w:bCs/>
-                <w:sz w:val="24"/>
-                <w:szCs w:val="36"/>
-              </w:rPr>
-              <w:t>Controllo manuale della correttezza dell’articolo rispetto alla categoria di pubblicazione</w:t>
-            </w:r>
-          </w:p>
-          <w:p>
-            <w:pPr>
-              <w:pStyle w:val="Paragrafoelenco"/>
-              <w:cnfStyle w:val="000000100000" w:firstRow="0" w:lastRow="0" w:firstColumn="0" w:lastColumn="0" w:oddVBand="0" w:evenVBand="0" w:oddHBand="1" w:evenHBand="0" w:firstRowFirstColumn="0" w:firstRowLastColumn="0" w:lastRowFirstColumn="0" w:lastRowLastColumn="0"/>
-              <w:rPr>
-                <w:bCs/>
-                <w:sz w:val="24"/>
-                <w:szCs w:val="36"/>
-              </w:rPr>
-            </w:pPr>
-          </w:p>
-          <w:p>
-            <w:pPr>
-              <w:pStyle w:val="Paragrafoelenco"/>
-              <w:numPr>
-                <w:ilvl w:val="1"/>
-                <w:numId w:val="4"/>
-              </w:numPr>
-              <w:cnfStyle w:val="000000100000" w:firstRow="0" w:lastRow="0" w:firstColumn="0" w:lastColumn="0" w:oddVBand="0" w:evenVBand="0" w:oddHBand="1" w:evenHBand="0" w:firstRowFirstColumn="0" w:firstRowLastColumn="0" w:lastRowFirstColumn="0" w:lastRowLastColumn="0"/>
-              <w:rPr>
-                <w:bCs/>
-                <w:sz w:val="24"/>
-                <w:szCs w:val="36"/>
-              </w:rPr>
-            </w:pPr>
-            <w:r>
-              <w:rPr>
-                <w:bCs/>
-                <w:sz w:val="24"/>
-                <w:szCs w:val="36"/>
-              </w:rPr>
-              <w:t xml:space="preserve">Controllo della correttezza ortografica del contenuto tramite un supporto fornito </w:t>
-            </w:r>
-            <w:r>
-              <w:rPr>
-                <w:bCs/>
-                <w:sz w:val="24"/>
-                <w:szCs w:val="36"/>
-              </w:rPr>
-              <w:t>dal sistema per l’analisi della correttezza grammaticale</w:t>
+              <w:t>.</w:t>
             </w:r>
           </w:p>
           <w:p>
@@ -939,31 +875,7 @@
                 <w:sz w:val="24"/>
                 <w:szCs w:val="36"/>
               </w:rPr>
-              <w:t xml:space="preserve">Effettuati questi controlli, Siano deciderà se effettuare o meno la pubblicazione dell’articolo, notificando l’autore tramite </w:t>
-            </w:r>
-            <w:r>
-              <w:rPr>
-                <w:bCs/>
-                <w:sz w:val="24"/>
-                <w:szCs w:val="36"/>
-              </w:rPr>
-              <w:t>un’e-mail</w:t>
-            </w:r>
-            <w:r>
-              <w:rPr>
-                <w:bCs/>
-                <w:sz w:val="24"/>
-                <w:szCs w:val="36"/>
-              </w:rPr>
-              <w:t xml:space="preserve"> sull’esito dell’analisi dell’articolo</w:t>
-            </w:r>
-            <w:r>
-              <w:rPr>
-                <w:bCs/>
-                <w:sz w:val="24"/>
-                <w:szCs w:val="36"/>
-              </w:rPr>
-              <w:t>.</w:t>
+              <w:t>Effettuati questi controlli</w:t>
             </w:r>
             <w:r>
               <w:rPr>
@@ -979,130 +891,15 @@
                 <w:sz w:val="24"/>
                 <w:szCs w:val="36"/>
               </w:rPr>
-              <w:t>In</w:t>
-            </w:r>
-            <w:r>
-              <w:rPr>
-                <w:bCs/>
-                <w:sz w:val="24"/>
-                <w:szCs w:val="36"/>
-              </w:rPr>
-              <w:t xml:space="preserve"> caso di rifiuto dell’articolo </w:t>
-            </w:r>
-            <w:r>
-              <w:rPr>
-                <w:bCs/>
-                <w:sz w:val="24"/>
-                <w:szCs w:val="36"/>
-              </w:rPr>
-              <w:t xml:space="preserve">verrà inviata </w:t>
-            </w:r>
-            <w:r>
-              <w:rPr>
-                <w:bCs/>
-                <w:sz w:val="24"/>
-                <w:szCs w:val="36"/>
-              </w:rPr>
-              <w:t>un’e-mail</w:t>
-            </w:r>
-            <w:r>
-              <w:rPr>
-                <w:bCs/>
-                <w:sz w:val="24"/>
-                <w:szCs w:val="36"/>
-              </w:rPr>
-              <w:t xml:space="preserve"> </w:t>
-            </w:r>
-            <w:r>
-              <w:rPr>
-                <w:bCs/>
-                <w:sz w:val="24"/>
-                <w:szCs w:val="36"/>
-              </w:rPr>
-              <w:t>con titolo</w:t>
-            </w:r>
-            <w:r>
-              <w:rPr>
-                <w:bCs/>
-                <w:sz w:val="24"/>
-                <w:szCs w:val="36"/>
-              </w:rPr>
-              <w:t xml:space="preserve"> “Respinto: il tuo articolo ha bisogno di modifiche” e nel corpo le </w:t>
-            </w:r>
-            <w:r>
-              <w:rPr>
-                <w:bCs/>
-                <w:sz w:val="24"/>
-                <w:szCs w:val="36"/>
-              </w:rPr>
-              <w:t>modifiche da effettuare</w:t>
-            </w:r>
-            <w:r>
-              <w:rPr>
-                <w:bCs/>
-                <w:sz w:val="24"/>
-                <w:szCs w:val="36"/>
-              </w:rPr>
-              <w:t>.</w:t>
-            </w:r>
-          </w:p>
-          <w:p>
-            <w:pPr>
-              <w:pStyle w:val="Paragrafoelenco"/>
-              <w:cnfStyle w:val="000000100000" w:firstRow="0" w:lastRow="0" w:firstColumn="0" w:lastColumn="0" w:oddVBand="0" w:evenVBand="0" w:oddHBand="1" w:evenHBand="0" w:firstRowFirstColumn="0" w:firstRowLastColumn="0" w:lastRowFirstColumn="0" w:lastRowLastColumn="0"/>
-              <w:rPr>
-                <w:bCs/>
-                <w:sz w:val="24"/>
-                <w:szCs w:val="36"/>
-              </w:rPr>
-            </w:pPr>
-            <w:r>
-              <w:rPr>
-                <w:bCs/>
-                <w:sz w:val="24"/>
-                <w:szCs w:val="36"/>
-              </w:rPr>
-              <w:t xml:space="preserve">Se l’articolo viene approvato verrà inviata </w:t>
-            </w:r>
-            <w:r>
-              <w:rPr>
-                <w:bCs/>
-                <w:sz w:val="24"/>
-                <w:szCs w:val="36"/>
-              </w:rPr>
-              <w:t>un’e-mail</w:t>
-            </w:r>
-            <w:r>
-              <w:rPr>
-                <w:bCs/>
-                <w:sz w:val="24"/>
-                <w:szCs w:val="36"/>
-              </w:rPr>
-              <w:t xml:space="preserve"> a Botta con titolo “</w:t>
-            </w:r>
-            <w:r>
-              <w:rPr>
-                <w:bCs/>
-                <w:sz w:val="24"/>
-                <w:szCs w:val="36"/>
-              </w:rPr>
-              <w:t>Approvato: il</w:t>
-            </w:r>
-            <w:r>
-              <w:rPr>
-                <w:bCs/>
-                <w:sz w:val="24"/>
-                <w:szCs w:val="36"/>
-              </w:rPr>
-              <w:t xml:space="preserve"> tuo articolo è stato pubblicato”</w:t>
-            </w:r>
-            <w:r>
-              <w:rPr>
-                <w:bCs/>
-                <w:sz w:val="24"/>
-                <w:szCs w:val="36"/>
-              </w:rPr>
-              <w:t xml:space="preserve"> e l’articolo sarà visibile sul sito nella categoria apposita.</w:t>
+              <w:t>Siano d</w:t>
+            </w:r>
+            <w:r>
+              <w:rPr>
+                <w:bCs/>
+                <w:sz w:val="24"/>
+                <w:szCs w:val="36"/>
+              </w:rPr>
+              <w:t>ecide che l’articolo è valido e può essere pubblicato sul Blog</w:t>
             </w:r>
           </w:p>
           <w:p>
@@ -1142,15 +939,102 @@
           <w:szCs w:val="40"/>
         </w:rPr>
       </w:pPr>
-      <w:bookmarkStart w:id="0" w:name="_GoBack"/>
-      <w:bookmarkEnd w:id="0"/>
-      <w:r>
-        <w:rPr>
-          <w:sz w:val="24"/>
-          <w:szCs w:val="40"/>
-        </w:rPr>
-        <w:t xml:space="preserve"> </w:t>
-      </w:r>
+    </w:p>
+    <w:p>
+      <w:pPr>
+        <w:rPr>
+          <w:sz w:val="24"/>
+          <w:szCs w:val="40"/>
+        </w:rPr>
+      </w:pPr>
+    </w:p>
+    <w:p>
+      <w:pPr>
+        <w:rPr>
+          <w:sz w:val="24"/>
+          <w:szCs w:val="40"/>
+        </w:rPr>
+      </w:pPr>
+    </w:p>
+    <w:p>
+      <w:pPr>
+        <w:rPr>
+          <w:sz w:val="24"/>
+          <w:szCs w:val="40"/>
+        </w:rPr>
+      </w:pPr>
+    </w:p>
+    <w:p>
+      <w:pPr>
+        <w:rPr>
+          <w:sz w:val="24"/>
+          <w:szCs w:val="40"/>
+        </w:rPr>
+      </w:pPr>
+    </w:p>
+    <w:p>
+      <w:pPr>
+        <w:rPr>
+          <w:sz w:val="24"/>
+          <w:szCs w:val="40"/>
+        </w:rPr>
+      </w:pPr>
+    </w:p>
+    <w:p>
+      <w:pPr>
+        <w:rPr>
+          <w:sz w:val="24"/>
+          <w:szCs w:val="40"/>
+        </w:rPr>
+      </w:pPr>
+    </w:p>
+    <w:p>
+      <w:pPr>
+        <w:rPr>
+          <w:sz w:val="24"/>
+          <w:szCs w:val="40"/>
+        </w:rPr>
+      </w:pPr>
+    </w:p>
+    <w:p>
+      <w:pPr>
+        <w:rPr>
+          <w:sz w:val="24"/>
+          <w:szCs w:val="40"/>
+        </w:rPr>
+      </w:pPr>
+    </w:p>
+    <w:p>
+      <w:pPr>
+        <w:rPr>
+          <w:sz w:val="24"/>
+          <w:szCs w:val="40"/>
+        </w:rPr>
+      </w:pPr>
+    </w:p>
+    <w:p>
+      <w:pPr>
+        <w:rPr>
+          <w:sz w:val="24"/>
+          <w:szCs w:val="40"/>
+        </w:rPr>
+      </w:pPr>
+    </w:p>
+    <w:p>
+      <w:pPr>
+        <w:rPr>
+          <w:sz w:val="24"/>
+          <w:szCs w:val="40"/>
+        </w:rPr>
+      </w:pPr>
+    </w:p>
+    <w:p>
+      <w:pPr>
+        <w:rPr>
+          <w:sz w:val="24"/>
+          <w:szCs w:val="40"/>
+        </w:rPr>
+      </w:pPr>
     </w:p>
     <w:tbl>
       <w:tblPr>
@@ -1160,8 +1044,7 @@
       </w:tblPr>
       <w:tblGrid>
         <w:gridCol w:w="2943"/>
-        <w:gridCol w:w="1450"/>
-        <w:gridCol w:w="4394"/>
+        <w:gridCol w:w="5844"/>
       </w:tblGrid>
       <w:tr>
         <w:trPr>
@@ -1170,32 +1053,55 @@
         <w:tc>
           <w:tcPr>
             <w:cnfStyle w:val="001000000000" w:firstRow="0" w:lastRow="0" w:firstColumn="1" w:lastColumn="0" w:oddVBand="0" w:evenVBand="0" w:oddHBand="0" w:evenHBand="0" w:firstRowFirstColumn="0" w:firstRowLastColumn="0" w:lastRowFirstColumn="0" w:lastRowLastColumn="0"/>
-            <w:tcW w:w="4393" w:type="dxa"/>
-            <w:gridSpan w:val="2"/>
+            <w:tcW w:w="2943" w:type="dxa"/>
+            <w:vAlign w:val="center"/>
           </w:tcPr>
           <w:p>
             <w:pPr>
               <w:rPr>
-                <w:b w:val="0"/>
-                <w:sz w:val="28"/>
-                <w:szCs w:val="40"/>
-              </w:rPr>
-            </w:pPr>
+                <w:bCs w:val="0"/>
+                <w:i/>
+                <w:iCs/>
+                <w:sz w:val="32"/>
+                <w:szCs w:val="44"/>
+              </w:rPr>
+            </w:pPr>
+            <w:r>
+              <w:rPr>
+                <w:bCs w:val="0"/>
+                <w:i/>
+                <w:iCs/>
+                <w:sz w:val="32"/>
+                <w:szCs w:val="44"/>
+              </w:rPr>
+              <w:lastRenderedPageBreak/>
+              <w:t>Nome Scenario</w:t>
+            </w:r>
           </w:p>
         </w:tc>
         <w:tc>
           <w:tcPr>
-            <w:tcW w:w="4394" w:type="dxa"/>
+            <w:tcW w:w="5844" w:type="dxa"/>
+            <w:vAlign w:val="center"/>
           </w:tcPr>
           <w:p>
             <w:pPr>
               <w:cnfStyle w:val="100000000000" w:firstRow="1" w:lastRow="0" w:firstColumn="0" w:lastColumn="0" w:oddVBand="0" w:evenVBand="0" w:oddHBand="0" w:evenHBand="0" w:firstRowFirstColumn="0" w:firstRowLastColumn="0" w:lastRowFirstColumn="0" w:lastRowLastColumn="0"/>
               <w:rPr>
-                <w:b w:val="0"/>
-                <w:sz w:val="28"/>
-                <w:szCs w:val="40"/>
-              </w:rPr>
-            </w:pPr>
+                <w:bCs w:val="0"/>
+                <w:sz w:val="24"/>
+                <w:szCs w:val="36"/>
+                <w:u w:val="single"/>
+              </w:rPr>
+            </w:pPr>
+            <w:r>
+              <w:rPr>
+                <w:sz w:val="24"/>
+                <w:szCs w:val="36"/>
+                <w:u w:val="single"/>
+              </w:rPr>
+              <w:t>Richiesta pubblicazione articolo</w:t>
+            </w:r>
           </w:p>
         </w:tc>
       </w:tr>
@@ -1227,15 +1133,13 @@
                 <w:sz w:val="32"/>
                 <w:szCs w:val="44"/>
               </w:rPr>
-              <w:t>Nome Scenario</w:t>
+              <w:t>Attori partecipanti</w:t>
             </w:r>
           </w:p>
         </w:tc>
         <w:tc>
           <w:tcPr>
             <w:tcW w:w="5844" w:type="dxa"/>
-            <w:gridSpan w:val="2"/>
-            <w:vAlign w:val="center"/>
           </w:tcPr>
           <w:p>
             <w:pPr>
@@ -1247,6 +1151,18 @@
                 <w:u w:val="single"/>
               </w:rPr>
             </w:pPr>
+          </w:p>
+          <w:p>
+            <w:pPr>
+              <w:cnfStyle w:val="000000100000" w:firstRow="0" w:lastRow="0" w:firstColumn="0" w:lastColumn="0" w:oddVBand="0" w:evenVBand="0" w:oddHBand="1" w:evenHBand="0" w:firstRowFirstColumn="0" w:firstRowLastColumn="0" w:lastRowFirstColumn="0" w:lastRowLastColumn="0"/>
+              <w:rPr>
+                <w:bCs/>
+                <w:i/>
+                <w:iCs/>
+                <w:sz w:val="28"/>
+                <w:szCs w:val="40"/>
+              </w:rPr>
+            </w:pPr>
             <w:r>
               <w:rPr>
                 <w:bCs/>
@@ -1254,8 +1170,30 @@
                 <w:szCs w:val="36"/>
                 <w:u w:val="single"/>
               </w:rPr>
-              <w:t>Richiesta pubblicazione articolo</w:t>
-            </w:r>
+              <w:t>Botta: autore</w:t>
+            </w:r>
+            <w:r>
+              <w:rPr>
+                <w:bCs/>
+                <w:i/>
+                <w:iCs/>
+                <w:sz w:val="28"/>
+                <w:szCs w:val="40"/>
+              </w:rPr>
+              <w:tab/>
+            </w:r>
+          </w:p>
+          <w:p>
+            <w:pPr>
+              <w:cnfStyle w:val="000000100000" w:firstRow="0" w:lastRow="0" w:firstColumn="0" w:lastColumn="0" w:oddVBand="0" w:evenVBand="0" w:oddHBand="1" w:evenHBand="0" w:firstRowFirstColumn="0" w:firstRowLastColumn="0" w:lastRowFirstColumn="0" w:lastRowLastColumn="0"/>
+              <w:rPr>
+                <w:bCs/>
+                <w:i/>
+                <w:iCs/>
+                <w:sz w:val="28"/>
+                <w:szCs w:val="40"/>
+              </w:rPr>
+            </w:pPr>
           </w:p>
         </w:tc>
       </w:tr>
@@ -1284,68 +1222,515 @@
                 <w:sz w:val="32"/>
                 <w:szCs w:val="44"/>
               </w:rPr>
-              <w:t>Attori partecipanti</w:t>
+              <w:t>Flusso degli eventi</w:t>
             </w:r>
           </w:p>
         </w:tc>
         <w:tc>
           <w:tcPr>
             <w:tcW w:w="5844" w:type="dxa"/>
-            <w:gridSpan w:val="2"/>
           </w:tcPr>
           <w:p>
             <w:pPr>
+              <w:pStyle w:val="Paragrafoelenco"/>
+              <w:numPr>
+                <w:ilvl w:val="0"/>
+                <w:numId w:val="8"/>
+              </w:numPr>
               <w:cnfStyle w:val="000000000000" w:firstRow="0" w:lastRow="0" w:firstColumn="0" w:lastColumn="0" w:oddVBand="0" w:evenVBand="0" w:oddHBand="0" w:evenHBand="0" w:firstRowFirstColumn="0" w:firstRowLastColumn="0" w:lastRowFirstColumn="0" w:lastRowLastColumn="0"/>
               <w:rPr>
                 <w:bCs/>
                 <w:sz w:val="24"/>
                 <w:szCs w:val="36"/>
-                <w:u w:val="single"/>
-              </w:rPr>
-            </w:pPr>
-          </w:p>
-          <w:p>
-            <w:pPr>
+              </w:rPr>
+            </w:pPr>
+            <w:r>
+              <w:rPr>
+                <w:bCs/>
+                <w:sz w:val="24"/>
+                <w:szCs w:val="36"/>
+              </w:rPr>
+              <w:t>Botta dopo</w:t>
+            </w:r>
+            <w:r>
+              <w:rPr>
+                <w:bCs/>
+                <w:sz w:val="24"/>
+                <w:szCs w:val="36"/>
+              </w:rPr>
+              <w:t xml:space="preserve"> </w:t>
+            </w:r>
+            <w:r>
+              <w:rPr>
+                <w:bCs/>
+                <w:sz w:val="24"/>
+                <w:szCs w:val="36"/>
+              </w:rPr>
+              <w:t xml:space="preserve">mesi di studi ha elaborato un nuovo algoritmo </w:t>
+            </w:r>
+            <w:r>
+              <w:rPr>
+                <w:bCs/>
+                <w:sz w:val="24"/>
+                <w:szCs w:val="36"/>
+              </w:rPr>
+              <w:t>per individuare cammini minimi in un grafo con archi di costo negativo.</w:t>
+            </w:r>
+            <w:r>
+              <w:rPr>
+                <w:bCs/>
+                <w:sz w:val="24"/>
+                <w:szCs w:val="36"/>
+              </w:rPr>
+              <w:t xml:space="preserve"> </w:t>
+            </w:r>
+            <w:r>
+              <w:rPr>
+                <w:bCs/>
+                <w:sz w:val="24"/>
+                <w:szCs w:val="36"/>
+              </w:rPr>
+              <w:t>Botta</w:t>
+            </w:r>
+            <w:r>
+              <w:rPr>
+                <w:bCs/>
+                <w:sz w:val="24"/>
+                <w:szCs w:val="36"/>
+              </w:rPr>
+              <w:t xml:space="preserve"> vorrebbe condividere su InfoBlog </w:t>
+            </w:r>
+            <w:r>
+              <w:rPr>
+                <w:bCs/>
+                <w:sz w:val="24"/>
+                <w:szCs w:val="36"/>
+              </w:rPr>
+              <w:t xml:space="preserve">un articolo a riguardo </w:t>
+            </w:r>
+            <w:r>
+              <w:rPr>
+                <w:bCs/>
+                <w:sz w:val="24"/>
+                <w:szCs w:val="36"/>
+              </w:rPr>
+              <w:t>per discuterne con altri appassionati</w:t>
+            </w:r>
+            <w:r>
+              <w:rPr>
+                <w:bCs/>
+                <w:sz w:val="24"/>
+                <w:szCs w:val="36"/>
+              </w:rPr>
+              <w:t xml:space="preserve"> dei suoi elaborati.</w:t>
+            </w:r>
+          </w:p>
+          <w:p>
+            <w:pPr>
+              <w:ind w:left="360"/>
               <w:cnfStyle w:val="000000000000" w:firstRow="0" w:lastRow="0" w:firstColumn="0" w:lastColumn="0" w:oddVBand="0" w:evenVBand="0" w:oddHBand="0" w:evenHBand="0" w:firstRowFirstColumn="0" w:firstRowLastColumn="0" w:lastRowFirstColumn="0" w:lastRowLastColumn="0"/>
               <w:rPr>
                 <w:bCs/>
+                <w:sz w:val="24"/>
+                <w:szCs w:val="36"/>
+              </w:rPr>
+            </w:pPr>
+          </w:p>
+          <w:p>
+            <w:pPr>
+              <w:pStyle w:val="Paragrafoelenco"/>
+              <w:numPr>
+                <w:ilvl w:val="0"/>
+                <w:numId w:val="8"/>
+              </w:numPr>
+              <w:cnfStyle w:val="000000000000" w:firstRow="0" w:lastRow="0" w:firstColumn="0" w:lastColumn="0" w:oddVBand="0" w:evenVBand="0" w:oddHBand="0" w:evenHBand="0" w:firstRowFirstColumn="0" w:firstRowLastColumn="0" w:lastRowFirstColumn="0" w:lastRowLastColumn="0"/>
+              <w:rPr>
+                <w:bCs/>
+                <w:sz w:val="24"/>
+                <w:szCs w:val="36"/>
+              </w:rPr>
+            </w:pPr>
+            <w:r>
+              <w:rPr>
+                <w:bCs/>
+                <w:sz w:val="24"/>
+                <w:szCs w:val="36"/>
+              </w:rPr>
+              <w:t>Botta si collega al sito tramite username e password ed accede al suo pannello di controllo. Nel pannello di controllo è presente</w:t>
+            </w:r>
+            <w:r>
+              <w:rPr>
+                <w:bCs/>
+                <w:sz w:val="24"/>
+                <w:szCs w:val="36"/>
+              </w:rPr>
+              <w:t xml:space="preserve"> </w:t>
+            </w:r>
+            <w:r>
+              <w:rPr>
+                <w:bCs/>
+                <w:sz w:val="24"/>
+                <w:szCs w:val="36"/>
+              </w:rPr>
+              <w:t>la sezione “Pubblica un articolo”</w:t>
+            </w:r>
+          </w:p>
+          <w:p>
+            <w:pPr>
+              <w:pStyle w:val="Paragrafoelenco"/>
+              <w:cnfStyle w:val="000000000000" w:firstRow="0" w:lastRow="0" w:firstColumn="0" w:lastColumn="0" w:oddVBand="0" w:evenVBand="0" w:oddHBand="0" w:evenHBand="0" w:firstRowFirstColumn="0" w:firstRowLastColumn="0" w:lastRowFirstColumn="0" w:lastRowLastColumn="0"/>
+              <w:rPr>
+                <w:bCs/>
+                <w:sz w:val="24"/>
+                <w:szCs w:val="36"/>
+              </w:rPr>
+            </w:pPr>
+          </w:p>
+          <w:p>
+            <w:pPr>
+              <w:pStyle w:val="Paragrafoelenco"/>
+              <w:numPr>
+                <w:ilvl w:val="0"/>
+                <w:numId w:val="8"/>
+              </w:numPr>
+              <w:cnfStyle w:val="000000000000" w:firstRow="0" w:lastRow="0" w:firstColumn="0" w:lastColumn="0" w:oddVBand="0" w:evenVBand="0" w:oddHBand="0" w:evenHBand="0" w:firstRowFirstColumn="0" w:firstRowLastColumn="0" w:lastRowFirstColumn="0" w:lastRowLastColumn="0"/>
+              <w:rPr>
+                <w:bCs/>
+                <w:sz w:val="24"/>
+                <w:szCs w:val="36"/>
+              </w:rPr>
+            </w:pPr>
+            <w:r>
+              <w:rPr>
+                <w:bCs/>
+                <w:sz w:val="24"/>
+                <w:szCs w:val="36"/>
+              </w:rPr>
+              <w:t xml:space="preserve">Botta, dopo aver scritto l’articolo e preparata una presentazione di tale articolo da includere per motivi di valutazione, </w:t>
+            </w:r>
+            <w:r>
+              <w:rPr>
+                <w:bCs/>
+                <w:sz w:val="24"/>
+                <w:szCs w:val="36"/>
+              </w:rPr>
+              <w:t>decide di pubblicare l’articolo.</w:t>
+            </w:r>
+          </w:p>
+          <w:p>
+            <w:pPr>
+              <w:pStyle w:val="Paragrafoelenco"/>
+              <w:cnfStyle w:val="000000000000" w:firstRow="0" w:lastRow="0" w:firstColumn="0" w:lastColumn="0" w:oddVBand="0" w:evenVBand="0" w:oddHBand="0" w:evenHBand="0" w:firstRowFirstColumn="0" w:firstRowLastColumn="0" w:lastRowFirstColumn="0" w:lastRowLastColumn="0"/>
+              <w:rPr>
+                <w:bCs/>
+                <w:sz w:val="24"/>
+                <w:szCs w:val="36"/>
+              </w:rPr>
+            </w:pPr>
+          </w:p>
+          <w:p>
+            <w:pPr>
+              <w:pStyle w:val="Paragrafoelenco"/>
+              <w:numPr>
+                <w:ilvl w:val="0"/>
+                <w:numId w:val="8"/>
+              </w:numPr>
+              <w:cnfStyle w:val="000000000000" w:firstRow="0" w:lastRow="0" w:firstColumn="0" w:lastColumn="0" w:oddVBand="0" w:evenVBand="0" w:oddHBand="0" w:evenHBand="0" w:firstRowFirstColumn="0" w:firstRowLastColumn="0" w:lastRowFirstColumn="0" w:lastRowLastColumn="0"/>
+              <w:rPr>
+                <w:bCs/>
+                <w:sz w:val="24"/>
+                <w:szCs w:val="36"/>
+              </w:rPr>
+            </w:pPr>
+            <w:r>
+              <w:rPr>
+                <w:bCs/>
+                <w:sz w:val="24"/>
+                <w:szCs w:val="36"/>
+              </w:rPr>
+              <w:t xml:space="preserve">L’articolo è stato </w:t>
+            </w:r>
+            <w:r>
+              <w:rPr>
+                <w:bCs/>
+                <w:sz w:val="24"/>
+                <w:szCs w:val="36"/>
+              </w:rPr>
+              <w:t>inviato alla moderazione, non resta che attendere fin quando non si riceve una il resoconto della moderazione.</w:t>
+            </w:r>
+          </w:p>
+          <w:p>
+            <w:pPr>
+              <w:pStyle w:val="Paragrafoelenco"/>
+              <w:cnfStyle w:val="000000000000" w:firstRow="0" w:lastRow="0" w:firstColumn="0" w:lastColumn="0" w:oddVBand="0" w:evenVBand="0" w:oddHBand="0" w:evenHBand="0" w:firstRowFirstColumn="0" w:firstRowLastColumn="0" w:lastRowFirstColumn="0" w:lastRowLastColumn="0"/>
+              <w:rPr>
+                <w:bCs/>
+                <w:sz w:val="24"/>
+                <w:szCs w:val="36"/>
+              </w:rPr>
+            </w:pPr>
+          </w:p>
+          <w:p>
+            <w:pPr>
+              <w:pStyle w:val="Paragrafoelenco"/>
+              <w:numPr>
+                <w:ilvl w:val="0"/>
+                <w:numId w:val="8"/>
+              </w:numPr>
+              <w:cnfStyle w:val="000000000000" w:firstRow="0" w:lastRow="0" w:firstColumn="0" w:lastColumn="0" w:oddVBand="0" w:evenVBand="0" w:oddHBand="0" w:evenHBand="0" w:firstRowFirstColumn="0" w:firstRowLastColumn="0" w:lastRowFirstColumn="0" w:lastRowLastColumn="0"/>
+              <w:rPr>
+                <w:bCs/>
+                <w:sz w:val="24"/>
+                <w:szCs w:val="36"/>
+              </w:rPr>
+            </w:pPr>
+            <w:r>
+              <w:rPr>
+                <w:bCs/>
+                <w:sz w:val="24"/>
+                <w:szCs w:val="36"/>
+              </w:rPr>
+              <w:t>L’articolo è stato revisionato completamente ed è stato accettato, di conseguenza l’articolo può essere pubblicato e reso visibile sul blog.</w:t>
+            </w:r>
+          </w:p>
+        </w:tc>
+      </w:tr>
+    </w:tbl>
+    <w:p>
+      <w:pPr>
+        <w:rPr>
+          <w:sz w:val="24"/>
+          <w:szCs w:val="40"/>
+        </w:rPr>
+      </w:pPr>
+    </w:p>
+    <w:p>
+      <w:pPr>
+        <w:rPr>
+          <w:sz w:val="24"/>
+          <w:szCs w:val="40"/>
+        </w:rPr>
+      </w:pPr>
+    </w:p>
+    <w:p>
+      <w:pPr>
+        <w:rPr>
+          <w:sz w:val="24"/>
+          <w:szCs w:val="40"/>
+        </w:rPr>
+      </w:pPr>
+    </w:p>
+    <w:p>
+      <w:pPr>
+        <w:rPr>
+          <w:sz w:val="24"/>
+          <w:szCs w:val="40"/>
+        </w:rPr>
+      </w:pPr>
+    </w:p>
+    <w:p>
+      <w:pPr>
+        <w:rPr>
+          <w:sz w:val="24"/>
+          <w:szCs w:val="40"/>
+        </w:rPr>
+      </w:pPr>
+    </w:p>
+    <w:p>
+      <w:pPr>
+        <w:rPr>
+          <w:sz w:val="24"/>
+          <w:szCs w:val="40"/>
+        </w:rPr>
+      </w:pPr>
+    </w:p>
+    <w:p>
+      <w:pPr>
+        <w:rPr>
+          <w:sz w:val="24"/>
+          <w:szCs w:val="40"/>
+        </w:rPr>
+      </w:pPr>
+    </w:p>
+    <w:p>
+      <w:pPr>
+        <w:rPr>
+          <w:sz w:val="24"/>
+          <w:szCs w:val="40"/>
+        </w:rPr>
+      </w:pPr>
+    </w:p>
+    <w:p>
+      <w:pPr>
+        <w:rPr>
+          <w:sz w:val="24"/>
+          <w:szCs w:val="40"/>
+        </w:rPr>
+      </w:pPr>
+    </w:p>
+    <w:p>
+      <w:pPr>
+        <w:rPr>
+          <w:sz w:val="24"/>
+          <w:szCs w:val="40"/>
+        </w:rPr>
+      </w:pPr>
+    </w:p>
+    <w:p>
+      <w:pPr>
+        <w:rPr>
+          <w:sz w:val="24"/>
+          <w:szCs w:val="40"/>
+        </w:rPr>
+      </w:pPr>
+    </w:p>
+    <w:p>
+      <w:pPr>
+        <w:rPr>
+          <w:b/>
+          <w:sz w:val="32"/>
+          <w:szCs w:val="44"/>
+        </w:rPr>
+      </w:pPr>
+      <w:r>
+        <w:rPr>
+          <w:b/>
+          <w:sz w:val="32"/>
+          <w:szCs w:val="44"/>
+        </w:rPr>
+        <w:lastRenderedPageBreak/>
+        <w:t>3</w:t>
+      </w:r>
+      <w:r>
+        <w:rPr>
+          <w:b/>
+          <w:sz w:val="32"/>
+          <w:szCs w:val="44"/>
+        </w:rPr>
+        <w:t>)</w:t>
+      </w:r>
+      <w:r>
+        <w:rPr>
+          <w:b/>
+          <w:sz w:val="32"/>
+          <w:szCs w:val="44"/>
+        </w:rPr>
+        <w:t xml:space="preserve"> </w:t>
+      </w:r>
+      <w:r>
+        <w:rPr>
+          <w:b/>
+          <w:sz w:val="32"/>
+          <w:szCs w:val="44"/>
+        </w:rPr>
+        <w:t>C</w:t>
+      </w:r>
+      <w:r>
+        <w:rPr>
+          <w:b/>
+          <w:sz w:val="32"/>
+          <w:szCs w:val="44"/>
+        </w:rPr>
+        <w:t>asi</w:t>
+      </w:r>
+      <w:r>
+        <w:rPr>
+          <w:b/>
+          <w:sz w:val="32"/>
+          <w:szCs w:val="44"/>
+        </w:rPr>
+        <w:t xml:space="preserve"> d’uso</w:t>
+      </w:r>
+    </w:p>
+    <w:tbl>
+      <w:tblPr>
+        <w:tblStyle w:val="Tabellagriglia2"/>
+        <w:tblW w:w="0" w:type="auto"/>
+        <w:tblLook w:val="04A0" w:firstRow="1" w:lastRow="0" w:firstColumn="1" w:lastColumn="0" w:noHBand="0" w:noVBand="1"/>
+      </w:tblPr>
+      <w:tblGrid>
+        <w:gridCol w:w="2943"/>
+        <w:gridCol w:w="5844"/>
+      </w:tblGrid>
+      <w:tr>
+        <w:trPr>
+          <w:cnfStyle w:val="100000000000" w:firstRow="1" w:lastRow="0" w:firstColumn="0" w:lastColumn="0" w:oddVBand="0" w:evenVBand="0" w:oddHBand="0" w:evenHBand="0" w:firstRowFirstColumn="0" w:firstRowLastColumn="0" w:lastRowFirstColumn="0" w:lastRowLastColumn="0"/>
+        </w:trPr>
+        <w:tc>
+          <w:tcPr>
+            <w:cnfStyle w:val="001000000000" w:firstRow="0" w:lastRow="0" w:firstColumn="1" w:lastColumn="0" w:oddVBand="0" w:evenVBand="0" w:oddHBand="0" w:evenHBand="0" w:firstRowFirstColumn="0" w:firstRowLastColumn="0" w:lastRowFirstColumn="0" w:lastRowLastColumn="0"/>
+            <w:tcW w:w="2943" w:type="dxa"/>
+            <w:vAlign w:val="center"/>
+          </w:tcPr>
+          <w:p>
+            <w:pPr>
+              <w:rPr>
+                <w:bCs w:val="0"/>
                 <w:i/>
                 <w:iCs/>
-                <w:sz w:val="28"/>
-                <w:szCs w:val="40"/>
-              </w:rPr>
-            </w:pPr>
-            <w:r>
-              <w:rPr>
-                <w:bCs/>
-                <w:sz w:val="24"/>
-                <w:szCs w:val="36"/>
-                <w:u w:val="single"/>
-              </w:rPr>
-              <w:t>Botta: autore</w:t>
-            </w:r>
-            <w:r>
-              <w:rPr>
-                <w:bCs/>
+                <w:sz w:val="32"/>
+                <w:szCs w:val="44"/>
+              </w:rPr>
+            </w:pPr>
+            <w:r>
+              <w:rPr>
+                <w:bCs w:val="0"/>
                 <w:i/>
                 <w:iCs/>
-                <w:sz w:val="28"/>
-                <w:szCs w:val="40"/>
-              </w:rPr>
-              <w:tab/>
-            </w:r>
-          </w:p>
-          <w:p>
-            <w:pPr>
-              <w:cnfStyle w:val="000000000000" w:firstRow="0" w:lastRow="0" w:firstColumn="0" w:lastColumn="0" w:oddVBand="0" w:evenVBand="0" w:oddHBand="0" w:evenHBand="0" w:firstRowFirstColumn="0" w:firstRowLastColumn="0" w:lastRowFirstColumn="0" w:lastRowLastColumn="0"/>
-              <w:rPr>
-                <w:bCs/>
-                <w:i/>
-                <w:iCs/>
-                <w:sz w:val="28"/>
-                <w:szCs w:val="40"/>
-              </w:rPr>
-            </w:pPr>
+                <w:sz w:val="32"/>
+                <w:szCs w:val="44"/>
+              </w:rPr>
+              <w:t>Nome caso d’uso</w:t>
+            </w:r>
+          </w:p>
+        </w:tc>
+        <w:tc>
+          <w:tcPr>
+            <w:tcW w:w="5844" w:type="dxa"/>
+            <w:vAlign w:val="center"/>
+          </w:tcPr>
+          <w:p>
+            <w:pPr>
+              <w:cnfStyle w:val="100000000000" w:firstRow="1" w:lastRow="0" w:firstColumn="0" w:lastColumn="0" w:oddVBand="0" w:evenVBand="0" w:oddHBand="0" w:evenHBand="0" w:firstRowFirstColumn="0" w:firstRowLastColumn="0" w:lastRowFirstColumn="0" w:lastRowLastColumn="0"/>
+              <w:rPr>
+                <w:bCs w:val="0"/>
+                <w:sz w:val="24"/>
+                <w:szCs w:val="36"/>
+                <w:u w:val="single"/>
+              </w:rPr>
+            </w:pPr>
+            <w:r>
+              <w:rPr>
+                <w:sz w:val="24"/>
+                <w:szCs w:val="36"/>
+                <w:u w:val="single"/>
+              </w:rPr>
+              <w:t>Moderazion</w:t>
+            </w:r>
+            <w:r>
+              <w:rPr>
+                <w:sz w:val="24"/>
+                <w:szCs w:val="36"/>
+                <w:u w:val="single"/>
+              </w:rPr>
+              <w:t>e</w:t>
+            </w:r>
+            <w:r>
+              <w:rPr>
+                <w:sz w:val="24"/>
+                <w:szCs w:val="36"/>
+                <w:u w:val="single"/>
+              </w:rPr>
+              <w:t xml:space="preserve"> Articol</w:t>
+            </w:r>
+            <w:r>
+              <w:rPr>
+                <w:sz w:val="24"/>
+                <w:szCs w:val="36"/>
+                <w:u w:val="single"/>
+              </w:rPr>
+              <w:t>o</w:t>
+            </w:r>
           </w:p>
         </w:tc>
       </w:tr>
@@ -1377,114 +1762,168 @@
                 <w:sz w:val="32"/>
                 <w:szCs w:val="44"/>
               </w:rPr>
-              <w:t>Flusso degli eventi</w:t>
+              <w:t>Attori partecipanti</w:t>
             </w:r>
           </w:p>
         </w:tc>
         <w:tc>
           <w:tcPr>
             <w:tcW w:w="5844" w:type="dxa"/>
-            <w:gridSpan w:val="2"/>
+          </w:tcPr>
+          <w:p>
+            <w:pPr>
+              <w:cnfStyle w:val="000000100000" w:firstRow="0" w:lastRow="0" w:firstColumn="0" w:lastColumn="0" w:oddVBand="0" w:evenVBand="0" w:oddHBand="1" w:evenHBand="0" w:firstRowFirstColumn="0" w:firstRowLastColumn="0" w:lastRowFirstColumn="0" w:lastRowLastColumn="0"/>
+              <w:rPr>
+                <w:bCs/>
+                <w:sz w:val="24"/>
+                <w:szCs w:val="36"/>
+                <w:u w:val="single"/>
+              </w:rPr>
+            </w:pPr>
+          </w:p>
+          <w:p>
+            <w:pPr>
+              <w:cnfStyle w:val="000000100000" w:firstRow="0" w:lastRow="0" w:firstColumn="0" w:lastColumn="0" w:oddVBand="0" w:evenVBand="0" w:oddHBand="1" w:evenHBand="0" w:firstRowFirstColumn="0" w:firstRowLastColumn="0" w:lastRowFirstColumn="0" w:lastRowLastColumn="0"/>
+              <w:rPr>
+                <w:bCs/>
+                <w:sz w:val="24"/>
+                <w:szCs w:val="36"/>
+                <w:u w:val="single"/>
+              </w:rPr>
+            </w:pPr>
+            <w:r>
+              <w:rPr>
+                <w:bCs/>
+                <w:sz w:val="24"/>
+                <w:szCs w:val="36"/>
+              </w:rPr>
+              <w:t xml:space="preserve">Iniziato da un </w:t>
+            </w:r>
+            <w:r>
+              <w:rPr>
+                <w:bCs/>
+                <w:sz w:val="24"/>
+                <w:szCs w:val="36"/>
+                <w:u w:val="single"/>
+              </w:rPr>
+              <w:t>moderatore</w:t>
+            </w:r>
+          </w:p>
+          <w:p>
+            <w:pPr>
+              <w:cnfStyle w:val="000000100000" w:firstRow="0" w:lastRow="0" w:firstColumn="0" w:lastColumn="0" w:oddVBand="0" w:evenVBand="0" w:oddHBand="1" w:evenHBand="0" w:firstRowFirstColumn="0" w:firstRowLastColumn="0" w:lastRowFirstColumn="0" w:lastRowLastColumn="0"/>
+              <w:rPr>
+                <w:bCs/>
+                <w:i/>
+                <w:iCs/>
+                <w:sz w:val="28"/>
+                <w:szCs w:val="40"/>
+              </w:rPr>
+            </w:pPr>
+            <w:r>
+              <w:rPr>
+                <w:bCs/>
+                <w:sz w:val="24"/>
+                <w:szCs w:val="36"/>
+              </w:rPr>
+              <w:t xml:space="preserve">Comunica con </w:t>
+            </w:r>
+            <w:bookmarkStart w:id="0" w:name="_GoBack"/>
+            <w:bookmarkEnd w:id="0"/>
+            <w:r>
+              <w:rPr>
+                <w:bCs/>
+                <w:sz w:val="24"/>
+                <w:szCs w:val="36"/>
+                <w:u w:val="single"/>
+              </w:rPr>
+              <w:t>autore</w:t>
+            </w:r>
+            <w:r>
+              <w:rPr>
+                <w:bCs/>
+                <w:i/>
+                <w:iCs/>
+                <w:sz w:val="28"/>
+                <w:szCs w:val="40"/>
+              </w:rPr>
+              <w:tab/>
+            </w:r>
+          </w:p>
+          <w:p>
+            <w:pPr>
+              <w:cnfStyle w:val="000000100000" w:firstRow="0" w:lastRow="0" w:firstColumn="0" w:lastColumn="0" w:oddVBand="0" w:evenVBand="0" w:oddHBand="1" w:evenHBand="0" w:firstRowFirstColumn="0" w:firstRowLastColumn="0" w:lastRowFirstColumn="0" w:lastRowLastColumn="0"/>
+              <w:rPr>
+                <w:bCs/>
+                <w:i/>
+                <w:iCs/>
+                <w:sz w:val="28"/>
+                <w:szCs w:val="40"/>
+              </w:rPr>
+            </w:pPr>
+          </w:p>
+        </w:tc>
+      </w:tr>
+      <w:tr>
+        <w:tc>
+          <w:tcPr>
+            <w:cnfStyle w:val="001000000000" w:firstRow="0" w:lastRow="0" w:firstColumn="1" w:lastColumn="0" w:oddVBand="0" w:evenVBand="0" w:oddHBand="0" w:evenHBand="0" w:firstRowFirstColumn="0" w:firstRowLastColumn="0" w:lastRowFirstColumn="0" w:lastRowLastColumn="0"/>
+            <w:tcW w:w="2943" w:type="dxa"/>
+            <w:vAlign w:val="center"/>
+          </w:tcPr>
+          <w:p>
+            <w:pPr>
+              <w:rPr>
+                <w:bCs w:val="0"/>
+                <w:i/>
+                <w:iCs/>
+                <w:sz w:val="32"/>
+                <w:szCs w:val="44"/>
+              </w:rPr>
+            </w:pPr>
+            <w:r>
+              <w:rPr>
+                <w:bCs w:val="0"/>
+                <w:i/>
+                <w:iCs/>
+                <w:sz w:val="32"/>
+                <w:szCs w:val="44"/>
+              </w:rPr>
+              <w:t>Flusso degli eventi</w:t>
+            </w:r>
+          </w:p>
+        </w:tc>
+        <w:tc>
+          <w:tcPr>
+            <w:tcW w:w="5844" w:type="dxa"/>
           </w:tcPr>
           <w:p>
             <w:pPr>
               <w:pStyle w:val="Paragrafoelenco"/>
               <w:numPr>
                 <w:ilvl w:val="0"/>
-                <w:numId w:val="8"/>
+                <w:numId w:val="9"/>
               </w:numPr>
-              <w:cnfStyle w:val="000000100000" w:firstRow="0" w:lastRow="0" w:firstColumn="0" w:lastColumn="0" w:oddVBand="0" w:evenVBand="0" w:oddHBand="1" w:evenHBand="0" w:firstRowFirstColumn="0" w:firstRowLastColumn="0" w:lastRowFirstColumn="0" w:lastRowLastColumn="0"/>
-              <w:rPr>
-                <w:bCs/>
-                <w:sz w:val="24"/>
-                <w:szCs w:val="36"/>
-              </w:rPr>
-            </w:pPr>
-            <w:r>
-              <w:rPr>
-                <w:bCs/>
-                <w:sz w:val="24"/>
-                <w:szCs w:val="36"/>
-              </w:rPr>
-              <w:t>Botta dopo</w:t>
-            </w:r>
-            <w:r>
-              <w:rPr>
-                <w:bCs/>
-                <w:sz w:val="24"/>
-                <w:szCs w:val="36"/>
-              </w:rPr>
-              <w:t xml:space="preserve"> </w:t>
-            </w:r>
-            <w:r>
-              <w:rPr>
-                <w:bCs/>
-                <w:sz w:val="24"/>
-                <w:szCs w:val="36"/>
-              </w:rPr>
-              <w:t xml:space="preserve">mesi di studi ha elaborato un nuovo algoritmo </w:t>
-            </w:r>
-            <w:r>
-              <w:rPr>
-                <w:bCs/>
-                <w:sz w:val="24"/>
-                <w:szCs w:val="36"/>
-              </w:rPr>
-              <w:t>per individuare cammini minimi in un grafo con archi di costo negativo.</w:t>
-            </w:r>
-            <w:r>
-              <w:rPr>
-                <w:bCs/>
-                <w:sz w:val="24"/>
-                <w:szCs w:val="36"/>
-              </w:rPr>
-              <w:t xml:space="preserve"> </w:t>
-            </w:r>
-            <w:r>
-              <w:rPr>
-                <w:bCs/>
-                <w:sz w:val="24"/>
-                <w:szCs w:val="36"/>
-              </w:rPr>
-              <w:t>Botta</w:t>
-            </w:r>
-            <w:r>
-              <w:rPr>
-                <w:bCs/>
-                <w:sz w:val="24"/>
-                <w:szCs w:val="36"/>
-              </w:rPr>
-              <w:t xml:space="preserve"> vorrebbe condividere su InfoBlog </w:t>
-            </w:r>
-            <w:r>
-              <w:rPr>
-                <w:bCs/>
-                <w:sz w:val="24"/>
-                <w:szCs w:val="36"/>
-              </w:rPr>
-              <w:t xml:space="preserve">un articolo a riguardo </w:t>
-            </w:r>
-            <w:r>
-              <w:rPr>
-                <w:bCs/>
-                <w:sz w:val="24"/>
-                <w:szCs w:val="36"/>
-              </w:rPr>
-              <w:t>per discuterne con altri appassionati</w:t>
-            </w:r>
-            <w:r>
-              <w:rPr>
-                <w:bCs/>
-                <w:sz w:val="24"/>
-                <w:szCs w:val="36"/>
-              </w:rPr>
-              <w:t xml:space="preserve"> dei suoi elaborati.</w:t>
+              <w:cnfStyle w:val="000000000000" w:firstRow="0" w:lastRow="0" w:firstColumn="0" w:lastColumn="0" w:oddVBand="0" w:evenVBand="0" w:oddHBand="0" w:evenHBand="0" w:firstRowFirstColumn="0" w:firstRowLastColumn="0" w:lastRowFirstColumn="0" w:lastRowLastColumn="0"/>
+              <w:rPr>
+                <w:bCs/>
+                <w:sz w:val="24"/>
+                <w:szCs w:val="36"/>
+              </w:rPr>
+            </w:pPr>
+            <w:r>
+              <w:rPr>
+                <w:bCs/>
+                <w:sz w:val="24"/>
+                <w:szCs w:val="36"/>
+              </w:rPr>
+              <w:t>Siano riceve una notifica di pubblicazione di un articolo da parte dell’autore Botta.</w:t>
             </w:r>
           </w:p>
           <w:p>
             <w:pPr>
               <w:ind w:left="360"/>
-              <w:cnfStyle w:val="000000100000" w:firstRow="0" w:lastRow="0" w:firstColumn="0" w:lastColumn="0" w:oddVBand="0" w:evenVBand="0" w:oddHBand="1" w:evenHBand="0" w:firstRowFirstColumn="0" w:firstRowLastColumn="0" w:lastRowFirstColumn="0" w:lastRowLastColumn="0"/>
+              <w:cnfStyle w:val="000000000000" w:firstRow="0" w:lastRow="0" w:firstColumn="0" w:lastColumn="0" w:oddVBand="0" w:evenVBand="0" w:oddHBand="0" w:evenHBand="0" w:firstRowFirstColumn="0" w:firstRowLastColumn="0" w:lastRowFirstColumn="0" w:lastRowLastColumn="0"/>
               <w:rPr>
                 <w:bCs/>
                 <w:sz w:val="24"/>
@@ -1497,108 +1936,60 @@
               <w:pStyle w:val="Paragrafoelenco"/>
               <w:numPr>
                 <w:ilvl w:val="0"/>
-                <w:numId w:val="8"/>
+                <w:numId w:val="9"/>
               </w:numPr>
-              <w:cnfStyle w:val="000000100000" w:firstRow="0" w:lastRow="0" w:firstColumn="0" w:lastColumn="0" w:oddVBand="0" w:evenVBand="0" w:oddHBand="1" w:evenHBand="0" w:firstRowFirstColumn="0" w:firstRowLastColumn="0" w:lastRowFirstColumn="0" w:lastRowLastColumn="0"/>
-              <w:rPr>
-                <w:bCs/>
-                <w:sz w:val="24"/>
-                <w:szCs w:val="36"/>
-              </w:rPr>
-            </w:pPr>
-            <w:r>
-              <w:rPr>
-                <w:bCs/>
-                <w:sz w:val="24"/>
-                <w:szCs w:val="36"/>
-              </w:rPr>
-              <w:t>Botta si collega al sito tramite username e password ed accede al suo pannello di controllo. Nel pannello di controllo è presente</w:t>
-            </w:r>
-            <w:r>
-              <w:rPr>
-                <w:bCs/>
-                <w:sz w:val="24"/>
-                <w:szCs w:val="36"/>
-              </w:rPr>
-              <w:t xml:space="preserve"> </w:t>
-            </w:r>
-            <w:r>
-              <w:rPr>
-                <w:bCs/>
-                <w:sz w:val="24"/>
-                <w:szCs w:val="36"/>
-              </w:rPr>
-              <w:t>la sezione “Pubblica un articolo” dove verr</w:t>
-            </w:r>
-            <w:r>
-              <w:rPr>
-                <w:bCs/>
-                <w:sz w:val="24"/>
-                <w:szCs w:val="36"/>
-              </w:rPr>
-              <w:t>à</w:t>
-            </w:r>
-            <w:r>
-              <w:rPr>
-                <w:bCs/>
-                <w:sz w:val="24"/>
-                <w:szCs w:val="36"/>
-              </w:rPr>
-              <w:t xml:space="preserve"> fornit</w:t>
-            </w:r>
-            <w:r>
-              <w:rPr>
-                <w:bCs/>
-                <w:sz w:val="24"/>
-                <w:szCs w:val="36"/>
-              </w:rPr>
-              <w:t>o</w:t>
-            </w:r>
-            <w:r>
-              <w:rPr>
-                <w:bCs/>
-                <w:sz w:val="24"/>
-                <w:szCs w:val="36"/>
-              </w:rPr>
-              <w:t xml:space="preserve"> </w:t>
-            </w:r>
-            <w:r>
-              <w:rPr>
-                <w:bCs/>
-                <w:sz w:val="24"/>
-                <w:szCs w:val="36"/>
-              </w:rPr>
-              <w:t>uno</w:t>
-            </w:r>
-            <w:r>
-              <w:rPr>
-                <w:bCs/>
-                <w:sz w:val="24"/>
-                <w:szCs w:val="36"/>
-              </w:rPr>
-              <w:t xml:space="preserve"> strument</w:t>
-            </w:r>
-            <w:r>
-              <w:rPr>
-                <w:bCs/>
-                <w:sz w:val="24"/>
-                <w:szCs w:val="36"/>
-              </w:rPr>
-              <w:t>o per il controllo ortografico</w:t>
-            </w:r>
-            <w:r>
-              <w:rPr>
-                <w:bCs/>
-                <w:sz w:val="24"/>
-                <w:szCs w:val="36"/>
-              </w:rPr>
-              <w:t xml:space="preserve"> per poter pubblicare un articolo in modo veloce ed efficiente.</w:t>
+              <w:cnfStyle w:val="000000000000" w:firstRow="0" w:lastRow="0" w:firstColumn="0" w:lastColumn="0" w:oddVBand="0" w:evenVBand="0" w:oddHBand="0" w:evenHBand="0" w:firstRowFirstColumn="0" w:firstRowLastColumn="0" w:lastRowFirstColumn="0" w:lastRowLastColumn="0"/>
+              <w:rPr>
+                <w:bCs/>
+                <w:sz w:val="24"/>
+                <w:szCs w:val="36"/>
+              </w:rPr>
+            </w:pPr>
+            <w:r>
+              <w:rPr>
+                <w:bCs/>
+                <w:sz w:val="24"/>
+                <w:szCs w:val="36"/>
+              </w:rPr>
+              <w:t>Siano effettua il login tramite username e password ed accede a</w:t>
+            </w:r>
+            <w:r>
+              <w:rPr>
+                <w:bCs/>
+                <w:sz w:val="24"/>
+                <w:szCs w:val="36"/>
+              </w:rPr>
+              <w:t>l</w:t>
+            </w:r>
+            <w:r>
+              <w:rPr>
+                <w:bCs/>
+                <w:sz w:val="24"/>
+                <w:szCs w:val="36"/>
+              </w:rPr>
+              <w:t>l</w:t>
+            </w:r>
+            <w:r>
+              <w:rPr>
+                <w:bCs/>
+                <w:sz w:val="24"/>
+                <w:szCs w:val="36"/>
+              </w:rPr>
+              <w:t>a</w:t>
+            </w:r>
+            <w:r>
+              <w:rPr>
+                <w:bCs/>
+                <w:sz w:val="24"/>
+                <w:szCs w:val="36"/>
+              </w:rPr>
+              <w:t xml:space="preserve"> sezione pubblicazione.</w:t>
             </w:r>
           </w:p>
           <w:p>
             <w:pPr>
               <w:pStyle w:val="Paragrafoelenco"/>
-              <w:cnfStyle w:val="000000100000" w:firstRow="0" w:lastRow="0" w:firstColumn="0" w:lastColumn="0" w:oddVBand="0" w:evenVBand="0" w:oddHBand="1" w:evenHBand="0" w:firstRowFirstColumn="0" w:firstRowLastColumn="0" w:lastRowFirstColumn="0" w:lastRowLastColumn="0"/>
+              <w:cnfStyle w:val="000000000000" w:firstRow="0" w:lastRow="0" w:firstColumn="0" w:lastColumn="0" w:oddVBand="0" w:evenVBand="0" w:oddHBand="0" w:evenHBand="0" w:firstRowFirstColumn="0" w:firstRowLastColumn="0" w:lastRowFirstColumn="0" w:lastRowLastColumn="0"/>
               <w:rPr>
                 <w:bCs/>
                 <w:sz w:val="24"/>
@@ -1611,36 +2002,27 @@
               <w:pStyle w:val="Paragrafoelenco"/>
               <w:numPr>
                 <w:ilvl w:val="0"/>
-                <w:numId w:val="8"/>
+                <w:numId w:val="9"/>
               </w:numPr>
-              <w:cnfStyle w:val="000000100000" w:firstRow="0" w:lastRow="0" w:firstColumn="0" w:lastColumn="0" w:oddVBand="0" w:evenVBand="0" w:oddHBand="1" w:evenHBand="0" w:firstRowFirstColumn="0" w:firstRowLastColumn="0" w:lastRowFirstColumn="0" w:lastRowLastColumn="0"/>
-              <w:rPr>
-                <w:bCs/>
-                <w:sz w:val="24"/>
-                <w:szCs w:val="36"/>
-              </w:rPr>
-            </w:pPr>
-            <w:r>
-              <w:rPr>
-                <w:bCs/>
-                <w:sz w:val="24"/>
-                <w:szCs w:val="36"/>
-              </w:rPr>
-              <w:t xml:space="preserve">Botta, dopo aver scritto l’articolo e preparata una presentazione di tale articolo da includere per motivi di valutazione, </w:t>
-            </w:r>
-            <w:r>
-              <w:rPr>
-                <w:bCs/>
-                <w:sz w:val="24"/>
-                <w:szCs w:val="36"/>
-              </w:rPr>
-              <w:t>decide di pubblicare l’articolo.</w:t>
-            </w:r>
-          </w:p>
-          <w:p>
-            <w:pPr>
-              <w:pStyle w:val="Paragrafoelenco"/>
-              <w:cnfStyle w:val="000000100000" w:firstRow="0" w:lastRow="0" w:firstColumn="0" w:lastColumn="0" w:oddVBand="0" w:evenVBand="0" w:oddHBand="1" w:evenHBand="0" w:firstRowFirstColumn="0" w:firstRowLastColumn="0" w:lastRowFirstColumn="0" w:lastRowLastColumn="0"/>
+              <w:cnfStyle w:val="000000000000" w:firstRow="0" w:lastRow="0" w:firstColumn="0" w:lastColumn="0" w:oddVBand="0" w:evenVBand="0" w:oddHBand="0" w:evenHBand="0" w:firstRowFirstColumn="0" w:firstRowLastColumn="0" w:lastRowFirstColumn="0" w:lastRowLastColumn="0"/>
+              <w:rPr>
+                <w:bCs/>
+                <w:sz w:val="24"/>
+                <w:szCs w:val="36"/>
+              </w:rPr>
+            </w:pPr>
+            <w:r>
+              <w:rPr>
+                <w:bCs/>
+                <w:sz w:val="24"/>
+                <w:szCs w:val="36"/>
+              </w:rPr>
+              <w:t>Entrato nella sezione pubblicazione, Siano inizia ad analizzare l’articolo e la presentazione dell’articolo.</w:t>
+            </w:r>
+          </w:p>
+          <w:p>
+            <w:pPr>
+              <w:cnfStyle w:val="000000000000" w:firstRow="0" w:lastRow="0" w:firstColumn="0" w:lastColumn="0" w:oddVBand="0" w:evenVBand="0" w:oddHBand="0" w:evenHBand="0" w:firstRowFirstColumn="0" w:firstRowLastColumn="0" w:lastRowFirstColumn="0" w:lastRowLastColumn="0"/>
               <w:rPr>
                 <w:bCs/>
                 <w:sz w:val="24"/>
@@ -1653,93 +2035,55 @@
               <w:pStyle w:val="Paragrafoelenco"/>
               <w:numPr>
                 <w:ilvl w:val="0"/>
-                <w:numId w:val="8"/>
+                <w:numId w:val="9"/>
               </w:numPr>
-              <w:cnfStyle w:val="000000100000" w:firstRow="0" w:lastRow="0" w:firstColumn="0" w:lastColumn="0" w:oddVBand="0" w:evenVBand="0" w:oddHBand="1" w:evenHBand="0" w:firstRowFirstColumn="0" w:firstRowLastColumn="0" w:lastRowFirstColumn="0" w:lastRowLastColumn="0"/>
-              <w:rPr>
-                <w:bCs/>
-                <w:sz w:val="24"/>
-                <w:szCs w:val="36"/>
-              </w:rPr>
-            </w:pPr>
-            <w:r>
-              <w:rPr>
-                <w:bCs/>
-                <w:sz w:val="24"/>
-                <w:szCs w:val="36"/>
-              </w:rPr>
-              <w:t>L’articolo è stato pubblicato ma non sar</w:t>
-            </w:r>
-            <w:r>
-              <w:rPr>
-                <w:bCs/>
-                <w:sz w:val="24"/>
-                <w:szCs w:val="36"/>
-              </w:rPr>
-              <w:t>à</w:t>
-            </w:r>
-            <w:r>
-              <w:rPr>
-                <w:bCs/>
-                <w:sz w:val="24"/>
-                <w:szCs w:val="36"/>
-              </w:rPr>
-              <w:t xml:space="preserve"> visibile all’utenza in quanto deve essere sottoposto a dei controlli rigidi da parte di un moderatore incaricato, l’autore Botta, sul suo pannello di controllo, potra seguire passo passo i vari stadi in cui si trova l’articolo, “Inviato”, “Moderazione” e per concludere “Pubblicato” o “Respinto”.</w:t>
+              <w:cnfStyle w:val="000000000000" w:firstRow="0" w:lastRow="0" w:firstColumn="0" w:lastColumn="0" w:oddVBand="0" w:evenVBand="0" w:oddHBand="0" w:evenHBand="0" w:firstRowFirstColumn="0" w:firstRowLastColumn="0" w:lastRowFirstColumn="0" w:lastRowLastColumn="0"/>
+              <w:rPr>
+                <w:bCs/>
+                <w:sz w:val="24"/>
+                <w:szCs w:val="36"/>
+              </w:rPr>
+            </w:pPr>
+            <w:r>
+              <w:rPr>
+                <w:bCs/>
+                <w:sz w:val="24"/>
+                <w:szCs w:val="36"/>
+              </w:rPr>
+              <w:t>Effettuati questi controlli Siano decide che l’articolo è valido e può essere pubblicato sul Blog</w:t>
             </w:r>
           </w:p>
           <w:p>
             <w:pPr>
               <w:pStyle w:val="Paragrafoelenco"/>
-              <w:cnfStyle w:val="000000100000" w:firstRow="0" w:lastRow="0" w:firstColumn="0" w:lastColumn="0" w:oddVBand="0" w:evenVBand="0" w:oddHBand="1" w:evenHBand="0" w:firstRowFirstColumn="0" w:firstRowLastColumn="0" w:lastRowFirstColumn="0" w:lastRowLastColumn="0"/>
-              <w:rPr>
-                <w:bCs/>
-                <w:sz w:val="24"/>
-                <w:szCs w:val="36"/>
-              </w:rPr>
-            </w:pPr>
-          </w:p>
-          <w:p>
-            <w:pPr>
-              <w:pStyle w:val="Paragrafoelenco"/>
-              <w:numPr>
-                <w:ilvl w:val="0"/>
-                <w:numId w:val="8"/>
-              </w:numPr>
-              <w:cnfStyle w:val="000000100000" w:firstRow="0" w:lastRow="0" w:firstColumn="0" w:lastColumn="0" w:oddVBand="0" w:evenVBand="0" w:oddHBand="1" w:evenHBand="0" w:firstRowFirstColumn="0" w:firstRowLastColumn="0" w:lastRowFirstColumn="0" w:lastRowLastColumn="0"/>
-              <w:rPr>
-                <w:bCs/>
-                <w:sz w:val="24"/>
-                <w:szCs w:val="36"/>
-              </w:rPr>
-            </w:pPr>
-            <w:r>
-              <w:rPr>
-                <w:bCs/>
-                <w:sz w:val="24"/>
-                <w:szCs w:val="36"/>
-              </w:rPr>
-              <w:t xml:space="preserve">Una volta che i controlli sono conclusi, l’autore riceverà un’e-mail che mostrerà l’esito della moderazione sull’articolo, se è stato “Approvato” allora l’articolo sarà </w:t>
-            </w:r>
-            <w:r>
-              <w:rPr>
-                <w:bCs/>
-                <w:sz w:val="24"/>
-                <w:szCs w:val="36"/>
-              </w:rPr>
-              <w:t>visibile</w:t>
-            </w:r>
-            <w:r>
-              <w:rPr>
-                <w:bCs/>
-                <w:sz w:val="24"/>
-                <w:szCs w:val="36"/>
-              </w:rPr>
-              <w:t xml:space="preserve"> all’utenza, altrimenti se è stato “Respinto” Botta dovrà effettuare delle modifiche e ripubblicare l’articolo.</w:t>
+              <w:cnfStyle w:val="000000000000" w:firstRow="0" w:lastRow="0" w:firstColumn="0" w:lastColumn="0" w:oddVBand="0" w:evenVBand="0" w:oddHBand="0" w:evenHBand="0" w:firstRowFirstColumn="0" w:firstRowLastColumn="0" w:lastRowFirstColumn="0" w:lastRowLastColumn="0"/>
+              <w:rPr>
+                <w:bCs/>
+                <w:sz w:val="24"/>
+                <w:szCs w:val="36"/>
+              </w:rPr>
+            </w:pPr>
+            <w:r>
+              <w:rPr>
+                <w:bCs/>
+                <w:sz w:val="24"/>
+                <w:szCs w:val="36"/>
+              </w:rPr>
+              <w:t xml:space="preserve">  </w:t>
             </w:r>
           </w:p>
         </w:tc>
       </w:tr>
     </w:tbl>
+    <w:p>
+      <w:pPr>
+        <w:rPr>
+          <w:b/>
+          <w:sz w:val="32"/>
+          <w:szCs w:val="44"/>
+        </w:rPr>
+      </w:pPr>
+    </w:p>
     <w:p>
       <w:pPr>
         <w:rPr>
@@ -1847,6 +2191,98 @@
     </w:lvl>
   </w:abstractNum>
   <w:abstractNum w:abstractNumId="1" w15:restartNumberingAfterBreak="0">
+    <w:nsid w:val="03184D7D"/>
+    <w:multiLevelType w:val="hybridMultilevel"/>
+    <w:tmpl w:val="1228E0F4"/>
+    <w:lvl w:ilvl="0" w:tplc="0410000F">
+      <w:start w:val="1"/>
+      <w:numFmt w:val="decimal"/>
+      <w:lvlText w:val="%1."/>
+      <w:lvlJc w:val="left"/>
+      <w:pPr>
+        <w:ind w:left="720" w:hanging="360"/>
+      </w:pPr>
+      <w:rPr>
+        <w:rFonts w:hint="default"/>
+      </w:rPr>
+    </w:lvl>
+    <w:lvl w:ilvl="1" w:tplc="04100001">
+      <w:start w:val="1"/>
+      <w:numFmt w:val="bullet"/>
+      <w:lvlText w:val=""/>
+      <w:lvlJc w:val="left"/>
+      <w:pPr>
+        <w:ind w:left="1440" w:hanging="360"/>
+      </w:pPr>
+      <w:rPr>
+        <w:rFonts w:ascii="Symbol" w:hAnsi="Symbol" w:hint="default"/>
+      </w:rPr>
+    </w:lvl>
+    <w:lvl w:ilvl="2" w:tplc="0410001B" w:tentative="1">
+      <w:start w:val="1"/>
+      <w:numFmt w:val="lowerRoman"/>
+      <w:lvlText w:val="%3."/>
+      <w:lvlJc w:val="right"/>
+      <w:pPr>
+        <w:ind w:left="2160" w:hanging="180"/>
+      </w:pPr>
+    </w:lvl>
+    <w:lvl w:ilvl="3" w:tplc="0410000F" w:tentative="1">
+      <w:start w:val="1"/>
+      <w:numFmt w:val="decimal"/>
+      <w:lvlText w:val="%4."/>
+      <w:lvlJc w:val="left"/>
+      <w:pPr>
+        <w:ind w:left="2880" w:hanging="360"/>
+      </w:pPr>
+    </w:lvl>
+    <w:lvl w:ilvl="4" w:tplc="04100019" w:tentative="1">
+      <w:start w:val="1"/>
+      <w:numFmt w:val="lowerLetter"/>
+      <w:lvlText w:val="%5."/>
+      <w:lvlJc w:val="left"/>
+      <w:pPr>
+        <w:ind w:left="3600" w:hanging="360"/>
+      </w:pPr>
+    </w:lvl>
+    <w:lvl w:ilvl="5" w:tplc="0410001B" w:tentative="1">
+      <w:start w:val="1"/>
+      <w:numFmt w:val="lowerRoman"/>
+      <w:lvlText w:val="%6."/>
+      <w:lvlJc w:val="right"/>
+      <w:pPr>
+        <w:ind w:left="4320" w:hanging="180"/>
+      </w:pPr>
+    </w:lvl>
+    <w:lvl w:ilvl="6" w:tplc="0410000F" w:tentative="1">
+      <w:start w:val="1"/>
+      <w:numFmt w:val="decimal"/>
+      <w:lvlText w:val="%7."/>
+      <w:lvlJc w:val="left"/>
+      <w:pPr>
+        <w:ind w:left="5040" w:hanging="360"/>
+      </w:pPr>
+    </w:lvl>
+    <w:lvl w:ilvl="7" w:tplc="04100019" w:tentative="1">
+      <w:start w:val="1"/>
+      <w:numFmt w:val="lowerLetter"/>
+      <w:lvlText w:val="%8."/>
+      <w:lvlJc w:val="left"/>
+      <w:pPr>
+        <w:ind w:left="5760" w:hanging="360"/>
+      </w:pPr>
+    </w:lvl>
+    <w:lvl w:ilvl="8" w:tplc="0410001B" w:tentative="1">
+      <w:start w:val="1"/>
+      <w:numFmt w:val="lowerRoman"/>
+      <w:lvlText w:val="%9."/>
+      <w:lvlJc w:val="right"/>
+      <w:pPr>
+        <w:ind w:left="6480" w:hanging="180"/>
+      </w:pPr>
+    </w:lvl>
+  </w:abstractNum>
+  <w:abstractNum w:abstractNumId="2" w15:restartNumberingAfterBreak="0">
     <w:nsid w:val="09AB0FEE"/>
     <w:multiLevelType w:val="hybridMultilevel"/>
     <w:tmpl w:val="1228E0F4"/>
@@ -1938,7 +2374,7 @@
       </w:pPr>
     </w:lvl>
   </w:abstractNum>
-  <w:abstractNum w:abstractNumId="2" w15:restartNumberingAfterBreak="0">
+  <w:abstractNum w:abstractNumId="3" w15:restartNumberingAfterBreak="0">
     <w:nsid w:val="163D52FD"/>
     <w:multiLevelType w:val="hybridMultilevel"/>
     <w:tmpl w:val="06A0A7C2"/>
@@ -2024,7 +2460,7 @@
       </w:pPr>
     </w:lvl>
   </w:abstractNum>
-  <w:abstractNum w:abstractNumId="3" w15:restartNumberingAfterBreak="0">
+  <w:abstractNum w:abstractNumId="4" w15:restartNumberingAfterBreak="0">
     <w:nsid w:val="21A26D6C"/>
     <w:multiLevelType w:val="hybridMultilevel"/>
     <w:tmpl w:val="02A863AE"/>
@@ -2137,7 +2573,7 @@
       </w:rPr>
     </w:lvl>
   </w:abstractNum>
-  <w:abstractNum w:abstractNumId="4" w15:restartNumberingAfterBreak="0">
+  <w:abstractNum w:abstractNumId="5" w15:restartNumberingAfterBreak="0">
     <w:nsid w:val="2ABF159E"/>
     <w:multiLevelType w:val="hybridMultilevel"/>
     <w:tmpl w:val="FA009570"/>
@@ -2223,7 +2659,7 @@
       </w:pPr>
     </w:lvl>
   </w:abstractNum>
-  <w:abstractNum w:abstractNumId="5" w15:restartNumberingAfterBreak="0">
+  <w:abstractNum w:abstractNumId="6" w15:restartNumberingAfterBreak="0">
     <w:nsid w:val="2DAC6B73"/>
     <w:multiLevelType w:val="hybridMultilevel"/>
     <w:tmpl w:val="AF84E170"/>
@@ -2309,7 +2745,7 @@
       </w:pPr>
     </w:lvl>
   </w:abstractNum>
-  <w:abstractNum w:abstractNumId="6" w15:restartNumberingAfterBreak="0">
+  <w:abstractNum w:abstractNumId="7" w15:restartNumberingAfterBreak="0">
     <w:nsid w:val="673115DE"/>
     <w:multiLevelType w:val="hybridMultilevel"/>
     <w:tmpl w:val="11A654A0"/>
@@ -2395,7 +2831,7 @@
       </w:pPr>
     </w:lvl>
   </w:abstractNum>
-  <w:abstractNum w:abstractNumId="7" w15:restartNumberingAfterBreak="0">
+  <w:abstractNum w:abstractNumId="8" w15:restartNumberingAfterBreak="0">
     <w:nsid w:val="710D4F5D"/>
     <w:multiLevelType w:val="hybridMultilevel"/>
     <w:tmpl w:val="1228E0F4"/>
@@ -2488,28 +2924,31 @@
     </w:lvl>
   </w:abstractNum>
   <w:num w:numId="1">
-    <w:abstractNumId w:val="3"/>
+    <w:abstractNumId w:val="4"/>
   </w:num>
   <w:num w:numId="2">
     <w:abstractNumId w:val="0"/>
   </w:num>
   <w:num w:numId="3">
+    <w:abstractNumId w:val="7"/>
+  </w:num>
+  <w:num w:numId="4">
+    <w:abstractNumId w:val="2"/>
+  </w:num>
+  <w:num w:numId="5">
+    <w:abstractNumId w:val="5"/>
+  </w:num>
+  <w:num w:numId="6">
+    <w:abstractNumId w:val="3"/>
+  </w:num>
+  <w:num w:numId="7">
     <w:abstractNumId w:val="6"/>
   </w:num>
-  <w:num w:numId="4">
+  <w:num w:numId="8">
+    <w:abstractNumId w:val="8"/>
+  </w:num>
+  <w:num w:numId="9">
     <w:abstractNumId w:val="1"/>
-  </w:num>
-  <w:num w:numId="5">
-    <w:abstractNumId w:val="4"/>
-  </w:num>
-  <w:num w:numId="6">
-    <w:abstractNumId w:val="2"/>
-  </w:num>
-  <w:num w:numId="7">
-    <w:abstractNumId w:val="5"/>
-  </w:num>
-  <w:num w:numId="8">
-    <w:abstractNumId w:val="7"/>
   </w:num>
 </w:numbering>
 </file>
@@ -2686,7 +3125,7 @@
     <w:lsdException w:name="Table Web 2" w:semiHidden="1" w:unhideWhenUsed="1"/>
     <w:lsdException w:name="Table Web 3" w:semiHidden="1" w:unhideWhenUsed="1"/>
     <w:lsdException w:name="Balloon Text" w:semiHidden="1" w:unhideWhenUsed="1"/>
-    <w:lsdException w:name="Table Grid" w:semiHidden="1" w:uiPriority="59" w:unhideWhenUsed="1"/>
+    <w:lsdException w:name="Table Grid" w:uiPriority="59"/>
     <w:lsdException w:name="Table Theme" w:semiHidden="1" w:unhideWhenUsed="1"/>
     <w:lsdException w:name="Placeholder Text" w:semiHidden="1"/>
     <w:lsdException w:name="No Spacing" w:uiPriority="1" w:qFormat="1"/>
@@ -3431,7 +3870,7 @@
 </file>
 
 <file path=customXml/itemProps1.xml><?xml version="1.0" encoding="utf-8"?>
-<ds:datastoreItem xmlns:ds="http://schemas.openxmlformats.org/officeDocument/2006/customXml" ds:itemID="{290E1451-C322-463F-8196-C2FA92A92DE4}">
+<ds:datastoreItem xmlns:ds="http://schemas.openxmlformats.org/officeDocument/2006/customXml" ds:itemID="{A8BF8D68-40DB-4C39-97A1-CA38C7773D80}">
   <ds:schemaRefs>
     <ds:schemaRef ds:uri="http://schemas.openxmlformats.org/officeDocument/2006/bibliography"/>
   </ds:schemaRefs>

</xml_diff>

<commit_message>
Modifica dei nomi degli scenari e use case
</commit_message>
<xml_diff>
--- a/ProblemStatement.docx
+++ b/ProblemStatement.docx
@@ -1,6 +1,6 @@
 
 <file path=word/document.xml><?xml version="1.0" encoding="utf-8"?>
-<w:document xmlns:wpc="http://schemas.microsoft.com/office/word/2010/wordprocessingCanvas" xmlns:cx="http://schemas.microsoft.com/office/drawing/2014/chartex" xmlns:cx1="http://schemas.microsoft.com/office/drawing/2015/9/8/chartex" xmlns:cx2="http://schemas.microsoft.com/office/drawing/2015/10/21/chartex" xmlns:cx3="http://schemas.microsoft.com/office/drawing/2016/5/9/chartex" xmlns:cx4="http://schemas.microsoft.com/office/drawing/2016/5/10/chartex" xmlns:cx5="http://schemas.microsoft.com/office/drawing/2016/5/11/chartex" xmlns:cx6="http://schemas.microsoft.com/office/drawing/2016/5/12/chartex" xmlns:cx7="http://schemas.microsoft.com/office/drawing/2016/5/13/chartex" xmlns:cx8="http://schemas.microsoft.com/office/drawing/2016/5/14/chartex" xmlns:mc="http://schemas.openxmlformats.org/markup-compatibility/2006" xmlns:aink="http://schemas.microsoft.com/office/drawing/2016/ink" xmlns:am3d="http://schemas.microsoft.com/office/drawing/2017/model3d" xmlns:o="urn:schemas-microsoft-com:office:office" xmlns:r="http://schemas.openxmlformats.org/officeDocument/2006/relationships" xmlns:m="http://schemas.openxmlformats.org/officeDocument/2006/math" xmlns:v="urn:schemas-microsoft-com:vml" xmlns:wp14="http://schemas.microsoft.com/office/word/2010/wordprocessingDrawing" xmlns:wp="http://schemas.openxmlformats.org/drawingml/2006/wordprocessingDrawing" xmlns:w10="urn:schemas-microsoft-com:office:word" xmlns:w="http://schemas.openxmlformats.org/wordprocessingml/2006/main" xmlns:w14="http://schemas.microsoft.com/office/word/2010/wordml" xmlns:w15="http://schemas.microsoft.com/office/word/2012/wordml" xmlns:w16cid="http://schemas.microsoft.com/office/word/2016/wordml/cid" xmlns:w16se="http://schemas.microsoft.com/office/word/2015/wordml/symex" xmlns:wpg="http://schemas.microsoft.com/office/word/2010/wordprocessingGroup" xmlns:wpi="http://schemas.microsoft.com/office/word/2010/wordprocessingInk" xmlns:wne="http://schemas.microsoft.com/office/word/2006/wordml" xmlns:wps="http://schemas.microsoft.com/office/word/2010/wordprocessingShape" mc:Ignorable="w14 w15 w16se w16cid wp14">
+<w:document xmlns:ve="http://schemas.openxmlformats.org/markup-compatibility/2006" xmlns:o="urn:schemas-microsoft-com:office:office" xmlns:r="http://schemas.openxmlformats.org/officeDocument/2006/relationships" xmlns:m="http://schemas.openxmlformats.org/officeDocument/2006/math" xmlns:v="urn:schemas-microsoft-com:vml" xmlns:wp="http://schemas.openxmlformats.org/drawingml/2006/wordprocessingDrawing" xmlns:w10="urn:schemas-microsoft-com:office:word" xmlns:w="http://schemas.openxmlformats.org/wordprocessingml/2006/main" xmlns:wne="http://schemas.microsoft.com/office/word/2006/wordml">
   <w:body>
     <w:p>
       <w:pPr>
@@ -11,13 +11,23 @@
           <w:szCs w:val="40"/>
         </w:rPr>
       </w:pPr>
+      <w:proofErr w:type="spellStart"/>
       <w:r>
         <w:rPr>
           <w:b/>
           <w:sz w:val="40"/>
           <w:szCs w:val="40"/>
         </w:rPr>
-        <w:t>Problem Statement</w:t>
+        <w:t>Problem</w:t>
+      </w:r>
+      <w:proofErr w:type="spellEnd"/>
+      <w:r>
+        <w:rPr>
+          <w:b/>
+          <w:sz w:val="40"/>
+          <w:szCs w:val="40"/>
+        </w:rPr>
+        <w:t xml:space="preserve"> Statement</w:t>
       </w:r>
     </w:p>
     <w:p>
@@ -50,8 +60,18 @@
           <w:sz w:val="32"/>
           <w:szCs w:val="40"/>
         </w:rPr>
-        <w:t xml:space="preserve"> The Problem</w:t>
-      </w:r>
+        <w:t xml:space="preserve"> The </w:t>
+      </w:r>
+      <w:proofErr w:type="spellStart"/>
+      <w:r>
+        <w:rPr>
+          <w:b/>
+          <w:sz w:val="32"/>
+          <w:szCs w:val="40"/>
+        </w:rPr>
+        <w:t>Problem</w:t>
+      </w:r>
+      <w:proofErr w:type="spellEnd"/>
     </w:p>
     <w:p>
       <w:pPr>
@@ -135,7 +155,70 @@
           <w:sz w:val="24"/>
           <w:szCs w:val="40"/>
         </w:rPr>
-        <w:t>autori sconosciuti.</w:t>
+        <w:t xml:space="preserve">autori </w:t>
+      </w:r>
+      <w:proofErr w:type="spellStart"/>
+      <w:r>
+        <w:rPr>
+          <w:sz w:val="24"/>
+          <w:szCs w:val="40"/>
+        </w:rPr>
+        <w:t>sconosciuti.La</w:t>
+      </w:r>
+      <w:proofErr w:type="spellEnd"/>
+      <w:r>
+        <w:rPr>
+          <w:sz w:val="24"/>
+          <w:szCs w:val="40"/>
+        </w:rPr>
+        <w:t xml:space="preserve"> grande platea si sofferma sulla lettura di blog famosi, molto spesso incompleti e che forniscono informazioni parziali, di conseguenza gli utenti che cercano informazioni più specifiche spesso non riescono ad individuarle e sono costretti a effettuare ricerche estenuanti. In mancanza di una piattaforma comune, gli utenti e gli autori sono costretti a utilizzare strumenti secondari per comunicare, confrontarsi e organizzare eventi per condividere la propria informazione.</w:t>
+      </w:r>
+    </w:p>
+    <w:p>
+      <w:pPr>
+        <w:rPr>
+          <w:sz w:val="24"/>
+          <w:szCs w:val="40"/>
+        </w:rPr>
+      </w:pPr>
+      <w:proofErr w:type="spellStart"/>
+      <w:r>
+        <w:rPr>
+          <w:sz w:val="24"/>
+          <w:szCs w:val="40"/>
+        </w:rPr>
+        <w:t>InfoBlog</w:t>
+      </w:r>
+      <w:proofErr w:type="spellEnd"/>
+      <w:r>
+        <w:rPr>
+          <w:sz w:val="24"/>
+          <w:szCs w:val="40"/>
+        </w:rPr>
+        <w:t xml:space="preserve"> punta a risolvere e a migliorare le problematiche introdotte relative del mondo Informatico, fornendo una piattaforma comune ad utente ed autori per poter comunicare. </w:t>
+      </w:r>
+      <w:proofErr w:type="spellStart"/>
+      <w:r>
+        <w:rPr>
+          <w:sz w:val="24"/>
+          <w:szCs w:val="40"/>
+        </w:rPr>
+        <w:t>InfoBlog</w:t>
+      </w:r>
+      <w:proofErr w:type="spellEnd"/>
+      <w:r>
+        <w:rPr>
+          <w:sz w:val="24"/>
+          <w:szCs w:val="40"/>
+        </w:rPr>
+        <w:t xml:space="preserve"> permetterà agli utenti di poter rimanere aggiornati su articoli veritieri relativi al settore, controllati da specialisti, anche mediante l’inoltro di notifiche riguardante la pubblicazione di articoli da parte di autori seguiti dall’</w:t>
+      </w:r>
+      <w:r>
+        <w:rPr>
+          <w:sz w:val="24"/>
+          <w:szCs w:val="40"/>
+        </w:rPr>
+        <w:t>utenza, inoltre, con la possibilità di navigare in una sezione esplora in cui sarà possibile scoprire nuove pubblicazioni da parte di autori e stimolare l’interesse da parte degli utenti per vari argomenti del mondo informatico(es. passando da articoli riguardanti software a articoli riguardante hardware e viceversa).</w:t>
       </w:r>
       <w:r>
         <w:rPr>
@@ -144,56 +227,45 @@
         </w:rPr>
         <w:t xml:space="preserve"> </w:t>
       </w:r>
-      <w:r>
-        <w:rPr>
-          <w:sz w:val="24"/>
-          <w:szCs w:val="40"/>
-        </w:rPr>
-        <w:t>La grande platea si sofferma sulla lettura di blog famosi, molto spesso incompleti e che forniscono informazioni parziali, di conseguenza gli utenti che cercano informazioni più specifiche spesso non riescono ad individuarle e sono costretti a effettuare ricerche estenuanti. In mancanza di una piattaforma comune, gli utenti e gli autori sono costretti a utilizzare strumenti secondari per comunicare, confrontarsi e organizzare eventi per condividere la propria informazione.</w:t>
-      </w:r>
-    </w:p>
-    <w:p>
-      <w:pPr>
-        <w:rPr>
-          <w:sz w:val="24"/>
-          <w:szCs w:val="40"/>
-        </w:rPr>
-      </w:pPr>
-      <w:r>
-        <w:rPr>
-          <w:sz w:val="24"/>
-          <w:szCs w:val="40"/>
-        </w:rPr>
-        <w:t>InfoBlog punta a risolvere e a migliorare le problematiche introdotte relative del mondo Informatico, fornendo una piattaforma comune ad utente ed autori per poter comunicare. InfoBlog permetterà agli utenti di poter rimanere aggiornati su articoli veritieri relativi al settore, controllati da specialisti, anche mediante l’inoltro di notifiche riguardante la pubblicazione di articoli da parte di autori seguiti dall’</w:t>
-      </w:r>
-      <w:r>
-        <w:rPr>
-          <w:sz w:val="24"/>
-          <w:szCs w:val="40"/>
-        </w:rPr>
-        <w:t>utenza, inoltre, con la possibilità di navigare in una sezione esplora in cui sarà possibile scoprire nuove pubblicazioni da parte di autori e stimolare l’interesse da parte degli utenti per vari argomenti del mondo informatico(es. passando da articoli riguardanti software a articoli riguardante hardware e viceversa).</w:t>
-      </w:r>
-      <w:r>
-        <w:rPr>
-          <w:sz w:val="24"/>
-          <w:szCs w:val="40"/>
-        </w:rPr>
-        <w:t xml:space="preserve"> InfoBlog darà la possibilità agli autori di interagire in prima persona con i propri lettori, organizzando eventi in una sezione relativa. </w:t>
-      </w:r>
-    </w:p>
-    <w:p>
-      <w:pPr>
-        <w:rPr>
-          <w:sz w:val="24"/>
-          <w:szCs w:val="40"/>
-        </w:rPr>
-      </w:pPr>
-      <w:r>
-        <w:rPr>
-          <w:sz w:val="24"/>
-          <w:szCs w:val="40"/>
-        </w:rPr>
-        <w:t>InfoBlog supporterà le seguenti funzionalità:</w:t>
+      <w:proofErr w:type="spellStart"/>
+      <w:r>
+        <w:rPr>
+          <w:sz w:val="24"/>
+          <w:szCs w:val="40"/>
+        </w:rPr>
+        <w:t>InfoBlog</w:t>
+      </w:r>
+      <w:proofErr w:type="spellEnd"/>
+      <w:r>
+        <w:rPr>
+          <w:sz w:val="24"/>
+          <w:szCs w:val="40"/>
+        </w:rPr>
+        <w:t xml:space="preserve"> darà la possibilità agli autori di interagire in prima persona con i propri lettori, organizzando eventi in una sezione relativa. </w:t>
+      </w:r>
+    </w:p>
+    <w:p>
+      <w:pPr>
+        <w:rPr>
+          <w:sz w:val="24"/>
+          <w:szCs w:val="40"/>
+        </w:rPr>
+      </w:pPr>
+      <w:proofErr w:type="spellStart"/>
+      <w:r>
+        <w:rPr>
+          <w:sz w:val="24"/>
+          <w:szCs w:val="40"/>
+        </w:rPr>
+        <w:t>InfoBlog</w:t>
+      </w:r>
+      <w:proofErr w:type="spellEnd"/>
+      <w:r>
+        <w:rPr>
+          <w:sz w:val="24"/>
+          <w:szCs w:val="40"/>
+        </w:rPr>
+        <w:t xml:space="preserve"> supporterà le seguenti funzionalità:</w:t>
       </w:r>
     </w:p>
     <w:p>
@@ -385,9 +457,9 @@
     </w:p>
     <w:tbl>
       <w:tblPr>
-        <w:tblStyle w:val="Tabellagriglia2"/>
+        <w:tblStyle w:val="GridTable2"/>
         <w:tblW w:w="0" w:type="auto"/>
-        <w:tblLook w:val="04A0" w:firstRow="1" w:lastRow="0" w:firstColumn="1" w:lastColumn="0" w:noHBand="0" w:noVBand="1"/>
+        <w:tblLook w:val="04A0"/>
       </w:tblPr>
       <w:tblGrid>
         <w:gridCol w:w="2943"/>
@@ -396,11 +468,11 @@
       </w:tblGrid>
       <w:tr>
         <w:trPr>
-          <w:cnfStyle w:val="100000000000" w:firstRow="1" w:lastRow="0" w:firstColumn="0" w:lastColumn="0" w:oddVBand="0" w:evenVBand="0" w:oddHBand="0" w:evenHBand="0" w:firstRowFirstColumn="0" w:firstRowLastColumn="0" w:lastRowFirstColumn="0" w:lastRowLastColumn="0"/>
+          <w:cnfStyle w:val="100000000000"/>
         </w:trPr>
         <w:tc>
           <w:tcPr>
-            <w:cnfStyle w:val="001000000000" w:firstRow="0" w:lastRow="0" w:firstColumn="1" w:lastColumn="0" w:oddVBand="0" w:evenVBand="0" w:oddHBand="0" w:evenHBand="0" w:firstRowFirstColumn="0" w:firstRowLastColumn="0" w:lastRowFirstColumn="0" w:lastRowLastColumn="0"/>
+            <w:cnfStyle w:val="001000000000"/>
             <w:tcW w:w="4393" w:type="dxa"/>
             <w:gridSpan w:val="2"/>
           </w:tcPr>
@@ -420,7 +492,7 @@
           </w:tcPr>
           <w:p>
             <w:pPr>
-              <w:cnfStyle w:val="100000000000" w:firstRow="1" w:lastRow="0" w:firstColumn="0" w:lastColumn="0" w:oddVBand="0" w:evenVBand="0" w:oddHBand="0" w:evenHBand="0" w:firstRowFirstColumn="0" w:firstRowLastColumn="0" w:lastRowFirstColumn="0" w:lastRowLastColumn="0"/>
+              <w:cnfStyle w:val="100000000000"/>
               <w:rPr>
                 <w:b w:val="0"/>
                 <w:sz w:val="28"/>
@@ -432,11 +504,11 @@
       </w:tr>
       <w:tr>
         <w:trPr>
-          <w:cnfStyle w:val="000000100000" w:firstRow="0" w:lastRow="0" w:firstColumn="0" w:lastColumn="0" w:oddVBand="0" w:evenVBand="0" w:oddHBand="1" w:evenHBand="0" w:firstRowFirstColumn="0" w:firstRowLastColumn="0" w:lastRowFirstColumn="0" w:lastRowLastColumn="0"/>
+          <w:cnfStyle w:val="000000100000"/>
         </w:trPr>
         <w:tc>
           <w:tcPr>
-            <w:cnfStyle w:val="001000000000" w:firstRow="0" w:lastRow="0" w:firstColumn="1" w:lastColumn="0" w:oddVBand="0" w:evenVBand="0" w:oddHBand="0" w:evenHBand="0" w:firstRowFirstColumn="0" w:firstRowLastColumn="0" w:lastRowFirstColumn="0" w:lastRowLastColumn="0"/>
+            <w:cnfStyle w:val="001000000000"/>
             <w:tcW w:w="2943" w:type="dxa"/>
             <w:vAlign w:val="center"/>
           </w:tcPr>
@@ -480,7 +552,7 @@
           </w:tcPr>
           <w:p>
             <w:pPr>
-              <w:cnfStyle w:val="000000100000" w:firstRow="0" w:lastRow="0" w:firstColumn="0" w:lastColumn="0" w:oddVBand="0" w:evenVBand="0" w:oddHBand="1" w:evenHBand="0" w:firstRowFirstColumn="0" w:firstRowLastColumn="0" w:lastRowFirstColumn="0" w:lastRowLastColumn="0"/>
+              <w:cnfStyle w:val="000000100000"/>
               <w:rPr>
                 <w:bCs/>
                 <w:sz w:val="24"/>
@@ -495,34 +567,7 @@
                 <w:szCs w:val="36"/>
                 <w:u w:val="single"/>
               </w:rPr>
-              <w:t>Moderazion</w:t>
-            </w:r>
-            <w:r>
-              <w:rPr>
-                <w:bCs/>
-                <w:sz w:val="24"/>
-                <w:szCs w:val="36"/>
-                <w:u w:val="single"/>
-              </w:rPr>
-              <w:t>e</w:t>
-            </w:r>
-            <w:r>
-              <w:rPr>
-                <w:bCs/>
-                <w:sz w:val="24"/>
-                <w:szCs w:val="36"/>
-                <w:u w:val="single"/>
-              </w:rPr>
-              <w:t xml:space="preserve"> Articol</w:t>
-            </w:r>
-            <w:r>
-              <w:rPr>
-                <w:bCs/>
-                <w:sz w:val="24"/>
-                <w:szCs w:val="36"/>
-                <w:u w:val="single"/>
-              </w:rPr>
-              <w:t>o</w:t>
+              <w:t>Moderatore Accetta Articolo</w:t>
             </w:r>
           </w:p>
         </w:tc>
@@ -530,7 +575,7 @@
       <w:tr>
         <w:tc>
           <w:tcPr>
-            <w:cnfStyle w:val="001000000000" w:firstRow="0" w:lastRow="0" w:firstColumn="1" w:lastColumn="0" w:oddVBand="0" w:evenVBand="0" w:oddHBand="0" w:evenHBand="0" w:firstRowFirstColumn="0" w:firstRowLastColumn="0" w:lastRowFirstColumn="0" w:lastRowLastColumn="0"/>
+            <w:cnfStyle w:val="001000000000"/>
             <w:tcW w:w="2943" w:type="dxa"/>
             <w:vAlign w:val="center"/>
           </w:tcPr>
@@ -563,7 +608,7 @@
           </w:tcPr>
           <w:p>
             <w:pPr>
-              <w:cnfStyle w:val="000000000000" w:firstRow="0" w:lastRow="0" w:firstColumn="0" w:lastColumn="0" w:oddVBand="0" w:evenVBand="0" w:oddHBand="0" w:evenHBand="0" w:firstRowFirstColumn="0" w:firstRowLastColumn="0" w:lastRowFirstColumn="0" w:lastRowLastColumn="0"/>
+              <w:cnfStyle w:val="000000000000"/>
               <w:rPr>
                 <w:bCs/>
                 <w:sz w:val="24"/>
@@ -574,7 +619,7 @@
           </w:p>
           <w:p>
             <w:pPr>
-              <w:cnfStyle w:val="000000000000" w:firstRow="0" w:lastRow="0" w:firstColumn="0" w:lastColumn="0" w:oddVBand="0" w:evenVBand="0" w:oddHBand="0" w:evenHBand="0" w:firstRowFirstColumn="0" w:firstRowLastColumn="0" w:lastRowFirstColumn="0" w:lastRowLastColumn="0"/>
+              <w:cnfStyle w:val="000000000000"/>
               <w:rPr>
                 <w:bCs/>
                 <w:sz w:val="24"/>
@@ -594,7 +639,7 @@
           </w:p>
           <w:p>
             <w:pPr>
-              <w:cnfStyle w:val="000000000000" w:firstRow="0" w:lastRow="0" w:firstColumn="0" w:lastColumn="0" w:oddVBand="0" w:evenVBand="0" w:oddHBand="0" w:evenHBand="0" w:firstRowFirstColumn="0" w:firstRowLastColumn="0" w:lastRowFirstColumn="0" w:lastRowLastColumn="0"/>
+              <w:cnfStyle w:val="000000000000"/>
               <w:rPr>
                 <w:bCs/>
                 <w:i/>
@@ -625,7 +670,7 @@
           </w:p>
           <w:p>
             <w:pPr>
-              <w:cnfStyle w:val="000000000000" w:firstRow="0" w:lastRow="0" w:firstColumn="0" w:lastColumn="0" w:oddVBand="0" w:evenVBand="0" w:oddHBand="0" w:evenHBand="0" w:firstRowFirstColumn="0" w:firstRowLastColumn="0" w:lastRowFirstColumn="0" w:lastRowLastColumn="0"/>
+              <w:cnfStyle w:val="000000000000"/>
               <w:rPr>
                 <w:bCs/>
                 <w:i/>
@@ -639,11 +684,11 @@
       </w:tr>
       <w:tr>
         <w:trPr>
-          <w:cnfStyle w:val="000000100000" w:firstRow="0" w:lastRow="0" w:firstColumn="0" w:lastColumn="0" w:oddVBand="0" w:evenVBand="0" w:oddHBand="1" w:evenHBand="0" w:firstRowFirstColumn="0" w:firstRowLastColumn="0" w:lastRowFirstColumn="0" w:lastRowLastColumn="0"/>
+          <w:cnfStyle w:val="000000100000"/>
         </w:trPr>
         <w:tc>
           <w:tcPr>
-            <w:cnfStyle w:val="001000000000" w:firstRow="0" w:lastRow="0" w:firstColumn="1" w:lastColumn="0" w:oddVBand="0" w:evenVBand="0" w:oddHBand="0" w:evenHBand="0" w:firstRowFirstColumn="0" w:firstRowLastColumn="0" w:lastRowFirstColumn="0" w:lastRowLastColumn="0"/>
+            <w:cnfStyle w:val="001000000000"/>
             <w:tcW w:w="2943" w:type="dxa"/>
             <w:vAlign w:val="center"/>
           </w:tcPr>
@@ -681,7 +726,7 @@
                 <w:ilvl w:val="0"/>
                 <w:numId w:val="4"/>
               </w:numPr>
-              <w:cnfStyle w:val="000000100000" w:firstRow="0" w:lastRow="0" w:firstColumn="0" w:lastColumn="0" w:oddVBand="0" w:evenVBand="0" w:oddHBand="1" w:evenHBand="0" w:firstRowFirstColumn="0" w:firstRowLastColumn="0" w:lastRowFirstColumn="0" w:lastRowLastColumn="0"/>
+              <w:cnfStyle w:val="000000100000"/>
               <w:rPr>
                 <w:bCs/>
                 <w:sz w:val="24"/>
@@ -700,7 +745,7 @@
           <w:p>
             <w:pPr>
               <w:ind w:left="360"/>
-              <w:cnfStyle w:val="000000100000" w:firstRow="0" w:lastRow="0" w:firstColumn="0" w:lastColumn="0" w:oddVBand="0" w:evenVBand="0" w:oddHBand="1" w:evenHBand="0" w:firstRowFirstColumn="0" w:firstRowLastColumn="0" w:lastRowFirstColumn="0" w:lastRowLastColumn="0"/>
+              <w:cnfStyle w:val="000000100000"/>
               <w:rPr>
                 <w:bCs/>
                 <w:sz w:val="24"/>
@@ -715,7 +760,7 @@
                 <w:ilvl w:val="0"/>
                 <w:numId w:val="4"/>
               </w:numPr>
-              <w:cnfStyle w:val="000000100000" w:firstRow="0" w:lastRow="0" w:firstColumn="0" w:lastColumn="0" w:oddVBand="0" w:evenVBand="0" w:oddHBand="1" w:evenHBand="0" w:firstRowFirstColumn="0" w:firstRowLastColumn="0" w:lastRowFirstColumn="0" w:lastRowLastColumn="0"/>
+              <w:cnfStyle w:val="000000100000"/>
               <w:rPr>
                 <w:bCs/>
                 <w:sz w:val="24"/>
@@ -782,7 +827,7 @@
           <w:p>
             <w:pPr>
               <w:pStyle w:val="Paragrafoelenco"/>
-              <w:cnfStyle w:val="000000100000" w:firstRow="0" w:lastRow="0" w:firstColumn="0" w:lastColumn="0" w:oddVBand="0" w:evenVBand="0" w:oddHBand="1" w:evenHBand="0" w:firstRowFirstColumn="0" w:firstRowLastColumn="0" w:lastRowFirstColumn="0" w:lastRowLastColumn="0"/>
+              <w:cnfStyle w:val="000000100000"/>
               <w:rPr>
                 <w:bCs/>
                 <w:sz w:val="24"/>
@@ -797,7 +842,7 @@
                 <w:ilvl w:val="0"/>
                 <w:numId w:val="4"/>
               </w:numPr>
-              <w:cnfStyle w:val="000000100000" w:firstRow="0" w:lastRow="0" w:firstColumn="0" w:lastColumn="0" w:oddVBand="0" w:evenVBand="0" w:oddHBand="1" w:evenHBand="0" w:firstRowFirstColumn="0" w:firstRowLastColumn="0" w:lastRowFirstColumn="0" w:lastRowLastColumn="0"/>
+              <w:cnfStyle w:val="000000100000"/>
               <w:rPr>
                 <w:bCs/>
                 <w:sz w:val="24"/>
@@ -847,7 +892,7 @@
           </w:p>
           <w:p>
             <w:pPr>
-              <w:cnfStyle w:val="000000100000" w:firstRow="0" w:lastRow="0" w:firstColumn="0" w:lastColumn="0" w:oddVBand="0" w:evenVBand="0" w:oddHBand="1" w:evenHBand="0" w:firstRowFirstColumn="0" w:firstRowLastColumn="0" w:lastRowFirstColumn="0" w:lastRowLastColumn="0"/>
+              <w:cnfStyle w:val="000000100000"/>
               <w:rPr>
                 <w:bCs/>
                 <w:sz w:val="24"/>
@@ -862,36 +907,38 @@
                 <w:ilvl w:val="0"/>
                 <w:numId w:val="4"/>
               </w:numPr>
-              <w:cnfStyle w:val="000000100000" w:firstRow="0" w:lastRow="0" w:firstColumn="0" w:lastColumn="0" w:oddVBand="0" w:evenVBand="0" w:oddHBand="1" w:evenHBand="0" w:firstRowFirstColumn="0" w:firstRowLastColumn="0" w:lastRowFirstColumn="0" w:lastRowLastColumn="0"/>
-              <w:rPr>
-                <w:bCs/>
-                <w:sz w:val="24"/>
-                <w:szCs w:val="36"/>
-              </w:rPr>
-            </w:pPr>
-            <w:r>
-              <w:rPr>
-                <w:bCs/>
-                <w:sz w:val="24"/>
-                <w:szCs w:val="36"/>
-              </w:rPr>
-              <w:t>Effettuati questi controlli</w:t>
-            </w:r>
-            <w:r>
-              <w:rPr>
-                <w:bCs/>
-                <w:sz w:val="24"/>
-                <w:szCs w:val="36"/>
-              </w:rPr>
-              <w:t xml:space="preserve"> </w:t>
-            </w:r>
-            <w:r>
-              <w:rPr>
-                <w:bCs/>
-                <w:sz w:val="24"/>
-                <w:szCs w:val="36"/>
-              </w:rPr>
-              <w:t>Siano d</w:t>
+              <w:cnfStyle w:val="000000100000"/>
+              <w:rPr>
+                <w:bCs/>
+                <w:sz w:val="24"/>
+                <w:szCs w:val="36"/>
+              </w:rPr>
+            </w:pPr>
+            <w:r>
+              <w:rPr>
+                <w:bCs/>
+                <w:sz w:val="24"/>
+                <w:szCs w:val="36"/>
+              </w:rPr>
+              <w:t xml:space="preserve">Effettuati questi </w:t>
+            </w:r>
+            <w:proofErr w:type="spellStart"/>
+            <w:r>
+              <w:rPr>
+                <w:bCs/>
+                <w:sz w:val="24"/>
+                <w:szCs w:val="36"/>
+              </w:rPr>
+              <w:t>controlliSiano</w:t>
+            </w:r>
+            <w:proofErr w:type="spellEnd"/>
+            <w:r>
+              <w:rPr>
+                <w:bCs/>
+                <w:sz w:val="24"/>
+                <w:szCs w:val="36"/>
+              </w:rPr>
+              <w:t xml:space="preserve"> d</w:t>
             </w:r>
             <w:r>
               <w:rPr>
@@ -905,21 +952,13 @@
           <w:p>
             <w:pPr>
               <w:pStyle w:val="Paragrafoelenco"/>
-              <w:cnfStyle w:val="000000100000" w:firstRow="0" w:lastRow="0" w:firstColumn="0" w:lastColumn="0" w:oddVBand="0" w:evenVBand="0" w:oddHBand="1" w:evenHBand="0" w:firstRowFirstColumn="0" w:firstRowLastColumn="0" w:lastRowFirstColumn="0" w:lastRowLastColumn="0"/>
-              <w:rPr>
-                <w:bCs/>
-                <w:sz w:val="24"/>
-                <w:szCs w:val="36"/>
-              </w:rPr>
-            </w:pPr>
-            <w:r>
-              <w:rPr>
-                <w:bCs/>
-                <w:sz w:val="24"/>
-                <w:szCs w:val="36"/>
-              </w:rPr>
-              <w:t xml:space="preserve">  </w:t>
-            </w:r>
+              <w:cnfStyle w:val="000000100000"/>
+              <w:rPr>
+                <w:bCs/>
+                <w:sz w:val="24"/>
+                <w:szCs w:val="36"/>
+              </w:rPr>
+            </w:pPr>
           </w:p>
         </w:tc>
       </w:tr>
@@ -1038,9 +1077,9 @@
     </w:p>
     <w:tbl>
       <w:tblPr>
-        <w:tblStyle w:val="Tabellagriglia2"/>
+        <w:tblStyle w:val="GridTable2"/>
         <w:tblW w:w="0" w:type="auto"/>
-        <w:tblLook w:val="04A0" w:firstRow="1" w:lastRow="0" w:firstColumn="1" w:lastColumn="0" w:noHBand="0" w:noVBand="1"/>
+        <w:tblLook w:val="04A0"/>
       </w:tblPr>
       <w:tblGrid>
         <w:gridCol w:w="2943"/>
@@ -1048,11 +1087,11 @@
       </w:tblGrid>
       <w:tr>
         <w:trPr>
-          <w:cnfStyle w:val="100000000000" w:firstRow="1" w:lastRow="0" w:firstColumn="0" w:lastColumn="0" w:oddVBand="0" w:evenVBand="0" w:oddHBand="0" w:evenHBand="0" w:firstRowFirstColumn="0" w:firstRowLastColumn="0" w:lastRowFirstColumn="0" w:lastRowLastColumn="0"/>
+          <w:cnfStyle w:val="100000000000"/>
         </w:trPr>
         <w:tc>
           <w:tcPr>
-            <w:cnfStyle w:val="001000000000" w:firstRow="0" w:lastRow="0" w:firstColumn="1" w:lastColumn="0" w:oddVBand="0" w:evenVBand="0" w:oddHBand="0" w:evenHBand="0" w:firstRowFirstColumn="0" w:firstRowLastColumn="0" w:lastRowFirstColumn="0" w:lastRowLastColumn="0"/>
+            <w:cnfStyle w:val="001000000000"/>
             <w:tcW w:w="2943" w:type="dxa"/>
             <w:vAlign w:val="center"/>
           </w:tcPr>
@@ -1086,7 +1125,7 @@
           </w:tcPr>
           <w:p>
             <w:pPr>
-              <w:cnfStyle w:val="100000000000" w:firstRow="1" w:lastRow="0" w:firstColumn="0" w:lastColumn="0" w:oddVBand="0" w:evenVBand="0" w:oddHBand="0" w:evenHBand="0" w:firstRowFirstColumn="0" w:firstRowLastColumn="0" w:lastRowFirstColumn="0" w:lastRowLastColumn="0"/>
+              <w:cnfStyle w:val="100000000000"/>
               <w:rPr>
                 <w:bCs w:val="0"/>
                 <w:sz w:val="24"/>
@@ -1100,18 +1139,18 @@
                 <w:szCs w:val="36"/>
                 <w:u w:val="single"/>
               </w:rPr>
-              <w:t>Richiesta pubblicazione articolo</w:t>
+              <w:t>Articolo Accettato</w:t>
             </w:r>
           </w:p>
         </w:tc>
       </w:tr>
       <w:tr>
         <w:trPr>
-          <w:cnfStyle w:val="000000100000" w:firstRow="0" w:lastRow="0" w:firstColumn="0" w:lastColumn="0" w:oddVBand="0" w:evenVBand="0" w:oddHBand="1" w:evenHBand="0" w:firstRowFirstColumn="0" w:firstRowLastColumn="0" w:lastRowFirstColumn="0" w:lastRowLastColumn="0"/>
+          <w:cnfStyle w:val="000000100000"/>
         </w:trPr>
         <w:tc>
           <w:tcPr>
-            <w:cnfStyle w:val="001000000000" w:firstRow="0" w:lastRow="0" w:firstColumn="1" w:lastColumn="0" w:oddVBand="0" w:evenVBand="0" w:oddHBand="0" w:evenHBand="0" w:firstRowFirstColumn="0" w:firstRowLastColumn="0" w:lastRowFirstColumn="0" w:lastRowLastColumn="0"/>
+            <w:cnfStyle w:val="001000000000"/>
             <w:tcW w:w="2943" w:type="dxa"/>
             <w:vAlign w:val="center"/>
           </w:tcPr>
@@ -1143,7 +1182,7 @@
           </w:tcPr>
           <w:p>
             <w:pPr>
-              <w:cnfStyle w:val="000000100000" w:firstRow="0" w:lastRow="0" w:firstColumn="0" w:lastColumn="0" w:oddVBand="0" w:evenVBand="0" w:oddHBand="1" w:evenHBand="0" w:firstRowFirstColumn="0" w:firstRowLastColumn="0" w:lastRowFirstColumn="0" w:lastRowLastColumn="0"/>
+              <w:cnfStyle w:val="000000100000"/>
               <w:rPr>
                 <w:bCs/>
                 <w:sz w:val="24"/>
@@ -1154,7 +1193,7 @@
           </w:p>
           <w:p>
             <w:pPr>
-              <w:cnfStyle w:val="000000100000" w:firstRow="0" w:lastRow="0" w:firstColumn="0" w:lastColumn="0" w:oddVBand="0" w:evenVBand="0" w:oddHBand="1" w:evenHBand="0" w:firstRowFirstColumn="0" w:firstRowLastColumn="0" w:lastRowFirstColumn="0" w:lastRowLastColumn="0"/>
+              <w:cnfStyle w:val="000000100000"/>
               <w:rPr>
                 <w:bCs/>
                 <w:i/>
@@ -1185,7 +1224,7 @@
           </w:p>
           <w:p>
             <w:pPr>
-              <w:cnfStyle w:val="000000100000" w:firstRow="0" w:lastRow="0" w:firstColumn="0" w:lastColumn="0" w:oddVBand="0" w:evenVBand="0" w:oddHBand="1" w:evenHBand="0" w:firstRowFirstColumn="0" w:firstRowLastColumn="0" w:lastRowFirstColumn="0" w:lastRowLastColumn="0"/>
+              <w:cnfStyle w:val="000000100000"/>
               <w:rPr>
                 <w:bCs/>
                 <w:i/>
@@ -1200,7 +1239,7 @@
       <w:tr>
         <w:tc>
           <w:tcPr>
-            <w:cnfStyle w:val="001000000000" w:firstRow="0" w:lastRow="0" w:firstColumn="1" w:lastColumn="0" w:oddVBand="0" w:evenVBand="0" w:oddHBand="0" w:evenHBand="0" w:firstRowFirstColumn="0" w:firstRowLastColumn="0" w:lastRowFirstColumn="0" w:lastRowLastColumn="0"/>
+            <w:cnfStyle w:val="001000000000"/>
             <w:tcW w:w="2943" w:type="dxa"/>
             <w:vAlign w:val="center"/>
           </w:tcPr>
@@ -1237,21 +1276,75 @@
                 <w:ilvl w:val="0"/>
                 <w:numId w:val="8"/>
               </w:numPr>
-              <w:cnfStyle w:val="000000000000" w:firstRow="0" w:lastRow="0" w:firstColumn="0" w:lastColumn="0" w:oddVBand="0" w:evenVBand="0" w:oddHBand="0" w:evenHBand="0" w:firstRowFirstColumn="0" w:firstRowLastColumn="0" w:lastRowFirstColumn="0" w:lastRowLastColumn="0"/>
-              <w:rPr>
-                <w:bCs/>
-                <w:sz w:val="24"/>
-                <w:szCs w:val="36"/>
-              </w:rPr>
-            </w:pPr>
-            <w:r>
-              <w:rPr>
-                <w:bCs/>
-                <w:sz w:val="24"/>
-                <w:szCs w:val="36"/>
-              </w:rPr>
-              <w:t>Botta dopo</w:t>
-            </w:r>
+              <w:cnfStyle w:val="000000000000"/>
+              <w:rPr>
+                <w:bCs/>
+                <w:sz w:val="24"/>
+                <w:szCs w:val="36"/>
+              </w:rPr>
+            </w:pPr>
+            <w:r>
+              <w:rPr>
+                <w:bCs/>
+                <w:sz w:val="24"/>
+                <w:szCs w:val="36"/>
+              </w:rPr>
+              <w:t xml:space="preserve">Botta </w:t>
+            </w:r>
+            <w:proofErr w:type="spellStart"/>
+            <w:r>
+              <w:rPr>
+                <w:bCs/>
+                <w:sz w:val="24"/>
+                <w:szCs w:val="36"/>
+              </w:rPr>
+              <w:t>dopomesi</w:t>
+            </w:r>
+            <w:proofErr w:type="spellEnd"/>
+            <w:r>
+              <w:rPr>
+                <w:bCs/>
+                <w:sz w:val="24"/>
+                <w:szCs w:val="36"/>
+              </w:rPr>
+              <w:t xml:space="preserve"> di studi ha elaborato un nuovo algoritmo </w:t>
+            </w:r>
+            <w:r>
+              <w:rPr>
+                <w:bCs/>
+                <w:sz w:val="24"/>
+                <w:szCs w:val="36"/>
+              </w:rPr>
+              <w:t xml:space="preserve">per individuare cammini minimi in un grafo con archi di costo </w:t>
+            </w:r>
+            <w:proofErr w:type="spellStart"/>
+            <w:r>
+              <w:rPr>
+                <w:bCs/>
+                <w:sz w:val="24"/>
+                <w:szCs w:val="36"/>
+              </w:rPr>
+              <w:t>negativo.Botta</w:t>
+            </w:r>
+            <w:proofErr w:type="spellEnd"/>
+            <w:r>
+              <w:rPr>
+                <w:bCs/>
+                <w:sz w:val="24"/>
+                <w:szCs w:val="36"/>
+              </w:rPr>
+              <w:t xml:space="preserve"> vorrebbe condividere su </w:t>
+            </w:r>
+            <w:proofErr w:type="spellStart"/>
+            <w:r>
+              <w:rPr>
+                <w:bCs/>
+                <w:sz w:val="24"/>
+                <w:szCs w:val="36"/>
+              </w:rPr>
+              <w:t>InfoBlog</w:t>
+            </w:r>
+            <w:proofErr w:type="spellEnd"/>
             <w:r>
               <w:rPr>
                 <w:bCs/>
@@ -1266,46 +1359,6 @@
                 <w:sz w:val="24"/>
                 <w:szCs w:val="36"/>
               </w:rPr>
-              <w:t xml:space="preserve">mesi di studi ha elaborato un nuovo algoritmo </w:t>
-            </w:r>
-            <w:r>
-              <w:rPr>
-                <w:bCs/>
-                <w:sz w:val="24"/>
-                <w:szCs w:val="36"/>
-              </w:rPr>
-              <w:t>per individuare cammini minimi in un grafo con archi di costo negativo.</w:t>
-            </w:r>
-            <w:r>
-              <w:rPr>
-                <w:bCs/>
-                <w:sz w:val="24"/>
-                <w:szCs w:val="36"/>
-              </w:rPr>
-              <w:t xml:space="preserve"> </w:t>
-            </w:r>
-            <w:r>
-              <w:rPr>
-                <w:bCs/>
-                <w:sz w:val="24"/>
-                <w:szCs w:val="36"/>
-              </w:rPr>
-              <w:t>Botta</w:t>
-            </w:r>
-            <w:r>
-              <w:rPr>
-                <w:bCs/>
-                <w:sz w:val="24"/>
-                <w:szCs w:val="36"/>
-              </w:rPr>
-              <w:t xml:space="preserve"> vorrebbe condividere su InfoBlog </w:t>
-            </w:r>
-            <w:r>
-              <w:rPr>
-                <w:bCs/>
-                <w:sz w:val="24"/>
-                <w:szCs w:val="36"/>
-              </w:rPr>
               <w:t xml:space="preserve">un articolo a riguardo </w:t>
             </w:r>
             <w:r>
@@ -1328,7 +1381,7 @@
           <w:p>
             <w:pPr>
               <w:ind w:left="360"/>
-              <w:cnfStyle w:val="000000000000" w:firstRow="0" w:lastRow="0" w:firstColumn="0" w:lastColumn="0" w:oddVBand="0" w:evenVBand="0" w:oddHBand="0" w:evenHBand="0" w:firstRowFirstColumn="0" w:firstRowLastColumn="0" w:lastRowFirstColumn="0" w:lastRowLastColumn="0"/>
+              <w:cnfStyle w:val="000000000000"/>
               <w:rPr>
                 <w:bCs/>
                 <w:sz w:val="24"/>
@@ -1343,42 +1396,44 @@
                 <w:ilvl w:val="0"/>
                 <w:numId w:val="8"/>
               </w:numPr>
-              <w:cnfStyle w:val="000000000000" w:firstRow="0" w:lastRow="0" w:firstColumn="0" w:lastColumn="0" w:oddVBand="0" w:evenVBand="0" w:oddHBand="0" w:evenHBand="0" w:firstRowFirstColumn="0" w:firstRowLastColumn="0" w:lastRowFirstColumn="0" w:lastRowLastColumn="0"/>
-              <w:rPr>
-                <w:bCs/>
-                <w:sz w:val="24"/>
-                <w:szCs w:val="36"/>
-              </w:rPr>
-            </w:pPr>
-            <w:r>
-              <w:rPr>
-                <w:bCs/>
-                <w:sz w:val="24"/>
-                <w:szCs w:val="36"/>
-              </w:rPr>
-              <w:t>Botta si collega al sito tramite username e password ed accede al suo pannello di controllo. Nel pannello di controllo è presente</w:t>
-            </w:r>
-            <w:r>
-              <w:rPr>
-                <w:bCs/>
-                <w:sz w:val="24"/>
-                <w:szCs w:val="36"/>
-              </w:rPr>
-              <w:t xml:space="preserve"> </w:t>
-            </w:r>
-            <w:r>
-              <w:rPr>
-                <w:bCs/>
-                <w:sz w:val="24"/>
-                <w:szCs w:val="36"/>
-              </w:rPr>
-              <w:t>la sezione “Pubblica un articolo”</w:t>
+              <w:cnfStyle w:val="000000000000"/>
+              <w:rPr>
+                <w:bCs/>
+                <w:sz w:val="24"/>
+                <w:szCs w:val="36"/>
+              </w:rPr>
+            </w:pPr>
+            <w:r>
+              <w:rPr>
+                <w:bCs/>
+                <w:sz w:val="24"/>
+                <w:szCs w:val="36"/>
+              </w:rPr>
+              <w:t xml:space="preserve">Botta si collega al sito tramite username e password ed accede al suo pannello di controllo. Nel pannello di controllo è </w:t>
+            </w:r>
+            <w:proofErr w:type="spellStart"/>
+            <w:r>
+              <w:rPr>
+                <w:bCs/>
+                <w:sz w:val="24"/>
+                <w:szCs w:val="36"/>
+              </w:rPr>
+              <w:t>presentela</w:t>
+            </w:r>
+            <w:proofErr w:type="spellEnd"/>
+            <w:r>
+              <w:rPr>
+                <w:bCs/>
+                <w:sz w:val="24"/>
+                <w:szCs w:val="36"/>
+              </w:rPr>
+              <w:t xml:space="preserve"> sezione “Pubblica un articolo”</w:t>
             </w:r>
           </w:p>
           <w:p>
             <w:pPr>
               <w:pStyle w:val="Paragrafoelenco"/>
-              <w:cnfStyle w:val="000000000000" w:firstRow="0" w:lastRow="0" w:firstColumn="0" w:lastColumn="0" w:oddVBand="0" w:evenVBand="0" w:oddHBand="0" w:evenHBand="0" w:firstRowFirstColumn="0" w:firstRowLastColumn="0" w:lastRowFirstColumn="0" w:lastRowLastColumn="0"/>
+              <w:cnfStyle w:val="000000000000"/>
               <w:rPr>
                 <w:bCs/>
                 <w:sz w:val="24"/>
@@ -1393,7 +1448,7 @@
                 <w:ilvl w:val="0"/>
                 <w:numId w:val="8"/>
               </w:numPr>
-              <w:cnfStyle w:val="000000000000" w:firstRow="0" w:lastRow="0" w:firstColumn="0" w:lastColumn="0" w:oddVBand="0" w:evenVBand="0" w:oddHBand="0" w:evenHBand="0" w:firstRowFirstColumn="0" w:firstRowLastColumn="0" w:lastRowFirstColumn="0" w:lastRowLastColumn="0"/>
+              <w:cnfStyle w:val="000000000000"/>
               <w:rPr>
                 <w:bCs/>
                 <w:sz w:val="24"/>
@@ -1420,7 +1475,7 @@
           <w:p>
             <w:pPr>
               <w:pStyle w:val="Paragrafoelenco"/>
-              <w:cnfStyle w:val="000000000000" w:firstRow="0" w:lastRow="0" w:firstColumn="0" w:lastColumn="0" w:oddVBand="0" w:evenVBand="0" w:oddHBand="0" w:evenHBand="0" w:firstRowFirstColumn="0" w:firstRowLastColumn="0" w:lastRowFirstColumn="0" w:lastRowLastColumn="0"/>
+              <w:cnfStyle w:val="000000000000"/>
               <w:rPr>
                 <w:bCs/>
                 <w:sz w:val="24"/>
@@ -1435,7 +1490,7 @@
                 <w:ilvl w:val="0"/>
                 <w:numId w:val="8"/>
               </w:numPr>
-              <w:cnfStyle w:val="000000000000" w:firstRow="0" w:lastRow="0" w:firstColumn="0" w:lastColumn="0" w:oddVBand="0" w:evenVBand="0" w:oddHBand="0" w:evenHBand="0" w:firstRowFirstColumn="0" w:firstRowLastColumn="0" w:lastRowFirstColumn="0" w:lastRowLastColumn="0"/>
+              <w:cnfStyle w:val="000000000000"/>
               <w:rPr>
                 <w:bCs/>
                 <w:sz w:val="24"/>
@@ -1462,7 +1517,7 @@
           <w:p>
             <w:pPr>
               <w:pStyle w:val="Paragrafoelenco"/>
-              <w:cnfStyle w:val="000000000000" w:firstRow="0" w:lastRow="0" w:firstColumn="0" w:lastColumn="0" w:oddVBand="0" w:evenVBand="0" w:oddHBand="0" w:evenHBand="0" w:firstRowFirstColumn="0" w:firstRowLastColumn="0" w:lastRowFirstColumn="0" w:lastRowLastColumn="0"/>
+              <w:cnfStyle w:val="000000000000"/>
               <w:rPr>
                 <w:bCs/>
                 <w:sz w:val="24"/>
@@ -1477,7 +1532,7 @@
                 <w:ilvl w:val="0"/>
                 <w:numId w:val="8"/>
               </w:numPr>
-              <w:cnfStyle w:val="000000000000" w:firstRow="0" w:lastRow="0" w:firstColumn="0" w:lastColumn="0" w:oddVBand="0" w:evenVBand="0" w:oddHBand="0" w:evenHBand="0" w:firstRowFirstColumn="0" w:firstRowLastColumn="0" w:lastRowFirstColumn="0" w:lastRowLastColumn="0"/>
+              <w:cnfStyle w:val="000000000000"/>
               <w:rPr>
                 <w:bCs/>
                 <w:sz w:val="24"/>
@@ -1599,7 +1654,7 @@
           <w:szCs w:val="44"/>
         </w:rPr>
         <w:lastRenderedPageBreak/>
-        <w:t>3</w:t>
+        <w:t>3)C</w:t>
       </w:r>
       <w:r>
         <w:rPr>
@@ -1607,7 +1662,7 @@
           <w:sz w:val="32"/>
           <w:szCs w:val="44"/>
         </w:rPr>
-        <w:t>)</w:t>
+        <w:t>asi</w:t>
       </w:r>
       <w:r>
         <w:rPr>
@@ -1615,38 +1670,14 @@
           <w:sz w:val="32"/>
           <w:szCs w:val="44"/>
         </w:rPr>
-        <w:t xml:space="preserve"> </w:t>
-      </w:r>
-      <w:r>
-        <w:rPr>
-          <w:b/>
-          <w:sz w:val="32"/>
-          <w:szCs w:val="44"/>
-        </w:rPr>
-        <w:t>C</w:t>
-      </w:r>
-      <w:r>
-        <w:rPr>
-          <w:b/>
-          <w:sz w:val="32"/>
-          <w:szCs w:val="44"/>
-        </w:rPr>
-        <w:t>asi</w:t>
-      </w:r>
-      <w:r>
-        <w:rPr>
-          <w:b/>
-          <w:sz w:val="32"/>
-          <w:szCs w:val="44"/>
-        </w:rPr>
         <w:t xml:space="preserve"> d’uso</w:t>
       </w:r>
     </w:p>
     <w:tbl>
       <w:tblPr>
-        <w:tblStyle w:val="Tabellagriglia2"/>
+        <w:tblStyle w:val="GridTable2"/>
         <w:tblW w:w="0" w:type="auto"/>
-        <w:tblLook w:val="04A0" w:firstRow="1" w:lastRow="0" w:firstColumn="1" w:lastColumn="0" w:noHBand="0" w:noVBand="1"/>
+        <w:tblLook w:val="04A0"/>
       </w:tblPr>
       <w:tblGrid>
         <w:gridCol w:w="2943"/>
@@ -1654,11 +1685,11 @@
       </w:tblGrid>
       <w:tr>
         <w:trPr>
-          <w:cnfStyle w:val="100000000000" w:firstRow="1" w:lastRow="0" w:firstColumn="0" w:lastColumn="0" w:oddVBand="0" w:evenVBand="0" w:oddHBand="0" w:evenHBand="0" w:firstRowFirstColumn="0" w:firstRowLastColumn="0" w:lastRowFirstColumn="0" w:lastRowLastColumn="0"/>
+          <w:cnfStyle w:val="100000000000"/>
         </w:trPr>
         <w:tc>
           <w:tcPr>
-            <w:cnfStyle w:val="001000000000" w:firstRow="0" w:lastRow="0" w:firstColumn="1" w:lastColumn="0" w:oddVBand="0" w:evenVBand="0" w:oddHBand="0" w:evenHBand="0" w:firstRowFirstColumn="0" w:firstRowLastColumn="0" w:lastRowFirstColumn="0" w:lastRowLastColumn="0"/>
+            <w:cnfStyle w:val="001000000000"/>
             <w:tcW w:w="2943" w:type="dxa"/>
             <w:vAlign w:val="center"/>
           </w:tcPr>
@@ -1691,7 +1722,7 @@
           </w:tcPr>
           <w:p>
             <w:pPr>
-              <w:cnfStyle w:val="100000000000" w:firstRow="1" w:lastRow="0" w:firstColumn="0" w:lastColumn="0" w:oddVBand="0" w:evenVBand="0" w:oddHBand="0" w:evenHBand="0" w:firstRowFirstColumn="0" w:firstRowLastColumn="0" w:lastRowFirstColumn="0" w:lastRowLastColumn="0"/>
+              <w:cnfStyle w:val="100000000000"/>
               <w:rPr>
                 <w:bCs w:val="0"/>
                 <w:sz w:val="24"/>
@@ -1736,11 +1767,11 @@
       </w:tr>
       <w:tr>
         <w:trPr>
-          <w:cnfStyle w:val="000000100000" w:firstRow="0" w:lastRow="0" w:firstColumn="0" w:lastColumn="0" w:oddVBand="0" w:evenVBand="0" w:oddHBand="1" w:evenHBand="0" w:firstRowFirstColumn="0" w:firstRowLastColumn="0" w:lastRowFirstColumn="0" w:lastRowLastColumn="0"/>
+          <w:cnfStyle w:val="000000100000"/>
         </w:trPr>
         <w:tc>
           <w:tcPr>
-            <w:cnfStyle w:val="001000000000" w:firstRow="0" w:lastRow="0" w:firstColumn="1" w:lastColumn="0" w:oddVBand="0" w:evenVBand="0" w:oddHBand="0" w:evenHBand="0" w:firstRowFirstColumn="0" w:firstRowLastColumn="0" w:lastRowFirstColumn="0" w:lastRowLastColumn="0"/>
+            <w:cnfStyle w:val="001000000000"/>
             <w:tcW w:w="2943" w:type="dxa"/>
             <w:vAlign w:val="center"/>
           </w:tcPr>
@@ -1772,7 +1803,7 @@
           </w:tcPr>
           <w:p>
             <w:pPr>
-              <w:cnfStyle w:val="000000100000" w:firstRow="0" w:lastRow="0" w:firstColumn="0" w:lastColumn="0" w:oddVBand="0" w:evenVBand="0" w:oddHBand="1" w:evenHBand="0" w:firstRowFirstColumn="0" w:firstRowLastColumn="0" w:lastRowFirstColumn="0" w:lastRowLastColumn="0"/>
+              <w:cnfStyle w:val="000000100000"/>
               <w:rPr>
                 <w:bCs/>
                 <w:sz w:val="24"/>
@@ -1783,7 +1814,7 @@
           </w:p>
           <w:p>
             <w:pPr>
-              <w:cnfStyle w:val="000000100000" w:firstRow="0" w:lastRow="0" w:firstColumn="0" w:lastColumn="0" w:oddVBand="0" w:evenVBand="0" w:oddHBand="1" w:evenHBand="0" w:firstRowFirstColumn="0" w:firstRowLastColumn="0" w:lastRowFirstColumn="0" w:lastRowLastColumn="0"/>
+              <w:cnfStyle w:val="000000100000"/>
               <w:rPr>
                 <w:bCs/>
                 <w:sz w:val="24"/>
@@ -1811,7 +1842,7 @@
           </w:p>
           <w:p>
             <w:pPr>
-              <w:cnfStyle w:val="000000100000" w:firstRow="0" w:lastRow="0" w:firstColumn="0" w:lastColumn="0" w:oddVBand="0" w:evenVBand="0" w:oddHBand="1" w:evenHBand="0" w:firstRowFirstColumn="0" w:firstRowLastColumn="0" w:lastRowFirstColumn="0" w:lastRowLastColumn="0"/>
+              <w:cnfStyle w:val="000000100000"/>
               <w:rPr>
                 <w:bCs/>
                 <w:i/>
@@ -1852,7 +1883,7 @@
           </w:p>
           <w:p>
             <w:pPr>
-              <w:cnfStyle w:val="000000100000" w:firstRow="0" w:lastRow="0" w:firstColumn="0" w:lastColumn="0" w:oddVBand="0" w:evenVBand="0" w:oddHBand="1" w:evenHBand="0" w:firstRowFirstColumn="0" w:firstRowLastColumn="0" w:lastRowFirstColumn="0" w:lastRowLastColumn="0"/>
+              <w:cnfStyle w:val="000000100000"/>
               <w:rPr>
                 <w:bCs/>
                 <w:i/>
@@ -1867,7 +1898,7 @@
       <w:tr>
         <w:tc>
           <w:tcPr>
-            <w:cnfStyle w:val="001000000000" w:firstRow="0" w:lastRow="0" w:firstColumn="1" w:lastColumn="0" w:oddVBand="0" w:evenVBand="0" w:oddHBand="0" w:evenHBand="0" w:firstRowFirstColumn="0" w:firstRowLastColumn="0" w:lastRowFirstColumn="0" w:lastRowLastColumn="0"/>
+            <w:cnfStyle w:val="001000000000"/>
             <w:tcW w:w="2943" w:type="dxa"/>
             <w:vAlign w:val="center"/>
           </w:tcPr>
@@ -1904,26 +1935,50 @@
                 <w:ilvl w:val="0"/>
                 <w:numId w:val="9"/>
               </w:numPr>
-              <w:cnfStyle w:val="000000000000" w:firstRow="0" w:lastRow="0" w:firstColumn="0" w:lastColumn="0" w:oddVBand="0" w:evenVBand="0" w:oddHBand="0" w:evenHBand="0" w:firstRowFirstColumn="0" w:firstRowLastColumn="0" w:lastRowFirstColumn="0" w:lastRowLastColumn="0"/>
-              <w:rPr>
-                <w:bCs/>
-                <w:sz w:val="24"/>
-                <w:szCs w:val="36"/>
-              </w:rPr>
-            </w:pPr>
-            <w:r>
-              <w:rPr>
-                <w:bCs/>
-                <w:sz w:val="24"/>
-                <w:szCs w:val="36"/>
-              </w:rPr>
-              <w:t>Siano riceve una notifica di pubblicazione di un articolo da parte dell’autore Botta.</w:t>
+              <w:cnfStyle w:val="000000000000"/>
+              <w:rPr>
+                <w:bCs/>
+                <w:sz w:val="24"/>
+                <w:szCs w:val="36"/>
+              </w:rPr>
+            </w:pPr>
+            <w:r>
+              <w:rPr>
+                <w:bCs/>
+                <w:sz w:val="24"/>
+                <w:szCs w:val="36"/>
+              </w:rPr>
+              <w:t>Il moderatore</w:t>
+            </w:r>
+            <w:r>
+              <w:rPr>
+                <w:bCs/>
+                <w:sz w:val="24"/>
+                <w:szCs w:val="36"/>
+              </w:rPr>
+              <w:t xml:space="preserve"> riceve una notifica di pubblicazione di </w:t>
+            </w:r>
+            <w:r>
+              <w:rPr>
+                <w:bCs/>
+                <w:sz w:val="24"/>
+                <w:szCs w:val="36"/>
+              </w:rPr>
+              <w:t>un articolo da parte di un autore</w:t>
+            </w:r>
+            <w:r>
+              <w:rPr>
+                <w:bCs/>
+                <w:sz w:val="24"/>
+                <w:szCs w:val="36"/>
+              </w:rPr>
+              <w:t>.</w:t>
             </w:r>
           </w:p>
           <w:p>
             <w:pPr>
               <w:ind w:left="360"/>
-              <w:cnfStyle w:val="000000000000" w:firstRow="0" w:lastRow="0" w:firstColumn="0" w:lastColumn="0" w:oddVBand="0" w:evenVBand="0" w:oddHBand="0" w:evenHBand="0" w:firstRowFirstColumn="0" w:firstRowLastColumn="0" w:lastRowFirstColumn="0" w:lastRowLastColumn="0"/>
+              <w:cnfStyle w:val="000000000000"/>
               <w:rPr>
                 <w:bCs/>
                 <w:sz w:val="24"/>
@@ -1938,20 +1993,28 @@
                 <w:ilvl w:val="0"/>
                 <w:numId w:val="9"/>
               </w:numPr>
-              <w:cnfStyle w:val="000000000000" w:firstRow="0" w:lastRow="0" w:firstColumn="0" w:lastColumn="0" w:oddVBand="0" w:evenVBand="0" w:oddHBand="0" w:evenHBand="0" w:firstRowFirstColumn="0" w:firstRowLastColumn="0" w:lastRowFirstColumn="0" w:lastRowLastColumn="0"/>
-              <w:rPr>
-                <w:bCs/>
-                <w:sz w:val="24"/>
-                <w:szCs w:val="36"/>
-              </w:rPr>
-            </w:pPr>
-            <w:r>
-              <w:rPr>
-                <w:bCs/>
-                <w:sz w:val="24"/>
-                <w:szCs w:val="36"/>
-              </w:rPr>
-              <w:t>Siano effettua il login tramite username e password ed accede a</w:t>
+              <w:cnfStyle w:val="000000000000"/>
+              <w:rPr>
+                <w:bCs/>
+                <w:sz w:val="24"/>
+                <w:szCs w:val="36"/>
+              </w:rPr>
+            </w:pPr>
+            <w:r>
+              <w:rPr>
+                <w:bCs/>
+                <w:sz w:val="24"/>
+                <w:szCs w:val="36"/>
+              </w:rPr>
+              <w:t>Il moderatore</w:t>
+            </w:r>
+            <w:r>
+              <w:rPr>
+                <w:bCs/>
+                <w:sz w:val="24"/>
+                <w:szCs w:val="36"/>
+              </w:rPr>
+              <w:t xml:space="preserve"> effettua il login tramite username e password ed accede a</w:t>
             </w:r>
             <w:r>
               <w:rPr>
@@ -1989,7 +2052,7 @@
           <w:p>
             <w:pPr>
               <w:pStyle w:val="Paragrafoelenco"/>
-              <w:cnfStyle w:val="000000000000" w:firstRow="0" w:lastRow="0" w:firstColumn="0" w:lastColumn="0" w:oddVBand="0" w:evenVBand="0" w:oddHBand="0" w:evenHBand="0" w:firstRowFirstColumn="0" w:firstRowLastColumn="0" w:lastRowFirstColumn="0" w:lastRowLastColumn="0"/>
+              <w:cnfStyle w:val="000000000000"/>
               <w:rPr>
                 <w:bCs/>
                 <w:sz w:val="24"/>
@@ -2004,25 +2067,41 @@
                 <w:ilvl w:val="0"/>
                 <w:numId w:val="9"/>
               </w:numPr>
-              <w:cnfStyle w:val="000000000000" w:firstRow="0" w:lastRow="0" w:firstColumn="0" w:lastColumn="0" w:oddVBand="0" w:evenVBand="0" w:oddHBand="0" w:evenHBand="0" w:firstRowFirstColumn="0" w:firstRowLastColumn="0" w:lastRowFirstColumn="0" w:lastRowLastColumn="0"/>
-              <w:rPr>
-                <w:bCs/>
-                <w:sz w:val="24"/>
-                <w:szCs w:val="36"/>
-              </w:rPr>
-            </w:pPr>
-            <w:r>
-              <w:rPr>
-                <w:bCs/>
-                <w:sz w:val="24"/>
-                <w:szCs w:val="36"/>
-              </w:rPr>
-              <w:t>Entrato nella sezione pubblicazione, Siano inizia ad analizzare l’articolo e la presentazione dell’articolo.</w:t>
-            </w:r>
-          </w:p>
-          <w:p>
-            <w:pPr>
-              <w:cnfStyle w:val="000000000000" w:firstRow="0" w:lastRow="0" w:firstColumn="0" w:lastColumn="0" w:oddVBand="0" w:evenVBand="0" w:oddHBand="0" w:evenHBand="0" w:firstRowFirstColumn="0" w:firstRowLastColumn="0" w:lastRowFirstColumn="0" w:lastRowLastColumn="0"/>
+              <w:cnfStyle w:val="000000000000"/>
+              <w:rPr>
+                <w:bCs/>
+                <w:sz w:val="24"/>
+                <w:szCs w:val="36"/>
+              </w:rPr>
+            </w:pPr>
+            <w:r>
+              <w:rPr>
+                <w:bCs/>
+                <w:sz w:val="24"/>
+                <w:szCs w:val="36"/>
+              </w:rPr>
+              <w:t xml:space="preserve">Entrato nella sezione pubblicazione, </w:t>
+            </w:r>
+            <w:r>
+              <w:rPr>
+                <w:bCs/>
+                <w:sz w:val="24"/>
+                <w:szCs w:val="36"/>
+              </w:rPr>
+              <w:t>il moderatore</w:t>
+            </w:r>
+            <w:r>
+              <w:rPr>
+                <w:bCs/>
+                <w:sz w:val="24"/>
+                <w:szCs w:val="36"/>
+              </w:rPr>
+              <w:t xml:space="preserve"> inizia ad analizzare l’articolo e la presentazione dell’articolo.</w:t>
+            </w:r>
+          </w:p>
+          <w:p>
+            <w:pPr>
+              <w:cnfStyle w:val="000000000000"/>
               <w:rPr>
                 <w:bCs/>
                 <w:sz w:val="24"/>
@@ -2037,40 +2116,48 @@
                 <w:ilvl w:val="0"/>
                 <w:numId w:val="9"/>
               </w:numPr>
-              <w:cnfStyle w:val="000000000000" w:firstRow="0" w:lastRow="0" w:firstColumn="0" w:lastColumn="0" w:oddVBand="0" w:evenVBand="0" w:oddHBand="0" w:evenHBand="0" w:firstRowFirstColumn="0" w:firstRowLastColumn="0" w:lastRowFirstColumn="0" w:lastRowLastColumn="0"/>
-              <w:rPr>
-                <w:bCs/>
-                <w:sz w:val="24"/>
-                <w:szCs w:val="36"/>
-              </w:rPr>
-            </w:pPr>
-            <w:r>
-              <w:rPr>
-                <w:bCs/>
-                <w:sz w:val="24"/>
-                <w:szCs w:val="36"/>
-              </w:rPr>
-              <w:t>Effettuati questi controlli Siano decide che l’articolo è valido e può essere pubblicato sul Blog</w:t>
+              <w:cnfStyle w:val="000000000000"/>
+              <w:rPr>
+                <w:bCs/>
+                <w:sz w:val="24"/>
+                <w:szCs w:val="36"/>
+              </w:rPr>
+            </w:pPr>
+            <w:r>
+              <w:rPr>
+                <w:bCs/>
+                <w:sz w:val="24"/>
+                <w:szCs w:val="36"/>
+              </w:rPr>
+              <w:t xml:space="preserve">Effettuati questi controlli </w:t>
+            </w:r>
+            <w:r>
+              <w:rPr>
+                <w:bCs/>
+                <w:sz w:val="24"/>
+                <w:szCs w:val="36"/>
+              </w:rPr>
+              <w:t>il moderatore</w:t>
+            </w:r>
+            <w:r>
+              <w:rPr>
+                <w:bCs/>
+                <w:sz w:val="24"/>
+                <w:szCs w:val="36"/>
+              </w:rPr>
+              <w:t xml:space="preserve"> decide che l’articolo è valido e può essere pubblicato sul Blog</w:t>
             </w:r>
           </w:p>
           <w:p>
             <w:pPr>
               <w:pStyle w:val="Paragrafoelenco"/>
-              <w:cnfStyle w:val="000000000000" w:firstRow="0" w:lastRow="0" w:firstColumn="0" w:lastColumn="0" w:oddVBand="0" w:evenVBand="0" w:oddHBand="0" w:evenHBand="0" w:firstRowFirstColumn="0" w:firstRowLastColumn="0" w:lastRowFirstColumn="0" w:lastRowLastColumn="0"/>
-              <w:rPr>
-                <w:bCs/>
-                <w:sz w:val="24"/>
-                <w:szCs w:val="36"/>
-              </w:rPr>
-            </w:pPr>
-            <w:r>
-              <w:rPr>
-                <w:bCs/>
-                <w:sz w:val="24"/>
-                <w:szCs w:val="36"/>
-              </w:rPr>
-              <w:t xml:space="preserve">  </w:t>
-            </w:r>
+              <w:cnfStyle w:val="000000000000"/>
+              <w:rPr>
+                <w:bCs/>
+                <w:sz w:val="24"/>
+                <w:szCs w:val="36"/>
+              </w:rPr>
+            </w:pPr>
           </w:p>
         </w:tc>
       </w:tr>
@@ -2103,8 +2190,8 @@
 </file>
 
 <file path=word/numbering.xml><?xml version="1.0" encoding="utf-8"?>
-<w:numbering xmlns:wpc="http://schemas.microsoft.com/office/word/2010/wordprocessingCanvas" xmlns:cx="http://schemas.microsoft.com/office/drawing/2014/chartex" xmlns:cx1="http://schemas.microsoft.com/office/drawing/2015/9/8/chartex" xmlns:cx2="http://schemas.microsoft.com/office/drawing/2015/10/21/chartex" xmlns:cx3="http://schemas.microsoft.com/office/drawing/2016/5/9/chartex" xmlns:cx4="http://schemas.microsoft.com/office/drawing/2016/5/10/chartex" xmlns:cx5="http://schemas.microsoft.com/office/drawing/2016/5/11/chartex" xmlns:cx6="http://schemas.microsoft.com/office/drawing/2016/5/12/chartex" xmlns:cx7="http://schemas.microsoft.com/office/drawing/2016/5/13/chartex" xmlns:cx8="http://schemas.microsoft.com/office/drawing/2016/5/14/chartex" xmlns:mc="http://schemas.openxmlformats.org/markup-compatibility/2006" xmlns:aink="http://schemas.microsoft.com/office/drawing/2016/ink" xmlns:am3d="http://schemas.microsoft.com/office/drawing/2017/model3d" xmlns:o="urn:schemas-microsoft-com:office:office" xmlns:r="http://schemas.openxmlformats.org/officeDocument/2006/relationships" xmlns:m="http://schemas.openxmlformats.org/officeDocument/2006/math" xmlns:v="urn:schemas-microsoft-com:vml" xmlns:wp14="http://schemas.microsoft.com/office/word/2010/wordprocessingDrawing" xmlns:wp="http://schemas.openxmlformats.org/drawingml/2006/wordprocessingDrawing" xmlns:w10="urn:schemas-microsoft-com:office:word" xmlns:w="http://schemas.openxmlformats.org/wordprocessingml/2006/main" xmlns:w14="http://schemas.microsoft.com/office/word/2010/wordml" xmlns:w15="http://schemas.microsoft.com/office/word/2012/wordml" xmlns:w16cid="http://schemas.microsoft.com/office/word/2016/wordml/cid" xmlns:w16se="http://schemas.microsoft.com/office/word/2015/wordml/symex" xmlns:wpg="http://schemas.microsoft.com/office/word/2010/wordprocessingGroup" xmlns:wpi="http://schemas.microsoft.com/office/word/2010/wordprocessingInk" xmlns:wne="http://schemas.microsoft.com/office/word/2006/wordml" xmlns:wps="http://schemas.microsoft.com/office/word/2010/wordprocessingShape" mc:Ignorable="w14 w15 w16se w16cid wp14">
-  <w:abstractNum w:abstractNumId="0" w15:restartNumberingAfterBreak="0">
+<w:numbering xmlns:ve="http://schemas.openxmlformats.org/markup-compatibility/2006" xmlns:o="urn:schemas-microsoft-com:office:office" xmlns:r="http://schemas.openxmlformats.org/officeDocument/2006/relationships" xmlns:m="http://schemas.openxmlformats.org/officeDocument/2006/math" xmlns:v="urn:schemas-microsoft-com:vml" xmlns:wp="http://schemas.openxmlformats.org/drawingml/2006/wordprocessingDrawing" xmlns:w10="urn:schemas-microsoft-com:office:word" xmlns:w="http://schemas.openxmlformats.org/wordprocessingml/2006/main" xmlns:wne="http://schemas.microsoft.com/office/word/2006/wordml">
+  <w:abstractNum w:abstractNumId="0">
     <w:nsid w:val="00241C2A"/>
     <w:multiLevelType w:val="hybridMultilevel"/>
     <w:tmpl w:val="49D27AEE"/>
@@ -2190,7 +2277,7 @@
       </w:pPr>
     </w:lvl>
   </w:abstractNum>
-  <w:abstractNum w:abstractNumId="1" w15:restartNumberingAfterBreak="0">
+  <w:abstractNum w:abstractNumId="1">
     <w:nsid w:val="03184D7D"/>
     <w:multiLevelType w:val="hybridMultilevel"/>
     <w:tmpl w:val="1228E0F4"/>
@@ -2282,7 +2369,7 @@
       </w:pPr>
     </w:lvl>
   </w:abstractNum>
-  <w:abstractNum w:abstractNumId="2" w15:restartNumberingAfterBreak="0">
+  <w:abstractNum w:abstractNumId="2">
     <w:nsid w:val="09AB0FEE"/>
     <w:multiLevelType w:val="hybridMultilevel"/>
     <w:tmpl w:val="1228E0F4"/>
@@ -2374,7 +2461,7 @@
       </w:pPr>
     </w:lvl>
   </w:abstractNum>
-  <w:abstractNum w:abstractNumId="3" w15:restartNumberingAfterBreak="0">
+  <w:abstractNum w:abstractNumId="3">
     <w:nsid w:val="163D52FD"/>
     <w:multiLevelType w:val="hybridMultilevel"/>
     <w:tmpl w:val="06A0A7C2"/>
@@ -2460,7 +2547,7 @@
       </w:pPr>
     </w:lvl>
   </w:abstractNum>
-  <w:abstractNum w:abstractNumId="4" w15:restartNumberingAfterBreak="0">
+  <w:abstractNum w:abstractNumId="4">
     <w:nsid w:val="21A26D6C"/>
     <w:multiLevelType w:val="hybridMultilevel"/>
     <w:tmpl w:val="02A863AE"/>
@@ -2573,7 +2660,7 @@
       </w:rPr>
     </w:lvl>
   </w:abstractNum>
-  <w:abstractNum w:abstractNumId="5" w15:restartNumberingAfterBreak="0">
+  <w:abstractNum w:abstractNumId="5">
     <w:nsid w:val="2ABF159E"/>
     <w:multiLevelType w:val="hybridMultilevel"/>
     <w:tmpl w:val="FA009570"/>
@@ -2659,7 +2746,7 @@
       </w:pPr>
     </w:lvl>
   </w:abstractNum>
-  <w:abstractNum w:abstractNumId="6" w15:restartNumberingAfterBreak="0">
+  <w:abstractNum w:abstractNumId="6">
     <w:nsid w:val="2DAC6B73"/>
     <w:multiLevelType w:val="hybridMultilevel"/>
     <w:tmpl w:val="AF84E170"/>
@@ -2745,7 +2832,7 @@
       </w:pPr>
     </w:lvl>
   </w:abstractNum>
-  <w:abstractNum w:abstractNumId="7" w15:restartNumberingAfterBreak="0">
+  <w:abstractNum w:abstractNumId="7">
     <w:nsid w:val="673115DE"/>
     <w:multiLevelType w:val="hybridMultilevel"/>
     <w:tmpl w:val="11A654A0"/>
@@ -2831,7 +2918,7 @@
       </w:pPr>
     </w:lvl>
   </w:abstractNum>
-  <w:abstractNum w:abstractNumId="8" w15:restartNumberingAfterBreak="0">
+  <w:abstractNum w:abstractNumId="8">
     <w:nsid w:val="710D4F5D"/>
     <w:multiLevelType w:val="hybridMultilevel"/>
     <w:tmpl w:val="1228E0F4"/>
@@ -2954,7 +3041,7 @@
 </file>
 
 <file path=word/styles.xml><?xml version="1.0" encoding="utf-8"?>
-<w:styles xmlns:mc="http://schemas.openxmlformats.org/markup-compatibility/2006" xmlns:r="http://schemas.openxmlformats.org/officeDocument/2006/relationships" xmlns:w="http://schemas.openxmlformats.org/wordprocessingml/2006/main" xmlns:w14="http://schemas.microsoft.com/office/word/2010/wordml" xmlns:w15="http://schemas.microsoft.com/office/word/2012/wordml" xmlns:w16cid="http://schemas.microsoft.com/office/word/2016/wordml/cid" xmlns:w16se="http://schemas.microsoft.com/office/word/2015/wordml/symex" mc:Ignorable="w14 w15 w16se w16cid">
+<w:styles xmlns:r="http://schemas.openxmlformats.org/officeDocument/2006/relationships" xmlns:w="http://schemas.openxmlformats.org/wordprocessingml/2006/main">
   <w:docDefaults>
     <w:rPrDefault>
       <w:rPr>
@@ -2970,388 +3057,149 @@
       </w:pPr>
     </w:pPrDefault>
   </w:docDefaults>
-  <w:latentStyles w:defLockedState="0" w:defUIPriority="99" w:defSemiHidden="0" w:defUnhideWhenUsed="0" w:defQFormat="0" w:count="377">
-    <w:lsdException w:name="Normal" w:uiPriority="0" w:qFormat="1"/>
-    <w:lsdException w:name="heading 1" w:uiPriority="9" w:qFormat="1"/>
-    <w:lsdException w:name="heading 2" w:semiHidden="1" w:uiPriority="9" w:unhideWhenUsed="1" w:qFormat="1"/>
-    <w:lsdException w:name="heading 3" w:semiHidden="1" w:uiPriority="9" w:unhideWhenUsed="1" w:qFormat="1"/>
-    <w:lsdException w:name="heading 4" w:semiHidden="1" w:uiPriority="9" w:unhideWhenUsed="1" w:qFormat="1"/>
-    <w:lsdException w:name="heading 5" w:semiHidden="1" w:uiPriority="9" w:unhideWhenUsed="1" w:qFormat="1"/>
-    <w:lsdException w:name="heading 6" w:semiHidden="1" w:uiPriority="9" w:unhideWhenUsed="1" w:qFormat="1"/>
-    <w:lsdException w:name="heading 7" w:semiHidden="1" w:uiPriority="9" w:unhideWhenUsed="1" w:qFormat="1"/>
-    <w:lsdException w:name="heading 8" w:semiHidden="1" w:uiPriority="9" w:unhideWhenUsed="1" w:qFormat="1"/>
-    <w:lsdException w:name="heading 9" w:semiHidden="1" w:uiPriority="9" w:unhideWhenUsed="1" w:qFormat="1"/>
-    <w:lsdException w:name="index 1" w:semiHidden="1" w:unhideWhenUsed="1"/>
-    <w:lsdException w:name="index 2" w:semiHidden="1" w:unhideWhenUsed="1"/>
-    <w:lsdException w:name="index 3" w:semiHidden="1" w:unhideWhenUsed="1"/>
-    <w:lsdException w:name="index 4" w:semiHidden="1" w:unhideWhenUsed="1"/>
-    <w:lsdException w:name="index 5" w:semiHidden="1" w:unhideWhenUsed="1"/>
-    <w:lsdException w:name="index 6" w:semiHidden="1" w:unhideWhenUsed="1"/>
-    <w:lsdException w:name="index 7" w:semiHidden="1" w:unhideWhenUsed="1"/>
-    <w:lsdException w:name="index 8" w:semiHidden="1" w:unhideWhenUsed="1"/>
-    <w:lsdException w:name="index 9" w:semiHidden="1" w:unhideWhenUsed="1"/>
-    <w:lsdException w:name="toc 1" w:semiHidden="1" w:uiPriority="39" w:unhideWhenUsed="1"/>
-    <w:lsdException w:name="toc 2" w:semiHidden="1" w:uiPriority="39" w:unhideWhenUsed="1"/>
-    <w:lsdException w:name="toc 3" w:semiHidden="1" w:uiPriority="39" w:unhideWhenUsed="1"/>
-    <w:lsdException w:name="toc 4" w:semiHidden="1" w:uiPriority="39" w:unhideWhenUsed="1"/>
-    <w:lsdException w:name="toc 5" w:semiHidden="1" w:uiPriority="39" w:unhideWhenUsed="1"/>
-    <w:lsdException w:name="toc 6" w:semiHidden="1" w:uiPriority="39" w:unhideWhenUsed="1"/>
-    <w:lsdException w:name="toc 7" w:semiHidden="1" w:uiPriority="39" w:unhideWhenUsed="1"/>
-    <w:lsdException w:name="toc 8" w:semiHidden="1" w:uiPriority="39" w:unhideWhenUsed="1"/>
-    <w:lsdException w:name="toc 9" w:semiHidden="1" w:uiPriority="39" w:unhideWhenUsed="1"/>
-    <w:lsdException w:name="Normal Indent" w:semiHidden="1" w:unhideWhenUsed="1"/>
-    <w:lsdException w:name="footnote text" w:semiHidden="1" w:unhideWhenUsed="1"/>
-    <w:lsdException w:name="annotation text" w:semiHidden="1" w:unhideWhenUsed="1"/>
-    <w:lsdException w:name="header" w:semiHidden="1" w:unhideWhenUsed="1"/>
-    <w:lsdException w:name="footer" w:semiHidden="1" w:unhideWhenUsed="1"/>
-    <w:lsdException w:name="index heading" w:semiHidden="1" w:unhideWhenUsed="1"/>
-    <w:lsdException w:name="caption" w:semiHidden="1" w:uiPriority="35" w:unhideWhenUsed="1" w:qFormat="1"/>
-    <w:lsdException w:name="table of figures" w:semiHidden="1" w:unhideWhenUsed="1"/>
-    <w:lsdException w:name="envelope address" w:semiHidden="1" w:unhideWhenUsed="1"/>
-    <w:lsdException w:name="envelope return" w:semiHidden="1" w:unhideWhenUsed="1"/>
-    <w:lsdException w:name="footnote reference" w:semiHidden="1" w:unhideWhenUsed="1"/>
-    <w:lsdException w:name="annotation reference" w:semiHidden="1" w:unhideWhenUsed="1"/>
-    <w:lsdException w:name="line number" w:semiHidden="1" w:unhideWhenUsed="1"/>
-    <w:lsdException w:name="page number" w:semiHidden="1" w:unhideWhenUsed="1"/>
-    <w:lsdException w:name="endnote reference" w:semiHidden="1" w:unhideWhenUsed="1"/>
-    <w:lsdException w:name="endnote text" w:semiHidden="1" w:unhideWhenUsed="1"/>
-    <w:lsdException w:name="table of authorities" w:semiHidden="1" w:unhideWhenUsed="1"/>
-    <w:lsdException w:name="macro" w:semiHidden="1" w:unhideWhenUsed="1"/>
-    <w:lsdException w:name="toa heading" w:semiHidden="1" w:unhideWhenUsed="1"/>
-    <w:lsdException w:name="List" w:semiHidden="1" w:unhideWhenUsed="1"/>
-    <w:lsdException w:name="List Bullet" w:semiHidden="1" w:unhideWhenUsed="1"/>
-    <w:lsdException w:name="List Number" w:semiHidden="1" w:unhideWhenUsed="1"/>
-    <w:lsdException w:name="List 2" w:semiHidden="1" w:unhideWhenUsed="1"/>
-    <w:lsdException w:name="List 3" w:semiHidden="1" w:unhideWhenUsed="1"/>
-    <w:lsdException w:name="List 4" w:semiHidden="1" w:unhideWhenUsed="1"/>
-    <w:lsdException w:name="List 5" w:semiHidden="1" w:unhideWhenUsed="1"/>
-    <w:lsdException w:name="List Bullet 2" w:semiHidden="1" w:unhideWhenUsed="1"/>
-    <w:lsdException w:name="List Bullet 3" w:semiHidden="1" w:unhideWhenUsed="1"/>
-    <w:lsdException w:name="List Bullet 4" w:semiHidden="1" w:unhideWhenUsed="1"/>
-    <w:lsdException w:name="List Bullet 5" w:semiHidden="1" w:unhideWhenUsed="1"/>
-    <w:lsdException w:name="List Number 2" w:semiHidden="1" w:unhideWhenUsed="1"/>
-    <w:lsdException w:name="List Number 3" w:semiHidden="1" w:unhideWhenUsed="1"/>
-    <w:lsdException w:name="List Number 4" w:semiHidden="1" w:unhideWhenUsed="1"/>
-    <w:lsdException w:name="List Number 5" w:semiHidden="1" w:unhideWhenUsed="1"/>
-    <w:lsdException w:name="Title" w:uiPriority="10" w:qFormat="1"/>
-    <w:lsdException w:name="Closing" w:semiHidden="1" w:unhideWhenUsed="1"/>
-    <w:lsdException w:name="Signature" w:semiHidden="1" w:unhideWhenUsed="1"/>
-    <w:lsdException w:name="Default Paragraph Font" w:semiHidden="1" w:uiPriority="1" w:unhideWhenUsed="1"/>
-    <w:lsdException w:name="Body Text" w:semiHidden="1" w:unhideWhenUsed="1"/>
-    <w:lsdException w:name="Body Text Indent" w:semiHidden="1" w:unhideWhenUsed="1"/>
-    <w:lsdException w:name="List Continue" w:semiHidden="1" w:unhideWhenUsed="1"/>
-    <w:lsdException w:name="List Continue 2" w:semiHidden="1" w:unhideWhenUsed="1"/>
-    <w:lsdException w:name="List Continue 3" w:semiHidden="1" w:unhideWhenUsed="1"/>
-    <w:lsdException w:name="List Continue 4" w:semiHidden="1" w:unhideWhenUsed="1"/>
-    <w:lsdException w:name="List Continue 5" w:semiHidden="1" w:unhideWhenUsed="1"/>
-    <w:lsdException w:name="Message Header" w:semiHidden="1" w:unhideWhenUsed="1"/>
-    <w:lsdException w:name="Subtitle" w:uiPriority="11" w:qFormat="1"/>
-    <w:lsdException w:name="Salutation" w:semiHidden="1" w:unhideWhenUsed="1"/>
-    <w:lsdException w:name="Date" w:semiHidden="1" w:unhideWhenUsed="1"/>
-    <w:lsdException w:name="Body Text First Indent" w:semiHidden="1" w:unhideWhenUsed="1"/>
-    <w:lsdException w:name="Body Text First Indent 2" w:semiHidden="1" w:unhideWhenUsed="1"/>
-    <w:lsdException w:name="Note Heading" w:semiHidden="1" w:unhideWhenUsed="1"/>
-    <w:lsdException w:name="Body Text 2" w:semiHidden="1" w:unhideWhenUsed="1"/>
-    <w:lsdException w:name="Body Text 3" w:semiHidden="1" w:unhideWhenUsed="1"/>
-    <w:lsdException w:name="Body Text Indent 2" w:semiHidden="1" w:unhideWhenUsed="1"/>
-    <w:lsdException w:name="Body Text Indent 3" w:semiHidden="1" w:unhideWhenUsed="1"/>
-    <w:lsdException w:name="Block Text" w:semiHidden="1" w:unhideWhenUsed="1"/>
-    <w:lsdException w:name="Hyperlink" w:semiHidden="1" w:unhideWhenUsed="1"/>
-    <w:lsdException w:name="FollowedHyperlink" w:semiHidden="1" w:unhideWhenUsed="1"/>
-    <w:lsdException w:name="Strong" w:uiPriority="22" w:qFormat="1"/>
-    <w:lsdException w:name="Emphasis" w:uiPriority="20" w:qFormat="1"/>
-    <w:lsdException w:name="Document Map" w:semiHidden="1" w:unhideWhenUsed="1"/>
-    <w:lsdException w:name="Plain Text" w:semiHidden="1" w:unhideWhenUsed="1"/>
-    <w:lsdException w:name="E-mail Signature" w:semiHidden="1" w:unhideWhenUsed="1"/>
-    <w:lsdException w:name="HTML Top of Form" w:semiHidden="1" w:unhideWhenUsed="1"/>
-    <w:lsdException w:name="HTML Bottom of Form" w:semiHidden="1" w:unhideWhenUsed="1"/>
-    <w:lsdException w:name="Normal (Web)" w:semiHidden="1" w:unhideWhenUsed="1"/>
-    <w:lsdException w:name="HTML Acronym" w:semiHidden="1" w:unhideWhenUsed="1"/>
-    <w:lsdException w:name="HTML Address" w:semiHidden="1" w:unhideWhenUsed="1"/>
-    <w:lsdException w:name="HTML Cite" w:semiHidden="1" w:unhideWhenUsed="1"/>
-    <w:lsdException w:name="HTML Code" w:semiHidden="1" w:unhideWhenUsed="1"/>
-    <w:lsdException w:name="HTML Definition" w:semiHidden="1" w:unhideWhenUsed="1"/>
-    <w:lsdException w:name="HTML Keyboard" w:semiHidden="1" w:unhideWhenUsed="1"/>
-    <w:lsdException w:name="HTML Preformatted" w:semiHidden="1" w:unhideWhenUsed="1"/>
-    <w:lsdException w:name="HTML Sample" w:semiHidden="1" w:unhideWhenUsed="1"/>
-    <w:lsdException w:name="HTML Typewriter" w:semiHidden="1" w:unhideWhenUsed="1"/>
-    <w:lsdException w:name="HTML Variable" w:semiHidden="1" w:unhideWhenUsed="1"/>
-    <w:lsdException w:name="Normal Table" w:semiHidden="1" w:unhideWhenUsed="1"/>
-    <w:lsdException w:name="annotation subject" w:semiHidden="1" w:unhideWhenUsed="1"/>
-    <w:lsdException w:name="No List" w:semiHidden="1" w:unhideWhenUsed="1"/>
-    <w:lsdException w:name="Outline List 1" w:semiHidden="1" w:unhideWhenUsed="1"/>
-    <w:lsdException w:name="Outline List 2" w:semiHidden="1" w:unhideWhenUsed="1"/>
-    <w:lsdException w:name="Outline List 3" w:semiHidden="1" w:unhideWhenUsed="1"/>
-    <w:lsdException w:name="Table Simple 1" w:semiHidden="1" w:unhideWhenUsed="1"/>
-    <w:lsdException w:name="Table Simple 2" w:semiHidden="1" w:unhideWhenUsed="1"/>
-    <w:lsdException w:name="Table Simple 3" w:semiHidden="1" w:unhideWhenUsed="1"/>
-    <w:lsdException w:name="Table Classic 1" w:semiHidden="1" w:unhideWhenUsed="1"/>
-    <w:lsdException w:name="Table Classic 2" w:semiHidden="1" w:unhideWhenUsed="1"/>
-    <w:lsdException w:name="Table Classic 3" w:semiHidden="1" w:unhideWhenUsed="1"/>
-    <w:lsdException w:name="Table Classic 4" w:semiHidden="1" w:unhideWhenUsed="1"/>
-    <w:lsdException w:name="Table Colorful 1" w:semiHidden="1" w:unhideWhenUsed="1"/>
-    <w:lsdException w:name="Table Colorful 2" w:semiHidden="1" w:unhideWhenUsed="1"/>
-    <w:lsdException w:name="Table Colorful 3" w:semiHidden="1" w:unhideWhenUsed="1"/>
-    <w:lsdException w:name="Table Columns 1" w:semiHidden="1" w:unhideWhenUsed="1"/>
-    <w:lsdException w:name="Table Columns 2" w:semiHidden="1" w:unhideWhenUsed="1"/>
-    <w:lsdException w:name="Table Columns 3" w:semiHidden="1" w:unhideWhenUsed="1"/>
-    <w:lsdException w:name="Table Columns 4" w:semiHidden="1" w:unhideWhenUsed="1"/>
-    <w:lsdException w:name="Table Columns 5" w:semiHidden="1" w:unhideWhenUsed="1"/>
-    <w:lsdException w:name="Table Grid 1" w:semiHidden="1" w:unhideWhenUsed="1"/>
-    <w:lsdException w:name="Table Grid 2" w:semiHidden="1" w:unhideWhenUsed="1"/>
-    <w:lsdException w:name="Table Grid 3" w:semiHidden="1" w:unhideWhenUsed="1"/>
-    <w:lsdException w:name="Table Grid 4" w:semiHidden="1" w:unhideWhenUsed="1"/>
-    <w:lsdException w:name="Table Grid 5" w:semiHidden="1" w:unhideWhenUsed="1"/>
-    <w:lsdException w:name="Table Grid 6" w:semiHidden="1" w:unhideWhenUsed="1"/>
-    <w:lsdException w:name="Table Grid 7" w:semiHidden="1" w:unhideWhenUsed="1"/>
-    <w:lsdException w:name="Table Grid 8" w:semiHidden="1" w:unhideWhenUsed="1"/>
-    <w:lsdException w:name="Table List 1" w:semiHidden="1" w:unhideWhenUsed="1"/>
-    <w:lsdException w:name="Table List 2" w:semiHidden="1" w:unhideWhenUsed="1"/>
-    <w:lsdException w:name="Table List 3" w:semiHidden="1" w:unhideWhenUsed="1"/>
-    <w:lsdException w:name="Table List 4" w:semiHidden="1" w:unhideWhenUsed="1"/>
-    <w:lsdException w:name="Table List 5" w:semiHidden="1" w:unhideWhenUsed="1"/>
-    <w:lsdException w:name="Table List 6" w:semiHidden="1" w:unhideWhenUsed="1"/>
-    <w:lsdException w:name="Table List 7" w:semiHidden="1" w:unhideWhenUsed="1"/>
-    <w:lsdException w:name="Table List 8" w:semiHidden="1" w:unhideWhenUsed="1"/>
-    <w:lsdException w:name="Table 3D effects 1" w:semiHidden="1" w:unhideWhenUsed="1"/>
-    <w:lsdException w:name="Table 3D effects 2" w:semiHidden="1" w:unhideWhenUsed="1"/>
-    <w:lsdException w:name="Table 3D effects 3" w:semiHidden="1" w:unhideWhenUsed="1"/>
-    <w:lsdException w:name="Table Contemporary" w:semiHidden="1" w:unhideWhenUsed="1"/>
-    <w:lsdException w:name="Table Elegant" w:semiHidden="1" w:unhideWhenUsed="1"/>
-    <w:lsdException w:name="Table Professional" w:semiHidden="1" w:unhideWhenUsed="1"/>
-    <w:lsdException w:name="Table Subtle 1" w:semiHidden="1" w:unhideWhenUsed="1"/>
-    <w:lsdException w:name="Table Subtle 2" w:semiHidden="1" w:unhideWhenUsed="1"/>
-    <w:lsdException w:name="Table Web 1" w:semiHidden="1" w:unhideWhenUsed="1"/>
-    <w:lsdException w:name="Table Web 2" w:semiHidden="1" w:unhideWhenUsed="1"/>
-    <w:lsdException w:name="Table Web 3" w:semiHidden="1" w:unhideWhenUsed="1"/>
-    <w:lsdException w:name="Balloon Text" w:semiHidden="1" w:unhideWhenUsed="1"/>
-    <w:lsdException w:name="Table Grid" w:uiPriority="59"/>
-    <w:lsdException w:name="Table Theme" w:semiHidden="1" w:unhideWhenUsed="1"/>
-    <w:lsdException w:name="Placeholder Text" w:semiHidden="1"/>
-    <w:lsdException w:name="No Spacing" w:uiPriority="1" w:qFormat="1"/>
-    <w:lsdException w:name="Light Shading" w:uiPriority="60"/>
-    <w:lsdException w:name="Light List" w:uiPriority="61"/>
-    <w:lsdException w:name="Light Grid" w:uiPriority="62"/>
-    <w:lsdException w:name="Medium Shading 1" w:uiPriority="63"/>
-    <w:lsdException w:name="Medium Shading 2" w:uiPriority="64"/>
-    <w:lsdException w:name="Medium List 1" w:uiPriority="65"/>
-    <w:lsdException w:name="Medium List 2" w:uiPriority="66"/>
-    <w:lsdException w:name="Medium Grid 1" w:uiPriority="67"/>
-    <w:lsdException w:name="Medium Grid 2" w:uiPriority="68"/>
-    <w:lsdException w:name="Medium Grid 3" w:uiPriority="69"/>
-    <w:lsdException w:name="Dark List" w:uiPriority="70"/>
-    <w:lsdException w:name="Colorful Shading" w:uiPriority="71"/>
-    <w:lsdException w:name="Colorful List" w:uiPriority="72"/>
-    <w:lsdException w:name="Colorful Grid" w:uiPriority="73"/>
-    <w:lsdException w:name="Light Shading Accent 1" w:uiPriority="60"/>
-    <w:lsdException w:name="Light List Accent 1" w:uiPriority="61"/>
-    <w:lsdException w:name="Light Grid Accent 1" w:uiPriority="62"/>
-    <w:lsdException w:name="Medium Shading 1 Accent 1" w:uiPriority="63"/>
-    <w:lsdException w:name="Medium Shading 2 Accent 1" w:uiPriority="64"/>
-    <w:lsdException w:name="Medium List 1 Accent 1" w:uiPriority="65"/>
-    <w:lsdException w:name="Revision" w:semiHidden="1"/>
-    <w:lsdException w:name="List Paragraph" w:uiPriority="34" w:qFormat="1"/>
-    <w:lsdException w:name="Quote" w:uiPriority="29" w:qFormat="1"/>
-    <w:lsdException w:name="Intense Quote" w:uiPriority="30" w:qFormat="1"/>
-    <w:lsdException w:name="Medium List 2 Accent 1" w:uiPriority="66"/>
-    <w:lsdException w:name="Medium Grid 1 Accent 1" w:uiPriority="67"/>
-    <w:lsdException w:name="Medium Grid 2 Accent 1" w:uiPriority="68"/>
-    <w:lsdException w:name="Medium Grid 3 Accent 1" w:uiPriority="69"/>
-    <w:lsdException w:name="Dark List Accent 1" w:uiPriority="70"/>
-    <w:lsdException w:name="Colorful Shading Accent 1" w:uiPriority="71"/>
-    <w:lsdException w:name="Colorful List Accent 1" w:uiPriority="72"/>
-    <w:lsdException w:name="Colorful Grid Accent 1" w:uiPriority="73"/>
-    <w:lsdException w:name="Light Shading Accent 2" w:uiPriority="60"/>
-    <w:lsdException w:name="Light List Accent 2" w:uiPriority="61"/>
-    <w:lsdException w:name="Light Grid Accent 2" w:uiPriority="62"/>
-    <w:lsdException w:name="Medium Shading 1 Accent 2" w:uiPriority="63"/>
-    <w:lsdException w:name="Medium Shading 2 Accent 2" w:uiPriority="64"/>
-    <w:lsdException w:name="Medium List 1 Accent 2" w:uiPriority="65"/>
-    <w:lsdException w:name="Medium List 2 Accent 2" w:uiPriority="66"/>
-    <w:lsdException w:name="Medium Grid 1 Accent 2" w:uiPriority="67"/>
-    <w:lsdException w:name="Medium Grid 2 Accent 2" w:uiPriority="68"/>
-    <w:lsdException w:name="Medium Grid 3 Accent 2" w:uiPriority="69"/>
-    <w:lsdException w:name="Dark List Accent 2" w:uiPriority="70"/>
-    <w:lsdException w:name="Colorful Shading Accent 2" w:uiPriority="71"/>
-    <w:lsdException w:name="Colorful List Accent 2" w:uiPriority="72"/>
-    <w:lsdException w:name="Colorful Grid Accent 2" w:uiPriority="73"/>
-    <w:lsdException w:name="Light Shading Accent 3" w:uiPriority="60"/>
-    <w:lsdException w:name="Light List Accent 3" w:uiPriority="61"/>
-    <w:lsdException w:name="Light Grid Accent 3" w:uiPriority="62"/>
-    <w:lsdException w:name="Medium Shading 1 Accent 3" w:uiPriority="63"/>
-    <w:lsdException w:name="Medium Shading 2 Accent 3" w:uiPriority="64"/>
-    <w:lsdException w:name="Medium List 1 Accent 3" w:uiPriority="65"/>
-    <w:lsdException w:name="Medium List 2 Accent 3" w:uiPriority="66"/>
-    <w:lsdException w:name="Medium Grid 1 Accent 3" w:uiPriority="67"/>
-    <w:lsdException w:name="Medium Grid 2 Accent 3" w:uiPriority="68"/>
-    <w:lsdException w:name="Medium Grid 3 Accent 3" w:uiPriority="69"/>
-    <w:lsdException w:name="Dark List Accent 3" w:uiPriority="70"/>
-    <w:lsdException w:name="Colorful Shading Accent 3" w:uiPriority="71"/>
-    <w:lsdException w:name="Colorful List Accent 3" w:uiPriority="72"/>
-    <w:lsdException w:name="Colorful Grid Accent 3" w:uiPriority="73"/>
-    <w:lsdException w:name="Light Shading Accent 4" w:uiPriority="60"/>
-    <w:lsdException w:name="Light List Accent 4" w:uiPriority="61"/>
-    <w:lsdException w:name="Light Grid Accent 4" w:uiPriority="62"/>
-    <w:lsdException w:name="Medium Shading 1 Accent 4" w:uiPriority="63"/>
-    <w:lsdException w:name="Medium Shading 2 Accent 4" w:uiPriority="64"/>
-    <w:lsdException w:name="Medium List 1 Accent 4" w:uiPriority="65"/>
-    <w:lsdException w:name="Medium List 2 Accent 4" w:uiPriority="66"/>
-    <w:lsdException w:name="Medium Grid 1 Accent 4" w:uiPriority="67"/>
-    <w:lsdException w:name="Medium Grid 2 Accent 4" w:uiPriority="68"/>
-    <w:lsdException w:name="Medium Grid 3 Accent 4" w:uiPriority="69"/>
-    <w:lsdException w:name="Dark List Accent 4" w:uiPriority="70"/>
-    <w:lsdException w:name="Colorful Shading Accent 4" w:uiPriority="71"/>
-    <w:lsdException w:name="Colorful List Accent 4" w:uiPriority="72"/>
-    <w:lsdException w:name="Colorful Grid Accent 4" w:uiPriority="73"/>
-    <w:lsdException w:name="Light Shading Accent 5" w:uiPriority="60"/>
-    <w:lsdException w:name="Light List Accent 5" w:uiPriority="61"/>
-    <w:lsdException w:name="Light Grid Accent 5" w:uiPriority="62"/>
-    <w:lsdException w:name="Medium Shading 1 Accent 5" w:uiPriority="63"/>
-    <w:lsdException w:name="Medium Shading 2 Accent 5" w:uiPriority="64"/>
-    <w:lsdException w:name="Medium List 1 Accent 5" w:uiPriority="65"/>
-    <w:lsdException w:name="Medium List 2 Accent 5" w:uiPriority="66"/>
-    <w:lsdException w:name="Medium Grid 1 Accent 5" w:uiPriority="67"/>
-    <w:lsdException w:name="Medium Grid 2 Accent 5" w:uiPriority="68"/>
-    <w:lsdException w:name="Medium Grid 3 Accent 5" w:uiPriority="69"/>
-    <w:lsdException w:name="Dark List Accent 5" w:uiPriority="70"/>
-    <w:lsdException w:name="Colorful Shading Accent 5" w:uiPriority="71"/>
-    <w:lsdException w:name="Colorful List Accent 5" w:uiPriority="72"/>
-    <w:lsdException w:name="Colorful Grid Accent 5" w:uiPriority="73"/>
-    <w:lsdException w:name="Light Shading Accent 6" w:uiPriority="60"/>
-    <w:lsdException w:name="Light List Accent 6" w:uiPriority="61"/>
-    <w:lsdException w:name="Light Grid Accent 6" w:uiPriority="62"/>
-    <w:lsdException w:name="Medium Shading 1 Accent 6" w:uiPriority="63"/>
-    <w:lsdException w:name="Medium Shading 2 Accent 6" w:uiPriority="64"/>
-    <w:lsdException w:name="Medium List 1 Accent 6" w:uiPriority="65"/>
-    <w:lsdException w:name="Medium List 2 Accent 6" w:uiPriority="66"/>
-    <w:lsdException w:name="Medium Grid 1 Accent 6" w:uiPriority="67"/>
-    <w:lsdException w:name="Medium Grid 2 Accent 6" w:uiPriority="68"/>
-    <w:lsdException w:name="Medium Grid 3 Accent 6" w:uiPriority="69"/>
-    <w:lsdException w:name="Dark List Accent 6" w:uiPriority="70"/>
-    <w:lsdException w:name="Colorful Shading Accent 6" w:uiPriority="71"/>
-    <w:lsdException w:name="Colorful List Accent 6" w:uiPriority="72"/>
-    <w:lsdException w:name="Colorful Grid Accent 6" w:uiPriority="73"/>
-    <w:lsdException w:name="Subtle Emphasis" w:uiPriority="19" w:qFormat="1"/>
-    <w:lsdException w:name="Intense Emphasis" w:uiPriority="21" w:qFormat="1"/>
-    <w:lsdException w:name="Subtle Reference" w:uiPriority="31" w:qFormat="1"/>
-    <w:lsdException w:name="Intense Reference" w:uiPriority="32" w:qFormat="1"/>
-    <w:lsdException w:name="Book Title" w:uiPriority="33" w:qFormat="1"/>
-    <w:lsdException w:name="Bibliography" w:semiHidden="1" w:uiPriority="37" w:unhideWhenUsed="1"/>
-    <w:lsdException w:name="TOC Heading" w:semiHidden="1" w:uiPriority="39" w:unhideWhenUsed="1" w:qFormat="1"/>
-    <w:lsdException w:name="Plain Table 1" w:uiPriority="41"/>
-    <w:lsdException w:name="Plain Table 2" w:uiPriority="42"/>
-    <w:lsdException w:name="Plain Table 3" w:uiPriority="43"/>
-    <w:lsdException w:name="Plain Table 4" w:uiPriority="44"/>
-    <w:lsdException w:name="Plain Table 5" w:uiPriority="45"/>
-    <w:lsdException w:name="Grid Table Light" w:uiPriority="40"/>
-    <w:lsdException w:name="Grid Table 1 Light" w:uiPriority="46"/>
-    <w:lsdException w:name="Grid Table 2" w:uiPriority="47"/>
-    <w:lsdException w:name="Grid Table 3" w:uiPriority="48"/>
-    <w:lsdException w:name="Grid Table 4" w:uiPriority="49"/>
-    <w:lsdException w:name="Grid Table 5 Dark" w:uiPriority="50"/>
-    <w:lsdException w:name="Grid Table 6 Colorful" w:uiPriority="51"/>
-    <w:lsdException w:name="Grid Table 7 Colorful" w:uiPriority="52"/>
-    <w:lsdException w:name="Grid Table 1 Light Accent 1" w:uiPriority="46"/>
-    <w:lsdException w:name="Grid Table 2 Accent 1" w:uiPriority="47"/>
-    <w:lsdException w:name="Grid Table 3 Accent 1" w:uiPriority="48"/>
-    <w:lsdException w:name="Grid Table 4 Accent 1" w:uiPriority="49"/>
-    <w:lsdException w:name="Grid Table 5 Dark Accent 1" w:uiPriority="50"/>
-    <w:lsdException w:name="Grid Table 6 Colorful Accent 1" w:uiPriority="51"/>
-    <w:lsdException w:name="Grid Table 7 Colorful Accent 1" w:uiPriority="52"/>
-    <w:lsdException w:name="Grid Table 1 Light Accent 2" w:uiPriority="46"/>
-    <w:lsdException w:name="Grid Table 2 Accent 2" w:uiPriority="47"/>
-    <w:lsdException w:name="Grid Table 3 Accent 2" w:uiPriority="48"/>
-    <w:lsdException w:name="Grid Table 4 Accent 2" w:uiPriority="49"/>
-    <w:lsdException w:name="Grid Table 5 Dark Accent 2" w:uiPriority="50"/>
-    <w:lsdException w:name="Grid Table 6 Colorful Accent 2" w:uiPriority="51"/>
-    <w:lsdException w:name="Grid Table 7 Colorful Accent 2" w:uiPriority="52"/>
-    <w:lsdException w:name="Grid Table 1 Light Accent 3" w:uiPriority="46"/>
-    <w:lsdException w:name="Grid Table 2 Accent 3" w:uiPriority="47"/>
-    <w:lsdException w:name="Grid Table 3 Accent 3" w:uiPriority="48"/>
-    <w:lsdException w:name="Grid Table 4 Accent 3" w:uiPriority="49"/>
-    <w:lsdException w:name="Grid Table 5 Dark Accent 3" w:uiPriority="50"/>
-    <w:lsdException w:name="Grid Table 6 Colorful Accent 3" w:uiPriority="51"/>
-    <w:lsdException w:name="Grid Table 7 Colorful Accent 3" w:uiPriority="52"/>
-    <w:lsdException w:name="Grid Table 1 Light Accent 4" w:uiPriority="46"/>
-    <w:lsdException w:name="Grid Table 2 Accent 4" w:uiPriority="47"/>
-    <w:lsdException w:name="Grid Table 3 Accent 4" w:uiPriority="48"/>
-    <w:lsdException w:name="Grid Table 4 Accent 4" w:uiPriority="49"/>
-    <w:lsdException w:name="Grid Table 5 Dark Accent 4" w:uiPriority="50"/>
-    <w:lsdException w:name="Grid Table 6 Colorful Accent 4" w:uiPriority="51"/>
-    <w:lsdException w:name="Grid Table 7 Colorful Accent 4" w:uiPriority="52"/>
-    <w:lsdException w:name="Grid Table 1 Light Accent 5" w:uiPriority="46"/>
-    <w:lsdException w:name="Grid Table 2 Accent 5" w:uiPriority="47"/>
-    <w:lsdException w:name="Grid Table 3 Accent 5" w:uiPriority="48"/>
-    <w:lsdException w:name="Grid Table 4 Accent 5" w:uiPriority="49"/>
-    <w:lsdException w:name="Grid Table 5 Dark Accent 5" w:uiPriority="50"/>
-    <w:lsdException w:name="Grid Table 6 Colorful Accent 5" w:uiPriority="51"/>
-    <w:lsdException w:name="Grid Table 7 Colorful Accent 5" w:uiPriority="52"/>
-    <w:lsdException w:name="Grid Table 1 Light Accent 6" w:uiPriority="46"/>
-    <w:lsdException w:name="Grid Table 2 Accent 6" w:uiPriority="47"/>
-    <w:lsdException w:name="Grid Table 3 Accent 6" w:uiPriority="48"/>
-    <w:lsdException w:name="Grid Table 4 Accent 6" w:uiPriority="49"/>
-    <w:lsdException w:name="Grid Table 5 Dark Accent 6" w:uiPriority="50"/>
-    <w:lsdException w:name="Grid Table 6 Colorful Accent 6" w:uiPriority="51"/>
-    <w:lsdException w:name="Grid Table 7 Colorful Accent 6" w:uiPriority="52"/>
-    <w:lsdException w:name="List Table 1 Light" w:uiPriority="46"/>
-    <w:lsdException w:name="List Table 2" w:uiPriority="47"/>
-    <w:lsdException w:name="List Table 3" w:uiPriority="48"/>
-    <w:lsdException w:name="List Table 4" w:uiPriority="49"/>
-    <w:lsdException w:name="List Table 5 Dark" w:uiPriority="50"/>
-    <w:lsdException w:name="List Table 6 Colorful" w:uiPriority="51"/>
-    <w:lsdException w:name="List Table 7 Colorful" w:uiPriority="52"/>
-    <w:lsdException w:name="List Table 1 Light Accent 1" w:uiPriority="46"/>
-    <w:lsdException w:name="List Table 2 Accent 1" w:uiPriority="47"/>
-    <w:lsdException w:name="List Table 3 Accent 1" w:uiPriority="48"/>
-    <w:lsdException w:name="List Table 4 Accent 1" w:uiPriority="49"/>
-    <w:lsdException w:name="List Table 5 Dark Accent 1" w:uiPriority="50"/>
-    <w:lsdException w:name="List Table 6 Colorful Accent 1" w:uiPriority="51"/>
-    <w:lsdException w:name="List Table 7 Colorful Accent 1" w:uiPriority="52"/>
-    <w:lsdException w:name="List Table 1 Light Accent 2" w:uiPriority="46"/>
-    <w:lsdException w:name="List Table 2 Accent 2" w:uiPriority="47"/>
-    <w:lsdException w:name="List Table 3 Accent 2" w:uiPriority="48"/>
-    <w:lsdException w:name="List Table 4 Accent 2" w:uiPriority="49"/>
-    <w:lsdException w:name="List Table 5 Dark Accent 2" w:uiPriority="50"/>
-    <w:lsdException w:name="List Table 6 Colorful Accent 2" w:uiPriority="51"/>
-    <w:lsdException w:name="List Table 7 Colorful Accent 2" w:uiPriority="52"/>
-    <w:lsdException w:name="List Table 1 Light Accent 3" w:uiPriority="46"/>
-    <w:lsdException w:name="List Table 2 Accent 3" w:uiPriority="47"/>
-    <w:lsdException w:name="List Table 3 Accent 3" w:uiPriority="48"/>
-    <w:lsdException w:name="List Table 4 Accent 3" w:uiPriority="49"/>
-    <w:lsdException w:name="List Table 5 Dark Accent 3" w:uiPriority="50"/>
-    <w:lsdException w:name="List Table 6 Colorful Accent 3" w:uiPriority="51"/>
-    <w:lsdException w:name="List Table 7 Colorful Accent 3" w:uiPriority="52"/>
-    <w:lsdException w:name="List Table 1 Light Accent 4" w:uiPriority="46"/>
-    <w:lsdException w:name="List Table 2 Accent 4" w:uiPriority="47"/>
-    <w:lsdException w:name="List Table 3 Accent 4" w:uiPriority="48"/>
-    <w:lsdException w:name="List Table 4 Accent 4" w:uiPriority="49"/>
-    <w:lsdException w:name="List Table 5 Dark Accent 4" w:uiPriority="50"/>
-    <w:lsdException w:name="List Table 6 Colorful Accent 4" w:uiPriority="51"/>
-    <w:lsdException w:name="List Table 7 Colorful Accent 4" w:uiPriority="52"/>
-    <w:lsdException w:name="List Table 1 Light Accent 5" w:uiPriority="46"/>
-    <w:lsdException w:name="List Table 2 Accent 5" w:uiPriority="47"/>
-    <w:lsdException w:name="List Table 3 Accent 5" w:uiPriority="48"/>
-    <w:lsdException w:name="List Table 4 Accent 5" w:uiPriority="49"/>
-    <w:lsdException w:name="List Table 5 Dark Accent 5" w:uiPriority="50"/>
-    <w:lsdException w:name="List Table 6 Colorful Accent 5" w:uiPriority="51"/>
-    <w:lsdException w:name="List Table 7 Colorful Accent 5" w:uiPriority="52"/>
-    <w:lsdException w:name="List Table 1 Light Accent 6" w:uiPriority="46"/>
-    <w:lsdException w:name="List Table 2 Accent 6" w:uiPriority="47"/>
-    <w:lsdException w:name="List Table 3 Accent 6" w:uiPriority="48"/>
-    <w:lsdException w:name="List Table 4 Accent 6" w:uiPriority="49"/>
-    <w:lsdException w:name="List Table 5 Dark Accent 6" w:uiPriority="50"/>
-    <w:lsdException w:name="List Table 6 Colorful Accent 6" w:uiPriority="51"/>
-    <w:lsdException w:name="List Table 7 Colorful Accent 6" w:uiPriority="52"/>
-    <w:lsdException w:name="Mention" w:semiHidden="1" w:unhideWhenUsed="1"/>
-    <w:lsdException w:name="Smart Hyperlink" w:semiHidden="1" w:unhideWhenUsed="1"/>
-    <w:lsdException w:name="Hashtag" w:semiHidden="1" w:unhideWhenUsed="1"/>
-    <w:lsdException w:name="Unresolved Mention" w:semiHidden="1" w:unhideWhenUsed="1"/>
-    <w:lsdException w:name="Smart Link" w:semiHidden="1" w:unhideWhenUsed="1"/>
-    <w:lsdException w:name="Smart Link Error" w:semiHidden="1" w:unhideWhenUsed="1"/>
+  <w:latentStyles w:defLockedState="0" w:defUIPriority="99" w:defSemiHidden="1" w:defUnhideWhenUsed="1" w:defQFormat="0" w:count="267">
+    <w:lsdException w:name="Normal" w:semiHidden="0" w:uiPriority="0" w:unhideWhenUsed="0" w:qFormat="1"/>
+    <w:lsdException w:name="heading 1" w:semiHidden="0" w:uiPriority="9" w:unhideWhenUsed="0" w:qFormat="1"/>
+    <w:lsdException w:name="heading 2" w:uiPriority="9" w:qFormat="1"/>
+    <w:lsdException w:name="heading 3" w:uiPriority="9" w:qFormat="1"/>
+    <w:lsdException w:name="heading 4" w:uiPriority="9" w:qFormat="1"/>
+    <w:lsdException w:name="heading 5" w:uiPriority="9" w:qFormat="1"/>
+    <w:lsdException w:name="heading 6" w:uiPriority="9" w:qFormat="1"/>
+    <w:lsdException w:name="heading 7" w:uiPriority="9" w:qFormat="1"/>
+    <w:lsdException w:name="heading 8" w:uiPriority="9" w:qFormat="1"/>
+    <w:lsdException w:name="heading 9" w:uiPriority="9" w:qFormat="1"/>
+    <w:lsdException w:name="toc 1" w:uiPriority="39"/>
+    <w:lsdException w:name="toc 2" w:uiPriority="39"/>
+    <w:lsdException w:name="toc 3" w:uiPriority="39"/>
+    <w:lsdException w:name="toc 4" w:uiPriority="39"/>
+    <w:lsdException w:name="toc 5" w:uiPriority="39"/>
+    <w:lsdException w:name="toc 6" w:uiPriority="39"/>
+    <w:lsdException w:name="toc 7" w:uiPriority="39"/>
+    <w:lsdException w:name="toc 8" w:uiPriority="39"/>
+    <w:lsdException w:name="toc 9" w:uiPriority="39"/>
+    <w:lsdException w:name="caption" w:uiPriority="35" w:qFormat="1"/>
+    <w:lsdException w:name="Title" w:semiHidden="0" w:uiPriority="10" w:unhideWhenUsed="0" w:qFormat="1"/>
+    <w:lsdException w:name="Default Paragraph Font" w:uiPriority="1"/>
+    <w:lsdException w:name="Subtitle" w:semiHidden="0" w:uiPriority="11" w:unhideWhenUsed="0" w:qFormat="1"/>
+    <w:lsdException w:name="Strong" w:semiHidden="0" w:uiPriority="22" w:unhideWhenUsed="0" w:qFormat="1"/>
+    <w:lsdException w:name="Emphasis" w:semiHidden="0" w:uiPriority="20" w:unhideWhenUsed="0" w:qFormat="1"/>
+    <w:lsdException w:name="Table Grid" w:semiHidden="0" w:uiPriority="59" w:unhideWhenUsed="0"/>
+    <w:lsdException w:name="Placeholder Text" w:unhideWhenUsed="0"/>
+    <w:lsdException w:name="No Spacing" w:semiHidden="0" w:uiPriority="1" w:unhideWhenUsed="0" w:qFormat="1"/>
+    <w:lsdException w:name="Light Shading" w:semiHidden="0" w:uiPriority="60" w:unhideWhenUsed="0"/>
+    <w:lsdException w:name="Light List" w:semiHidden="0" w:uiPriority="61" w:unhideWhenUsed="0"/>
+    <w:lsdException w:name="Light Grid" w:semiHidden="0" w:uiPriority="62" w:unhideWhenUsed="0"/>
+    <w:lsdException w:name="Medium Shading 1" w:semiHidden="0" w:uiPriority="63" w:unhideWhenUsed="0"/>
+    <w:lsdException w:name="Medium Shading 2" w:semiHidden="0" w:uiPriority="64" w:unhideWhenUsed="0"/>
+    <w:lsdException w:name="Medium List 1" w:semiHidden="0" w:uiPriority="65" w:unhideWhenUsed="0"/>
+    <w:lsdException w:name="Medium List 2" w:semiHidden="0" w:uiPriority="66" w:unhideWhenUsed="0"/>
+    <w:lsdException w:name="Medium Grid 1" w:semiHidden="0" w:uiPriority="67" w:unhideWhenUsed="0"/>
+    <w:lsdException w:name="Medium Grid 2" w:semiHidden="0" w:uiPriority="68" w:unhideWhenUsed="0"/>
+    <w:lsdException w:name="Medium Grid 3" w:semiHidden="0" w:uiPriority="69" w:unhideWhenUsed="0"/>
+    <w:lsdException w:name="Dark List" w:semiHidden="0" w:uiPriority="70" w:unhideWhenUsed="0"/>
+    <w:lsdException w:name="Colorful Shading" w:semiHidden="0" w:uiPriority="71" w:unhideWhenUsed="0"/>
+    <w:lsdException w:name="Colorful List" w:semiHidden="0" w:uiPriority="72" w:unhideWhenUsed="0"/>
+    <w:lsdException w:name="Colorful Grid" w:semiHidden="0" w:uiPriority="73" w:unhideWhenUsed="0"/>
+    <w:lsdException w:name="Light Shading Accent 1" w:semiHidden="0" w:uiPriority="60" w:unhideWhenUsed="0"/>
+    <w:lsdException w:name="Light List Accent 1" w:semiHidden="0" w:uiPriority="61" w:unhideWhenUsed="0"/>
+    <w:lsdException w:name="Light Grid Accent 1" w:semiHidden="0" w:uiPriority="62" w:unhideWhenUsed="0"/>
+    <w:lsdException w:name="Medium Shading 1 Accent 1" w:semiHidden="0" w:uiPriority="63" w:unhideWhenUsed="0"/>
+    <w:lsdException w:name="Medium Shading 2 Accent 1" w:semiHidden="0" w:uiPriority="64" w:unhideWhenUsed="0"/>
+    <w:lsdException w:name="Medium List 1 Accent 1" w:semiHidden="0" w:uiPriority="65" w:unhideWhenUsed="0"/>
+    <w:lsdException w:name="Revision" w:unhideWhenUsed="0"/>
+    <w:lsdException w:name="List Paragraph" w:semiHidden="0" w:uiPriority="34" w:unhideWhenUsed="0" w:qFormat="1"/>
+    <w:lsdException w:name="Quote" w:semiHidden="0" w:uiPriority="29" w:unhideWhenUsed="0" w:qFormat="1"/>
+    <w:lsdException w:name="Intense Quote" w:semiHidden="0" w:uiPriority="30" w:unhideWhenUsed="0" w:qFormat="1"/>
+    <w:lsdException w:name="Medium List 2 Accent 1" w:semiHidden="0" w:uiPriority="66" w:unhideWhenUsed="0"/>
+    <w:lsdException w:name="Medium Grid 1 Accent 1" w:semiHidden="0" w:uiPriority="67" w:unhideWhenUsed="0"/>
+    <w:lsdException w:name="Medium Grid 2 Accent 1" w:semiHidden="0" w:uiPriority="68" w:unhideWhenUsed="0"/>
+    <w:lsdException w:name="Medium Grid 3 Accent 1" w:semiHidden="0" w:uiPriority="69" w:unhideWhenUsed="0"/>
+    <w:lsdException w:name="Dark List Accent 1" w:semiHidden="0" w:uiPriority="70" w:unhideWhenUsed="0"/>
+    <w:lsdException w:name="Colorful Shading Accent 1" w:semiHidden="0" w:uiPriority="71" w:unhideWhenUsed="0"/>
+    <w:lsdException w:name="Colorful List Accent 1" w:semiHidden="0" w:uiPriority="72" w:unhideWhenUsed="0"/>
+    <w:lsdException w:name="Colorful Grid Accent 1" w:semiHidden="0" w:uiPriority="73" w:unhideWhenUsed="0"/>
+    <w:lsdException w:name="Light Shading Accent 2" w:semiHidden="0" w:uiPriority="60" w:unhideWhenUsed="0"/>
+    <w:lsdException w:name="Light List Accent 2" w:semiHidden="0" w:uiPriority="61" w:unhideWhenUsed="0"/>
+    <w:lsdException w:name="Light Grid Accent 2" w:semiHidden="0" w:uiPriority="62" w:unhideWhenUsed="0"/>
+    <w:lsdException w:name="Medium Shading 1 Accent 2" w:semiHidden="0" w:uiPriority="63" w:unhideWhenUsed="0"/>
+    <w:lsdException w:name="Medium Shading 2 Accent 2" w:semiHidden="0" w:uiPriority="64" w:unhideWhenUsed="0"/>
+    <w:lsdException w:name="Medium List 1 Accent 2" w:semiHidden="0" w:uiPriority="65" w:unhideWhenUsed="0"/>
+    <w:lsdException w:name="Medium List 2 Accent 2" w:semiHidden="0" w:uiPriority="66" w:unhideWhenUsed="0"/>
+    <w:lsdException w:name="Medium Grid 1 Accent 2" w:semiHidden="0" w:uiPriority="67" w:unhideWhenUsed="0"/>
+    <w:lsdException w:name="Medium Grid 2 Accent 2" w:semiHidden="0" w:uiPriority="68" w:unhideWhenUsed="0"/>
+    <w:lsdException w:name="Medium Grid 3 Accent 2" w:semiHidden="0" w:uiPriority="69" w:unhideWhenUsed="0"/>
+    <w:lsdException w:name="Dark List Accent 2" w:semiHidden="0" w:uiPriority="70" w:unhideWhenUsed="0"/>
+    <w:lsdException w:name="Colorful Shading Accent 2" w:semiHidden="0" w:uiPriority="71" w:unhideWhenUsed="0"/>
+    <w:lsdException w:name="Colorful List Accent 2" w:semiHidden="0" w:uiPriority="72" w:unhideWhenUsed="0"/>
+    <w:lsdException w:name="Colorful Grid Accent 2" w:semiHidden="0" w:uiPriority="73" w:unhideWhenUsed="0"/>
+    <w:lsdException w:name="Light Shading Accent 3" w:semiHidden="0" w:uiPriority="60" w:unhideWhenUsed="0"/>
+    <w:lsdException w:name="Light List Accent 3" w:semiHidden="0" w:uiPriority="61" w:unhideWhenUsed="0"/>
+    <w:lsdException w:name="Light Grid Accent 3" w:semiHidden="0" w:uiPriority="62" w:unhideWhenUsed="0"/>
+    <w:lsdException w:name="Medium Shading 1 Accent 3" w:semiHidden="0" w:uiPriority="63" w:unhideWhenUsed="0"/>
+    <w:lsdException w:name="Medium Shading 2 Accent 3" w:semiHidden="0" w:uiPriority="64" w:unhideWhenUsed="0"/>
+    <w:lsdException w:name="Medium List 1 Accent 3" w:semiHidden="0" w:uiPriority="65" w:unhideWhenUsed="0"/>
+    <w:lsdException w:name="Medium List 2 Accent 3" w:semiHidden="0" w:uiPriority="66" w:unhideWhenUsed="0"/>
+    <w:lsdException w:name="Medium Grid 1 Accent 3" w:semiHidden="0" w:uiPriority="67" w:unhideWhenUsed="0"/>
+    <w:lsdException w:name="Medium Grid 2 Accent 3" w:semiHidden="0" w:uiPriority="68" w:unhideWhenUsed="0"/>
+    <w:lsdException w:name="Medium Grid 3 Accent 3" w:semiHidden="0" w:uiPriority="69" w:unhideWhenUsed="0"/>
+    <w:lsdException w:name="Dark List Accent 3" w:semiHidden="0" w:uiPriority="70" w:unhideWhenUsed="0"/>
+    <w:lsdException w:name="Colorful Shading Accent 3" w:semiHidden="0" w:uiPriority="71" w:unhideWhenUsed="0"/>
+    <w:lsdException w:name="Colorful List Accent 3" w:semiHidden="0" w:uiPriority="72" w:unhideWhenUsed="0"/>
+    <w:lsdException w:name="Colorful Grid Accent 3" w:semiHidden="0" w:uiPriority="73" w:unhideWhenUsed="0"/>
+    <w:lsdException w:name="Light Shading Accent 4" w:semiHidden="0" w:uiPriority="60" w:unhideWhenUsed="0"/>
+    <w:lsdException w:name="Light List Accent 4" w:semiHidden="0" w:uiPriority="61" w:unhideWhenUsed="0"/>
+    <w:lsdException w:name="Light Grid Accent 4" w:semiHidden="0" w:uiPriority="62" w:unhideWhenUsed="0"/>
+    <w:lsdException w:name="Medium Shading 1 Accent 4" w:semiHidden="0" w:uiPriority="63" w:unhideWhenUsed="0"/>
+    <w:lsdException w:name="Medium Shading 2 Accent 4" w:semiHidden="0" w:uiPriority="64" w:unhideWhenUsed="0"/>
+    <w:lsdException w:name="Medium List 1 Accent 4" w:semiHidden="0" w:uiPriority="65" w:unhideWhenUsed="0"/>
+    <w:lsdException w:name="Medium List 2 Accent 4" w:semiHidden="0" w:uiPriority="66" w:unhideWhenUsed="0"/>
+    <w:lsdException w:name="Medium Grid 1 Accent 4" w:semiHidden="0" w:uiPriority="67" w:unhideWhenUsed="0"/>
+    <w:lsdException w:name="Medium Grid 2 Accent 4" w:semiHidden="0" w:uiPriority="68" w:unhideWhenUsed="0"/>
+    <w:lsdException w:name="Medium Grid 3 Accent 4" w:semiHidden="0" w:uiPriority="69" w:unhideWhenUsed="0"/>
+    <w:lsdException w:name="Dark List Accent 4" w:semiHidden="0" w:uiPriority="70" w:unhideWhenUsed="0"/>
+    <w:lsdException w:name="Colorful Shading Accent 4" w:semiHidden="0" w:uiPriority="71" w:unhideWhenUsed="0"/>
+    <w:lsdException w:name="Colorful List Accent 4" w:semiHidden="0" w:uiPriority="72" w:unhideWhenUsed="0"/>
+    <w:lsdException w:name="Colorful Grid Accent 4" w:semiHidden="0" w:uiPriority="73" w:unhideWhenUsed="0"/>
+    <w:lsdException w:name="Light Shading Accent 5" w:semiHidden="0" w:uiPriority="60" w:unhideWhenUsed="0"/>
+    <w:lsdException w:name="Light List Accent 5" w:semiHidden="0" w:uiPriority="61" w:unhideWhenUsed="0"/>
+    <w:lsdException w:name="Light Grid Accent 5" w:semiHidden="0" w:uiPriority="62" w:unhideWhenUsed="0"/>
+    <w:lsdException w:name="Medium Shading 1 Accent 5" w:semiHidden="0" w:uiPriority="63" w:unhideWhenUsed="0"/>
+    <w:lsdException w:name="Medium Shading 2 Accent 5" w:semiHidden="0" w:uiPriority="64" w:unhideWhenUsed="0"/>
+    <w:lsdException w:name="Medium List 1 Accent 5" w:semiHidden="0" w:uiPriority="65" w:unhideWhenUsed="0"/>
+    <w:lsdException w:name="Medium List 2 Accent 5" w:semiHidden="0" w:uiPriority="66" w:unhideWhenUsed="0"/>
+    <w:lsdException w:name="Medium Grid 1 Accent 5" w:semiHidden="0" w:uiPriority="67" w:unhideWhenUsed="0"/>
+    <w:lsdException w:name="Medium Grid 2 Accent 5" w:semiHidden="0" w:uiPriority="68" w:unhideWhenUsed="0"/>
+    <w:lsdException w:name="Medium Grid 3 Accent 5" w:semiHidden="0" w:uiPriority="69" w:unhideWhenUsed="0"/>
+    <w:lsdException w:name="Dark List Accent 5" w:semiHidden="0" w:uiPriority="70" w:unhideWhenUsed="0"/>
+    <w:lsdException w:name="Colorful Shading Accent 5" w:semiHidden="0" w:uiPriority="71" w:unhideWhenUsed="0"/>
+    <w:lsdException w:name="Colorful List Accent 5" w:semiHidden="0" w:uiPriority="72" w:unhideWhenUsed="0"/>
+    <w:lsdException w:name="Colorful Grid Accent 5" w:semiHidden="0" w:uiPriority="73" w:unhideWhenUsed="0"/>
+    <w:lsdException w:name="Light Shading Accent 6" w:semiHidden="0" w:uiPriority="60" w:unhideWhenUsed="0"/>
+    <w:lsdException w:name="Light List Accent 6" w:semiHidden="0" w:uiPriority="61" w:unhideWhenUsed="0"/>
+    <w:lsdException w:name="Light Grid Accent 6" w:semiHidden="0" w:uiPriority="62" w:unhideWhenUsed="0"/>
+    <w:lsdException w:name="Medium Shading 1 Accent 6" w:semiHidden="0" w:uiPriority="63" w:unhideWhenUsed="0"/>
+    <w:lsdException w:name="Medium Shading 2 Accent 6" w:semiHidden="0" w:uiPriority="64" w:unhideWhenUsed="0"/>
+    <w:lsdException w:name="Medium List 1 Accent 6" w:semiHidden="0" w:uiPriority="65" w:unhideWhenUsed="0"/>
+    <w:lsdException w:name="Medium List 2 Accent 6" w:semiHidden="0" w:uiPriority="66" w:unhideWhenUsed="0"/>
+    <w:lsdException w:name="Medium Grid 1 Accent 6" w:semiHidden="0" w:uiPriority="67" w:unhideWhenUsed="0"/>
+    <w:lsdException w:name="Medium Grid 2 Accent 6" w:semiHidden="0" w:uiPriority="68" w:unhideWhenUsed="0"/>
+    <w:lsdException w:name="Medium Grid 3 Accent 6" w:semiHidden="0" w:uiPriority="69" w:unhideWhenUsed="0"/>
+    <w:lsdException w:name="Dark List Accent 6" w:semiHidden="0" w:uiPriority="70" w:unhideWhenUsed="0"/>
+    <w:lsdException w:name="Colorful Shading Accent 6" w:semiHidden="0" w:uiPriority="71" w:unhideWhenUsed="0"/>
+    <w:lsdException w:name="Colorful List Accent 6" w:semiHidden="0" w:uiPriority="72" w:unhideWhenUsed="0"/>
+    <w:lsdException w:name="Colorful Grid Accent 6" w:semiHidden="0" w:uiPriority="73" w:unhideWhenUsed="0"/>
+    <w:lsdException w:name="Subtle Emphasis" w:semiHidden="0" w:uiPriority="19" w:unhideWhenUsed="0" w:qFormat="1"/>
+    <w:lsdException w:name="Intense Emphasis" w:semiHidden="0" w:uiPriority="21" w:unhideWhenUsed="0" w:qFormat="1"/>
+    <w:lsdException w:name="Subtle Reference" w:semiHidden="0" w:uiPriority="31" w:unhideWhenUsed="0" w:qFormat="1"/>
+    <w:lsdException w:name="Intense Reference" w:semiHidden="0" w:uiPriority="32" w:unhideWhenUsed="0" w:qFormat="1"/>
+    <w:lsdException w:name="Book Title" w:semiHidden="0" w:uiPriority="33" w:unhideWhenUsed="0" w:qFormat="1"/>
+    <w:lsdException w:name="Bibliography" w:uiPriority="37"/>
+    <w:lsdException w:name="TOC Heading" w:uiPriority="39" w:qFormat="1"/>
   </w:latentStyles>
   <w:style w:type="paragraph" w:default="1" w:styleId="Normale">
     <w:name w:val="Normal"/>
     <w:qFormat/>
+    <w:rsid w:val="00E37C73"/>
   </w:style>
   <w:style w:type="character" w:default="1" w:styleId="Carpredefinitoparagrafo">
     <w:name w:val="Default Paragraph Font"/>
@@ -3364,6 +3212,7 @@
     <w:uiPriority w:val="99"/>
     <w:semiHidden/>
     <w:unhideWhenUsed/>
+    <w:qFormat/>
     <w:tblPr>
       <w:tblInd w:w="0" w:type="dxa"/>
       <w:tblCellMar>
@@ -3401,6 +3250,7 @@
       <w:spacing w:after="0" w:line="240" w:lineRule="auto"/>
     </w:pPr>
     <w:tblPr>
+      <w:tblInd w:w="0" w:type="dxa"/>
       <w:tblBorders>
         <w:top w:val="single" w:sz="4" w:space="0" w:color="auto"/>
         <w:left w:val="single" w:sz="4" w:space="0" w:color="auto"/>
@@ -3409,9 +3259,15 @@
         <w:insideH w:val="single" w:sz="4" w:space="0" w:color="auto"/>
         <w:insideV w:val="single" w:sz="4" w:space="0" w:color="auto"/>
       </w:tblBorders>
+      <w:tblCellMar>
+        <w:top w:w="0" w:type="dxa"/>
+        <w:left w:w="108" w:type="dxa"/>
+        <w:bottom w:w="0" w:type="dxa"/>
+        <w:right w:w="108" w:type="dxa"/>
+      </w:tblCellMar>
     </w:tblPr>
   </w:style>
-  <w:style w:type="table" w:styleId="Tabellasemplice-3">
+  <w:style w:type="table" w:customStyle="1" w:styleId="PlainTable3">
     <w:name w:val="Plain Table 3"/>
     <w:basedOn w:val="Tabellanormale"/>
     <w:uiPriority w:val="43"/>
@@ -3422,6 +3278,13 @@
     <w:tblPr>
       <w:tblStyleRowBandSize w:val="1"/>
       <w:tblStyleColBandSize w:val="1"/>
+      <w:tblInd w:w="0" w:type="dxa"/>
+      <w:tblCellMar>
+        <w:top w:w="0" w:type="dxa"/>
+        <w:left w:w="108" w:type="dxa"/>
+        <w:bottom w:w="0" w:type="dxa"/>
+        <w:right w:w="108" w:type="dxa"/>
+      </w:tblCellMar>
     </w:tblPr>
     <w:tblStylePr w:type="firstRow">
       <w:rPr>
@@ -3504,7 +3367,7 @@
       </w:tcPr>
     </w:tblStylePr>
   </w:style>
-  <w:style w:type="table" w:styleId="Tabellagriglia2">
+  <w:style w:type="table" w:customStyle="1" w:styleId="GridTable2">
     <w:name w:val="Grid Table 2"/>
     <w:basedOn w:val="Tabellanormale"/>
     <w:uiPriority w:val="47"/>
@@ -3515,12 +3378,19 @@
     <w:tblPr>
       <w:tblStyleRowBandSize w:val="1"/>
       <w:tblStyleColBandSize w:val="1"/>
+      <w:tblInd w:w="0" w:type="dxa"/>
       <w:tblBorders>
         <w:top w:val="single" w:sz="2" w:space="0" w:color="666666" w:themeColor="text1" w:themeTint="99"/>
         <w:bottom w:val="single" w:sz="2" w:space="0" w:color="666666" w:themeColor="text1" w:themeTint="99"/>
         <w:insideH w:val="single" w:sz="2" w:space="0" w:color="666666" w:themeColor="text1" w:themeTint="99"/>
         <w:insideV w:val="single" w:sz="2" w:space="0" w:color="666666" w:themeColor="text1" w:themeTint="99"/>
       </w:tblBorders>
+      <w:tblCellMar>
+        <w:top w:w="0" w:type="dxa"/>
+        <w:left w:w="108" w:type="dxa"/>
+        <w:bottom w:w="0" w:type="dxa"/>
+        <w:right w:w="108" w:type="dxa"/>
+      </w:tblCellMar>
     </w:tblPr>
     <w:tblStylePr w:type="firstRow">
       <w:rPr>

</xml_diff>

<commit_message>
Definito il primo caso d'uso
</commit_message>
<xml_diff>
--- a/ProblemStatement.docx
+++ b/ProblemStatement.docx
@@ -567,7 +567,43 @@
                 <w:szCs w:val="36"/>
                 <w:u w:val="single"/>
               </w:rPr>
-              <w:t>Moderatore Accetta Articolo</w:t>
+              <w:t xml:space="preserve">Moderatore </w:t>
+            </w:r>
+            <w:r>
+              <w:rPr>
+                <w:bCs/>
+                <w:sz w:val="24"/>
+                <w:szCs w:val="36"/>
+                <w:u w:val="single"/>
+              </w:rPr>
+              <w:t>a</w:t>
+            </w:r>
+            <w:r>
+              <w:rPr>
+                <w:bCs/>
+                <w:sz w:val="24"/>
+                <w:szCs w:val="36"/>
+                <w:u w:val="single"/>
+              </w:rPr>
+              <w:t xml:space="preserve">ccetta </w:t>
+            </w:r>
+            <w:r>
+              <w:rPr>
+                <w:bCs/>
+                <w:sz w:val="24"/>
+                <w:szCs w:val="36"/>
+                <w:u w:val="single"/>
+              </w:rPr>
+              <w:t>a</w:t>
+            </w:r>
+            <w:r>
+              <w:rPr>
+                <w:bCs/>
+                <w:sz w:val="24"/>
+                <w:szCs w:val="36"/>
+                <w:u w:val="single"/>
+              </w:rPr>
+              <w:t>rticolo</w:t>
             </w:r>
           </w:p>
         </w:tc>
@@ -739,7 +775,23 @@
                 <w:sz w:val="24"/>
                 <w:szCs w:val="36"/>
               </w:rPr>
-              <w:t>Siano riceve una notifica di pubblicazione di un articolo da parte dell’autore Botta.</w:t>
+              <w:t xml:space="preserve">Siano riceve </w:t>
+            </w:r>
+            <w:r>
+              <w:rPr>
+                <w:bCs/>
+                <w:sz w:val="24"/>
+                <w:szCs w:val="36"/>
+              </w:rPr>
+              <w:t xml:space="preserve">tramite e-mail </w:t>
+            </w:r>
+            <w:r>
+              <w:rPr>
+                <w:bCs/>
+                <w:sz w:val="24"/>
+                <w:szCs w:val="36"/>
+              </w:rPr>
+              <w:t>una notifica di pubblicazione di un articolo da parte dell’autore Botta.</w:t>
             </w:r>
           </w:p>
           <w:p>
@@ -879,7 +931,7 @@
                 <w:sz w:val="24"/>
                 <w:szCs w:val="36"/>
               </w:rPr>
-              <w:t xml:space="preserve"> e la presentazione dell’articolo</w:t>
+              <w:t xml:space="preserve"> e la presentazione con l’aiuto del controllo ortografico fornito dal sistema</w:t>
             </w:r>
             <w:r>
               <w:rPr>
@@ -920,25 +972,23 @@
                 <w:sz w:val="24"/>
                 <w:szCs w:val="36"/>
               </w:rPr>
-              <w:t xml:space="preserve">Effettuati questi </w:t>
-            </w:r>
-            <w:proofErr w:type="spellStart"/>
-            <w:r>
-              <w:rPr>
-                <w:bCs/>
-                <w:sz w:val="24"/>
-                <w:szCs w:val="36"/>
-              </w:rPr>
-              <w:t>controlliSiano</w:t>
-            </w:r>
-            <w:proofErr w:type="spellEnd"/>
-            <w:r>
-              <w:rPr>
-                <w:bCs/>
-                <w:sz w:val="24"/>
-                <w:szCs w:val="36"/>
-              </w:rPr>
-              <w:t xml:space="preserve"> d</w:t>
+              <w:t>Effettuati questi controlli</w:t>
+            </w:r>
+            <w:r>
+              <w:rPr>
+                <w:bCs/>
+                <w:sz w:val="24"/>
+                <w:szCs w:val="36"/>
+              </w:rPr>
+              <w:t xml:space="preserve"> </w:t>
+            </w:r>
+            <w:r>
+              <w:rPr>
+                <w:bCs/>
+                <w:sz w:val="24"/>
+                <w:szCs w:val="36"/>
+              </w:rPr>
+              <w:t>Siano d</w:t>
             </w:r>
             <w:r>
               <w:rPr>
@@ -1113,7 +1163,6 @@
                 <w:sz w:val="32"/>
                 <w:szCs w:val="44"/>
               </w:rPr>
-              <w:lastRenderedPageBreak/>
               <w:t>Nome Scenario</w:t>
             </w:r>
           </w:p>
@@ -1139,7 +1188,39 @@
                 <w:szCs w:val="36"/>
                 <w:u w:val="single"/>
               </w:rPr>
-              <w:t>Articolo Accettato</w:t>
+              <w:t>Pubblicazione a</w:t>
+            </w:r>
+            <w:r>
+              <w:rPr>
+                <w:sz w:val="24"/>
+                <w:szCs w:val="36"/>
+                <w:u w:val="single"/>
+              </w:rPr>
+              <w:t xml:space="preserve">rticolo </w:t>
+            </w:r>
+            <w:r>
+              <w:rPr>
+                <w:sz w:val="24"/>
+                <w:szCs w:val="36"/>
+                <w:u w:val="single"/>
+              </w:rPr>
+              <w:t>a</w:t>
+            </w:r>
+            <w:r>
+              <w:rPr>
+                <w:sz w:val="24"/>
+                <w:szCs w:val="36"/>
+                <w:u w:val="single"/>
+              </w:rPr>
+              <w:t>ccettat</w:t>
+            </w:r>
+            <w:r>
+              <w:rPr>
+                <w:sz w:val="24"/>
+                <w:szCs w:val="36"/>
+                <w:u w:val="single"/>
+              </w:rPr>
+              <w:t>a</w:t>
             </w:r>
           </w:p>
         </w:tc>
@@ -1289,44 +1370,48 @@
                 <w:sz w:val="24"/>
                 <w:szCs w:val="36"/>
               </w:rPr>
-              <w:t xml:space="preserve">Botta </w:t>
-            </w:r>
-            <w:proofErr w:type="spellStart"/>
-            <w:r>
-              <w:rPr>
-                <w:bCs/>
-                <w:sz w:val="24"/>
-                <w:szCs w:val="36"/>
-              </w:rPr>
-              <w:t>dopomesi</w:t>
-            </w:r>
-            <w:proofErr w:type="spellEnd"/>
-            <w:r>
-              <w:rPr>
-                <w:bCs/>
-                <w:sz w:val="24"/>
-                <w:szCs w:val="36"/>
-              </w:rPr>
-              <w:t xml:space="preserve"> di studi ha elaborato un nuovo algoritmo </w:t>
-            </w:r>
-            <w:r>
-              <w:rPr>
-                <w:bCs/>
-                <w:sz w:val="24"/>
-                <w:szCs w:val="36"/>
-              </w:rPr>
-              <w:t xml:space="preserve">per individuare cammini minimi in un grafo con archi di costo </w:t>
-            </w:r>
-            <w:proofErr w:type="spellStart"/>
-            <w:r>
-              <w:rPr>
-                <w:bCs/>
-                <w:sz w:val="24"/>
-                <w:szCs w:val="36"/>
-              </w:rPr>
-              <w:t>negativo.Botta</w:t>
-            </w:r>
-            <w:proofErr w:type="spellEnd"/>
+              <w:t>Botta dopo</w:t>
+            </w:r>
+            <w:r>
+              <w:rPr>
+                <w:bCs/>
+                <w:sz w:val="24"/>
+                <w:szCs w:val="36"/>
+              </w:rPr>
+              <w:t xml:space="preserve"> </w:t>
+            </w:r>
+            <w:r>
+              <w:rPr>
+                <w:bCs/>
+                <w:sz w:val="24"/>
+                <w:szCs w:val="36"/>
+              </w:rPr>
+              <w:t xml:space="preserve">mesi di studi ha elaborato un nuovo algoritmo </w:t>
+            </w:r>
+            <w:r>
+              <w:rPr>
+                <w:bCs/>
+                <w:sz w:val="24"/>
+                <w:szCs w:val="36"/>
+              </w:rPr>
+              <w:t>per individuare cammini minimi in un grafo con archi di costo negativo.</w:t>
+            </w:r>
+            <w:r>
+              <w:rPr>
+                <w:bCs/>
+                <w:sz w:val="24"/>
+                <w:szCs w:val="36"/>
+              </w:rPr>
+              <w:t xml:space="preserve"> </w:t>
+            </w:r>
+            <w:r>
+              <w:rPr>
+                <w:bCs/>
+                <w:sz w:val="24"/>
+                <w:szCs w:val="36"/>
+              </w:rPr>
+              <w:t>Botta</w:t>
+            </w:r>
             <w:r>
               <w:rPr>
                 <w:bCs/>
@@ -1409,25 +1494,23 @@
                 <w:sz w:val="24"/>
                 <w:szCs w:val="36"/>
               </w:rPr>
-              <w:t xml:space="preserve">Botta si collega al sito tramite username e password ed accede al suo pannello di controllo. Nel pannello di controllo è </w:t>
-            </w:r>
-            <w:proofErr w:type="spellStart"/>
-            <w:r>
-              <w:rPr>
-                <w:bCs/>
-                <w:sz w:val="24"/>
-                <w:szCs w:val="36"/>
-              </w:rPr>
-              <w:t>presentela</w:t>
-            </w:r>
-            <w:proofErr w:type="spellEnd"/>
-            <w:r>
-              <w:rPr>
-                <w:bCs/>
-                <w:sz w:val="24"/>
-                <w:szCs w:val="36"/>
-              </w:rPr>
-              <w:t xml:space="preserve"> sezione “Pubblica un articolo”</w:t>
+              <w:t>Botta si collega al sito tramite username e password ed accede al suo pannello di controllo. Nel pannello di controllo è presente</w:t>
+            </w:r>
+            <w:r>
+              <w:rPr>
+                <w:bCs/>
+                <w:sz w:val="24"/>
+                <w:szCs w:val="36"/>
+              </w:rPr>
+              <w:t xml:space="preserve"> </w:t>
+            </w:r>
+            <w:r>
+              <w:rPr>
+                <w:bCs/>
+                <w:sz w:val="24"/>
+                <w:szCs w:val="36"/>
+              </w:rPr>
+              <w:t>la sezione “Pubblica un articolo”</w:t>
             </w:r>
           </w:p>
           <w:p>
@@ -1653,7 +1736,6 @@
           <w:sz w:val="32"/>
           <w:szCs w:val="44"/>
         </w:rPr>
-        <w:lastRenderedPageBreak/>
         <w:t>3)C</w:t>
       </w:r>
       <w:r>
@@ -1933,7 +2015,7 @@
               <w:pStyle w:val="Paragrafoelenco"/>
               <w:numPr>
                 <w:ilvl w:val="0"/>
-                <w:numId w:val="9"/>
+                <w:numId w:val="10"/>
               </w:numPr>
               <w:cnfStyle w:val="000000000000"/>
               <w:rPr>
@@ -1948,50 +2030,23 @@
                 <w:sz w:val="24"/>
                 <w:szCs w:val="36"/>
               </w:rPr>
-              <w:t>Il moderatore</w:t>
-            </w:r>
-            <w:r>
-              <w:rPr>
-                <w:bCs/>
-                <w:sz w:val="24"/>
-                <w:szCs w:val="36"/>
-              </w:rPr>
-              <w:t xml:space="preserve"> riceve una notifica di pubblicazione di </w:t>
-            </w:r>
-            <w:r>
-              <w:rPr>
-                <w:bCs/>
-                <w:sz w:val="24"/>
-                <w:szCs w:val="36"/>
-              </w:rPr>
-              <w:t>un articolo da parte di un autore</w:t>
-            </w:r>
-            <w:r>
-              <w:rPr>
-                <w:bCs/>
-                <w:sz w:val="24"/>
-                <w:szCs w:val="36"/>
-              </w:rPr>
-              <w:t>.</w:t>
-            </w:r>
-          </w:p>
-          <w:p>
-            <w:pPr>
-              <w:ind w:left="360"/>
-              <w:cnfStyle w:val="000000000000"/>
-              <w:rPr>
-                <w:bCs/>
-                <w:sz w:val="24"/>
-                <w:szCs w:val="36"/>
-              </w:rPr>
-            </w:pPr>
+              <w:t>Il moderatore accede alla sezione pubblicazione.</w:t>
+            </w:r>
+            <w:r>
+              <w:rPr>
+                <w:bCs/>
+                <w:sz w:val="24"/>
+                <w:szCs w:val="36"/>
+              </w:rPr>
+              <w:t xml:space="preserve">           </w:t>
+            </w:r>
           </w:p>
           <w:p>
             <w:pPr>
               <w:pStyle w:val="Paragrafoelenco"/>
               <w:numPr>
                 <w:ilvl w:val="0"/>
-                <w:numId w:val="9"/>
+                <w:numId w:val="10"/>
               </w:numPr>
               <w:cnfStyle w:val="000000000000"/>
               <w:rPr>
@@ -2000,72 +2055,39 @@
                 <w:szCs w:val="36"/>
               </w:rPr>
             </w:pPr>
-            <w:r>
-              <w:rPr>
-                <w:bCs/>
-                <w:sz w:val="24"/>
-                <w:szCs w:val="36"/>
-              </w:rPr>
-              <w:t>Il moderatore</w:t>
-            </w:r>
-            <w:r>
-              <w:rPr>
-                <w:bCs/>
-                <w:sz w:val="24"/>
-                <w:szCs w:val="36"/>
-              </w:rPr>
-              <w:t xml:space="preserve"> effettua il login tramite username e password ed accede a</w:t>
-            </w:r>
-            <w:r>
-              <w:rPr>
-                <w:bCs/>
-                <w:sz w:val="24"/>
-                <w:szCs w:val="36"/>
-              </w:rPr>
-              <w:t>l</w:t>
-            </w:r>
-            <w:r>
-              <w:rPr>
-                <w:bCs/>
-                <w:sz w:val="24"/>
-                <w:szCs w:val="36"/>
-              </w:rPr>
-              <w:t>l</w:t>
-            </w:r>
-            <w:r>
-              <w:rPr>
-                <w:bCs/>
-                <w:sz w:val="24"/>
-                <w:szCs w:val="36"/>
-              </w:rPr>
-              <w:t>a</w:t>
-            </w:r>
-            <w:r>
-              <w:rPr>
-                <w:bCs/>
-                <w:sz w:val="24"/>
-                <w:szCs w:val="36"/>
-              </w:rPr>
-              <w:t xml:space="preserve"> sezione pubblicazione.</w:t>
-            </w:r>
-          </w:p>
-          <w:p>
-            <w:pPr>
-              <w:pStyle w:val="Paragrafoelenco"/>
-              <w:cnfStyle w:val="000000000000"/>
-              <w:rPr>
-                <w:bCs/>
-                <w:sz w:val="24"/>
-                <w:szCs w:val="36"/>
-              </w:rPr>
-            </w:pPr>
+            <w:proofErr w:type="spellStart"/>
+            <w:r>
+              <w:rPr>
+                <w:bCs/>
+                <w:sz w:val="24"/>
+                <w:szCs w:val="36"/>
+              </w:rPr>
+              <w:t>Infoblog</w:t>
+            </w:r>
+            <w:proofErr w:type="spellEnd"/>
+            <w:r>
+              <w:rPr>
+                <w:bCs/>
+                <w:sz w:val="24"/>
+                <w:szCs w:val="36"/>
+              </w:rPr>
+              <w:t xml:space="preserve"> fornisce un pannello di controllo dove è possibile visualizzare l’articolo cosi da iniziare la moderazione</w:t>
+            </w:r>
+            <w:r>
+              <w:rPr>
+                <w:bCs/>
+                <w:sz w:val="24"/>
+                <w:szCs w:val="36"/>
+              </w:rPr>
+              <w:t>.</w:t>
+            </w:r>
           </w:p>
           <w:p>
             <w:pPr>
               <w:pStyle w:val="Paragrafoelenco"/>
               <w:numPr>
                 <w:ilvl w:val="0"/>
-                <w:numId w:val="9"/>
+                <w:numId w:val="10"/>
               </w:numPr>
               <w:cnfStyle w:val="000000000000"/>
               <w:rPr>
@@ -2080,41 +2102,15 @@
                 <w:sz w:val="24"/>
                 <w:szCs w:val="36"/>
               </w:rPr>
-              <w:t xml:space="preserve">Entrato nella sezione pubblicazione, </w:t>
-            </w:r>
-            <w:r>
-              <w:rPr>
-                <w:bCs/>
-                <w:sz w:val="24"/>
-                <w:szCs w:val="36"/>
-              </w:rPr>
-              <w:t>il moderatore</w:t>
-            </w:r>
-            <w:r>
-              <w:rPr>
-                <w:bCs/>
-                <w:sz w:val="24"/>
-                <w:szCs w:val="36"/>
-              </w:rPr>
-              <w:t xml:space="preserve"> inizia ad analizzare l’articolo e la presentazione dell’articolo.</w:t>
-            </w:r>
-          </w:p>
-          <w:p>
-            <w:pPr>
-              <w:cnfStyle w:val="000000000000"/>
-              <w:rPr>
-                <w:bCs/>
-                <w:sz w:val="24"/>
-                <w:szCs w:val="36"/>
-              </w:rPr>
-            </w:pPr>
+              <w:t>Il moderatore effettua la moderazione segnalando possibili modifiche.</w:t>
+            </w:r>
           </w:p>
           <w:p>
             <w:pPr>
               <w:pStyle w:val="Paragrafoelenco"/>
               <w:numPr>
                 <w:ilvl w:val="0"/>
-                <w:numId w:val="9"/>
+                <w:numId w:val="10"/>
               </w:numPr>
               <w:cnfStyle w:val="000000000000"/>
               <w:rPr>
@@ -2129,23 +2125,48 @@
                 <w:sz w:val="24"/>
                 <w:szCs w:val="36"/>
               </w:rPr>
-              <w:t xml:space="preserve">Effettuati questi controlli </w:t>
-            </w:r>
-            <w:r>
-              <w:rPr>
-                <w:bCs/>
-                <w:sz w:val="24"/>
-                <w:szCs w:val="36"/>
-              </w:rPr>
-              <w:t>il moderatore</w:t>
-            </w:r>
-            <w:r>
-              <w:rPr>
-                <w:bCs/>
-                <w:sz w:val="24"/>
-                <w:szCs w:val="36"/>
-              </w:rPr>
-              <w:t xml:space="preserve"> decide che l’articolo è valido e può essere pubblicato sul Blog</w:t>
+              <w:t xml:space="preserve">Il controllo ortografico fornito da </w:t>
+            </w:r>
+            <w:proofErr w:type="spellStart"/>
+            <w:r>
+              <w:rPr>
+                <w:bCs/>
+                <w:sz w:val="24"/>
+                <w:szCs w:val="36"/>
+              </w:rPr>
+              <w:t>InfoBlog</w:t>
+            </w:r>
+            <w:proofErr w:type="spellEnd"/>
+            <w:r>
+              <w:rPr>
+                <w:bCs/>
+                <w:sz w:val="24"/>
+                <w:szCs w:val="36"/>
+              </w:rPr>
+              <w:t xml:space="preserve"> segnalerà eventuali errori.</w:t>
+            </w:r>
+          </w:p>
+          <w:p>
+            <w:pPr>
+              <w:pStyle w:val="Paragrafoelenco"/>
+              <w:numPr>
+                <w:ilvl w:val="0"/>
+                <w:numId w:val="10"/>
+              </w:numPr>
+              <w:cnfStyle w:val="000000000000"/>
+              <w:rPr>
+                <w:bCs/>
+                <w:sz w:val="24"/>
+                <w:szCs w:val="36"/>
+              </w:rPr>
+            </w:pPr>
+            <w:r>
+              <w:rPr>
+                <w:bCs/>
+                <w:sz w:val="24"/>
+                <w:szCs w:val="36"/>
+              </w:rPr>
+              <w:t>Il moderatore deciderà se permettere la pubblicazione o meno dell’articolo, segnalando l’autore dell’esito.</w:t>
             </w:r>
           </w:p>
           <w:p>
@@ -2158,6 +2179,877 @@
                 <w:szCs w:val="36"/>
               </w:rPr>
             </w:pPr>
+          </w:p>
+        </w:tc>
+      </w:tr>
+      <w:tr>
+        <w:trPr>
+          <w:cnfStyle w:val="000000100000"/>
+        </w:trPr>
+        <w:tc>
+          <w:tcPr>
+            <w:cnfStyle w:val="001000000000"/>
+            <w:tcW w:w="2943" w:type="dxa"/>
+            <w:vAlign w:val="center"/>
+          </w:tcPr>
+          <w:p>
+            <w:pPr>
+              <w:rPr>
+                <w:i/>
+                <w:iCs/>
+                <w:sz w:val="32"/>
+                <w:szCs w:val="44"/>
+              </w:rPr>
+            </w:pPr>
+            <w:r>
+              <w:rPr>
+                <w:i/>
+                <w:iCs/>
+                <w:sz w:val="32"/>
+                <w:szCs w:val="44"/>
+              </w:rPr>
+              <w:t>Condizione d’entrata</w:t>
+            </w:r>
+          </w:p>
+        </w:tc>
+        <w:tc>
+          <w:tcPr>
+            <w:tcW w:w="5844" w:type="dxa"/>
+          </w:tcPr>
+          <w:p>
+            <w:pPr>
+              <w:cnfStyle w:val="000000100000"/>
+              <w:rPr>
+                <w:bCs/>
+                <w:sz w:val="24"/>
+                <w:szCs w:val="36"/>
+              </w:rPr>
+            </w:pPr>
+            <w:r>
+              <w:rPr>
+                <w:bCs/>
+                <w:sz w:val="24"/>
+                <w:szCs w:val="36"/>
+              </w:rPr>
+              <w:t xml:space="preserve">Il moderatore è collegato a </w:t>
+            </w:r>
+            <w:proofErr w:type="spellStart"/>
+            <w:r>
+              <w:rPr>
+                <w:bCs/>
+                <w:sz w:val="24"/>
+                <w:szCs w:val="36"/>
+              </w:rPr>
+              <w:t>InfoBlog</w:t>
+            </w:r>
+            <w:proofErr w:type="spellEnd"/>
+            <w:r>
+              <w:rPr>
+                <w:bCs/>
+                <w:sz w:val="24"/>
+                <w:szCs w:val="36"/>
+              </w:rPr>
+              <w:t>.</w:t>
+            </w:r>
+          </w:p>
+          <w:p>
+            <w:pPr>
+              <w:cnfStyle w:val="000000100000"/>
+              <w:rPr>
+                <w:bCs/>
+                <w:sz w:val="24"/>
+                <w:szCs w:val="36"/>
+              </w:rPr>
+            </w:pPr>
+            <w:r>
+              <w:rPr>
+                <w:bCs/>
+                <w:sz w:val="24"/>
+                <w:szCs w:val="36"/>
+              </w:rPr>
+              <w:t>Arriva una notifica di richiesta da parte di un autore riguardo la pubblicazione di un articolo.</w:t>
+            </w:r>
+          </w:p>
+          <w:p>
+            <w:pPr>
+              <w:cnfStyle w:val="000000100000"/>
+              <w:rPr>
+                <w:bCs/>
+                <w:sz w:val="24"/>
+                <w:szCs w:val="36"/>
+              </w:rPr>
+            </w:pPr>
+            <w:r>
+              <w:rPr>
+                <w:bCs/>
+                <w:sz w:val="24"/>
+                <w:szCs w:val="36"/>
+              </w:rPr>
+              <w:t>Il moderatore non è occupato a moderare altri articoli.</w:t>
+            </w:r>
+          </w:p>
+        </w:tc>
+      </w:tr>
+      <w:tr>
+        <w:tc>
+          <w:tcPr>
+            <w:cnfStyle w:val="001000000000"/>
+            <w:tcW w:w="2943" w:type="dxa"/>
+            <w:vAlign w:val="center"/>
+          </w:tcPr>
+          <w:p>
+            <w:pPr>
+              <w:rPr>
+                <w:i/>
+                <w:iCs/>
+                <w:sz w:val="32"/>
+                <w:szCs w:val="44"/>
+              </w:rPr>
+            </w:pPr>
+            <w:r>
+              <w:rPr>
+                <w:i/>
+                <w:iCs/>
+                <w:sz w:val="32"/>
+                <w:szCs w:val="44"/>
+              </w:rPr>
+              <w:t>Condizione d’uscita</w:t>
+            </w:r>
+          </w:p>
+        </w:tc>
+        <w:tc>
+          <w:tcPr>
+            <w:tcW w:w="5844" w:type="dxa"/>
+          </w:tcPr>
+          <w:p>
+            <w:pPr>
+              <w:cnfStyle w:val="000000000000"/>
+              <w:rPr>
+                <w:bCs/>
+                <w:sz w:val="24"/>
+                <w:szCs w:val="36"/>
+              </w:rPr>
+            </w:pPr>
+            <w:r>
+              <w:rPr>
+                <w:bCs/>
+                <w:sz w:val="24"/>
+                <w:szCs w:val="36"/>
+              </w:rPr>
+              <w:t>Il moderatore ha terminato di revisionare l’articolo e fornisce una risposta all’autore, indicando se è stato accettato o meno.</w:t>
+            </w:r>
+          </w:p>
+        </w:tc>
+      </w:tr>
+      <w:tr>
+        <w:trPr>
+          <w:cnfStyle w:val="000000100000"/>
+        </w:trPr>
+        <w:tc>
+          <w:tcPr>
+            <w:cnfStyle w:val="001000000000"/>
+            <w:tcW w:w="2943" w:type="dxa"/>
+            <w:vAlign w:val="center"/>
+          </w:tcPr>
+          <w:p>
+            <w:pPr>
+              <w:rPr>
+                <w:i/>
+                <w:iCs/>
+                <w:sz w:val="32"/>
+                <w:szCs w:val="44"/>
+              </w:rPr>
+            </w:pPr>
+            <w:r>
+              <w:rPr>
+                <w:i/>
+                <w:iCs/>
+                <w:sz w:val="32"/>
+                <w:szCs w:val="44"/>
+              </w:rPr>
+              <w:t>Requisiti Speciali</w:t>
+            </w:r>
+          </w:p>
+        </w:tc>
+        <w:tc>
+          <w:tcPr>
+            <w:tcW w:w="5844" w:type="dxa"/>
+          </w:tcPr>
+          <w:p>
+            <w:pPr>
+              <w:cnfStyle w:val="000000100000"/>
+              <w:rPr>
+                <w:bCs/>
+                <w:sz w:val="24"/>
+                <w:szCs w:val="36"/>
+              </w:rPr>
+            </w:pPr>
+            <w:r>
+              <w:rPr>
+                <w:bCs/>
+                <w:sz w:val="24"/>
+                <w:szCs w:val="36"/>
+              </w:rPr>
+              <w:t>Il moderatore terminerà la moderazione entro 24h dalla presa in carico della pubblicazione dell’articolo.</w:t>
+            </w:r>
+          </w:p>
+        </w:tc>
+      </w:tr>
+    </w:tbl>
+    <w:p>
+      <w:pPr>
+        <w:rPr>
+          <w:b/>
+          <w:sz w:val="32"/>
+          <w:szCs w:val="44"/>
+        </w:rPr>
+      </w:pPr>
+    </w:p>
+    <w:tbl>
+      <w:tblPr>
+        <w:tblStyle w:val="GridTable2"/>
+        <w:tblW w:w="0" w:type="auto"/>
+        <w:tblLook w:val="04A0"/>
+      </w:tblPr>
+      <w:tblGrid>
+        <w:gridCol w:w="2943"/>
+        <w:gridCol w:w="5844"/>
+      </w:tblGrid>
+      <w:tr>
+        <w:trPr>
+          <w:cnfStyle w:val="100000000000"/>
+        </w:trPr>
+        <w:tc>
+          <w:tcPr>
+            <w:cnfStyle w:val="001000000000"/>
+            <w:tcW w:w="2943" w:type="dxa"/>
+            <w:vAlign w:val="center"/>
+          </w:tcPr>
+          <w:p>
+            <w:pPr>
+              <w:rPr>
+                <w:bCs w:val="0"/>
+                <w:i/>
+                <w:iCs/>
+                <w:sz w:val="32"/>
+                <w:szCs w:val="44"/>
+              </w:rPr>
+            </w:pPr>
+            <w:r>
+              <w:rPr>
+                <w:bCs w:val="0"/>
+                <w:i/>
+                <w:iCs/>
+                <w:sz w:val="32"/>
+                <w:szCs w:val="44"/>
+              </w:rPr>
+              <w:t>Nome caso d’uso</w:t>
+            </w:r>
+          </w:p>
+        </w:tc>
+        <w:tc>
+          <w:tcPr>
+            <w:tcW w:w="5844" w:type="dxa"/>
+            <w:vAlign w:val="center"/>
+          </w:tcPr>
+          <w:p>
+            <w:pPr>
+              <w:cnfStyle w:val="100000000000"/>
+              <w:rPr>
+                <w:bCs w:val="0"/>
+                <w:sz w:val="24"/>
+                <w:szCs w:val="36"/>
+                <w:u w:val="single"/>
+              </w:rPr>
+            </w:pPr>
+            <w:r>
+              <w:rPr>
+                <w:sz w:val="24"/>
+                <w:szCs w:val="36"/>
+                <w:u w:val="single"/>
+              </w:rPr>
+              <w:t>Moderazion</w:t>
+            </w:r>
+            <w:r>
+              <w:rPr>
+                <w:sz w:val="24"/>
+                <w:szCs w:val="36"/>
+                <w:u w:val="single"/>
+              </w:rPr>
+              <w:t>e</w:t>
+            </w:r>
+            <w:r>
+              <w:rPr>
+                <w:sz w:val="24"/>
+                <w:szCs w:val="36"/>
+                <w:u w:val="single"/>
+              </w:rPr>
+              <w:t xml:space="preserve"> Articol</w:t>
+            </w:r>
+            <w:r>
+              <w:rPr>
+                <w:sz w:val="24"/>
+                <w:szCs w:val="36"/>
+                <w:u w:val="single"/>
+              </w:rPr>
+              <w:t>o</w:t>
+            </w:r>
+          </w:p>
+        </w:tc>
+      </w:tr>
+      <w:tr>
+        <w:trPr>
+          <w:cnfStyle w:val="000000100000"/>
+        </w:trPr>
+        <w:tc>
+          <w:tcPr>
+            <w:cnfStyle w:val="001000000000"/>
+            <w:tcW w:w="2943" w:type="dxa"/>
+            <w:vAlign w:val="center"/>
+          </w:tcPr>
+          <w:p>
+            <w:pPr>
+              <w:rPr>
+                <w:bCs w:val="0"/>
+                <w:i/>
+                <w:iCs/>
+                <w:sz w:val="32"/>
+                <w:szCs w:val="44"/>
+              </w:rPr>
+            </w:pPr>
+            <w:r>
+              <w:rPr>
+                <w:bCs w:val="0"/>
+                <w:i/>
+                <w:iCs/>
+                <w:sz w:val="32"/>
+                <w:szCs w:val="44"/>
+              </w:rPr>
+              <w:t>Attori partecipanti</w:t>
+            </w:r>
+          </w:p>
+        </w:tc>
+        <w:tc>
+          <w:tcPr>
+            <w:tcW w:w="5844" w:type="dxa"/>
+          </w:tcPr>
+          <w:p>
+            <w:pPr>
+              <w:cnfStyle w:val="000000100000"/>
+              <w:rPr>
+                <w:bCs/>
+                <w:sz w:val="24"/>
+                <w:szCs w:val="36"/>
+                <w:u w:val="single"/>
+              </w:rPr>
+            </w:pPr>
+          </w:p>
+          <w:p>
+            <w:pPr>
+              <w:cnfStyle w:val="000000100000"/>
+              <w:rPr>
+                <w:bCs/>
+                <w:sz w:val="24"/>
+                <w:szCs w:val="36"/>
+                <w:u w:val="single"/>
+              </w:rPr>
+            </w:pPr>
+            <w:r>
+              <w:rPr>
+                <w:bCs/>
+                <w:sz w:val="24"/>
+                <w:szCs w:val="36"/>
+              </w:rPr>
+              <w:t xml:space="preserve">Iniziato da un </w:t>
+            </w:r>
+            <w:r>
+              <w:rPr>
+                <w:bCs/>
+                <w:sz w:val="24"/>
+                <w:szCs w:val="36"/>
+                <w:u w:val="single"/>
+              </w:rPr>
+              <w:t>moderatore</w:t>
+            </w:r>
+          </w:p>
+          <w:p>
+            <w:pPr>
+              <w:cnfStyle w:val="000000100000"/>
+              <w:rPr>
+                <w:bCs/>
+                <w:i/>
+                <w:iCs/>
+                <w:sz w:val="28"/>
+                <w:szCs w:val="40"/>
+              </w:rPr>
+            </w:pPr>
+            <w:r>
+              <w:rPr>
+                <w:bCs/>
+                <w:sz w:val="24"/>
+                <w:szCs w:val="36"/>
+              </w:rPr>
+              <w:t xml:space="preserve">Comunica con </w:t>
+            </w:r>
+            <w:r>
+              <w:rPr>
+                <w:bCs/>
+                <w:sz w:val="24"/>
+                <w:szCs w:val="36"/>
+                <w:u w:val="single"/>
+              </w:rPr>
+              <w:t>autore</w:t>
+            </w:r>
+            <w:r>
+              <w:rPr>
+                <w:bCs/>
+                <w:i/>
+                <w:iCs/>
+                <w:sz w:val="28"/>
+                <w:szCs w:val="40"/>
+              </w:rPr>
+              <w:tab/>
+            </w:r>
+          </w:p>
+          <w:p>
+            <w:pPr>
+              <w:cnfStyle w:val="000000100000"/>
+              <w:rPr>
+                <w:bCs/>
+                <w:i/>
+                <w:iCs/>
+                <w:sz w:val="28"/>
+                <w:szCs w:val="40"/>
+              </w:rPr>
+            </w:pPr>
+          </w:p>
+        </w:tc>
+      </w:tr>
+      <w:tr>
+        <w:tc>
+          <w:tcPr>
+            <w:cnfStyle w:val="001000000000"/>
+            <w:tcW w:w="2943" w:type="dxa"/>
+            <w:vAlign w:val="center"/>
+          </w:tcPr>
+          <w:p>
+            <w:pPr>
+              <w:rPr>
+                <w:bCs w:val="0"/>
+                <w:i/>
+                <w:iCs/>
+                <w:sz w:val="32"/>
+                <w:szCs w:val="44"/>
+              </w:rPr>
+            </w:pPr>
+            <w:r>
+              <w:rPr>
+                <w:bCs w:val="0"/>
+                <w:i/>
+                <w:iCs/>
+                <w:sz w:val="32"/>
+                <w:szCs w:val="44"/>
+              </w:rPr>
+              <w:t>Flusso degli eventi</w:t>
+            </w:r>
+          </w:p>
+        </w:tc>
+        <w:tc>
+          <w:tcPr>
+            <w:tcW w:w="5844" w:type="dxa"/>
+          </w:tcPr>
+          <w:p>
+            <w:pPr>
+              <w:pStyle w:val="Paragrafoelenco"/>
+              <w:numPr>
+                <w:ilvl w:val="0"/>
+                <w:numId w:val="11"/>
+              </w:numPr>
+              <w:cnfStyle w:val="000000000000"/>
+              <w:rPr>
+                <w:bCs/>
+                <w:sz w:val="24"/>
+                <w:szCs w:val="36"/>
+              </w:rPr>
+            </w:pPr>
+            <w:r>
+              <w:rPr>
+                <w:bCs/>
+                <w:sz w:val="24"/>
+                <w:szCs w:val="36"/>
+              </w:rPr>
+              <w:t>Il moderatore accede alla sezione pubblicazione.</w:t>
+            </w:r>
+            <w:r>
+              <w:rPr>
+                <w:bCs/>
+                <w:sz w:val="24"/>
+                <w:szCs w:val="36"/>
+              </w:rPr>
+              <w:t xml:space="preserve">           </w:t>
+            </w:r>
+          </w:p>
+          <w:p>
+            <w:pPr>
+              <w:pStyle w:val="Paragrafoelenco"/>
+              <w:numPr>
+                <w:ilvl w:val="0"/>
+                <w:numId w:val="11"/>
+              </w:numPr>
+              <w:cnfStyle w:val="000000000000"/>
+              <w:rPr>
+                <w:bCs/>
+                <w:sz w:val="24"/>
+                <w:szCs w:val="36"/>
+              </w:rPr>
+            </w:pPr>
+            <w:proofErr w:type="spellStart"/>
+            <w:r>
+              <w:rPr>
+                <w:bCs/>
+                <w:sz w:val="24"/>
+                <w:szCs w:val="36"/>
+              </w:rPr>
+              <w:t>Infoblog</w:t>
+            </w:r>
+            <w:proofErr w:type="spellEnd"/>
+            <w:r>
+              <w:rPr>
+                <w:bCs/>
+                <w:sz w:val="24"/>
+                <w:szCs w:val="36"/>
+              </w:rPr>
+              <w:t xml:space="preserve"> fornisce un pannello di controllo dove è possibile visualizzare l’articolo cosi da iniziare la moderazione</w:t>
+            </w:r>
+            <w:r>
+              <w:rPr>
+                <w:bCs/>
+                <w:sz w:val="24"/>
+                <w:szCs w:val="36"/>
+              </w:rPr>
+              <w:t>.</w:t>
+            </w:r>
+          </w:p>
+          <w:p>
+            <w:pPr>
+              <w:pStyle w:val="Paragrafoelenco"/>
+              <w:numPr>
+                <w:ilvl w:val="0"/>
+                <w:numId w:val="11"/>
+              </w:numPr>
+              <w:cnfStyle w:val="000000000000"/>
+              <w:rPr>
+                <w:bCs/>
+                <w:sz w:val="24"/>
+                <w:szCs w:val="36"/>
+              </w:rPr>
+            </w:pPr>
+            <w:r>
+              <w:rPr>
+                <w:bCs/>
+                <w:sz w:val="24"/>
+                <w:szCs w:val="36"/>
+              </w:rPr>
+              <w:t>Il moderatore effettua la moderazione segnalando possibili modifiche.</w:t>
+            </w:r>
+          </w:p>
+          <w:p>
+            <w:pPr>
+              <w:pStyle w:val="Paragrafoelenco"/>
+              <w:numPr>
+                <w:ilvl w:val="0"/>
+                <w:numId w:val="11"/>
+              </w:numPr>
+              <w:cnfStyle w:val="000000000000"/>
+              <w:rPr>
+                <w:bCs/>
+                <w:sz w:val="24"/>
+                <w:szCs w:val="36"/>
+              </w:rPr>
+            </w:pPr>
+            <w:r>
+              <w:rPr>
+                <w:bCs/>
+                <w:sz w:val="24"/>
+                <w:szCs w:val="36"/>
+              </w:rPr>
+              <w:t xml:space="preserve">Il controllo ortografico fornito da </w:t>
+            </w:r>
+            <w:proofErr w:type="spellStart"/>
+            <w:r>
+              <w:rPr>
+                <w:bCs/>
+                <w:sz w:val="24"/>
+                <w:szCs w:val="36"/>
+              </w:rPr>
+              <w:t>InfoBlog</w:t>
+            </w:r>
+            <w:proofErr w:type="spellEnd"/>
+            <w:r>
+              <w:rPr>
+                <w:bCs/>
+                <w:sz w:val="24"/>
+                <w:szCs w:val="36"/>
+              </w:rPr>
+              <w:t xml:space="preserve"> segnalerà eventuali errori.</w:t>
+            </w:r>
+          </w:p>
+          <w:p>
+            <w:pPr>
+              <w:pStyle w:val="Paragrafoelenco"/>
+              <w:numPr>
+                <w:ilvl w:val="0"/>
+                <w:numId w:val="11"/>
+              </w:numPr>
+              <w:cnfStyle w:val="000000000000"/>
+              <w:rPr>
+                <w:bCs/>
+                <w:sz w:val="24"/>
+                <w:szCs w:val="36"/>
+              </w:rPr>
+            </w:pPr>
+            <w:r>
+              <w:rPr>
+                <w:bCs/>
+                <w:sz w:val="24"/>
+                <w:szCs w:val="36"/>
+              </w:rPr>
+              <w:t xml:space="preserve">Il moderatore deciderà se permettere la pubblicazione o meno dell’articolo, segnalando </w:t>
+            </w:r>
+            <w:r>
+              <w:rPr>
+                <w:bCs/>
+                <w:sz w:val="24"/>
+                <w:szCs w:val="36"/>
+              </w:rPr>
+              <w:lastRenderedPageBreak/>
+              <w:t>l’autore dell’esito.</w:t>
+            </w:r>
+          </w:p>
+          <w:p>
+            <w:pPr>
+              <w:pStyle w:val="Paragrafoelenco"/>
+              <w:cnfStyle w:val="000000000000"/>
+              <w:rPr>
+                <w:bCs/>
+                <w:sz w:val="24"/>
+                <w:szCs w:val="36"/>
+              </w:rPr>
+            </w:pPr>
+          </w:p>
+        </w:tc>
+      </w:tr>
+      <w:tr>
+        <w:trPr>
+          <w:cnfStyle w:val="000000100000"/>
+        </w:trPr>
+        <w:tc>
+          <w:tcPr>
+            <w:cnfStyle w:val="001000000000"/>
+            <w:tcW w:w="2943" w:type="dxa"/>
+            <w:vAlign w:val="center"/>
+          </w:tcPr>
+          <w:p>
+            <w:pPr>
+              <w:rPr>
+                <w:i/>
+                <w:iCs/>
+                <w:sz w:val="32"/>
+                <w:szCs w:val="44"/>
+              </w:rPr>
+            </w:pPr>
+            <w:r>
+              <w:rPr>
+                <w:i/>
+                <w:iCs/>
+                <w:sz w:val="32"/>
+                <w:szCs w:val="44"/>
+              </w:rPr>
+              <w:lastRenderedPageBreak/>
+              <w:t>Condizione d’entrata</w:t>
+            </w:r>
+          </w:p>
+        </w:tc>
+        <w:tc>
+          <w:tcPr>
+            <w:tcW w:w="5844" w:type="dxa"/>
+          </w:tcPr>
+          <w:p>
+            <w:pPr>
+              <w:cnfStyle w:val="000000100000"/>
+              <w:rPr>
+                <w:bCs/>
+                <w:sz w:val="24"/>
+                <w:szCs w:val="36"/>
+              </w:rPr>
+            </w:pPr>
+            <w:r>
+              <w:rPr>
+                <w:bCs/>
+                <w:sz w:val="24"/>
+                <w:szCs w:val="36"/>
+              </w:rPr>
+              <w:t xml:space="preserve">Il moderatore è collegato a </w:t>
+            </w:r>
+            <w:proofErr w:type="spellStart"/>
+            <w:r>
+              <w:rPr>
+                <w:bCs/>
+                <w:sz w:val="24"/>
+                <w:szCs w:val="36"/>
+              </w:rPr>
+              <w:t>InfoBlog</w:t>
+            </w:r>
+            <w:proofErr w:type="spellEnd"/>
+            <w:r>
+              <w:rPr>
+                <w:bCs/>
+                <w:sz w:val="24"/>
+                <w:szCs w:val="36"/>
+              </w:rPr>
+              <w:t>.</w:t>
+            </w:r>
+          </w:p>
+          <w:p>
+            <w:pPr>
+              <w:cnfStyle w:val="000000100000"/>
+              <w:rPr>
+                <w:bCs/>
+                <w:sz w:val="24"/>
+                <w:szCs w:val="36"/>
+              </w:rPr>
+            </w:pPr>
+            <w:r>
+              <w:rPr>
+                <w:bCs/>
+                <w:sz w:val="24"/>
+                <w:szCs w:val="36"/>
+              </w:rPr>
+              <w:t>Arriva una notifica di richiesta da parte di un autore riguardo la pubblicazione di un articolo.</w:t>
+            </w:r>
+          </w:p>
+          <w:p>
+            <w:pPr>
+              <w:cnfStyle w:val="000000100000"/>
+              <w:rPr>
+                <w:bCs/>
+                <w:sz w:val="24"/>
+                <w:szCs w:val="36"/>
+              </w:rPr>
+            </w:pPr>
+            <w:r>
+              <w:rPr>
+                <w:bCs/>
+                <w:sz w:val="24"/>
+                <w:szCs w:val="36"/>
+              </w:rPr>
+              <w:t>Il moderatore non è occupato a moderare altri articoli.</w:t>
+            </w:r>
+          </w:p>
+        </w:tc>
+      </w:tr>
+      <w:tr>
+        <w:tc>
+          <w:tcPr>
+            <w:cnfStyle w:val="001000000000"/>
+            <w:tcW w:w="2943" w:type="dxa"/>
+            <w:vAlign w:val="center"/>
+          </w:tcPr>
+          <w:p>
+            <w:pPr>
+              <w:rPr>
+                <w:i/>
+                <w:iCs/>
+                <w:sz w:val="32"/>
+                <w:szCs w:val="44"/>
+              </w:rPr>
+            </w:pPr>
+            <w:r>
+              <w:rPr>
+                <w:i/>
+                <w:iCs/>
+                <w:sz w:val="32"/>
+                <w:szCs w:val="44"/>
+              </w:rPr>
+              <w:t>Condizione d’uscita</w:t>
+            </w:r>
+          </w:p>
+        </w:tc>
+        <w:tc>
+          <w:tcPr>
+            <w:tcW w:w="5844" w:type="dxa"/>
+          </w:tcPr>
+          <w:p>
+            <w:pPr>
+              <w:cnfStyle w:val="000000000000"/>
+              <w:rPr>
+                <w:bCs/>
+                <w:sz w:val="24"/>
+                <w:szCs w:val="36"/>
+              </w:rPr>
+            </w:pPr>
+            <w:r>
+              <w:rPr>
+                <w:bCs/>
+                <w:sz w:val="24"/>
+                <w:szCs w:val="36"/>
+              </w:rPr>
+              <w:t>Il moderatore ha terminato di revisionare l’articolo e fornisce una risposta all’autore, indicando se è stato accettato o meno.</w:t>
+            </w:r>
+          </w:p>
+        </w:tc>
+      </w:tr>
+      <w:tr>
+        <w:trPr>
+          <w:cnfStyle w:val="000000100000"/>
+        </w:trPr>
+        <w:tc>
+          <w:tcPr>
+            <w:cnfStyle w:val="001000000000"/>
+            <w:tcW w:w="2943" w:type="dxa"/>
+            <w:vAlign w:val="center"/>
+          </w:tcPr>
+          <w:p>
+            <w:pPr>
+              <w:rPr>
+                <w:i/>
+                <w:iCs/>
+                <w:sz w:val="32"/>
+                <w:szCs w:val="44"/>
+              </w:rPr>
+            </w:pPr>
+            <w:r>
+              <w:rPr>
+                <w:i/>
+                <w:iCs/>
+                <w:sz w:val="32"/>
+                <w:szCs w:val="44"/>
+              </w:rPr>
+              <w:t>Requisiti Speciali</w:t>
+            </w:r>
+          </w:p>
+        </w:tc>
+        <w:tc>
+          <w:tcPr>
+            <w:tcW w:w="5844" w:type="dxa"/>
+          </w:tcPr>
+          <w:p>
+            <w:pPr>
+              <w:cnfStyle w:val="000000100000"/>
+              <w:rPr>
+                <w:bCs/>
+                <w:sz w:val="24"/>
+                <w:szCs w:val="36"/>
+              </w:rPr>
+            </w:pPr>
+            <w:r>
+              <w:rPr>
+                <w:bCs/>
+                <w:sz w:val="24"/>
+                <w:szCs w:val="36"/>
+              </w:rPr>
+              <w:t>Il moderatore terminerà la moderazione entro 24h dalla presa in carico della pubblicazione dell’articolo.</w:t>
+            </w:r>
           </w:p>
         </w:tc>
       </w:tr>
@@ -2833,6 +3725,95 @@
     </w:lvl>
   </w:abstractNum>
   <w:abstractNum w:abstractNumId="7">
+    <w:nsid w:val="5A3C72FA"/>
+    <w:multiLevelType w:val="hybridMultilevel"/>
+    <w:tmpl w:val="E012D2DC"/>
+    <w:lvl w:ilvl="0" w:tplc="0410000F">
+      <w:start w:val="1"/>
+      <w:numFmt w:val="decimal"/>
+      <w:lvlText w:val="%1."/>
+      <w:lvlJc w:val="left"/>
+      <w:pPr>
+        <w:ind w:left="720" w:hanging="360"/>
+      </w:pPr>
+      <w:rPr>
+        <w:rFonts w:hint="default"/>
+      </w:rPr>
+    </w:lvl>
+    <w:lvl w:ilvl="1" w:tplc="04100019" w:tentative="1">
+      <w:start w:val="1"/>
+      <w:numFmt w:val="lowerLetter"/>
+      <w:lvlText w:val="%2."/>
+      <w:lvlJc w:val="left"/>
+      <w:pPr>
+        <w:ind w:left="1440" w:hanging="360"/>
+      </w:pPr>
+    </w:lvl>
+    <w:lvl w:ilvl="2" w:tplc="0410001B" w:tentative="1">
+      <w:start w:val="1"/>
+      <w:numFmt w:val="lowerRoman"/>
+      <w:lvlText w:val="%3."/>
+      <w:lvlJc w:val="right"/>
+      <w:pPr>
+        <w:ind w:left="2160" w:hanging="180"/>
+      </w:pPr>
+    </w:lvl>
+    <w:lvl w:ilvl="3" w:tplc="0410000F" w:tentative="1">
+      <w:start w:val="1"/>
+      <w:numFmt w:val="decimal"/>
+      <w:lvlText w:val="%4."/>
+      <w:lvlJc w:val="left"/>
+      <w:pPr>
+        <w:ind w:left="2880" w:hanging="360"/>
+      </w:pPr>
+    </w:lvl>
+    <w:lvl w:ilvl="4" w:tplc="04100019" w:tentative="1">
+      <w:start w:val="1"/>
+      <w:numFmt w:val="lowerLetter"/>
+      <w:lvlText w:val="%5."/>
+      <w:lvlJc w:val="left"/>
+      <w:pPr>
+        <w:ind w:left="3600" w:hanging="360"/>
+      </w:pPr>
+    </w:lvl>
+    <w:lvl w:ilvl="5" w:tplc="0410001B" w:tentative="1">
+      <w:start w:val="1"/>
+      <w:numFmt w:val="lowerRoman"/>
+      <w:lvlText w:val="%6."/>
+      <w:lvlJc w:val="right"/>
+      <w:pPr>
+        <w:ind w:left="4320" w:hanging="180"/>
+      </w:pPr>
+    </w:lvl>
+    <w:lvl w:ilvl="6" w:tplc="0410000F" w:tentative="1">
+      <w:start w:val="1"/>
+      <w:numFmt w:val="decimal"/>
+      <w:lvlText w:val="%7."/>
+      <w:lvlJc w:val="left"/>
+      <w:pPr>
+        <w:ind w:left="5040" w:hanging="360"/>
+      </w:pPr>
+    </w:lvl>
+    <w:lvl w:ilvl="7" w:tplc="04100019" w:tentative="1">
+      <w:start w:val="1"/>
+      <w:numFmt w:val="lowerLetter"/>
+      <w:lvlText w:val="%8."/>
+      <w:lvlJc w:val="left"/>
+      <w:pPr>
+        <w:ind w:left="5760" w:hanging="360"/>
+      </w:pPr>
+    </w:lvl>
+    <w:lvl w:ilvl="8" w:tplc="0410001B" w:tentative="1">
+      <w:start w:val="1"/>
+      <w:numFmt w:val="lowerRoman"/>
+      <w:lvlText w:val="%9."/>
+      <w:lvlJc w:val="right"/>
+      <w:pPr>
+        <w:ind w:left="6480" w:hanging="180"/>
+      </w:pPr>
+    </w:lvl>
+  </w:abstractNum>
+  <w:abstractNum w:abstractNumId="8">
     <w:nsid w:val="673115DE"/>
     <w:multiLevelType w:val="hybridMultilevel"/>
     <w:tmpl w:val="11A654A0"/>
@@ -2918,7 +3899,96 @@
       </w:pPr>
     </w:lvl>
   </w:abstractNum>
-  <w:abstractNum w:abstractNumId="8">
+  <w:abstractNum w:abstractNumId="9">
+    <w:nsid w:val="6CAE1C45"/>
+    <w:multiLevelType w:val="hybridMultilevel"/>
+    <w:tmpl w:val="E012D2DC"/>
+    <w:lvl w:ilvl="0" w:tplc="0410000F">
+      <w:start w:val="1"/>
+      <w:numFmt w:val="decimal"/>
+      <w:lvlText w:val="%1."/>
+      <w:lvlJc w:val="left"/>
+      <w:pPr>
+        <w:ind w:left="720" w:hanging="360"/>
+      </w:pPr>
+      <w:rPr>
+        <w:rFonts w:hint="default"/>
+      </w:rPr>
+    </w:lvl>
+    <w:lvl w:ilvl="1" w:tplc="04100019" w:tentative="1">
+      <w:start w:val="1"/>
+      <w:numFmt w:val="lowerLetter"/>
+      <w:lvlText w:val="%2."/>
+      <w:lvlJc w:val="left"/>
+      <w:pPr>
+        <w:ind w:left="1440" w:hanging="360"/>
+      </w:pPr>
+    </w:lvl>
+    <w:lvl w:ilvl="2" w:tplc="0410001B" w:tentative="1">
+      <w:start w:val="1"/>
+      <w:numFmt w:val="lowerRoman"/>
+      <w:lvlText w:val="%3."/>
+      <w:lvlJc w:val="right"/>
+      <w:pPr>
+        <w:ind w:left="2160" w:hanging="180"/>
+      </w:pPr>
+    </w:lvl>
+    <w:lvl w:ilvl="3" w:tplc="0410000F" w:tentative="1">
+      <w:start w:val="1"/>
+      <w:numFmt w:val="decimal"/>
+      <w:lvlText w:val="%4."/>
+      <w:lvlJc w:val="left"/>
+      <w:pPr>
+        <w:ind w:left="2880" w:hanging="360"/>
+      </w:pPr>
+    </w:lvl>
+    <w:lvl w:ilvl="4" w:tplc="04100019" w:tentative="1">
+      <w:start w:val="1"/>
+      <w:numFmt w:val="lowerLetter"/>
+      <w:lvlText w:val="%5."/>
+      <w:lvlJc w:val="left"/>
+      <w:pPr>
+        <w:ind w:left="3600" w:hanging="360"/>
+      </w:pPr>
+    </w:lvl>
+    <w:lvl w:ilvl="5" w:tplc="0410001B" w:tentative="1">
+      <w:start w:val="1"/>
+      <w:numFmt w:val="lowerRoman"/>
+      <w:lvlText w:val="%6."/>
+      <w:lvlJc w:val="right"/>
+      <w:pPr>
+        <w:ind w:left="4320" w:hanging="180"/>
+      </w:pPr>
+    </w:lvl>
+    <w:lvl w:ilvl="6" w:tplc="0410000F" w:tentative="1">
+      <w:start w:val="1"/>
+      <w:numFmt w:val="decimal"/>
+      <w:lvlText w:val="%7."/>
+      <w:lvlJc w:val="left"/>
+      <w:pPr>
+        <w:ind w:left="5040" w:hanging="360"/>
+      </w:pPr>
+    </w:lvl>
+    <w:lvl w:ilvl="7" w:tplc="04100019" w:tentative="1">
+      <w:start w:val="1"/>
+      <w:numFmt w:val="lowerLetter"/>
+      <w:lvlText w:val="%8."/>
+      <w:lvlJc w:val="left"/>
+      <w:pPr>
+        <w:ind w:left="5760" w:hanging="360"/>
+      </w:pPr>
+    </w:lvl>
+    <w:lvl w:ilvl="8" w:tplc="0410001B" w:tentative="1">
+      <w:start w:val="1"/>
+      <w:numFmt w:val="lowerRoman"/>
+      <w:lvlText w:val="%9."/>
+      <w:lvlJc w:val="right"/>
+      <w:pPr>
+        <w:ind w:left="6480" w:hanging="180"/>
+      </w:pPr>
+    </w:lvl>
+  </w:abstractNum>
+  <w:abstractNum w:abstractNumId="10">
     <w:nsid w:val="710D4F5D"/>
     <w:multiLevelType w:val="hybridMultilevel"/>
     <w:tmpl w:val="1228E0F4"/>
@@ -3017,7 +4087,7 @@
     <w:abstractNumId w:val="0"/>
   </w:num>
   <w:num w:numId="3">
-    <w:abstractNumId w:val="7"/>
+    <w:abstractNumId w:val="8"/>
   </w:num>
   <w:num w:numId="4">
     <w:abstractNumId w:val="2"/>
@@ -3032,10 +4102,16 @@
     <w:abstractNumId w:val="6"/>
   </w:num>
   <w:num w:numId="8">
-    <w:abstractNumId w:val="8"/>
+    <w:abstractNumId w:val="10"/>
   </w:num>
   <w:num w:numId="9">
     <w:abstractNumId w:val="1"/>
+  </w:num>
+  <w:num w:numId="10">
+    <w:abstractNumId w:val="7"/>
+  </w:num>
+  <w:num w:numId="11">
+    <w:abstractNumId w:val="9"/>
   </w:num>
 </w:numbering>
 </file>

</xml_diff>

<commit_message>
Requisiti non-funzionali e Target Enviroment
Aggiunti requisiti non-funzionali, Target Enviroment e aggiunte al deadlines & deliverables
</commit_message>
<xml_diff>
--- a/ProblemStatement.docx
+++ b/ProblemStatement.docx
@@ -1,6 +1,6 @@
 
 <file path=word/document.xml><?xml version="1.0" encoding="utf-8"?>
-<w:document xmlns:ve="http://schemas.openxmlformats.org/markup-compatibility/2006" xmlns:o="urn:schemas-microsoft-com:office:office" xmlns:r="http://schemas.openxmlformats.org/officeDocument/2006/relationships" xmlns:m="http://schemas.openxmlformats.org/officeDocument/2006/math" xmlns:v="urn:schemas-microsoft-com:vml" xmlns:wp="http://schemas.openxmlformats.org/drawingml/2006/wordprocessingDrawing" xmlns:w10="urn:schemas-microsoft-com:office:word" xmlns:w="http://schemas.openxmlformats.org/wordprocessingml/2006/main" xmlns:wne="http://schemas.microsoft.com/office/word/2006/wordml">
+<w:document xmlns:wpc="http://schemas.microsoft.com/office/word/2010/wordprocessingCanvas" xmlns:cx="http://schemas.microsoft.com/office/drawing/2014/chartex" xmlns:cx1="http://schemas.microsoft.com/office/drawing/2015/9/8/chartex" xmlns:cx2="http://schemas.microsoft.com/office/drawing/2015/10/21/chartex" xmlns:cx3="http://schemas.microsoft.com/office/drawing/2016/5/9/chartex" xmlns:cx4="http://schemas.microsoft.com/office/drawing/2016/5/10/chartex" xmlns:cx5="http://schemas.microsoft.com/office/drawing/2016/5/11/chartex" xmlns:cx6="http://schemas.microsoft.com/office/drawing/2016/5/12/chartex" xmlns:cx7="http://schemas.microsoft.com/office/drawing/2016/5/13/chartex" xmlns:cx8="http://schemas.microsoft.com/office/drawing/2016/5/14/chartex" xmlns:mc="http://schemas.openxmlformats.org/markup-compatibility/2006" xmlns:aink="http://schemas.microsoft.com/office/drawing/2016/ink" xmlns:am3d="http://schemas.microsoft.com/office/drawing/2017/model3d" xmlns:o="urn:schemas-microsoft-com:office:office" xmlns:r="http://schemas.openxmlformats.org/officeDocument/2006/relationships" xmlns:m="http://schemas.openxmlformats.org/officeDocument/2006/math" xmlns:v="urn:schemas-microsoft-com:vml" xmlns:wp14="http://schemas.microsoft.com/office/word/2010/wordprocessingDrawing" xmlns:wp="http://schemas.openxmlformats.org/drawingml/2006/wordprocessingDrawing" xmlns:w10="urn:schemas-microsoft-com:office:word" xmlns:w="http://schemas.openxmlformats.org/wordprocessingml/2006/main" xmlns:w14="http://schemas.microsoft.com/office/word/2010/wordml" xmlns:w15="http://schemas.microsoft.com/office/word/2012/wordml" xmlns:w16cid="http://schemas.microsoft.com/office/word/2016/wordml/cid" xmlns:w16se="http://schemas.microsoft.com/office/word/2015/wordml/symex" xmlns:wpg="http://schemas.microsoft.com/office/word/2010/wordprocessingGroup" xmlns:wpi="http://schemas.microsoft.com/office/word/2010/wordprocessingInk" xmlns:wne="http://schemas.microsoft.com/office/word/2006/wordml" xmlns:wps="http://schemas.microsoft.com/office/word/2010/wordprocessingShape" mc:Ignorable="w14 w15 w16se w16cid wp14">
   <w:body>
     <w:p>
       <w:pPr>
@@ -11,23 +11,13 @@
           <w:szCs w:val="40"/>
         </w:rPr>
       </w:pPr>
-      <w:proofErr w:type="spellStart"/>
       <w:r>
         <w:rPr>
           <w:b/>
           <w:sz w:val="40"/>
           <w:szCs w:val="40"/>
         </w:rPr>
-        <w:t>Problem</w:t>
-      </w:r>
-      <w:proofErr w:type="spellEnd"/>
-      <w:r>
-        <w:rPr>
-          <w:b/>
-          <w:sz w:val="40"/>
-          <w:szCs w:val="40"/>
-        </w:rPr>
-        <w:t xml:space="preserve"> Statement</w:t>
+        <w:t>Problem Statement</w:t>
       </w:r>
     </w:p>
     <w:p>
@@ -60,18 +50,8 @@
           <w:sz w:val="32"/>
           <w:szCs w:val="40"/>
         </w:rPr>
-        <w:t xml:space="preserve"> The </w:t>
-      </w:r>
-      <w:proofErr w:type="spellStart"/>
-      <w:r>
-        <w:rPr>
-          <w:b/>
-          <w:sz w:val="32"/>
-          <w:szCs w:val="40"/>
-        </w:rPr>
-        <w:t>Problem</w:t>
-      </w:r>
-      <w:proofErr w:type="spellEnd"/>
+        <w:t xml:space="preserve"> The Problem</w:t>
+      </w:r>
     </w:p>
     <w:p>
       <w:pPr>
@@ -157,7 +137,7 @@
         </w:rPr>
         <w:t xml:space="preserve">autori </w:t>
       </w:r>
-      <w:proofErr w:type="spellStart"/>
+      <w:proofErr w:type="gramStart"/>
       <w:r>
         <w:rPr>
           <w:sz w:val="24"/>
@@ -165,7 +145,7 @@
         </w:rPr>
         <w:t>sconosciuti.La</w:t>
       </w:r>
-      <w:proofErr w:type="spellEnd"/>
+      <w:proofErr w:type="gramEnd"/>
       <w:r>
         <w:rPr>
           <w:sz w:val="24"/>
@@ -181,37 +161,12 @@
           <w:szCs w:val="40"/>
         </w:rPr>
       </w:pPr>
-      <w:proofErr w:type="spellStart"/>
-      <w:r>
-        <w:rPr>
-          <w:sz w:val="24"/>
-          <w:szCs w:val="40"/>
-        </w:rPr>
-        <w:t>InfoBlog</w:t>
-      </w:r>
-      <w:proofErr w:type="spellEnd"/>
-      <w:r>
-        <w:rPr>
-          <w:sz w:val="24"/>
-          <w:szCs w:val="40"/>
-        </w:rPr>
-        <w:t xml:space="preserve"> punta a risolvere e a migliorare le problematiche introdotte relative del mondo Informatico, fornendo una piattaforma comune ad utente ed autori per poter comunicare. </w:t>
-      </w:r>
-      <w:proofErr w:type="spellStart"/>
-      <w:r>
-        <w:rPr>
-          <w:sz w:val="24"/>
-          <w:szCs w:val="40"/>
-        </w:rPr>
-        <w:t>InfoBlog</w:t>
-      </w:r>
-      <w:proofErr w:type="spellEnd"/>
-      <w:r>
-        <w:rPr>
-          <w:sz w:val="24"/>
-          <w:szCs w:val="40"/>
-        </w:rPr>
-        <w:t xml:space="preserve"> permetterà agli utenti di poter rimanere aggiornati su articoli veritieri relativi al settore, controllati da specialisti, anche mediante l’inoltro di notifiche riguardante la pubblicazione di articoli da parte di autori seguiti dall’</w:t>
+      <w:r>
+        <w:rPr>
+          <w:sz w:val="24"/>
+          <w:szCs w:val="40"/>
+        </w:rPr>
+        <w:t>InfoBlog punta a risolvere e a migliorare le problematiche introdotte relative del mondo Informatico, fornendo una piattaforma comune ad utente ed autori per poter comunicare. InfoBlog permetterà agli utenti di poter rimanere aggiornati su articoli veritieri relativi al settore, controllati da specialisti, anche mediante l’inoltro di notifiche riguardante la pubblicazione di articoli da parte di autori seguiti dall’</w:t>
       </w:r>
       <w:r>
         <w:rPr>
@@ -225,47 +180,22 @@
           <w:sz w:val="24"/>
           <w:szCs w:val="40"/>
         </w:rPr>
-        <w:t xml:space="preserve"> </w:t>
-      </w:r>
-      <w:proofErr w:type="spellStart"/>
-      <w:r>
-        <w:rPr>
-          <w:sz w:val="24"/>
-          <w:szCs w:val="40"/>
-        </w:rPr>
-        <w:t>InfoBlog</w:t>
-      </w:r>
-      <w:proofErr w:type="spellEnd"/>
-      <w:r>
-        <w:rPr>
-          <w:sz w:val="24"/>
-          <w:szCs w:val="40"/>
-        </w:rPr>
-        <w:t xml:space="preserve"> darà la possibilità agli autori di interagire in prima persona con i propri lettori, organizzando eventi in una sezione relativa. </w:t>
-      </w:r>
-    </w:p>
-    <w:p>
-      <w:pPr>
-        <w:rPr>
-          <w:sz w:val="24"/>
-          <w:szCs w:val="40"/>
-        </w:rPr>
-      </w:pPr>
-      <w:proofErr w:type="spellStart"/>
-      <w:r>
-        <w:rPr>
-          <w:sz w:val="24"/>
-          <w:szCs w:val="40"/>
-        </w:rPr>
-        <w:t>InfoBlog</w:t>
-      </w:r>
-      <w:proofErr w:type="spellEnd"/>
-      <w:r>
-        <w:rPr>
-          <w:sz w:val="24"/>
-          <w:szCs w:val="40"/>
-        </w:rPr>
-        <w:t xml:space="preserve"> supporterà le seguenti funzionalità:</w:t>
+        <w:t xml:space="preserve"> InfoBlog darà la possibilità agli autori di interagire in prima persona con i propri lettori, organizzando eventi in una sezione relativa. </w:t>
+      </w:r>
+    </w:p>
+    <w:p>
+      <w:pPr>
+        <w:rPr>
+          <w:sz w:val="24"/>
+          <w:szCs w:val="40"/>
+        </w:rPr>
+      </w:pPr>
+      <w:r>
+        <w:rPr>
+          <w:sz w:val="24"/>
+          <w:szCs w:val="40"/>
+        </w:rPr>
+        <w:t>InfoBlog supporterà le seguenti funzionalità:</w:t>
       </w:r>
     </w:p>
     <w:p>
@@ -467,23 +397,7 @@
           <w:sz w:val="24"/>
           <w:szCs w:val="44"/>
         </w:rPr>
-        <w:t xml:space="preserve">Funzionalità supportate da </w:t>
-      </w:r>
-      <w:proofErr w:type="spellStart"/>
-      <w:r>
-        <w:rPr>
-          <w:sz w:val="24"/>
-          <w:szCs w:val="44"/>
-        </w:rPr>
-        <w:t>Infoblog</w:t>
-      </w:r>
-      <w:proofErr w:type="spellEnd"/>
-      <w:r>
-        <w:rPr>
-          <w:sz w:val="24"/>
-          <w:szCs w:val="44"/>
-        </w:rPr>
-        <w:t>:</w:t>
+        <w:t>Funzionalità supportate da Infoblog:</w:t>
       </w:r>
     </w:p>
     <w:p>
@@ -792,8 +706,6 @@
           <w:szCs w:val="24"/>
         </w:rPr>
       </w:pPr>
-      <w:bookmarkStart w:id="0" w:name="_GoBack"/>
-      <w:bookmarkEnd w:id="0"/>
     </w:p>
     <w:p>
       <w:pPr>
@@ -814,30 +726,69 @@
     </w:p>
     <w:p>
       <w:pPr>
+        <w:pStyle w:val="Paragrafoelenco"/>
+        <w:numPr>
+          <w:ilvl w:val="0"/>
+          <w:numId w:val="17"/>
+        </w:numPr>
         <w:rPr>
           <w:b/>
           <w:sz w:val="32"/>
           <w:szCs w:val="44"/>
         </w:rPr>
       </w:pPr>
-    </w:p>
-    <w:p>
-      <w:pPr>
+      <w:r>
+        <w:rPr>
+          <w:bCs/>
+          <w:sz w:val="24"/>
+          <w:szCs w:val="36"/>
+        </w:rPr>
+        <w:t>Gli utenti non registrati possono accedere al pannello “Esplora” e vedere gli ultimi articoli pubblicati.</w:t>
+      </w:r>
+    </w:p>
+    <w:p>
+      <w:pPr>
+        <w:pStyle w:val="Paragrafoelenco"/>
+        <w:numPr>
+          <w:ilvl w:val="0"/>
+          <w:numId w:val="17"/>
+        </w:numPr>
         <w:rPr>
           <w:b/>
           <w:sz w:val="32"/>
           <w:szCs w:val="44"/>
         </w:rPr>
       </w:pPr>
-    </w:p>
-    <w:p>
-      <w:pPr>
+      <w:r>
+        <w:rPr>
+          <w:bCs/>
+          <w:sz w:val="24"/>
+          <w:szCs w:val="36"/>
+        </w:rPr>
+        <w:t>Il sistema deve essere capace di supportare la pubblicazione di più articoli contemporanamente (Es. 5).</w:t>
+      </w:r>
+    </w:p>
+    <w:p>
+      <w:pPr>
+        <w:pStyle w:val="Paragrafoelenco"/>
+        <w:numPr>
+          <w:ilvl w:val="0"/>
+          <w:numId w:val="17"/>
+        </w:numPr>
         <w:rPr>
           <w:b/>
           <w:sz w:val="32"/>
           <w:szCs w:val="44"/>
         </w:rPr>
       </w:pPr>
+      <w:r>
+        <w:rPr>
+          <w:bCs/>
+          <w:sz w:val="24"/>
+          <w:szCs w:val="36"/>
+        </w:rPr>
+        <w:t>Il moderatore deve essere capace di valutare se un articolo è stato plagiato oppure se è gia esistente un articolo simile nel sistema.</w:t>
+      </w:r>
     </w:p>
     <w:p>
       <w:pPr>
@@ -883,57 +834,13 @@
           <w:szCs w:val="44"/>
         </w:rPr>
       </w:pPr>
-    </w:p>
-    <w:p>
-      <w:pPr>
+      <w:r>
         <w:rPr>
           <w:b/>
           <w:sz w:val="32"/>
           <w:szCs w:val="44"/>
         </w:rPr>
-      </w:pPr>
-    </w:p>
-    <w:p>
-      <w:pPr>
-        <w:rPr>
-          <w:b/>
-          <w:sz w:val="32"/>
-          <w:szCs w:val="44"/>
-        </w:rPr>
-      </w:pPr>
-    </w:p>
-    <w:p>
-      <w:pPr>
-        <w:rPr>
-          <w:b/>
-          <w:sz w:val="32"/>
-          <w:szCs w:val="44"/>
-        </w:rPr>
-      </w:pPr>
-    </w:p>
-    <w:p>
-      <w:pPr>
-        <w:rPr>
-          <w:b/>
-          <w:sz w:val="32"/>
-          <w:szCs w:val="44"/>
-        </w:rPr>
-      </w:pPr>
-    </w:p>
-    <w:p>
-      <w:pPr>
-        <w:rPr>
-          <w:b/>
-          <w:sz w:val="32"/>
-          <w:szCs w:val="44"/>
-        </w:rPr>
-      </w:pPr>
-      <w:r>
-        <w:rPr>
-          <w:b/>
-          <w:sz w:val="32"/>
-          <w:szCs w:val="44"/>
-        </w:rPr>
+        <w:lastRenderedPageBreak/>
         <w:t>4</w:t>
       </w:r>
       <w:r>
@@ -957,7 +864,7 @@
       <w:tblPr>
         <w:tblStyle w:val="Tabellagriglia21"/>
         <w:tblW w:w="0" w:type="auto"/>
-        <w:tblLook w:val="04A0"/>
+        <w:tblLook w:val="04A0" w:firstRow="1" w:lastRow="0" w:firstColumn="1" w:lastColumn="0" w:noHBand="0" w:noVBand="1"/>
       </w:tblPr>
       <w:tblGrid>
         <w:gridCol w:w="2943"/>
@@ -966,11 +873,11 @@
       </w:tblGrid>
       <w:tr>
         <w:trPr>
-          <w:cnfStyle w:val="100000000000"/>
+          <w:cnfStyle w:val="100000000000" w:firstRow="1" w:lastRow="0" w:firstColumn="0" w:lastColumn="0" w:oddVBand="0" w:evenVBand="0" w:oddHBand="0" w:evenHBand="0" w:firstRowFirstColumn="0" w:firstRowLastColumn="0" w:lastRowFirstColumn="0" w:lastRowLastColumn="0"/>
         </w:trPr>
         <w:tc>
           <w:tcPr>
-            <w:cnfStyle w:val="001000000000"/>
+            <w:cnfStyle w:val="001000000000" w:firstRow="0" w:lastRow="0" w:firstColumn="1" w:lastColumn="0" w:oddVBand="0" w:evenVBand="0" w:oddHBand="0" w:evenHBand="0" w:firstRowFirstColumn="0" w:firstRowLastColumn="0" w:lastRowFirstColumn="0" w:lastRowLastColumn="0"/>
             <w:tcW w:w="4393" w:type="dxa"/>
             <w:gridSpan w:val="2"/>
           </w:tcPr>
@@ -990,7 +897,7 @@
           </w:tcPr>
           <w:p>
             <w:pPr>
-              <w:cnfStyle w:val="100000000000"/>
+              <w:cnfStyle w:val="100000000000" w:firstRow="1" w:lastRow="0" w:firstColumn="0" w:lastColumn="0" w:oddVBand="0" w:evenVBand="0" w:oddHBand="0" w:evenHBand="0" w:firstRowFirstColumn="0" w:firstRowLastColumn="0" w:lastRowFirstColumn="0" w:lastRowLastColumn="0"/>
               <w:rPr>
                 <w:b w:val="0"/>
                 <w:sz w:val="28"/>
@@ -1002,11 +909,11 @@
       </w:tr>
       <w:tr>
         <w:trPr>
-          <w:cnfStyle w:val="000000100000"/>
+          <w:cnfStyle w:val="000000100000" w:firstRow="0" w:lastRow="0" w:firstColumn="0" w:lastColumn="0" w:oddVBand="0" w:evenVBand="0" w:oddHBand="1" w:evenHBand="0" w:firstRowFirstColumn="0" w:firstRowLastColumn="0" w:lastRowFirstColumn="0" w:lastRowLastColumn="0"/>
         </w:trPr>
         <w:tc>
           <w:tcPr>
-            <w:cnfStyle w:val="001000000000"/>
+            <w:cnfStyle w:val="001000000000" w:firstRow="0" w:lastRow="0" w:firstColumn="1" w:lastColumn="0" w:oddVBand="0" w:evenVBand="0" w:oddHBand="0" w:evenHBand="0" w:firstRowFirstColumn="0" w:firstRowLastColumn="0" w:lastRowFirstColumn="0" w:lastRowLastColumn="0"/>
             <w:tcW w:w="2943" w:type="dxa"/>
             <w:vAlign w:val="center"/>
           </w:tcPr>
@@ -1050,7 +957,7 @@
           </w:tcPr>
           <w:p>
             <w:pPr>
-              <w:cnfStyle w:val="000000100000"/>
+              <w:cnfStyle w:val="000000100000" w:firstRow="0" w:lastRow="0" w:firstColumn="0" w:lastColumn="0" w:oddVBand="0" w:evenVBand="0" w:oddHBand="1" w:evenHBand="0" w:firstRowFirstColumn="0" w:firstRowLastColumn="0" w:lastRowFirstColumn="0" w:lastRowLastColumn="0"/>
               <w:rPr>
                 <w:bCs/>
                 <w:sz w:val="24"/>
@@ -1109,7 +1016,7 @@
       <w:tr>
         <w:tc>
           <w:tcPr>
-            <w:cnfStyle w:val="001000000000"/>
+            <w:cnfStyle w:val="001000000000" w:firstRow="0" w:lastRow="0" w:firstColumn="1" w:lastColumn="0" w:oddVBand="0" w:evenVBand="0" w:oddHBand="0" w:evenHBand="0" w:firstRowFirstColumn="0" w:firstRowLastColumn="0" w:lastRowFirstColumn="0" w:lastRowLastColumn="0"/>
             <w:tcW w:w="2943" w:type="dxa"/>
             <w:vAlign w:val="center"/>
           </w:tcPr>
@@ -1142,7 +1049,7 @@
           </w:tcPr>
           <w:p>
             <w:pPr>
-              <w:cnfStyle w:val="000000000000"/>
+              <w:cnfStyle w:val="000000000000" w:firstRow="0" w:lastRow="0" w:firstColumn="0" w:lastColumn="0" w:oddVBand="0" w:evenVBand="0" w:oddHBand="0" w:evenHBand="0" w:firstRowFirstColumn="0" w:firstRowLastColumn="0" w:lastRowFirstColumn="0" w:lastRowLastColumn="0"/>
               <w:rPr>
                 <w:bCs/>
                 <w:sz w:val="24"/>
@@ -1153,7 +1060,7 @@
           </w:p>
           <w:p>
             <w:pPr>
-              <w:cnfStyle w:val="000000000000"/>
+              <w:cnfStyle w:val="000000000000" w:firstRow="0" w:lastRow="0" w:firstColumn="0" w:lastColumn="0" w:oddVBand="0" w:evenVBand="0" w:oddHBand="0" w:evenHBand="0" w:firstRowFirstColumn="0" w:firstRowLastColumn="0" w:lastRowFirstColumn="0" w:lastRowLastColumn="0"/>
               <w:rPr>
                 <w:bCs/>
                 <w:sz w:val="24"/>
@@ -1173,7 +1080,7 @@
           </w:p>
           <w:p>
             <w:pPr>
-              <w:cnfStyle w:val="000000000000"/>
+              <w:cnfStyle w:val="000000000000" w:firstRow="0" w:lastRow="0" w:firstColumn="0" w:lastColumn="0" w:oddVBand="0" w:evenVBand="0" w:oddHBand="0" w:evenHBand="0" w:firstRowFirstColumn="0" w:firstRowLastColumn="0" w:lastRowFirstColumn="0" w:lastRowLastColumn="0"/>
               <w:rPr>
                 <w:bCs/>
                 <w:i/>
@@ -1204,7 +1111,7 @@
           </w:p>
           <w:p>
             <w:pPr>
-              <w:cnfStyle w:val="000000000000"/>
+              <w:cnfStyle w:val="000000000000" w:firstRow="0" w:lastRow="0" w:firstColumn="0" w:lastColumn="0" w:oddVBand="0" w:evenVBand="0" w:oddHBand="0" w:evenHBand="0" w:firstRowFirstColumn="0" w:firstRowLastColumn="0" w:lastRowFirstColumn="0" w:lastRowLastColumn="0"/>
               <w:rPr>
                 <w:bCs/>
                 <w:i/>
@@ -1218,11 +1125,11 @@
       </w:tr>
       <w:tr>
         <w:trPr>
-          <w:cnfStyle w:val="000000100000"/>
+          <w:cnfStyle w:val="000000100000" w:firstRow="0" w:lastRow="0" w:firstColumn="0" w:lastColumn="0" w:oddVBand="0" w:evenVBand="0" w:oddHBand="1" w:evenHBand="0" w:firstRowFirstColumn="0" w:firstRowLastColumn="0" w:lastRowFirstColumn="0" w:lastRowLastColumn="0"/>
         </w:trPr>
         <w:tc>
           <w:tcPr>
-            <w:cnfStyle w:val="001000000000"/>
+            <w:cnfStyle w:val="001000000000" w:firstRow="0" w:lastRow="0" w:firstColumn="1" w:lastColumn="0" w:oddVBand="0" w:evenVBand="0" w:oddHBand="0" w:evenHBand="0" w:firstRowFirstColumn="0" w:firstRowLastColumn="0" w:lastRowFirstColumn="0" w:lastRowLastColumn="0"/>
             <w:tcW w:w="2943" w:type="dxa"/>
             <w:vAlign w:val="center"/>
           </w:tcPr>
@@ -1260,7 +1167,7 @@
                 <w:ilvl w:val="0"/>
                 <w:numId w:val="4"/>
               </w:numPr>
-              <w:cnfStyle w:val="000000100000"/>
+              <w:cnfStyle w:val="000000100000" w:firstRow="0" w:lastRow="0" w:firstColumn="0" w:lastColumn="0" w:oddVBand="0" w:evenVBand="0" w:oddHBand="1" w:evenHBand="0" w:firstRowFirstColumn="0" w:firstRowLastColumn="0" w:lastRowFirstColumn="0" w:lastRowLastColumn="0"/>
               <w:rPr>
                 <w:bCs/>
                 <w:sz w:val="24"/>
@@ -1295,7 +1202,7 @@
           <w:p>
             <w:pPr>
               <w:ind w:left="360"/>
-              <w:cnfStyle w:val="000000100000"/>
+              <w:cnfStyle w:val="000000100000" w:firstRow="0" w:lastRow="0" w:firstColumn="0" w:lastColumn="0" w:oddVBand="0" w:evenVBand="0" w:oddHBand="1" w:evenHBand="0" w:firstRowFirstColumn="0" w:firstRowLastColumn="0" w:lastRowFirstColumn="0" w:lastRowLastColumn="0"/>
               <w:rPr>
                 <w:bCs/>
                 <w:sz w:val="24"/>
@@ -1310,7 +1217,7 @@
                 <w:ilvl w:val="0"/>
                 <w:numId w:val="4"/>
               </w:numPr>
-              <w:cnfStyle w:val="000000100000"/>
+              <w:cnfStyle w:val="000000100000" w:firstRow="0" w:lastRow="0" w:firstColumn="0" w:lastColumn="0" w:oddVBand="0" w:evenVBand="0" w:oddHBand="1" w:evenHBand="0" w:firstRowFirstColumn="0" w:firstRowLastColumn="0" w:lastRowFirstColumn="0" w:lastRowLastColumn="0"/>
               <w:rPr>
                 <w:bCs/>
                 <w:sz w:val="24"/>
@@ -1377,7 +1284,7 @@
           <w:p>
             <w:pPr>
               <w:pStyle w:val="Paragrafoelenco"/>
-              <w:cnfStyle w:val="000000100000"/>
+              <w:cnfStyle w:val="000000100000" w:firstRow="0" w:lastRow="0" w:firstColumn="0" w:lastColumn="0" w:oddVBand="0" w:evenVBand="0" w:oddHBand="1" w:evenHBand="0" w:firstRowFirstColumn="0" w:firstRowLastColumn="0" w:lastRowFirstColumn="0" w:lastRowLastColumn="0"/>
               <w:rPr>
                 <w:bCs/>
                 <w:sz w:val="24"/>
@@ -1392,7 +1299,7 @@
                 <w:ilvl w:val="0"/>
                 <w:numId w:val="4"/>
               </w:numPr>
-              <w:cnfStyle w:val="000000100000"/>
+              <w:cnfStyle w:val="000000100000" w:firstRow="0" w:lastRow="0" w:firstColumn="0" w:lastColumn="0" w:oddVBand="0" w:evenVBand="0" w:oddHBand="1" w:evenHBand="0" w:firstRowFirstColumn="0" w:firstRowLastColumn="0" w:lastRowFirstColumn="0" w:lastRowLastColumn="0"/>
               <w:rPr>
                 <w:bCs/>
                 <w:sz w:val="24"/>
@@ -1442,7 +1349,7 @@
           </w:p>
           <w:p>
             <w:pPr>
-              <w:cnfStyle w:val="000000100000"/>
+              <w:cnfStyle w:val="000000100000" w:firstRow="0" w:lastRow="0" w:firstColumn="0" w:lastColumn="0" w:oddVBand="0" w:evenVBand="0" w:oddHBand="1" w:evenHBand="0" w:firstRowFirstColumn="0" w:firstRowLastColumn="0" w:lastRowFirstColumn="0" w:lastRowLastColumn="0"/>
               <w:rPr>
                 <w:bCs/>
                 <w:sz w:val="24"/>
@@ -1457,7 +1364,7 @@
                 <w:ilvl w:val="0"/>
                 <w:numId w:val="4"/>
               </w:numPr>
-              <w:cnfStyle w:val="000000100000"/>
+              <w:cnfStyle w:val="000000100000" w:firstRow="0" w:lastRow="0" w:firstColumn="0" w:lastColumn="0" w:oddVBand="0" w:evenVBand="0" w:oddHBand="1" w:evenHBand="0" w:firstRowFirstColumn="0" w:firstRowLastColumn="0" w:lastRowFirstColumn="0" w:lastRowLastColumn="0"/>
               <w:rPr>
                 <w:bCs/>
                 <w:sz w:val="24"/>
@@ -1470,25 +1377,7 @@
                 <w:sz w:val="24"/>
                 <w:szCs w:val="36"/>
               </w:rPr>
-              <w:t xml:space="preserve">Effettuati questi </w:t>
-            </w:r>
-            <w:proofErr w:type="spellStart"/>
-            <w:r>
-              <w:rPr>
-                <w:bCs/>
-                <w:sz w:val="24"/>
-                <w:szCs w:val="36"/>
-              </w:rPr>
-              <w:t>controlliSiano</w:t>
-            </w:r>
-            <w:proofErr w:type="spellEnd"/>
-            <w:r>
-              <w:rPr>
-                <w:bCs/>
-                <w:sz w:val="24"/>
-                <w:szCs w:val="36"/>
-              </w:rPr>
-              <w:t xml:space="preserve"> d</w:t>
+              <w:t>Effettuati questi controlliSiano d</w:t>
             </w:r>
             <w:r>
               <w:rPr>
@@ -1502,7 +1391,7 @@
           <w:p>
             <w:pPr>
               <w:pStyle w:val="Paragrafoelenco"/>
-              <w:cnfStyle w:val="000000100000"/>
+              <w:cnfStyle w:val="000000100000" w:firstRow="0" w:lastRow="0" w:firstColumn="0" w:lastColumn="0" w:oddVBand="0" w:evenVBand="0" w:oddHBand="1" w:evenHBand="0" w:firstRowFirstColumn="0" w:firstRowLastColumn="0" w:lastRowFirstColumn="0" w:lastRowLastColumn="0"/>
               <w:rPr>
                 <w:bCs/>
                 <w:sz w:val="24"/>
@@ -1624,12 +1513,14 @@
           <w:szCs w:val="40"/>
         </w:rPr>
       </w:pPr>
+      <w:bookmarkStart w:id="0" w:name="_GoBack"/>
+      <w:bookmarkEnd w:id="0"/>
     </w:p>
     <w:tbl>
       <w:tblPr>
         <w:tblStyle w:val="Tabellagriglia21"/>
         <w:tblW w:w="0" w:type="auto"/>
-        <w:tblLook w:val="04A0"/>
+        <w:tblLook w:val="04A0" w:firstRow="1" w:lastRow="0" w:firstColumn="1" w:lastColumn="0" w:noHBand="0" w:noVBand="1"/>
       </w:tblPr>
       <w:tblGrid>
         <w:gridCol w:w="2943"/>
@@ -1637,11 +1528,11 @@
       </w:tblGrid>
       <w:tr>
         <w:trPr>
-          <w:cnfStyle w:val="100000000000"/>
+          <w:cnfStyle w:val="100000000000" w:firstRow="1" w:lastRow="0" w:firstColumn="0" w:lastColumn="0" w:oddVBand="0" w:evenVBand="0" w:oddHBand="0" w:evenHBand="0" w:firstRowFirstColumn="0" w:firstRowLastColumn="0" w:lastRowFirstColumn="0" w:lastRowLastColumn="0"/>
         </w:trPr>
         <w:tc>
           <w:tcPr>
-            <w:cnfStyle w:val="001000000000"/>
+            <w:cnfStyle w:val="001000000000" w:firstRow="0" w:lastRow="0" w:firstColumn="1" w:lastColumn="0" w:oddVBand="0" w:evenVBand="0" w:oddHBand="0" w:evenHBand="0" w:firstRowFirstColumn="0" w:firstRowLastColumn="0" w:lastRowFirstColumn="0" w:lastRowLastColumn="0"/>
             <w:tcW w:w="2943" w:type="dxa"/>
             <w:vAlign w:val="center"/>
           </w:tcPr>
@@ -1674,7 +1565,7 @@
           </w:tcPr>
           <w:p>
             <w:pPr>
-              <w:cnfStyle w:val="100000000000"/>
+              <w:cnfStyle w:val="100000000000" w:firstRow="1" w:lastRow="0" w:firstColumn="0" w:lastColumn="0" w:oddVBand="0" w:evenVBand="0" w:oddHBand="0" w:evenHBand="0" w:firstRowFirstColumn="0" w:firstRowLastColumn="0" w:lastRowFirstColumn="0" w:lastRowLastColumn="0"/>
               <w:rPr>
                 <w:bCs w:val="0"/>
                 <w:sz w:val="24"/>
@@ -1727,11 +1618,11 @@
       </w:tr>
       <w:tr>
         <w:trPr>
-          <w:cnfStyle w:val="000000100000"/>
+          <w:cnfStyle w:val="000000100000" w:firstRow="0" w:lastRow="0" w:firstColumn="0" w:lastColumn="0" w:oddVBand="0" w:evenVBand="0" w:oddHBand="1" w:evenHBand="0" w:firstRowFirstColumn="0" w:firstRowLastColumn="0" w:lastRowFirstColumn="0" w:lastRowLastColumn="0"/>
         </w:trPr>
         <w:tc>
           <w:tcPr>
-            <w:cnfStyle w:val="001000000000"/>
+            <w:cnfStyle w:val="001000000000" w:firstRow="0" w:lastRow="0" w:firstColumn="1" w:lastColumn="0" w:oddVBand="0" w:evenVBand="0" w:oddHBand="0" w:evenHBand="0" w:firstRowFirstColumn="0" w:firstRowLastColumn="0" w:lastRowFirstColumn="0" w:lastRowLastColumn="0"/>
             <w:tcW w:w="2943" w:type="dxa"/>
             <w:vAlign w:val="center"/>
           </w:tcPr>
@@ -1763,7 +1654,7 @@
           </w:tcPr>
           <w:p>
             <w:pPr>
-              <w:cnfStyle w:val="000000100000"/>
+              <w:cnfStyle w:val="000000100000" w:firstRow="0" w:lastRow="0" w:firstColumn="0" w:lastColumn="0" w:oddVBand="0" w:evenVBand="0" w:oddHBand="1" w:evenHBand="0" w:firstRowFirstColumn="0" w:firstRowLastColumn="0" w:lastRowFirstColumn="0" w:lastRowLastColumn="0"/>
               <w:rPr>
                 <w:bCs/>
                 <w:sz w:val="24"/>
@@ -1774,7 +1665,7 @@
           </w:p>
           <w:p>
             <w:pPr>
-              <w:cnfStyle w:val="000000100000"/>
+              <w:cnfStyle w:val="000000100000" w:firstRow="0" w:lastRow="0" w:firstColumn="0" w:lastColumn="0" w:oddVBand="0" w:evenVBand="0" w:oddHBand="1" w:evenHBand="0" w:firstRowFirstColumn="0" w:firstRowLastColumn="0" w:lastRowFirstColumn="0" w:lastRowLastColumn="0"/>
               <w:rPr>
                 <w:bCs/>
                 <w:i/>
@@ -1805,7 +1696,7 @@
           </w:p>
           <w:p>
             <w:pPr>
-              <w:cnfStyle w:val="000000100000"/>
+              <w:cnfStyle w:val="000000100000" w:firstRow="0" w:lastRow="0" w:firstColumn="0" w:lastColumn="0" w:oddVBand="0" w:evenVBand="0" w:oddHBand="1" w:evenHBand="0" w:firstRowFirstColumn="0" w:firstRowLastColumn="0" w:lastRowFirstColumn="0" w:lastRowLastColumn="0"/>
               <w:rPr>
                 <w:bCs/>
                 <w:i/>
@@ -1820,7 +1711,7 @@
       <w:tr>
         <w:tc>
           <w:tcPr>
-            <w:cnfStyle w:val="001000000000"/>
+            <w:cnfStyle w:val="001000000000" w:firstRow="0" w:lastRow="0" w:firstColumn="1" w:lastColumn="0" w:oddVBand="0" w:evenVBand="0" w:oddHBand="0" w:evenHBand="0" w:firstRowFirstColumn="0" w:firstRowLastColumn="0" w:lastRowFirstColumn="0" w:lastRowLastColumn="0"/>
             <w:tcW w:w="2943" w:type="dxa"/>
             <w:vAlign w:val="center"/>
           </w:tcPr>
@@ -1857,7 +1748,7 @@
                 <w:ilvl w:val="0"/>
                 <w:numId w:val="8"/>
               </w:numPr>
-              <w:cnfStyle w:val="000000000000"/>
+              <w:cnfStyle w:val="000000000000" w:firstRow="0" w:lastRow="0" w:firstColumn="0" w:lastColumn="0" w:oddVBand="0" w:evenVBand="0" w:oddHBand="0" w:evenHBand="0" w:firstRowFirstColumn="0" w:firstRowLastColumn="0" w:lastRowFirstColumn="0" w:lastRowLastColumn="0"/>
               <w:rPr>
                 <w:bCs/>
                 <w:sz w:val="24"/>
@@ -1870,25 +1761,7 @@
                 <w:sz w:val="24"/>
                 <w:szCs w:val="36"/>
               </w:rPr>
-              <w:t xml:space="preserve">Botta </w:t>
-            </w:r>
-            <w:proofErr w:type="spellStart"/>
-            <w:r>
-              <w:rPr>
-                <w:bCs/>
-                <w:sz w:val="24"/>
-                <w:szCs w:val="36"/>
-              </w:rPr>
-              <w:t>dopomesi</w:t>
-            </w:r>
-            <w:proofErr w:type="spellEnd"/>
-            <w:r>
-              <w:rPr>
-                <w:bCs/>
-                <w:sz w:val="24"/>
-                <w:szCs w:val="36"/>
-              </w:rPr>
-              <w:t xml:space="preserve"> di studi ha elaborato un nuovo algoritmo </w:t>
+              <w:t xml:space="preserve">Botta dopomesi di studi ha elaborato un nuovo algoritmo </w:t>
             </w:r>
             <w:r>
               <w:rPr>
@@ -1898,7 +1771,7 @@
               </w:rPr>
               <w:t xml:space="preserve">per individuare cammini minimi in un grafo con archi di costo </w:t>
             </w:r>
-            <w:proofErr w:type="spellStart"/>
+            <w:proofErr w:type="gramStart"/>
             <w:r>
               <w:rPr>
                 <w:bCs/>
@@ -1907,32 +1780,14 @@
               </w:rPr>
               <w:t>negativo.Botta</w:t>
             </w:r>
-            <w:proofErr w:type="spellEnd"/>
-            <w:r>
-              <w:rPr>
-                <w:bCs/>
-                <w:sz w:val="24"/>
-                <w:szCs w:val="36"/>
-              </w:rPr>
-              <w:t xml:space="preserve"> vorrebbe condividere su </w:t>
-            </w:r>
-            <w:proofErr w:type="spellStart"/>
-            <w:r>
-              <w:rPr>
-                <w:bCs/>
-                <w:sz w:val="24"/>
-                <w:szCs w:val="36"/>
-              </w:rPr>
-              <w:t>InfoBlog</w:t>
-            </w:r>
-            <w:proofErr w:type="spellEnd"/>
-            <w:r>
-              <w:rPr>
-                <w:bCs/>
-                <w:sz w:val="24"/>
-                <w:szCs w:val="36"/>
-              </w:rPr>
-              <w:t xml:space="preserve"> </w:t>
+            <w:proofErr w:type="gramEnd"/>
+            <w:r>
+              <w:rPr>
+                <w:bCs/>
+                <w:sz w:val="24"/>
+                <w:szCs w:val="36"/>
+              </w:rPr>
+              <w:t xml:space="preserve"> vorrebbe condividere su InfoBlog </w:t>
             </w:r>
             <w:r>
               <w:rPr>
@@ -1962,7 +1817,7 @@
           <w:p>
             <w:pPr>
               <w:ind w:left="360"/>
-              <w:cnfStyle w:val="000000000000"/>
+              <w:cnfStyle w:val="000000000000" w:firstRow="0" w:lastRow="0" w:firstColumn="0" w:lastColumn="0" w:oddVBand="0" w:evenVBand="0" w:oddHBand="0" w:evenHBand="0" w:firstRowFirstColumn="0" w:firstRowLastColumn="0" w:lastRowFirstColumn="0" w:lastRowLastColumn="0"/>
               <w:rPr>
                 <w:bCs/>
                 <w:sz w:val="24"/>
@@ -1977,7 +1832,7 @@
                 <w:ilvl w:val="0"/>
                 <w:numId w:val="8"/>
               </w:numPr>
-              <w:cnfStyle w:val="000000000000"/>
+              <w:cnfStyle w:val="000000000000" w:firstRow="0" w:lastRow="0" w:firstColumn="0" w:lastColumn="0" w:oddVBand="0" w:evenVBand="0" w:oddHBand="0" w:evenHBand="0" w:firstRowFirstColumn="0" w:firstRowLastColumn="0" w:lastRowFirstColumn="0" w:lastRowLastColumn="0"/>
               <w:rPr>
                 <w:bCs/>
                 <w:sz w:val="24"/>
@@ -1990,31 +1845,13 @@
                 <w:sz w:val="24"/>
                 <w:szCs w:val="36"/>
               </w:rPr>
-              <w:t xml:space="preserve">Botta si collega al sito tramite username e password ed accede al suo pannello di controllo. Nel pannello di controllo è </w:t>
-            </w:r>
-            <w:proofErr w:type="spellStart"/>
-            <w:r>
-              <w:rPr>
-                <w:bCs/>
-                <w:sz w:val="24"/>
-                <w:szCs w:val="36"/>
-              </w:rPr>
-              <w:t>presentela</w:t>
-            </w:r>
-            <w:proofErr w:type="spellEnd"/>
-            <w:r>
-              <w:rPr>
-                <w:bCs/>
-                <w:sz w:val="24"/>
-                <w:szCs w:val="36"/>
-              </w:rPr>
-              <w:t xml:space="preserve"> sezione “Pubblica un articolo”</w:t>
+              <w:t>Botta si collega al sito tramite username e password ed accede al suo pannello di controllo. Nel pannello di controllo è presentela sezione “Pubblica un articolo”</w:t>
             </w:r>
           </w:p>
           <w:p>
             <w:pPr>
               <w:pStyle w:val="Paragrafoelenco"/>
-              <w:cnfStyle w:val="000000000000"/>
+              <w:cnfStyle w:val="000000000000" w:firstRow="0" w:lastRow="0" w:firstColumn="0" w:lastColumn="0" w:oddVBand="0" w:evenVBand="0" w:oddHBand="0" w:evenHBand="0" w:firstRowFirstColumn="0" w:firstRowLastColumn="0" w:lastRowFirstColumn="0" w:lastRowLastColumn="0"/>
               <w:rPr>
                 <w:bCs/>
                 <w:sz w:val="24"/>
@@ -2029,7 +1866,7 @@
                 <w:ilvl w:val="0"/>
                 <w:numId w:val="8"/>
               </w:numPr>
-              <w:cnfStyle w:val="000000000000"/>
+              <w:cnfStyle w:val="000000000000" w:firstRow="0" w:lastRow="0" w:firstColumn="0" w:lastColumn="0" w:oddVBand="0" w:evenVBand="0" w:oddHBand="0" w:evenHBand="0" w:firstRowFirstColumn="0" w:firstRowLastColumn="0" w:lastRowFirstColumn="0" w:lastRowLastColumn="0"/>
               <w:rPr>
                 <w:bCs/>
                 <w:sz w:val="24"/>
@@ -2056,7 +1893,7 @@
           <w:p>
             <w:pPr>
               <w:pStyle w:val="Paragrafoelenco"/>
-              <w:cnfStyle w:val="000000000000"/>
+              <w:cnfStyle w:val="000000000000" w:firstRow="0" w:lastRow="0" w:firstColumn="0" w:lastColumn="0" w:oddVBand="0" w:evenVBand="0" w:oddHBand="0" w:evenHBand="0" w:firstRowFirstColumn="0" w:firstRowLastColumn="0" w:lastRowFirstColumn="0" w:lastRowLastColumn="0"/>
               <w:rPr>
                 <w:bCs/>
                 <w:sz w:val="24"/>
@@ -2071,7 +1908,7 @@
                 <w:ilvl w:val="0"/>
                 <w:numId w:val="8"/>
               </w:numPr>
-              <w:cnfStyle w:val="000000000000"/>
+              <w:cnfStyle w:val="000000000000" w:firstRow="0" w:lastRow="0" w:firstColumn="0" w:lastColumn="0" w:oddVBand="0" w:evenVBand="0" w:oddHBand="0" w:evenHBand="0" w:firstRowFirstColumn="0" w:firstRowLastColumn="0" w:lastRowFirstColumn="0" w:lastRowLastColumn="0"/>
               <w:rPr>
                 <w:bCs/>
                 <w:sz w:val="24"/>
@@ -2098,7 +1935,7 @@
           <w:p>
             <w:pPr>
               <w:pStyle w:val="Paragrafoelenco"/>
-              <w:cnfStyle w:val="000000000000"/>
+              <w:cnfStyle w:val="000000000000" w:firstRow="0" w:lastRow="0" w:firstColumn="0" w:lastColumn="0" w:oddVBand="0" w:evenVBand="0" w:oddHBand="0" w:evenHBand="0" w:firstRowFirstColumn="0" w:firstRowLastColumn="0" w:lastRowFirstColumn="0" w:lastRowLastColumn="0"/>
               <w:rPr>
                 <w:bCs/>
                 <w:sz w:val="24"/>
@@ -2113,7 +1950,7 @@
                 <w:ilvl w:val="0"/>
                 <w:numId w:val="8"/>
               </w:numPr>
-              <w:cnfStyle w:val="000000000000"/>
+              <w:cnfStyle w:val="000000000000" w:firstRow="0" w:lastRow="0" w:firstColumn="0" w:lastColumn="0" w:oddVBand="0" w:evenVBand="0" w:oddHBand="0" w:evenHBand="0" w:firstRowFirstColumn="0" w:firstRowLastColumn="0" w:lastRowFirstColumn="0" w:lastRowLastColumn="0"/>
               <w:rPr>
                 <w:bCs/>
                 <w:sz w:val="24"/>
@@ -2148,263 +1985,211 @@
         </w:rPr>
       </w:pPr>
     </w:p>
-    <w:tbl>
-      <w:tblPr>
-        <w:tblW w:w="16200" w:type="dxa"/>
-        <w:shd w:val="clear" w:color="auto" w:fill="FFFFFF"/>
-        <w:tblCellMar>
-          <w:left w:w="0" w:type="dxa"/>
-          <w:right w:w="0" w:type="dxa"/>
-        </w:tblCellMar>
-        <w:tblLook w:val="04A0"/>
-      </w:tblPr>
-      <w:tblGrid>
-        <w:gridCol w:w="8100"/>
-        <w:gridCol w:w="8100"/>
-      </w:tblGrid>
-      <w:tr>
-        <w:tc>
-          <w:tcPr>
-            <w:tcW w:w="2500" w:type="pct"/>
-            <w:shd w:val="clear" w:color="auto" w:fill="FFFFFF"/>
-            <w:tcMar>
-              <w:top w:w="150" w:type="dxa"/>
-              <w:left w:w="150" w:type="dxa"/>
-              <w:bottom w:w="150" w:type="dxa"/>
-              <w:right w:w="150" w:type="dxa"/>
-            </w:tcMar>
-            <w:hideMark/>
-          </w:tcPr>
-          <w:p>
-            <w:pPr>
-              <w:spacing w:after="0" w:line="240" w:lineRule="auto"/>
-              <w:rPr>
-                <w:rFonts w:ascii="Arial" w:eastAsia="Times New Roman" w:hAnsi="Arial" w:cs="Arial"/>
-                <w:color w:val="111111"/>
-                <w:sz w:val="18"/>
-                <w:szCs w:val="18"/>
-              </w:rPr>
-            </w:pPr>
-            <w:r>
-              <w:rPr>
-                <w:rFonts w:ascii="Arial" w:eastAsia="Times New Roman" w:hAnsi="Arial" w:cs="Arial"/>
-                <w:b/>
-                <w:bCs/>
-                <w:color w:val="111111"/>
-                <w:sz w:val="18"/>
-                <w:szCs w:val="18"/>
-              </w:rPr>
-              <w:t xml:space="preserve">5. Target </w:t>
-            </w:r>
-            <w:proofErr w:type="spellStart"/>
-            <w:r>
-              <w:rPr>
-                <w:rFonts w:ascii="Arial" w:eastAsia="Times New Roman" w:hAnsi="Arial" w:cs="Arial"/>
-                <w:b/>
-                <w:bCs/>
-                <w:color w:val="111111"/>
-                <w:sz w:val="18"/>
-                <w:szCs w:val="18"/>
-              </w:rPr>
-              <w:t>environment</w:t>
-            </w:r>
-            <w:proofErr w:type="spellEnd"/>
-          </w:p>
-        </w:tc>
-        <w:tc>
-          <w:tcPr>
-            <w:tcW w:w="2500" w:type="pct"/>
-            <w:shd w:val="clear" w:color="auto" w:fill="FFFFFF"/>
-            <w:tcMar>
-              <w:top w:w="150" w:type="dxa"/>
-              <w:left w:w="150" w:type="dxa"/>
-              <w:bottom w:w="150" w:type="dxa"/>
-              <w:right w:w="150" w:type="dxa"/>
-            </w:tcMar>
-            <w:hideMark/>
-          </w:tcPr>
-          <w:p>
-            <w:pPr>
-              <w:spacing w:after="0" w:line="240" w:lineRule="auto"/>
-              <w:rPr>
-                <w:rFonts w:ascii="Arial" w:eastAsia="Times New Roman" w:hAnsi="Arial" w:cs="Arial"/>
-                <w:color w:val="111111"/>
-                <w:sz w:val="18"/>
-                <w:szCs w:val="18"/>
-              </w:rPr>
-            </w:pPr>
-            <w:r>
-              <w:rPr>
-                <w:rFonts w:ascii="Arial" w:eastAsia="Times New Roman" w:hAnsi="Arial" w:cs="Arial"/>
-                <w:color w:val="111111"/>
-                <w:sz w:val="18"/>
-                <w:szCs w:val="18"/>
-              </w:rPr>
-              <w:t> </w:t>
-            </w:r>
-          </w:p>
-        </w:tc>
-      </w:tr>
-      <w:tr>
-        <w:tc>
-          <w:tcPr>
-            <w:tcW w:w="0" w:type="auto"/>
-            <w:gridSpan w:val="2"/>
-            <w:shd w:val="clear" w:color="auto" w:fill="FFFFFF"/>
-            <w:tcMar>
-              <w:top w:w="150" w:type="dxa"/>
-              <w:left w:w="150" w:type="dxa"/>
-              <w:bottom w:w="150" w:type="dxa"/>
-              <w:right w:w="150" w:type="dxa"/>
-            </w:tcMar>
-            <w:hideMark/>
-          </w:tcPr>
-          <w:p>
-            <w:pPr>
-              <w:spacing w:after="0" w:line="240" w:lineRule="auto"/>
-              <w:rPr>
-                <w:rFonts w:ascii="Arial" w:eastAsia="Times New Roman" w:hAnsi="Arial" w:cs="Arial"/>
-                <w:color w:val="111111"/>
-                <w:sz w:val="18"/>
-                <w:szCs w:val="18"/>
-              </w:rPr>
-            </w:pPr>
-            <w:r>
-              <w:rPr>
-                <w:rFonts w:ascii="Arial" w:eastAsia="Times New Roman" w:hAnsi="Arial" w:cs="Arial"/>
-                <w:color w:val="111111"/>
-                <w:sz w:val="18"/>
-                <w:szCs w:val="18"/>
-              </w:rPr>
-              <w:t> </w:t>
-            </w:r>
-          </w:p>
-        </w:tc>
-      </w:tr>
-      <w:tr>
-        <w:tc>
-          <w:tcPr>
-            <w:tcW w:w="2500" w:type="pct"/>
-            <w:shd w:val="clear" w:color="auto" w:fill="FFFFFF"/>
-            <w:tcMar>
-              <w:top w:w="150" w:type="dxa"/>
-              <w:left w:w="150" w:type="dxa"/>
-              <w:bottom w:w="150" w:type="dxa"/>
-              <w:right w:w="150" w:type="dxa"/>
-            </w:tcMar>
-            <w:hideMark/>
-          </w:tcPr>
-          <w:p>
-            <w:pPr>
-              <w:spacing w:after="0" w:line="240" w:lineRule="auto"/>
-              <w:rPr>
-                <w:rFonts w:ascii="Arial" w:eastAsia="Times New Roman" w:hAnsi="Arial" w:cs="Arial"/>
-                <w:color w:val="111111"/>
-                <w:sz w:val="18"/>
-                <w:szCs w:val="18"/>
-              </w:rPr>
-            </w:pPr>
-            <w:r>
-              <w:rPr>
-                <w:rFonts w:ascii="Arial" w:eastAsia="Times New Roman" w:hAnsi="Arial" w:cs="Arial"/>
-                <w:b/>
-                <w:bCs/>
-                <w:color w:val="111111"/>
-                <w:sz w:val="18"/>
-                <w:szCs w:val="18"/>
-              </w:rPr>
-              <w:t xml:space="preserve">6. </w:t>
-            </w:r>
-            <w:proofErr w:type="spellStart"/>
-            <w:r>
-              <w:rPr>
-                <w:rFonts w:ascii="Arial" w:eastAsia="Times New Roman" w:hAnsi="Arial" w:cs="Arial"/>
-                <w:b/>
-                <w:bCs/>
-                <w:color w:val="111111"/>
-                <w:sz w:val="18"/>
-                <w:szCs w:val="18"/>
-              </w:rPr>
-              <w:t>Deliverable</w:t>
-            </w:r>
-            <w:proofErr w:type="spellEnd"/>
-            <w:r>
-              <w:rPr>
-                <w:rFonts w:ascii="Arial" w:eastAsia="Times New Roman" w:hAnsi="Arial" w:cs="Arial"/>
-                <w:b/>
-                <w:bCs/>
-                <w:color w:val="111111"/>
-                <w:sz w:val="18"/>
-                <w:szCs w:val="18"/>
-              </w:rPr>
-              <w:t xml:space="preserve"> &amp; </w:t>
-            </w:r>
-            <w:proofErr w:type="spellStart"/>
-            <w:r>
-              <w:rPr>
-                <w:rFonts w:ascii="Arial" w:eastAsia="Times New Roman" w:hAnsi="Arial" w:cs="Arial"/>
-                <w:b/>
-                <w:bCs/>
-                <w:color w:val="111111"/>
-                <w:sz w:val="18"/>
-                <w:szCs w:val="18"/>
-              </w:rPr>
-              <w:t>deadlines</w:t>
-            </w:r>
-            <w:proofErr w:type="spellEnd"/>
-          </w:p>
-        </w:tc>
-        <w:tc>
-          <w:tcPr>
-            <w:tcW w:w="0" w:type="auto"/>
-            <w:shd w:val="clear" w:color="auto" w:fill="FFFFFF"/>
-            <w:vAlign w:val="center"/>
-            <w:hideMark/>
-          </w:tcPr>
-          <w:p>
-            <w:pPr>
-              <w:spacing w:after="0" w:line="240" w:lineRule="auto"/>
-              <w:rPr>
-                <w:rFonts w:ascii="Times New Roman" w:eastAsia="Times New Roman" w:hAnsi="Times New Roman" w:cs="Times New Roman"/>
-                <w:sz w:val="20"/>
-                <w:szCs w:val="20"/>
-              </w:rPr>
-            </w:pPr>
-          </w:p>
-        </w:tc>
-      </w:tr>
-    </w:tbl>
-    <w:p>
-      <w:pPr>
-        <w:rPr>
-          <w:sz w:val="24"/>
-          <w:szCs w:val="40"/>
-        </w:rPr>
-      </w:pPr>
-    </w:p>
-    <w:p>
-      <w:pPr>
-        <w:rPr>
-          <w:sz w:val="24"/>
-          <w:szCs w:val="40"/>
-        </w:rPr>
-      </w:pPr>
-      <w:proofErr w:type="spellStart"/>
-      <w:r>
-        <w:rPr>
-          <w:sz w:val="24"/>
-          <w:szCs w:val="40"/>
+    <w:p>
+      <w:pPr>
+        <w:rPr>
+          <w:b/>
+          <w:bCs/>
+          <w:sz w:val="32"/>
+          <w:szCs w:val="48"/>
+        </w:rPr>
+      </w:pPr>
+    </w:p>
+    <w:p>
+      <w:pPr>
+        <w:rPr>
+          <w:b/>
+          <w:bCs/>
+          <w:sz w:val="32"/>
+          <w:szCs w:val="48"/>
+        </w:rPr>
+      </w:pPr>
+    </w:p>
+    <w:p>
+      <w:pPr>
+        <w:rPr>
+          <w:b/>
+          <w:bCs/>
+          <w:sz w:val="32"/>
+          <w:szCs w:val="48"/>
+        </w:rPr>
+      </w:pPr>
+    </w:p>
+    <w:p>
+      <w:pPr>
+        <w:rPr>
+          <w:b/>
+          <w:bCs/>
+          <w:sz w:val="32"/>
+          <w:szCs w:val="48"/>
+        </w:rPr>
+      </w:pPr>
+    </w:p>
+    <w:p>
+      <w:pPr>
+        <w:rPr>
+          <w:b/>
+          <w:bCs/>
+          <w:sz w:val="32"/>
+          <w:szCs w:val="48"/>
+        </w:rPr>
+      </w:pPr>
+    </w:p>
+    <w:p>
+      <w:pPr>
+        <w:rPr>
+          <w:b/>
+          <w:bCs/>
+          <w:sz w:val="32"/>
+          <w:szCs w:val="48"/>
+        </w:rPr>
+      </w:pPr>
+    </w:p>
+    <w:p>
+      <w:pPr>
+        <w:rPr>
+          <w:b/>
+          <w:bCs/>
+          <w:sz w:val="32"/>
+          <w:szCs w:val="48"/>
+        </w:rPr>
+      </w:pPr>
+    </w:p>
+    <w:p>
+      <w:pPr>
+        <w:rPr>
+          <w:b/>
+          <w:bCs/>
+          <w:sz w:val="32"/>
+          <w:szCs w:val="48"/>
+        </w:rPr>
+      </w:pPr>
+      <w:r>
+        <w:rPr>
+          <w:b/>
+          <w:bCs/>
+          <w:sz w:val="32"/>
+          <w:szCs w:val="48"/>
         </w:rPr>
         <w:lastRenderedPageBreak/>
-        <w:t>DeadLines</w:t>
-      </w:r>
-      <w:proofErr w:type="spellEnd"/>
-      <w:r>
-        <w:rPr>
-          <w:sz w:val="24"/>
-          <w:szCs w:val="40"/>
-        </w:rPr>
-        <w:t>(Scadenze):</w:t>
+        <w:t>5)Target Enviroment</w:t>
+      </w:r>
+    </w:p>
+    <w:p>
+      <w:pPr>
+        <w:pStyle w:val="Paragrafoelenco"/>
+        <w:numPr>
+          <w:ilvl w:val="0"/>
+          <w:numId w:val="17"/>
+        </w:numPr>
+        <w:rPr>
+          <w:b/>
+          <w:sz w:val="32"/>
+          <w:szCs w:val="44"/>
+        </w:rPr>
+      </w:pPr>
+      <w:r>
+        <w:rPr>
+          <w:bCs/>
+          <w:sz w:val="24"/>
+          <w:szCs w:val="36"/>
+        </w:rPr>
+        <w:t>Tutti gli utenti possono accedere al sistema tramite un web-browser che supporta Javascript e java applets.</w:t>
+      </w:r>
+    </w:p>
+    <w:p>
+      <w:pPr>
+        <w:pStyle w:val="Paragrafoelenco"/>
+        <w:numPr>
+          <w:ilvl w:val="0"/>
+          <w:numId w:val="17"/>
+        </w:numPr>
+        <w:rPr>
+          <w:b/>
+          <w:sz w:val="32"/>
+          <w:szCs w:val="44"/>
+        </w:rPr>
+      </w:pPr>
+      <w:r>
+        <w:rPr>
+          <w:bCs/>
+          <w:sz w:val="24"/>
+          <w:szCs w:val="36"/>
+        </w:rPr>
+        <w:t>Tutti gli utenti potranno accedere anche da mobile usando un qualcisa</w:t>
+      </w:r>
+    </w:p>
+    <w:p>
+      <w:pPr>
+        <w:rPr>
+          <w:b/>
+          <w:bCs/>
+          <w:sz w:val="32"/>
+          <w:szCs w:val="48"/>
+        </w:rPr>
+      </w:pPr>
+    </w:p>
+    <w:p>
+      <w:pPr>
+        <w:rPr>
+          <w:b/>
+          <w:bCs/>
+          <w:sz w:val="32"/>
+          <w:szCs w:val="48"/>
+        </w:rPr>
+      </w:pPr>
+    </w:p>
+    <w:p>
+      <w:pPr>
+        <w:rPr>
+          <w:b/>
+          <w:bCs/>
+          <w:sz w:val="32"/>
+          <w:szCs w:val="48"/>
+        </w:rPr>
+      </w:pPr>
+    </w:p>
+    <w:p>
+      <w:pPr>
+        <w:rPr>
+          <w:b/>
+          <w:bCs/>
+          <w:sz w:val="32"/>
+          <w:szCs w:val="48"/>
+        </w:rPr>
+      </w:pPr>
+      <w:r>
+        <w:rPr>
+          <w:b/>
+          <w:bCs/>
+          <w:sz w:val="32"/>
+          <w:szCs w:val="48"/>
+        </w:rPr>
+        <w:t>6) Deliverables &amp; Deadlines</w:t>
+      </w:r>
+    </w:p>
+    <w:p>
+      <w:pPr>
+        <w:rPr>
+          <w:sz w:val="24"/>
+          <w:szCs w:val="40"/>
+        </w:rPr>
+      </w:pPr>
+      <w:proofErr w:type="gramStart"/>
+      <w:r>
+        <w:rPr>
+          <w:sz w:val="24"/>
+          <w:szCs w:val="40"/>
+        </w:rPr>
+        <w:t>DeadLines(</w:t>
+      </w:r>
+      <w:proofErr w:type="gramEnd"/>
+      <w:r>
+        <w:rPr>
+          <w:sz w:val="24"/>
+          <w:szCs w:val="40"/>
+        </w:rPr>
+        <w:t>Scadenze):</w:t>
       </w:r>
     </w:p>
     <w:p>
@@ -2425,25 +2210,7 @@
           <w:sz w:val="24"/>
           <w:szCs w:val="24"/>
         </w:rPr>
-        <w:t xml:space="preserve">1. </w:t>
-      </w:r>
-      <w:proofErr w:type="spellStart"/>
-      <w:r>
-        <w:rPr>
-          <w:rFonts w:ascii="Calibri" w:hAnsi="Calibri" w:cs="Calibri"/>
-          <w:sz w:val="24"/>
-          <w:szCs w:val="24"/>
-        </w:rPr>
-        <w:t>Problem</w:t>
-      </w:r>
-      <w:proofErr w:type="spellEnd"/>
-      <w:r>
-        <w:rPr>
-          <w:rFonts w:ascii="Calibri" w:hAnsi="Calibri" w:cs="Calibri"/>
-          <w:sz w:val="24"/>
-          <w:szCs w:val="24"/>
-        </w:rPr>
-        <w:t xml:space="preserve"> Statement: 11 ottobre 2019</w:t>
+        <w:t>1. Problem Statement: 11 ottobre 2019</w:t>
       </w:r>
     </w:p>
     <w:p>
@@ -2485,61 +2252,7 @@
           <w:sz w:val="24"/>
           <w:szCs w:val="24"/>
         </w:rPr>
-        <w:t xml:space="preserve">3. </w:t>
-      </w:r>
-      <w:proofErr w:type="spellStart"/>
-      <w:r>
-        <w:rPr>
-          <w:rFonts w:ascii="Calibri" w:hAnsi="Calibri" w:cs="Calibri"/>
-          <w:sz w:val="24"/>
-          <w:szCs w:val="24"/>
-        </w:rPr>
-        <w:t>Requirements</w:t>
-      </w:r>
-      <w:proofErr w:type="spellEnd"/>
-      <w:r>
-        <w:rPr>
-          <w:rFonts w:ascii="Calibri" w:hAnsi="Calibri" w:cs="Calibri"/>
-          <w:sz w:val="24"/>
-          <w:szCs w:val="24"/>
-        </w:rPr>
-        <w:t xml:space="preserve"> </w:t>
-      </w:r>
-      <w:proofErr w:type="spellStart"/>
-      <w:r>
-        <w:rPr>
-          <w:rFonts w:ascii="Calibri" w:hAnsi="Calibri" w:cs="Calibri"/>
-          <w:sz w:val="24"/>
-          <w:szCs w:val="24"/>
-        </w:rPr>
-        <w:t>Analysis</w:t>
-      </w:r>
-      <w:proofErr w:type="spellEnd"/>
-      <w:r>
-        <w:rPr>
-          <w:rFonts w:ascii="Calibri" w:hAnsi="Calibri" w:cs="Calibri"/>
-          <w:sz w:val="24"/>
-          <w:szCs w:val="24"/>
-        </w:rPr>
-        <w:t xml:space="preserve"> </w:t>
-      </w:r>
-      <w:proofErr w:type="spellStart"/>
-      <w:r>
-        <w:rPr>
-          <w:rFonts w:ascii="Calibri" w:hAnsi="Calibri" w:cs="Calibri"/>
-          <w:sz w:val="24"/>
-          <w:szCs w:val="24"/>
-        </w:rPr>
-        <w:t>Document</w:t>
-      </w:r>
-      <w:proofErr w:type="spellEnd"/>
-      <w:r>
-        <w:rPr>
-          <w:rFonts w:ascii="Calibri" w:hAnsi="Calibri" w:cs="Calibri"/>
-          <w:sz w:val="24"/>
-          <w:szCs w:val="24"/>
-        </w:rPr>
-        <w:t>: 8 novembre 2019</w:t>
+        <w:t>3. Requirements Analysis Document: 8 novembre 2019</w:t>
       </w:r>
     </w:p>
     <w:p>
@@ -2560,25 +2273,7 @@
           <w:sz w:val="24"/>
           <w:szCs w:val="24"/>
         </w:rPr>
-        <w:t xml:space="preserve">4. System Design </w:t>
-      </w:r>
-      <w:proofErr w:type="spellStart"/>
-      <w:r>
-        <w:rPr>
-          <w:rFonts w:ascii="Calibri" w:hAnsi="Calibri" w:cs="Calibri"/>
-          <w:sz w:val="24"/>
-          <w:szCs w:val="24"/>
-        </w:rPr>
-        <w:t>Document</w:t>
-      </w:r>
-      <w:proofErr w:type="spellEnd"/>
-      <w:r>
-        <w:rPr>
-          <w:rFonts w:ascii="Calibri" w:hAnsi="Calibri" w:cs="Calibri"/>
-          <w:sz w:val="24"/>
-          <w:szCs w:val="24"/>
-        </w:rPr>
-        <w:t>: 29 novembre 2019</w:t>
+        <w:t>4. System Design Document: 29 novembre 2019</w:t>
       </w:r>
     </w:p>
     <w:p>
@@ -2622,6 +2317,78 @@
         </w:rPr>
         <w:t>6. Piano di test di sistema e specifica dei casi di test per il sottosistema da implementare: 13 dicembre 2019</w:t>
       </w:r>
+    </w:p>
+    <w:p>
+      <w:pPr>
+        <w:autoSpaceDE w:val="0"/>
+        <w:autoSpaceDN w:val="0"/>
+        <w:adjustRightInd w:val="0"/>
+        <w:spacing w:after="0" w:line="240" w:lineRule="auto"/>
+        <w:rPr>
+          <w:rFonts w:ascii="Calibri" w:hAnsi="Calibri" w:cs="Calibri"/>
+          <w:sz w:val="24"/>
+          <w:szCs w:val="24"/>
+        </w:rPr>
+      </w:pPr>
+    </w:p>
+    <w:p>
+      <w:pPr>
+        <w:autoSpaceDE w:val="0"/>
+        <w:autoSpaceDN w:val="0"/>
+        <w:adjustRightInd w:val="0"/>
+        <w:spacing w:after="0" w:line="240" w:lineRule="auto"/>
+        <w:rPr>
+          <w:rFonts w:ascii="Calibri" w:hAnsi="Calibri" w:cs="Calibri"/>
+          <w:b/>
+          <w:bCs/>
+          <w:sz w:val="28"/>
+          <w:szCs w:val="28"/>
+        </w:rPr>
+      </w:pPr>
+      <w:r>
+        <w:rPr>
+          <w:rFonts w:ascii="Calibri" w:hAnsi="Calibri" w:cs="Calibri"/>
+          <w:b/>
+          <w:bCs/>
+          <w:i/>
+          <w:iCs/>
+          <w:sz w:val="32"/>
+          <w:szCs w:val="32"/>
+          <w:u w:val="single"/>
+        </w:rPr>
+        <w:t>N.B:</w:t>
+      </w:r>
+      <w:r>
+        <w:rPr>
+          <w:rFonts w:ascii="Calibri" w:hAnsi="Calibri" w:cs="Calibri"/>
+          <w:sz w:val="24"/>
+          <w:szCs w:val="24"/>
+        </w:rPr>
+        <w:t xml:space="preserve"> </w:t>
+      </w:r>
+      <w:r>
+        <w:rPr>
+          <w:rFonts w:ascii="Calibri" w:hAnsi="Calibri" w:cs="Calibri"/>
+          <w:b/>
+          <w:bCs/>
+          <w:sz w:val="28"/>
+          <w:szCs w:val="28"/>
+        </w:rPr>
+        <w:t>Queste date sono indicative in quanto possono essere soggette a cambiamenti.</w:t>
+      </w:r>
+    </w:p>
+    <w:p>
+      <w:pPr>
+        <w:autoSpaceDE w:val="0"/>
+        <w:autoSpaceDN w:val="0"/>
+        <w:adjustRightInd w:val="0"/>
+        <w:spacing w:after="0" w:line="240" w:lineRule="auto"/>
+        <w:rPr>
+          <w:rFonts w:ascii="Calibri" w:hAnsi="Calibri" w:cs="Calibri"/>
+          <w:sz w:val="24"/>
+          <w:szCs w:val="24"/>
+        </w:rPr>
+      </w:pPr>
     </w:p>
     <w:sectPr>
       <w:pgSz w:w="11906" w:h="16838"/>
@@ -2634,8 +2401,8 @@
 </file>
 
 <file path=word/numbering.xml><?xml version="1.0" encoding="utf-8"?>
-<w:numbering xmlns:ve="http://schemas.openxmlformats.org/markup-compatibility/2006" xmlns:o="urn:schemas-microsoft-com:office:office" xmlns:r="http://schemas.openxmlformats.org/officeDocument/2006/relationships" xmlns:m="http://schemas.openxmlformats.org/officeDocument/2006/math" xmlns:v="urn:schemas-microsoft-com:vml" xmlns:wp="http://schemas.openxmlformats.org/drawingml/2006/wordprocessingDrawing" xmlns:w10="urn:schemas-microsoft-com:office:word" xmlns:w="http://schemas.openxmlformats.org/wordprocessingml/2006/main" xmlns:wne="http://schemas.microsoft.com/office/word/2006/wordml">
-  <w:abstractNum w:abstractNumId="0">
+<w:numbering xmlns:wpc="http://schemas.microsoft.com/office/word/2010/wordprocessingCanvas" xmlns:cx="http://schemas.microsoft.com/office/drawing/2014/chartex" xmlns:cx1="http://schemas.microsoft.com/office/drawing/2015/9/8/chartex" xmlns:cx2="http://schemas.microsoft.com/office/drawing/2015/10/21/chartex" xmlns:cx3="http://schemas.microsoft.com/office/drawing/2016/5/9/chartex" xmlns:cx4="http://schemas.microsoft.com/office/drawing/2016/5/10/chartex" xmlns:cx5="http://schemas.microsoft.com/office/drawing/2016/5/11/chartex" xmlns:cx6="http://schemas.microsoft.com/office/drawing/2016/5/12/chartex" xmlns:cx7="http://schemas.microsoft.com/office/drawing/2016/5/13/chartex" xmlns:cx8="http://schemas.microsoft.com/office/drawing/2016/5/14/chartex" xmlns:mc="http://schemas.openxmlformats.org/markup-compatibility/2006" xmlns:aink="http://schemas.microsoft.com/office/drawing/2016/ink" xmlns:am3d="http://schemas.microsoft.com/office/drawing/2017/model3d" xmlns:o="urn:schemas-microsoft-com:office:office" xmlns:r="http://schemas.openxmlformats.org/officeDocument/2006/relationships" xmlns:m="http://schemas.openxmlformats.org/officeDocument/2006/math" xmlns:v="urn:schemas-microsoft-com:vml" xmlns:wp14="http://schemas.microsoft.com/office/word/2010/wordprocessingDrawing" xmlns:wp="http://schemas.openxmlformats.org/drawingml/2006/wordprocessingDrawing" xmlns:w10="urn:schemas-microsoft-com:office:word" xmlns:w="http://schemas.openxmlformats.org/wordprocessingml/2006/main" xmlns:w14="http://schemas.microsoft.com/office/word/2010/wordml" xmlns:w15="http://schemas.microsoft.com/office/word/2012/wordml" xmlns:w16cid="http://schemas.microsoft.com/office/word/2016/wordml/cid" xmlns:w16se="http://schemas.microsoft.com/office/word/2015/wordml/symex" xmlns:wpg="http://schemas.microsoft.com/office/word/2010/wordprocessingGroup" xmlns:wpi="http://schemas.microsoft.com/office/word/2010/wordprocessingInk" xmlns:wne="http://schemas.microsoft.com/office/word/2006/wordml" xmlns:wps="http://schemas.microsoft.com/office/word/2010/wordprocessingShape" mc:Ignorable="w14 w15 w16se w16cid wp14">
+  <w:abstractNum w:abstractNumId="0" w15:restartNumberingAfterBreak="0">
     <w:nsid w:val="00241C2A"/>
     <w:multiLevelType w:val="hybridMultilevel"/>
     <w:tmpl w:val="49D27AEE"/>
@@ -2721,7 +2488,7 @@
       </w:pPr>
     </w:lvl>
   </w:abstractNum>
-  <w:abstractNum w:abstractNumId="1">
+  <w:abstractNum w:abstractNumId="1" w15:restartNumberingAfterBreak="0">
     <w:nsid w:val="03184D7D"/>
     <w:multiLevelType w:val="hybridMultilevel"/>
     <w:tmpl w:val="1228E0F4"/>
@@ -2813,7 +2580,7 @@
       </w:pPr>
     </w:lvl>
   </w:abstractNum>
-  <w:abstractNum w:abstractNumId="2">
+  <w:abstractNum w:abstractNumId="2" w15:restartNumberingAfterBreak="0">
     <w:nsid w:val="07742903"/>
     <w:multiLevelType w:val="hybridMultilevel"/>
     <w:tmpl w:val="0952FF56"/>
@@ -2926,7 +2693,7 @@
       </w:rPr>
     </w:lvl>
   </w:abstractNum>
-  <w:abstractNum w:abstractNumId="3">
+  <w:abstractNum w:abstractNumId="3" w15:restartNumberingAfterBreak="0">
     <w:nsid w:val="09AB0FEE"/>
     <w:multiLevelType w:val="hybridMultilevel"/>
     <w:tmpl w:val="1228E0F4"/>
@@ -3018,7 +2785,7 @@
       </w:pPr>
     </w:lvl>
   </w:abstractNum>
-  <w:abstractNum w:abstractNumId="4">
+  <w:abstractNum w:abstractNumId="4" w15:restartNumberingAfterBreak="0">
     <w:nsid w:val="11BC0E13"/>
     <w:multiLevelType w:val="hybridMultilevel"/>
     <w:tmpl w:val="4ECC751E"/>
@@ -3131,7 +2898,7 @@
       </w:rPr>
     </w:lvl>
   </w:abstractNum>
-  <w:abstractNum w:abstractNumId="5">
+  <w:abstractNum w:abstractNumId="5" w15:restartNumberingAfterBreak="0">
     <w:nsid w:val="163D52FD"/>
     <w:multiLevelType w:val="hybridMultilevel"/>
     <w:tmpl w:val="06A0A7C2"/>
@@ -3217,7 +2984,7 @@
       </w:pPr>
     </w:lvl>
   </w:abstractNum>
-  <w:abstractNum w:abstractNumId="6">
+  <w:abstractNum w:abstractNumId="6" w15:restartNumberingAfterBreak="0">
     <w:nsid w:val="21A26D6C"/>
     <w:multiLevelType w:val="hybridMultilevel"/>
     <w:tmpl w:val="02A863AE"/>
@@ -3330,7 +3097,7 @@
       </w:rPr>
     </w:lvl>
   </w:abstractNum>
-  <w:abstractNum w:abstractNumId="7">
+  <w:abstractNum w:abstractNumId="7" w15:restartNumberingAfterBreak="0">
     <w:nsid w:val="226D5B0D"/>
     <w:multiLevelType w:val="hybridMultilevel"/>
     <w:tmpl w:val="78A49A62"/>
@@ -3443,7 +3210,7 @@
       </w:rPr>
     </w:lvl>
   </w:abstractNum>
-  <w:abstractNum w:abstractNumId="8">
+  <w:abstractNum w:abstractNumId="8" w15:restartNumberingAfterBreak="0">
     <w:nsid w:val="2ABF159E"/>
     <w:multiLevelType w:val="hybridMultilevel"/>
     <w:tmpl w:val="FA009570"/>
@@ -3529,7 +3296,7 @@
       </w:pPr>
     </w:lvl>
   </w:abstractNum>
-  <w:abstractNum w:abstractNumId="9">
+  <w:abstractNum w:abstractNumId="9" w15:restartNumberingAfterBreak="0">
     <w:nsid w:val="2DAC6B73"/>
     <w:multiLevelType w:val="hybridMultilevel"/>
     <w:tmpl w:val="AF84E170"/>
@@ -3615,7 +3382,7 @@
       </w:pPr>
     </w:lvl>
   </w:abstractNum>
-  <w:abstractNum w:abstractNumId="10">
+  <w:abstractNum w:abstractNumId="10" w15:restartNumberingAfterBreak="0">
     <w:nsid w:val="3DA65500"/>
     <w:multiLevelType w:val="hybridMultilevel"/>
     <w:tmpl w:val="6AF47F2C"/>
@@ -3728,7 +3495,120 @@
       </w:rPr>
     </w:lvl>
   </w:abstractNum>
-  <w:abstractNum w:abstractNumId="11">
+  <w:abstractNum w:abstractNumId="11" w15:restartNumberingAfterBreak="0">
+    <w:nsid w:val="4D796185"/>
+    <w:multiLevelType w:val="hybridMultilevel"/>
+    <w:tmpl w:val="C9FAF4EA"/>
+    <w:lvl w:ilvl="0" w:tplc="0410000B">
+      <w:start w:val="1"/>
+      <w:numFmt w:val="bullet"/>
+      <w:lvlText w:val=""/>
+      <w:lvlJc w:val="left"/>
+      <w:pPr>
+        <w:ind w:left="720" w:hanging="360"/>
+      </w:pPr>
+      <w:rPr>
+        <w:rFonts w:ascii="Wingdings" w:hAnsi="Wingdings" w:hint="default"/>
+      </w:rPr>
+    </w:lvl>
+    <w:lvl w:ilvl="1" w:tplc="04100003" w:tentative="1">
+      <w:start w:val="1"/>
+      <w:numFmt w:val="bullet"/>
+      <w:lvlText w:val="o"/>
+      <w:lvlJc w:val="left"/>
+      <w:pPr>
+        <w:ind w:left="1440" w:hanging="360"/>
+      </w:pPr>
+      <w:rPr>
+        <w:rFonts w:ascii="Courier New" w:hAnsi="Courier New" w:cs="Courier New" w:hint="default"/>
+      </w:rPr>
+    </w:lvl>
+    <w:lvl w:ilvl="2" w:tplc="04100005" w:tentative="1">
+      <w:start w:val="1"/>
+      <w:numFmt w:val="bullet"/>
+      <w:lvlText w:val=""/>
+      <w:lvlJc w:val="left"/>
+      <w:pPr>
+        <w:ind w:left="2160" w:hanging="360"/>
+      </w:pPr>
+      <w:rPr>
+        <w:rFonts w:ascii="Wingdings" w:hAnsi="Wingdings" w:hint="default"/>
+      </w:rPr>
+    </w:lvl>
+    <w:lvl w:ilvl="3" w:tplc="04100001" w:tentative="1">
+      <w:start w:val="1"/>
+      <w:numFmt w:val="bullet"/>
+      <w:lvlText w:val=""/>
+      <w:lvlJc w:val="left"/>
+      <w:pPr>
+        <w:ind w:left="2880" w:hanging="360"/>
+      </w:pPr>
+      <w:rPr>
+        <w:rFonts w:ascii="Symbol" w:hAnsi="Symbol" w:hint="default"/>
+      </w:rPr>
+    </w:lvl>
+    <w:lvl w:ilvl="4" w:tplc="04100003" w:tentative="1">
+      <w:start w:val="1"/>
+      <w:numFmt w:val="bullet"/>
+      <w:lvlText w:val="o"/>
+      <w:lvlJc w:val="left"/>
+      <w:pPr>
+        <w:ind w:left="3600" w:hanging="360"/>
+      </w:pPr>
+      <w:rPr>
+        <w:rFonts w:ascii="Courier New" w:hAnsi="Courier New" w:cs="Courier New" w:hint="default"/>
+      </w:rPr>
+    </w:lvl>
+    <w:lvl w:ilvl="5" w:tplc="04100005" w:tentative="1">
+      <w:start w:val="1"/>
+      <w:numFmt w:val="bullet"/>
+      <w:lvlText w:val=""/>
+      <w:lvlJc w:val="left"/>
+      <w:pPr>
+        <w:ind w:left="4320" w:hanging="360"/>
+      </w:pPr>
+      <w:rPr>
+        <w:rFonts w:ascii="Wingdings" w:hAnsi="Wingdings" w:hint="default"/>
+      </w:rPr>
+    </w:lvl>
+    <w:lvl w:ilvl="6" w:tplc="04100001" w:tentative="1">
+      <w:start w:val="1"/>
+      <w:numFmt w:val="bullet"/>
+      <w:lvlText w:val=""/>
+      <w:lvlJc w:val="left"/>
+      <w:pPr>
+        <w:ind w:left="5040" w:hanging="360"/>
+      </w:pPr>
+      <w:rPr>
+        <w:rFonts w:ascii="Symbol" w:hAnsi="Symbol" w:hint="default"/>
+      </w:rPr>
+    </w:lvl>
+    <w:lvl w:ilvl="7" w:tplc="04100003" w:tentative="1">
+      <w:start w:val="1"/>
+      <w:numFmt w:val="bullet"/>
+      <w:lvlText w:val="o"/>
+      <w:lvlJc w:val="left"/>
+      <w:pPr>
+        <w:ind w:left="5760" w:hanging="360"/>
+      </w:pPr>
+      <w:rPr>
+        <w:rFonts w:ascii="Courier New" w:hAnsi="Courier New" w:cs="Courier New" w:hint="default"/>
+      </w:rPr>
+    </w:lvl>
+    <w:lvl w:ilvl="8" w:tplc="04100005" w:tentative="1">
+      <w:start w:val="1"/>
+      <w:numFmt w:val="bullet"/>
+      <w:lvlText w:val=""/>
+      <w:lvlJc w:val="left"/>
+      <w:pPr>
+        <w:ind w:left="6480" w:hanging="360"/>
+      </w:pPr>
+      <w:rPr>
+        <w:rFonts w:ascii="Wingdings" w:hAnsi="Wingdings" w:hint="default"/>
+      </w:rPr>
+    </w:lvl>
+  </w:abstractNum>
+  <w:abstractNum w:abstractNumId="12" w15:restartNumberingAfterBreak="0">
     <w:nsid w:val="5A147996"/>
     <w:multiLevelType w:val="hybridMultilevel"/>
     <w:tmpl w:val="76449718"/>
@@ -3841,7 +3721,7 @@
       </w:rPr>
     </w:lvl>
   </w:abstractNum>
-  <w:abstractNum w:abstractNumId="12">
+  <w:abstractNum w:abstractNumId="13" w15:restartNumberingAfterBreak="0">
     <w:nsid w:val="5A3C72FA"/>
     <w:multiLevelType w:val="hybridMultilevel"/>
     <w:tmpl w:val="E012D2DC"/>
@@ -3930,7 +3810,7 @@
       </w:pPr>
     </w:lvl>
   </w:abstractNum>
-  <w:abstractNum w:abstractNumId="13">
+  <w:abstractNum w:abstractNumId="14" w15:restartNumberingAfterBreak="0">
     <w:nsid w:val="673115DE"/>
     <w:multiLevelType w:val="hybridMultilevel"/>
     <w:tmpl w:val="11A654A0"/>
@@ -4016,7 +3896,7 @@
       </w:pPr>
     </w:lvl>
   </w:abstractNum>
-  <w:abstractNum w:abstractNumId="14">
+  <w:abstractNum w:abstractNumId="15" w15:restartNumberingAfterBreak="0">
     <w:nsid w:val="6CAE1C45"/>
     <w:multiLevelType w:val="hybridMultilevel"/>
     <w:tmpl w:val="E144AB38"/>
@@ -4105,7 +3985,7 @@
       </w:pPr>
     </w:lvl>
   </w:abstractNum>
-  <w:abstractNum w:abstractNumId="15">
+  <w:abstractNum w:abstractNumId="16" w15:restartNumberingAfterBreak="0">
     <w:nsid w:val="710D4F5D"/>
     <w:multiLevelType w:val="hybridMultilevel"/>
     <w:tmpl w:val="1228E0F4"/>
@@ -4204,7 +4084,7 @@
     <w:abstractNumId w:val="0"/>
   </w:num>
   <w:num w:numId="3">
-    <w:abstractNumId w:val="13"/>
+    <w:abstractNumId w:val="14"/>
   </w:num>
   <w:num w:numId="4">
     <w:abstractNumId w:val="3"/>
@@ -4219,19 +4099,19 @@
     <w:abstractNumId w:val="9"/>
   </w:num>
   <w:num w:numId="8">
-    <w:abstractNumId w:val="15"/>
+    <w:abstractNumId w:val="16"/>
   </w:num>
   <w:num w:numId="9">
     <w:abstractNumId w:val="1"/>
   </w:num>
   <w:num w:numId="10">
-    <w:abstractNumId w:val="12"/>
+    <w:abstractNumId w:val="13"/>
   </w:num>
   <w:num w:numId="11">
-    <w:abstractNumId w:val="14"/>
+    <w:abstractNumId w:val="15"/>
   </w:num>
   <w:num w:numId="12">
-    <w:abstractNumId w:val="11"/>
+    <w:abstractNumId w:val="12"/>
   </w:num>
   <w:num w:numId="13">
     <w:abstractNumId w:val="2"/>
@@ -4245,11 +4125,14 @@
   <w:num w:numId="16">
     <w:abstractNumId w:val="7"/>
   </w:num>
+  <w:num w:numId="17">
+    <w:abstractNumId w:val="11"/>
+  </w:num>
 </w:numbering>
 </file>
 
 <file path=word/styles.xml><?xml version="1.0" encoding="utf-8"?>
-<w:styles xmlns:r="http://schemas.openxmlformats.org/officeDocument/2006/relationships" xmlns:w="http://schemas.openxmlformats.org/wordprocessingml/2006/main">
+<w:styles xmlns:mc="http://schemas.openxmlformats.org/markup-compatibility/2006" xmlns:r="http://schemas.openxmlformats.org/officeDocument/2006/relationships" xmlns:w="http://schemas.openxmlformats.org/wordprocessingml/2006/main" xmlns:w14="http://schemas.microsoft.com/office/word/2010/wordml" xmlns:w15="http://schemas.microsoft.com/office/word/2012/wordml" xmlns:w16cid="http://schemas.microsoft.com/office/word/2016/wordml/cid" xmlns:w16se="http://schemas.microsoft.com/office/word/2015/wordml/symex" mc:Ignorable="w14 w15 w16se w16cid">
   <w:docDefaults>
     <w:rPrDefault>
       <w:rPr>
@@ -4265,144 +4148,384 @@
       </w:pPr>
     </w:pPrDefault>
   </w:docDefaults>
-  <w:latentStyles w:defLockedState="0" w:defUIPriority="99" w:defSemiHidden="1" w:defUnhideWhenUsed="1" w:defQFormat="0" w:count="267">
-    <w:lsdException w:name="Normal" w:semiHidden="0" w:uiPriority="0" w:unhideWhenUsed="0" w:qFormat="1"/>
-    <w:lsdException w:name="heading 1" w:semiHidden="0" w:uiPriority="9" w:unhideWhenUsed="0" w:qFormat="1"/>
-    <w:lsdException w:name="heading 2" w:uiPriority="9" w:qFormat="1"/>
-    <w:lsdException w:name="heading 3" w:uiPriority="9" w:qFormat="1"/>
-    <w:lsdException w:name="heading 4" w:uiPriority="9" w:qFormat="1"/>
-    <w:lsdException w:name="heading 5" w:uiPriority="9" w:qFormat="1"/>
-    <w:lsdException w:name="heading 6" w:uiPriority="9" w:qFormat="1"/>
-    <w:lsdException w:name="heading 7" w:uiPriority="9" w:qFormat="1"/>
-    <w:lsdException w:name="heading 8" w:uiPriority="9" w:qFormat="1"/>
-    <w:lsdException w:name="heading 9" w:uiPriority="9" w:qFormat="1"/>
-    <w:lsdException w:name="toc 1" w:uiPriority="39"/>
-    <w:lsdException w:name="toc 2" w:uiPriority="39"/>
-    <w:lsdException w:name="toc 3" w:uiPriority="39"/>
-    <w:lsdException w:name="toc 4" w:uiPriority="39"/>
-    <w:lsdException w:name="toc 5" w:uiPriority="39"/>
-    <w:lsdException w:name="toc 6" w:uiPriority="39"/>
-    <w:lsdException w:name="toc 7" w:uiPriority="39"/>
-    <w:lsdException w:name="toc 8" w:uiPriority="39"/>
-    <w:lsdException w:name="toc 9" w:uiPriority="39"/>
-    <w:lsdException w:name="caption" w:uiPriority="35" w:qFormat="1"/>
-    <w:lsdException w:name="Title" w:semiHidden="0" w:uiPriority="10" w:unhideWhenUsed="0" w:qFormat="1"/>
-    <w:lsdException w:name="Default Paragraph Font" w:uiPriority="1"/>
-    <w:lsdException w:name="Subtitle" w:semiHidden="0" w:uiPriority="11" w:unhideWhenUsed="0" w:qFormat="1"/>
-    <w:lsdException w:name="Strong" w:semiHidden="0" w:uiPriority="22" w:unhideWhenUsed="0" w:qFormat="1"/>
-    <w:lsdException w:name="Emphasis" w:semiHidden="0" w:uiPriority="20" w:unhideWhenUsed="0" w:qFormat="1"/>
-    <w:lsdException w:name="Table Grid" w:semiHidden="0" w:uiPriority="59" w:unhideWhenUsed="0"/>
-    <w:lsdException w:name="Placeholder Text" w:unhideWhenUsed="0"/>
-    <w:lsdException w:name="No Spacing" w:semiHidden="0" w:uiPriority="1" w:unhideWhenUsed="0" w:qFormat="1"/>
-    <w:lsdException w:name="Light Shading" w:semiHidden="0" w:uiPriority="60" w:unhideWhenUsed="0"/>
-    <w:lsdException w:name="Light List" w:semiHidden="0" w:uiPriority="61" w:unhideWhenUsed="0"/>
-    <w:lsdException w:name="Light Grid" w:semiHidden="0" w:uiPriority="62" w:unhideWhenUsed="0"/>
-    <w:lsdException w:name="Medium Shading 1" w:semiHidden="0" w:uiPriority="63" w:unhideWhenUsed="0"/>
-    <w:lsdException w:name="Medium Shading 2" w:semiHidden="0" w:uiPriority="64" w:unhideWhenUsed="0"/>
-    <w:lsdException w:name="Medium List 1" w:semiHidden="0" w:uiPriority="65" w:unhideWhenUsed="0"/>
-    <w:lsdException w:name="Medium List 2" w:semiHidden="0" w:uiPriority="66" w:unhideWhenUsed="0"/>
-    <w:lsdException w:name="Medium Grid 1" w:semiHidden="0" w:uiPriority="67" w:unhideWhenUsed="0"/>
-    <w:lsdException w:name="Medium Grid 2" w:semiHidden="0" w:uiPriority="68" w:unhideWhenUsed="0"/>
-    <w:lsdException w:name="Medium Grid 3" w:semiHidden="0" w:uiPriority="69" w:unhideWhenUsed="0"/>
-    <w:lsdException w:name="Dark List" w:semiHidden="0" w:uiPriority="70" w:unhideWhenUsed="0"/>
-    <w:lsdException w:name="Colorful Shading" w:semiHidden="0" w:uiPriority="71" w:unhideWhenUsed="0"/>
-    <w:lsdException w:name="Colorful List" w:semiHidden="0" w:uiPriority="72" w:unhideWhenUsed="0"/>
-    <w:lsdException w:name="Colorful Grid" w:semiHidden="0" w:uiPriority="73" w:unhideWhenUsed="0"/>
-    <w:lsdException w:name="Light Shading Accent 1" w:semiHidden="0" w:uiPriority="60" w:unhideWhenUsed="0"/>
-    <w:lsdException w:name="Light List Accent 1" w:semiHidden="0" w:uiPriority="61" w:unhideWhenUsed="0"/>
-    <w:lsdException w:name="Light Grid Accent 1" w:semiHidden="0" w:uiPriority="62" w:unhideWhenUsed="0"/>
-    <w:lsdException w:name="Medium Shading 1 Accent 1" w:semiHidden="0" w:uiPriority="63" w:unhideWhenUsed="0"/>
-    <w:lsdException w:name="Medium Shading 2 Accent 1" w:semiHidden="0" w:uiPriority="64" w:unhideWhenUsed="0"/>
-    <w:lsdException w:name="Medium List 1 Accent 1" w:semiHidden="0" w:uiPriority="65" w:unhideWhenUsed="0"/>
-    <w:lsdException w:name="Revision" w:unhideWhenUsed="0"/>
-    <w:lsdException w:name="List Paragraph" w:semiHidden="0" w:uiPriority="34" w:unhideWhenUsed="0" w:qFormat="1"/>
-    <w:lsdException w:name="Quote" w:semiHidden="0" w:uiPriority="29" w:unhideWhenUsed="0" w:qFormat="1"/>
-    <w:lsdException w:name="Intense Quote" w:semiHidden="0" w:uiPriority="30" w:unhideWhenUsed="0" w:qFormat="1"/>
-    <w:lsdException w:name="Medium List 2 Accent 1" w:semiHidden="0" w:uiPriority="66" w:unhideWhenUsed="0"/>
-    <w:lsdException w:name="Medium Grid 1 Accent 1" w:semiHidden="0" w:uiPriority="67" w:unhideWhenUsed="0"/>
-    <w:lsdException w:name="Medium Grid 2 Accent 1" w:semiHidden="0" w:uiPriority="68" w:unhideWhenUsed="0"/>
-    <w:lsdException w:name="Medium Grid 3 Accent 1" w:semiHidden="0" w:uiPriority="69" w:unhideWhenUsed="0"/>
-    <w:lsdException w:name="Dark List Accent 1" w:semiHidden="0" w:uiPriority="70" w:unhideWhenUsed="0"/>
-    <w:lsdException w:name="Colorful Shading Accent 1" w:semiHidden="0" w:uiPriority="71" w:unhideWhenUsed="0"/>
-    <w:lsdException w:name="Colorful List Accent 1" w:semiHidden="0" w:uiPriority="72" w:unhideWhenUsed="0"/>
-    <w:lsdException w:name="Colorful Grid Accent 1" w:semiHidden="0" w:uiPriority="73" w:unhideWhenUsed="0"/>
-    <w:lsdException w:name="Light Shading Accent 2" w:semiHidden="0" w:uiPriority="60" w:unhideWhenUsed="0"/>
-    <w:lsdException w:name="Light List Accent 2" w:semiHidden="0" w:uiPriority="61" w:unhideWhenUsed="0"/>
-    <w:lsdException w:name="Light Grid Accent 2" w:semiHidden="0" w:uiPriority="62" w:unhideWhenUsed="0"/>
-    <w:lsdException w:name="Medium Shading 1 Accent 2" w:semiHidden="0" w:uiPriority="63" w:unhideWhenUsed="0"/>
-    <w:lsdException w:name="Medium Shading 2 Accent 2" w:semiHidden="0" w:uiPriority="64" w:unhideWhenUsed="0"/>
-    <w:lsdException w:name="Medium List 1 Accent 2" w:semiHidden="0" w:uiPriority="65" w:unhideWhenUsed="0"/>
-    <w:lsdException w:name="Medium List 2 Accent 2" w:semiHidden="0" w:uiPriority="66" w:unhideWhenUsed="0"/>
-    <w:lsdException w:name="Medium Grid 1 Accent 2" w:semiHidden="0" w:uiPriority="67" w:unhideWhenUsed="0"/>
-    <w:lsdException w:name="Medium Grid 2 Accent 2" w:semiHidden="0" w:uiPriority="68" w:unhideWhenUsed="0"/>
-    <w:lsdException w:name="Medium Grid 3 Accent 2" w:semiHidden="0" w:uiPriority="69" w:unhideWhenUsed="0"/>
-    <w:lsdException w:name="Dark List Accent 2" w:semiHidden="0" w:uiPriority="70" w:unhideWhenUsed="0"/>
-    <w:lsdException w:name="Colorful Shading Accent 2" w:semiHidden="0" w:uiPriority="71" w:unhideWhenUsed="0"/>
-    <w:lsdException w:name="Colorful List Accent 2" w:semiHidden="0" w:uiPriority="72" w:unhideWhenUsed="0"/>
-    <w:lsdException w:name="Colorful Grid Accent 2" w:semiHidden="0" w:uiPriority="73" w:unhideWhenUsed="0"/>
-    <w:lsdException w:name="Light Shading Accent 3" w:semiHidden="0" w:uiPriority="60" w:unhideWhenUsed="0"/>
-    <w:lsdException w:name="Light List Accent 3" w:semiHidden="0" w:uiPriority="61" w:unhideWhenUsed="0"/>
-    <w:lsdException w:name="Light Grid Accent 3" w:semiHidden="0" w:uiPriority="62" w:unhideWhenUsed="0"/>
-    <w:lsdException w:name="Medium Shading 1 Accent 3" w:semiHidden="0" w:uiPriority="63" w:unhideWhenUsed="0"/>
-    <w:lsdException w:name="Medium Shading 2 Accent 3" w:semiHidden="0" w:uiPriority="64" w:unhideWhenUsed="0"/>
-    <w:lsdException w:name="Medium List 1 Accent 3" w:semiHidden="0" w:uiPriority="65" w:unhideWhenUsed="0"/>
-    <w:lsdException w:name="Medium List 2 Accent 3" w:semiHidden="0" w:uiPriority="66" w:unhideWhenUsed="0"/>
-    <w:lsdException w:name="Medium Grid 1 Accent 3" w:semiHidden="0" w:uiPriority="67" w:unhideWhenUsed="0"/>
-    <w:lsdException w:name="Medium Grid 2 Accent 3" w:semiHidden="0" w:uiPriority="68" w:unhideWhenUsed="0"/>
-    <w:lsdException w:name="Medium Grid 3 Accent 3" w:semiHidden="0" w:uiPriority="69" w:unhideWhenUsed="0"/>
-    <w:lsdException w:name="Dark List Accent 3" w:semiHidden="0" w:uiPriority="70" w:unhideWhenUsed="0"/>
-    <w:lsdException w:name="Colorful Shading Accent 3" w:semiHidden="0" w:uiPriority="71" w:unhideWhenUsed="0"/>
-    <w:lsdException w:name="Colorful List Accent 3" w:semiHidden="0" w:uiPriority="72" w:unhideWhenUsed="0"/>
-    <w:lsdException w:name="Colorful Grid Accent 3" w:semiHidden="0" w:uiPriority="73" w:unhideWhenUsed="0"/>
-    <w:lsdException w:name="Light Shading Accent 4" w:semiHidden="0" w:uiPriority="60" w:unhideWhenUsed="0"/>
-    <w:lsdException w:name="Light List Accent 4" w:semiHidden="0" w:uiPriority="61" w:unhideWhenUsed="0"/>
-    <w:lsdException w:name="Light Grid Accent 4" w:semiHidden="0" w:uiPriority="62" w:unhideWhenUsed="0"/>
-    <w:lsdException w:name="Medium Shading 1 Accent 4" w:semiHidden="0" w:uiPriority="63" w:unhideWhenUsed="0"/>
-    <w:lsdException w:name="Medium Shading 2 Accent 4" w:semiHidden="0" w:uiPriority="64" w:unhideWhenUsed="0"/>
-    <w:lsdException w:name="Medium List 1 Accent 4" w:semiHidden="0" w:uiPriority="65" w:unhideWhenUsed="0"/>
-    <w:lsdException w:name="Medium List 2 Accent 4" w:semiHidden="0" w:uiPriority="66" w:unhideWhenUsed="0"/>
-    <w:lsdException w:name="Medium Grid 1 Accent 4" w:semiHidden="0" w:uiPriority="67" w:unhideWhenUsed="0"/>
-    <w:lsdException w:name="Medium Grid 2 Accent 4" w:semiHidden="0" w:uiPriority="68" w:unhideWhenUsed="0"/>
-    <w:lsdException w:name="Medium Grid 3 Accent 4" w:semiHidden="0" w:uiPriority="69" w:unhideWhenUsed="0"/>
-    <w:lsdException w:name="Dark List Accent 4" w:semiHidden="0" w:uiPriority="70" w:unhideWhenUsed="0"/>
-    <w:lsdException w:name="Colorful Shading Accent 4" w:semiHidden="0" w:uiPriority="71" w:unhideWhenUsed="0"/>
-    <w:lsdException w:name="Colorful List Accent 4" w:semiHidden="0" w:uiPriority="72" w:unhideWhenUsed="0"/>
-    <w:lsdException w:name="Colorful Grid Accent 4" w:semiHidden="0" w:uiPriority="73" w:unhideWhenUsed="0"/>
-    <w:lsdException w:name="Light Shading Accent 5" w:semiHidden="0" w:uiPriority="60" w:unhideWhenUsed="0"/>
-    <w:lsdException w:name="Light List Accent 5" w:semiHidden="0" w:uiPriority="61" w:unhideWhenUsed="0"/>
-    <w:lsdException w:name="Light Grid Accent 5" w:semiHidden="0" w:uiPriority="62" w:unhideWhenUsed="0"/>
-    <w:lsdException w:name="Medium Shading 1 Accent 5" w:semiHidden="0" w:uiPriority="63" w:unhideWhenUsed="0"/>
-    <w:lsdException w:name="Medium Shading 2 Accent 5" w:semiHidden="0" w:uiPriority="64" w:unhideWhenUsed="0"/>
-    <w:lsdException w:name="Medium List 1 Accent 5" w:semiHidden="0" w:uiPriority="65" w:unhideWhenUsed="0"/>
-    <w:lsdException w:name="Medium List 2 Accent 5" w:semiHidden="0" w:uiPriority="66" w:unhideWhenUsed="0"/>
-    <w:lsdException w:name="Medium Grid 1 Accent 5" w:semiHidden="0" w:uiPriority="67" w:unhideWhenUsed="0"/>
-    <w:lsdException w:name="Medium Grid 2 Accent 5" w:semiHidden="0" w:uiPriority="68" w:unhideWhenUsed="0"/>
-    <w:lsdException w:name="Medium Grid 3 Accent 5" w:semiHidden="0" w:uiPriority="69" w:unhideWhenUsed="0"/>
-    <w:lsdException w:name="Dark List Accent 5" w:semiHidden="0" w:uiPriority="70" w:unhideWhenUsed="0"/>
-    <w:lsdException w:name="Colorful Shading Accent 5" w:semiHidden="0" w:uiPriority="71" w:unhideWhenUsed="0"/>
-    <w:lsdException w:name="Colorful List Accent 5" w:semiHidden="0" w:uiPriority="72" w:unhideWhenUsed="0"/>
-    <w:lsdException w:name="Colorful Grid Accent 5" w:semiHidden="0" w:uiPriority="73" w:unhideWhenUsed="0"/>
-    <w:lsdException w:name="Light Shading Accent 6" w:semiHidden="0" w:uiPriority="60" w:unhideWhenUsed="0"/>
-    <w:lsdException w:name="Light List Accent 6" w:semiHidden="0" w:uiPriority="61" w:unhideWhenUsed="0"/>
-    <w:lsdException w:name="Light Grid Accent 6" w:semiHidden="0" w:uiPriority="62" w:unhideWhenUsed="0"/>
-    <w:lsdException w:name="Medium Shading 1 Accent 6" w:semiHidden="0" w:uiPriority="63" w:unhideWhenUsed="0"/>
-    <w:lsdException w:name="Medium Shading 2 Accent 6" w:semiHidden="0" w:uiPriority="64" w:unhideWhenUsed="0"/>
-    <w:lsdException w:name="Medium List 1 Accent 6" w:semiHidden="0" w:uiPriority="65" w:unhideWhenUsed="0"/>
-    <w:lsdException w:name="Medium List 2 Accent 6" w:semiHidden="0" w:uiPriority="66" w:unhideWhenUsed="0"/>
-    <w:lsdException w:name="Medium Grid 1 Accent 6" w:semiHidden="0" w:uiPriority="67" w:unhideWhenUsed="0"/>
-    <w:lsdException w:name="Medium Grid 2 Accent 6" w:semiHidden="0" w:uiPriority="68" w:unhideWhenUsed="0"/>
-    <w:lsdException w:name="Medium Grid 3 Accent 6" w:semiHidden="0" w:uiPriority="69" w:unhideWhenUsed="0"/>
-    <w:lsdException w:name="Dark List Accent 6" w:semiHidden="0" w:uiPriority="70" w:unhideWhenUsed="0"/>
-    <w:lsdException w:name="Colorful Shading Accent 6" w:semiHidden="0" w:uiPriority="71" w:unhideWhenUsed="0"/>
-    <w:lsdException w:name="Colorful List Accent 6" w:semiHidden="0" w:uiPriority="72" w:unhideWhenUsed="0"/>
-    <w:lsdException w:name="Colorful Grid Accent 6" w:semiHidden="0" w:uiPriority="73" w:unhideWhenUsed="0"/>
-    <w:lsdException w:name="Subtle Emphasis" w:semiHidden="0" w:uiPriority="19" w:unhideWhenUsed="0" w:qFormat="1"/>
-    <w:lsdException w:name="Intense Emphasis" w:semiHidden="0" w:uiPriority="21" w:unhideWhenUsed="0" w:qFormat="1"/>
-    <w:lsdException w:name="Subtle Reference" w:semiHidden="0" w:uiPriority="31" w:unhideWhenUsed="0" w:qFormat="1"/>
-    <w:lsdException w:name="Intense Reference" w:semiHidden="0" w:uiPriority="32" w:unhideWhenUsed="0" w:qFormat="1"/>
-    <w:lsdException w:name="Book Title" w:semiHidden="0" w:uiPriority="33" w:unhideWhenUsed="0" w:qFormat="1"/>
-    <w:lsdException w:name="Bibliography" w:uiPriority="37"/>
-    <w:lsdException w:name="TOC Heading" w:uiPriority="39" w:qFormat="1"/>
+  <w:latentStyles w:defLockedState="0" w:defUIPriority="99" w:defSemiHidden="0" w:defUnhideWhenUsed="0" w:defQFormat="0" w:count="377">
+    <w:lsdException w:name="Normal" w:uiPriority="0" w:qFormat="1"/>
+    <w:lsdException w:name="heading 1" w:uiPriority="9" w:qFormat="1"/>
+    <w:lsdException w:name="heading 2" w:semiHidden="1" w:uiPriority="9" w:unhideWhenUsed="1" w:qFormat="1"/>
+    <w:lsdException w:name="heading 3" w:semiHidden="1" w:uiPriority="9" w:unhideWhenUsed="1" w:qFormat="1"/>
+    <w:lsdException w:name="heading 4" w:semiHidden="1" w:uiPriority="9" w:unhideWhenUsed="1" w:qFormat="1"/>
+    <w:lsdException w:name="heading 5" w:semiHidden="1" w:uiPriority="9" w:unhideWhenUsed="1" w:qFormat="1"/>
+    <w:lsdException w:name="heading 6" w:semiHidden="1" w:uiPriority="9" w:unhideWhenUsed="1" w:qFormat="1"/>
+    <w:lsdException w:name="heading 7" w:semiHidden="1" w:uiPriority="9" w:unhideWhenUsed="1" w:qFormat="1"/>
+    <w:lsdException w:name="heading 8" w:semiHidden="1" w:uiPriority="9" w:unhideWhenUsed="1" w:qFormat="1"/>
+    <w:lsdException w:name="heading 9" w:semiHidden="1" w:uiPriority="9" w:unhideWhenUsed="1" w:qFormat="1"/>
+    <w:lsdException w:name="index 1" w:semiHidden="1" w:unhideWhenUsed="1"/>
+    <w:lsdException w:name="index 2" w:semiHidden="1" w:unhideWhenUsed="1"/>
+    <w:lsdException w:name="index 3" w:semiHidden="1" w:unhideWhenUsed="1"/>
+    <w:lsdException w:name="index 4" w:semiHidden="1" w:unhideWhenUsed="1"/>
+    <w:lsdException w:name="index 5" w:semiHidden="1" w:unhideWhenUsed="1"/>
+    <w:lsdException w:name="index 6" w:semiHidden="1" w:unhideWhenUsed="1"/>
+    <w:lsdException w:name="index 7" w:semiHidden="1" w:unhideWhenUsed="1"/>
+    <w:lsdException w:name="index 8" w:semiHidden="1" w:unhideWhenUsed="1"/>
+    <w:lsdException w:name="index 9" w:semiHidden="1" w:unhideWhenUsed="1"/>
+    <w:lsdException w:name="toc 1" w:semiHidden="1" w:uiPriority="39" w:unhideWhenUsed="1"/>
+    <w:lsdException w:name="toc 2" w:semiHidden="1" w:uiPriority="39" w:unhideWhenUsed="1"/>
+    <w:lsdException w:name="toc 3" w:semiHidden="1" w:uiPriority="39" w:unhideWhenUsed="1"/>
+    <w:lsdException w:name="toc 4" w:semiHidden="1" w:uiPriority="39" w:unhideWhenUsed="1"/>
+    <w:lsdException w:name="toc 5" w:semiHidden="1" w:uiPriority="39" w:unhideWhenUsed="1"/>
+    <w:lsdException w:name="toc 6" w:semiHidden="1" w:uiPriority="39" w:unhideWhenUsed="1"/>
+    <w:lsdException w:name="toc 7" w:semiHidden="1" w:uiPriority="39" w:unhideWhenUsed="1"/>
+    <w:lsdException w:name="toc 8" w:semiHidden="1" w:uiPriority="39" w:unhideWhenUsed="1"/>
+    <w:lsdException w:name="toc 9" w:semiHidden="1" w:uiPriority="39" w:unhideWhenUsed="1"/>
+    <w:lsdException w:name="Normal Indent" w:semiHidden="1" w:unhideWhenUsed="1"/>
+    <w:lsdException w:name="footnote text" w:semiHidden="1" w:unhideWhenUsed="1"/>
+    <w:lsdException w:name="annotation text" w:semiHidden="1" w:unhideWhenUsed="1"/>
+    <w:lsdException w:name="header" w:semiHidden="1" w:unhideWhenUsed="1"/>
+    <w:lsdException w:name="footer" w:semiHidden="1" w:unhideWhenUsed="1"/>
+    <w:lsdException w:name="index heading" w:semiHidden="1" w:unhideWhenUsed="1"/>
+    <w:lsdException w:name="caption" w:semiHidden="1" w:uiPriority="35" w:unhideWhenUsed="1" w:qFormat="1"/>
+    <w:lsdException w:name="table of figures" w:semiHidden="1" w:unhideWhenUsed="1"/>
+    <w:lsdException w:name="envelope address" w:semiHidden="1" w:unhideWhenUsed="1"/>
+    <w:lsdException w:name="envelope return" w:semiHidden="1" w:unhideWhenUsed="1"/>
+    <w:lsdException w:name="footnote reference" w:semiHidden="1" w:unhideWhenUsed="1"/>
+    <w:lsdException w:name="annotation reference" w:semiHidden="1" w:unhideWhenUsed="1"/>
+    <w:lsdException w:name="line number" w:semiHidden="1" w:unhideWhenUsed="1"/>
+    <w:lsdException w:name="page number" w:semiHidden="1" w:unhideWhenUsed="1"/>
+    <w:lsdException w:name="endnote reference" w:semiHidden="1" w:unhideWhenUsed="1"/>
+    <w:lsdException w:name="endnote text" w:semiHidden="1" w:unhideWhenUsed="1"/>
+    <w:lsdException w:name="table of authorities" w:semiHidden="1" w:unhideWhenUsed="1"/>
+    <w:lsdException w:name="macro" w:semiHidden="1" w:unhideWhenUsed="1"/>
+    <w:lsdException w:name="toa heading" w:semiHidden="1" w:unhideWhenUsed="1"/>
+    <w:lsdException w:name="List" w:semiHidden="1" w:unhideWhenUsed="1"/>
+    <w:lsdException w:name="List Bullet" w:semiHidden="1" w:unhideWhenUsed="1"/>
+    <w:lsdException w:name="List Number" w:semiHidden="1" w:unhideWhenUsed="1"/>
+    <w:lsdException w:name="List 2" w:semiHidden="1" w:unhideWhenUsed="1"/>
+    <w:lsdException w:name="List 3" w:semiHidden="1" w:unhideWhenUsed="1"/>
+    <w:lsdException w:name="List 4" w:semiHidden="1" w:unhideWhenUsed="1"/>
+    <w:lsdException w:name="List 5" w:semiHidden="1" w:unhideWhenUsed="1"/>
+    <w:lsdException w:name="List Bullet 2" w:semiHidden="1" w:unhideWhenUsed="1"/>
+    <w:lsdException w:name="List Bullet 3" w:semiHidden="1" w:unhideWhenUsed="1"/>
+    <w:lsdException w:name="List Bullet 4" w:semiHidden="1" w:unhideWhenUsed="1"/>
+    <w:lsdException w:name="List Bullet 5" w:semiHidden="1" w:unhideWhenUsed="1"/>
+    <w:lsdException w:name="List Number 2" w:semiHidden="1" w:unhideWhenUsed="1"/>
+    <w:lsdException w:name="List Number 3" w:semiHidden="1" w:unhideWhenUsed="1"/>
+    <w:lsdException w:name="List Number 4" w:semiHidden="1" w:unhideWhenUsed="1"/>
+    <w:lsdException w:name="List Number 5" w:semiHidden="1" w:unhideWhenUsed="1"/>
+    <w:lsdException w:name="Title" w:uiPriority="10" w:qFormat="1"/>
+    <w:lsdException w:name="Closing" w:semiHidden="1" w:unhideWhenUsed="1"/>
+    <w:lsdException w:name="Signature" w:semiHidden="1" w:unhideWhenUsed="1"/>
+    <w:lsdException w:name="Default Paragraph Font" w:semiHidden="1" w:uiPriority="1" w:unhideWhenUsed="1"/>
+    <w:lsdException w:name="Body Text" w:semiHidden="1" w:unhideWhenUsed="1"/>
+    <w:lsdException w:name="Body Text Indent" w:semiHidden="1" w:unhideWhenUsed="1"/>
+    <w:lsdException w:name="List Continue" w:semiHidden="1" w:unhideWhenUsed="1"/>
+    <w:lsdException w:name="List Continue 2" w:semiHidden="1" w:unhideWhenUsed="1"/>
+    <w:lsdException w:name="List Continue 3" w:semiHidden="1" w:unhideWhenUsed="1"/>
+    <w:lsdException w:name="List Continue 4" w:semiHidden="1" w:unhideWhenUsed="1"/>
+    <w:lsdException w:name="List Continue 5" w:semiHidden="1" w:unhideWhenUsed="1"/>
+    <w:lsdException w:name="Message Header" w:semiHidden="1" w:unhideWhenUsed="1"/>
+    <w:lsdException w:name="Subtitle" w:uiPriority="11" w:qFormat="1"/>
+    <w:lsdException w:name="Salutation" w:semiHidden="1" w:unhideWhenUsed="1"/>
+    <w:lsdException w:name="Date" w:semiHidden="1" w:unhideWhenUsed="1"/>
+    <w:lsdException w:name="Body Text First Indent" w:semiHidden="1" w:unhideWhenUsed="1"/>
+    <w:lsdException w:name="Body Text First Indent 2" w:semiHidden="1" w:unhideWhenUsed="1"/>
+    <w:lsdException w:name="Note Heading" w:semiHidden="1" w:unhideWhenUsed="1"/>
+    <w:lsdException w:name="Body Text 2" w:semiHidden="1" w:unhideWhenUsed="1"/>
+    <w:lsdException w:name="Body Text 3" w:semiHidden="1" w:unhideWhenUsed="1"/>
+    <w:lsdException w:name="Body Text Indent 2" w:semiHidden="1" w:unhideWhenUsed="1"/>
+    <w:lsdException w:name="Body Text Indent 3" w:semiHidden="1" w:unhideWhenUsed="1"/>
+    <w:lsdException w:name="Block Text" w:semiHidden="1" w:unhideWhenUsed="1"/>
+    <w:lsdException w:name="Hyperlink" w:semiHidden="1" w:unhideWhenUsed="1"/>
+    <w:lsdException w:name="FollowedHyperlink" w:semiHidden="1" w:unhideWhenUsed="1"/>
+    <w:lsdException w:name="Strong" w:uiPriority="22" w:qFormat="1"/>
+    <w:lsdException w:name="Emphasis" w:uiPriority="20" w:qFormat="1"/>
+    <w:lsdException w:name="Document Map" w:semiHidden="1" w:unhideWhenUsed="1"/>
+    <w:lsdException w:name="Plain Text" w:semiHidden="1" w:unhideWhenUsed="1"/>
+    <w:lsdException w:name="E-mail Signature" w:semiHidden="1" w:unhideWhenUsed="1"/>
+    <w:lsdException w:name="HTML Top of Form" w:semiHidden="1" w:unhideWhenUsed="1"/>
+    <w:lsdException w:name="HTML Bottom of Form" w:semiHidden="1" w:unhideWhenUsed="1"/>
+    <w:lsdException w:name="Normal (Web)" w:semiHidden="1" w:unhideWhenUsed="1"/>
+    <w:lsdException w:name="HTML Acronym" w:semiHidden="1" w:unhideWhenUsed="1"/>
+    <w:lsdException w:name="HTML Address" w:semiHidden="1" w:unhideWhenUsed="1"/>
+    <w:lsdException w:name="HTML Cite" w:semiHidden="1" w:unhideWhenUsed="1"/>
+    <w:lsdException w:name="HTML Code" w:semiHidden="1" w:unhideWhenUsed="1"/>
+    <w:lsdException w:name="HTML Definition" w:semiHidden="1" w:unhideWhenUsed="1"/>
+    <w:lsdException w:name="HTML Keyboard" w:semiHidden="1" w:unhideWhenUsed="1"/>
+    <w:lsdException w:name="HTML Preformatted" w:semiHidden="1" w:unhideWhenUsed="1"/>
+    <w:lsdException w:name="HTML Sample" w:semiHidden="1" w:unhideWhenUsed="1"/>
+    <w:lsdException w:name="HTML Typewriter" w:semiHidden="1" w:unhideWhenUsed="1"/>
+    <w:lsdException w:name="HTML Variable" w:semiHidden="1" w:unhideWhenUsed="1"/>
+    <w:lsdException w:name="Normal Table" w:semiHidden="1" w:unhideWhenUsed="1"/>
+    <w:lsdException w:name="annotation subject" w:semiHidden="1" w:unhideWhenUsed="1"/>
+    <w:lsdException w:name="No List" w:semiHidden="1" w:unhideWhenUsed="1"/>
+    <w:lsdException w:name="Outline List 1" w:semiHidden="1" w:unhideWhenUsed="1"/>
+    <w:lsdException w:name="Outline List 2" w:semiHidden="1" w:unhideWhenUsed="1"/>
+    <w:lsdException w:name="Outline List 3" w:semiHidden="1" w:unhideWhenUsed="1"/>
+    <w:lsdException w:name="Table Simple 1" w:semiHidden="1" w:unhideWhenUsed="1"/>
+    <w:lsdException w:name="Table Simple 2" w:semiHidden="1" w:unhideWhenUsed="1"/>
+    <w:lsdException w:name="Table Simple 3" w:semiHidden="1" w:unhideWhenUsed="1"/>
+    <w:lsdException w:name="Table Classic 1" w:semiHidden="1" w:unhideWhenUsed="1"/>
+    <w:lsdException w:name="Table Classic 2" w:semiHidden="1" w:unhideWhenUsed="1"/>
+    <w:lsdException w:name="Table Classic 3" w:semiHidden="1" w:unhideWhenUsed="1"/>
+    <w:lsdException w:name="Table Classic 4" w:semiHidden="1" w:unhideWhenUsed="1"/>
+    <w:lsdException w:name="Table Colorful 1" w:semiHidden="1" w:unhideWhenUsed="1"/>
+    <w:lsdException w:name="Table Colorful 2" w:semiHidden="1" w:unhideWhenUsed="1"/>
+    <w:lsdException w:name="Table Colorful 3" w:semiHidden="1" w:unhideWhenUsed="1"/>
+    <w:lsdException w:name="Table Columns 1" w:semiHidden="1" w:unhideWhenUsed="1"/>
+    <w:lsdException w:name="Table Columns 2" w:semiHidden="1" w:unhideWhenUsed="1"/>
+    <w:lsdException w:name="Table Columns 3" w:semiHidden="1" w:unhideWhenUsed="1"/>
+    <w:lsdException w:name="Table Columns 4" w:semiHidden="1" w:unhideWhenUsed="1"/>
+    <w:lsdException w:name="Table Columns 5" w:semiHidden="1" w:unhideWhenUsed="1"/>
+    <w:lsdException w:name="Table Grid 1" w:semiHidden="1" w:unhideWhenUsed="1"/>
+    <w:lsdException w:name="Table Grid 2" w:semiHidden="1" w:unhideWhenUsed="1"/>
+    <w:lsdException w:name="Table Grid 3" w:semiHidden="1" w:unhideWhenUsed="1"/>
+    <w:lsdException w:name="Table Grid 4" w:semiHidden="1" w:unhideWhenUsed="1"/>
+    <w:lsdException w:name="Table Grid 5" w:semiHidden="1" w:unhideWhenUsed="1"/>
+    <w:lsdException w:name="Table Grid 6" w:semiHidden="1" w:unhideWhenUsed="1"/>
+    <w:lsdException w:name="Table Grid 7" w:semiHidden="1" w:unhideWhenUsed="1"/>
+    <w:lsdException w:name="Table Grid 8" w:semiHidden="1" w:unhideWhenUsed="1"/>
+    <w:lsdException w:name="Table List 1" w:semiHidden="1" w:unhideWhenUsed="1"/>
+    <w:lsdException w:name="Table List 2" w:semiHidden="1" w:unhideWhenUsed="1"/>
+    <w:lsdException w:name="Table List 3" w:semiHidden="1" w:unhideWhenUsed="1"/>
+    <w:lsdException w:name="Table List 4" w:semiHidden="1" w:unhideWhenUsed="1"/>
+    <w:lsdException w:name="Table List 5" w:semiHidden="1" w:unhideWhenUsed="1"/>
+    <w:lsdException w:name="Table List 6" w:semiHidden="1" w:unhideWhenUsed="1"/>
+    <w:lsdException w:name="Table List 7" w:semiHidden="1" w:unhideWhenUsed="1"/>
+    <w:lsdException w:name="Table List 8" w:semiHidden="1" w:unhideWhenUsed="1"/>
+    <w:lsdException w:name="Table 3D effects 1" w:semiHidden="1" w:unhideWhenUsed="1"/>
+    <w:lsdException w:name="Table 3D effects 2" w:semiHidden="1" w:unhideWhenUsed="1"/>
+    <w:lsdException w:name="Table 3D effects 3" w:semiHidden="1" w:unhideWhenUsed="1"/>
+    <w:lsdException w:name="Table Contemporary" w:semiHidden="1" w:unhideWhenUsed="1"/>
+    <w:lsdException w:name="Table Elegant" w:semiHidden="1" w:unhideWhenUsed="1"/>
+    <w:lsdException w:name="Table Professional" w:semiHidden="1" w:unhideWhenUsed="1"/>
+    <w:lsdException w:name="Table Subtle 1" w:semiHidden="1" w:unhideWhenUsed="1"/>
+    <w:lsdException w:name="Table Subtle 2" w:semiHidden="1" w:unhideWhenUsed="1"/>
+    <w:lsdException w:name="Table Web 1" w:semiHidden="1" w:unhideWhenUsed="1"/>
+    <w:lsdException w:name="Table Web 2" w:semiHidden="1" w:unhideWhenUsed="1"/>
+    <w:lsdException w:name="Table Web 3" w:semiHidden="1" w:unhideWhenUsed="1"/>
+    <w:lsdException w:name="Balloon Text" w:semiHidden="1" w:unhideWhenUsed="1"/>
+    <w:lsdException w:name="Table Grid" w:semiHidden="1" w:uiPriority="59" w:unhideWhenUsed="1"/>
+    <w:lsdException w:name="Table Theme" w:semiHidden="1" w:unhideWhenUsed="1"/>
+    <w:lsdException w:name="Placeholder Text" w:semiHidden="1"/>
+    <w:lsdException w:name="No Spacing" w:uiPriority="1" w:qFormat="1"/>
+    <w:lsdException w:name="Light Shading" w:uiPriority="60"/>
+    <w:lsdException w:name="Light List" w:uiPriority="61"/>
+    <w:lsdException w:name="Light Grid" w:uiPriority="62"/>
+    <w:lsdException w:name="Medium Shading 1" w:uiPriority="63"/>
+    <w:lsdException w:name="Medium Shading 2" w:uiPriority="64"/>
+    <w:lsdException w:name="Medium List 1" w:uiPriority="65"/>
+    <w:lsdException w:name="Medium List 2" w:uiPriority="66"/>
+    <w:lsdException w:name="Medium Grid 1" w:uiPriority="67"/>
+    <w:lsdException w:name="Medium Grid 2" w:uiPriority="68"/>
+    <w:lsdException w:name="Medium Grid 3" w:uiPriority="69"/>
+    <w:lsdException w:name="Dark List" w:uiPriority="70"/>
+    <w:lsdException w:name="Colorful Shading" w:uiPriority="71"/>
+    <w:lsdException w:name="Colorful List" w:uiPriority="72"/>
+    <w:lsdException w:name="Colorful Grid" w:uiPriority="73"/>
+    <w:lsdException w:name="Light Shading Accent 1" w:uiPriority="60"/>
+    <w:lsdException w:name="Light List Accent 1" w:uiPriority="61"/>
+    <w:lsdException w:name="Light Grid Accent 1" w:uiPriority="62"/>
+    <w:lsdException w:name="Medium Shading 1 Accent 1" w:uiPriority="63"/>
+    <w:lsdException w:name="Medium Shading 2 Accent 1" w:uiPriority="64"/>
+    <w:lsdException w:name="Medium List 1 Accent 1" w:uiPriority="65"/>
+    <w:lsdException w:name="Revision" w:semiHidden="1"/>
+    <w:lsdException w:name="List Paragraph" w:uiPriority="34" w:qFormat="1"/>
+    <w:lsdException w:name="Quote" w:uiPriority="29" w:qFormat="1"/>
+    <w:lsdException w:name="Intense Quote" w:uiPriority="30" w:qFormat="1"/>
+    <w:lsdException w:name="Medium List 2 Accent 1" w:uiPriority="66"/>
+    <w:lsdException w:name="Medium Grid 1 Accent 1" w:uiPriority="67"/>
+    <w:lsdException w:name="Medium Grid 2 Accent 1" w:uiPriority="68"/>
+    <w:lsdException w:name="Medium Grid 3 Accent 1" w:uiPriority="69"/>
+    <w:lsdException w:name="Dark List Accent 1" w:uiPriority="70"/>
+    <w:lsdException w:name="Colorful Shading Accent 1" w:uiPriority="71"/>
+    <w:lsdException w:name="Colorful List Accent 1" w:uiPriority="72"/>
+    <w:lsdException w:name="Colorful Grid Accent 1" w:uiPriority="73"/>
+    <w:lsdException w:name="Light Shading Accent 2" w:uiPriority="60"/>
+    <w:lsdException w:name="Light List Accent 2" w:uiPriority="61"/>
+    <w:lsdException w:name="Light Grid Accent 2" w:uiPriority="62"/>
+    <w:lsdException w:name="Medium Shading 1 Accent 2" w:uiPriority="63"/>
+    <w:lsdException w:name="Medium Shading 2 Accent 2" w:uiPriority="64"/>
+    <w:lsdException w:name="Medium List 1 Accent 2" w:uiPriority="65"/>
+    <w:lsdException w:name="Medium List 2 Accent 2" w:uiPriority="66"/>
+    <w:lsdException w:name="Medium Grid 1 Accent 2" w:uiPriority="67"/>
+    <w:lsdException w:name="Medium Grid 2 Accent 2" w:uiPriority="68"/>
+    <w:lsdException w:name="Medium Grid 3 Accent 2" w:uiPriority="69"/>
+    <w:lsdException w:name="Dark List Accent 2" w:uiPriority="70"/>
+    <w:lsdException w:name="Colorful Shading Accent 2" w:uiPriority="71"/>
+    <w:lsdException w:name="Colorful List Accent 2" w:uiPriority="72"/>
+    <w:lsdException w:name="Colorful Grid Accent 2" w:uiPriority="73"/>
+    <w:lsdException w:name="Light Shading Accent 3" w:uiPriority="60"/>
+    <w:lsdException w:name="Light List Accent 3" w:uiPriority="61"/>
+    <w:lsdException w:name="Light Grid Accent 3" w:uiPriority="62"/>
+    <w:lsdException w:name="Medium Shading 1 Accent 3" w:uiPriority="63"/>
+    <w:lsdException w:name="Medium Shading 2 Accent 3" w:uiPriority="64"/>
+    <w:lsdException w:name="Medium List 1 Accent 3" w:uiPriority="65"/>
+    <w:lsdException w:name="Medium List 2 Accent 3" w:uiPriority="66"/>
+    <w:lsdException w:name="Medium Grid 1 Accent 3" w:uiPriority="67"/>
+    <w:lsdException w:name="Medium Grid 2 Accent 3" w:uiPriority="68"/>
+    <w:lsdException w:name="Medium Grid 3 Accent 3" w:uiPriority="69"/>
+    <w:lsdException w:name="Dark List Accent 3" w:uiPriority="70"/>
+    <w:lsdException w:name="Colorful Shading Accent 3" w:uiPriority="71"/>
+    <w:lsdException w:name="Colorful List Accent 3" w:uiPriority="72"/>
+    <w:lsdException w:name="Colorful Grid Accent 3" w:uiPriority="73"/>
+    <w:lsdException w:name="Light Shading Accent 4" w:uiPriority="60"/>
+    <w:lsdException w:name="Light List Accent 4" w:uiPriority="61"/>
+    <w:lsdException w:name="Light Grid Accent 4" w:uiPriority="62"/>
+    <w:lsdException w:name="Medium Shading 1 Accent 4" w:uiPriority="63"/>
+    <w:lsdException w:name="Medium Shading 2 Accent 4" w:uiPriority="64"/>
+    <w:lsdException w:name="Medium List 1 Accent 4" w:uiPriority="65"/>
+    <w:lsdException w:name="Medium List 2 Accent 4" w:uiPriority="66"/>
+    <w:lsdException w:name="Medium Grid 1 Accent 4" w:uiPriority="67"/>
+    <w:lsdException w:name="Medium Grid 2 Accent 4" w:uiPriority="68"/>
+    <w:lsdException w:name="Medium Grid 3 Accent 4" w:uiPriority="69"/>
+    <w:lsdException w:name="Dark List Accent 4" w:uiPriority="70"/>
+    <w:lsdException w:name="Colorful Shading Accent 4" w:uiPriority="71"/>
+    <w:lsdException w:name="Colorful List Accent 4" w:uiPriority="72"/>
+    <w:lsdException w:name="Colorful Grid Accent 4" w:uiPriority="73"/>
+    <w:lsdException w:name="Light Shading Accent 5" w:uiPriority="60"/>
+    <w:lsdException w:name="Light List Accent 5" w:uiPriority="61"/>
+    <w:lsdException w:name="Light Grid Accent 5" w:uiPriority="62"/>
+    <w:lsdException w:name="Medium Shading 1 Accent 5" w:uiPriority="63"/>
+    <w:lsdException w:name="Medium Shading 2 Accent 5" w:uiPriority="64"/>
+    <w:lsdException w:name="Medium List 1 Accent 5" w:uiPriority="65"/>
+    <w:lsdException w:name="Medium List 2 Accent 5" w:uiPriority="66"/>
+    <w:lsdException w:name="Medium Grid 1 Accent 5" w:uiPriority="67"/>
+    <w:lsdException w:name="Medium Grid 2 Accent 5" w:uiPriority="68"/>
+    <w:lsdException w:name="Medium Grid 3 Accent 5" w:uiPriority="69"/>
+    <w:lsdException w:name="Dark List Accent 5" w:uiPriority="70"/>
+    <w:lsdException w:name="Colorful Shading Accent 5" w:uiPriority="71"/>
+    <w:lsdException w:name="Colorful List Accent 5" w:uiPriority="72"/>
+    <w:lsdException w:name="Colorful Grid Accent 5" w:uiPriority="73"/>
+    <w:lsdException w:name="Light Shading Accent 6" w:uiPriority="60"/>
+    <w:lsdException w:name="Light List Accent 6" w:uiPriority="61"/>
+    <w:lsdException w:name="Light Grid Accent 6" w:uiPriority="62"/>
+    <w:lsdException w:name="Medium Shading 1 Accent 6" w:uiPriority="63"/>
+    <w:lsdException w:name="Medium Shading 2 Accent 6" w:uiPriority="64"/>
+    <w:lsdException w:name="Medium List 1 Accent 6" w:uiPriority="65"/>
+    <w:lsdException w:name="Medium List 2 Accent 6" w:uiPriority="66"/>
+    <w:lsdException w:name="Medium Grid 1 Accent 6" w:uiPriority="67"/>
+    <w:lsdException w:name="Medium Grid 2 Accent 6" w:uiPriority="68"/>
+    <w:lsdException w:name="Medium Grid 3 Accent 6" w:uiPriority="69"/>
+    <w:lsdException w:name="Dark List Accent 6" w:uiPriority="70"/>
+    <w:lsdException w:name="Colorful Shading Accent 6" w:uiPriority="71"/>
+    <w:lsdException w:name="Colorful List Accent 6" w:uiPriority="72"/>
+    <w:lsdException w:name="Colorful Grid Accent 6" w:uiPriority="73"/>
+    <w:lsdException w:name="Subtle Emphasis" w:uiPriority="19" w:qFormat="1"/>
+    <w:lsdException w:name="Intense Emphasis" w:uiPriority="21" w:qFormat="1"/>
+    <w:lsdException w:name="Subtle Reference" w:uiPriority="31" w:qFormat="1"/>
+    <w:lsdException w:name="Intense Reference" w:uiPriority="32" w:qFormat="1"/>
+    <w:lsdException w:name="Book Title" w:uiPriority="33" w:qFormat="1"/>
+    <w:lsdException w:name="Bibliography" w:semiHidden="1" w:uiPriority="37" w:unhideWhenUsed="1"/>
+    <w:lsdException w:name="TOC Heading" w:semiHidden="1" w:uiPriority="39" w:unhideWhenUsed="1" w:qFormat="1"/>
+    <w:lsdException w:name="Plain Table 1" w:uiPriority="41"/>
+    <w:lsdException w:name="Plain Table 2" w:uiPriority="42"/>
+    <w:lsdException w:name="Plain Table 3" w:uiPriority="43"/>
+    <w:lsdException w:name="Plain Table 4" w:uiPriority="44"/>
+    <w:lsdException w:name="Plain Table 5" w:uiPriority="45"/>
+    <w:lsdException w:name="Grid Table Light" w:uiPriority="40"/>
+    <w:lsdException w:name="Grid Table 1 Light" w:uiPriority="46"/>
+    <w:lsdException w:name="Grid Table 2" w:uiPriority="47"/>
+    <w:lsdException w:name="Grid Table 3" w:uiPriority="48"/>
+    <w:lsdException w:name="Grid Table 4" w:uiPriority="49"/>
+    <w:lsdException w:name="Grid Table 5 Dark" w:uiPriority="50"/>
+    <w:lsdException w:name="Grid Table 6 Colorful" w:uiPriority="51"/>
+    <w:lsdException w:name="Grid Table 7 Colorful" w:uiPriority="52"/>
+    <w:lsdException w:name="Grid Table 1 Light Accent 1" w:uiPriority="46"/>
+    <w:lsdException w:name="Grid Table 2 Accent 1" w:uiPriority="47"/>
+    <w:lsdException w:name="Grid Table 3 Accent 1" w:uiPriority="48"/>
+    <w:lsdException w:name="Grid Table 4 Accent 1" w:uiPriority="49"/>
+    <w:lsdException w:name="Grid Table 5 Dark Accent 1" w:uiPriority="50"/>
+    <w:lsdException w:name="Grid Table 6 Colorful Accent 1" w:uiPriority="51"/>
+    <w:lsdException w:name="Grid Table 7 Colorful Accent 1" w:uiPriority="52"/>
+    <w:lsdException w:name="Grid Table 1 Light Accent 2" w:uiPriority="46"/>
+    <w:lsdException w:name="Grid Table 2 Accent 2" w:uiPriority="47"/>
+    <w:lsdException w:name="Grid Table 3 Accent 2" w:uiPriority="48"/>
+    <w:lsdException w:name="Grid Table 4 Accent 2" w:uiPriority="49"/>
+    <w:lsdException w:name="Grid Table 5 Dark Accent 2" w:uiPriority="50"/>
+    <w:lsdException w:name="Grid Table 6 Colorful Accent 2" w:uiPriority="51"/>
+    <w:lsdException w:name="Grid Table 7 Colorful Accent 2" w:uiPriority="52"/>
+    <w:lsdException w:name="Grid Table 1 Light Accent 3" w:uiPriority="46"/>
+    <w:lsdException w:name="Grid Table 2 Accent 3" w:uiPriority="47"/>
+    <w:lsdException w:name="Grid Table 3 Accent 3" w:uiPriority="48"/>
+    <w:lsdException w:name="Grid Table 4 Accent 3" w:uiPriority="49"/>
+    <w:lsdException w:name="Grid Table 5 Dark Accent 3" w:uiPriority="50"/>
+    <w:lsdException w:name="Grid Table 6 Colorful Accent 3" w:uiPriority="51"/>
+    <w:lsdException w:name="Grid Table 7 Colorful Accent 3" w:uiPriority="52"/>
+    <w:lsdException w:name="Grid Table 1 Light Accent 4" w:uiPriority="46"/>
+    <w:lsdException w:name="Grid Table 2 Accent 4" w:uiPriority="47"/>
+    <w:lsdException w:name="Grid Table 3 Accent 4" w:uiPriority="48"/>
+    <w:lsdException w:name="Grid Table 4 Accent 4" w:uiPriority="49"/>
+    <w:lsdException w:name="Grid Table 5 Dark Accent 4" w:uiPriority="50"/>
+    <w:lsdException w:name="Grid Table 6 Colorful Accent 4" w:uiPriority="51"/>
+    <w:lsdException w:name="Grid Table 7 Colorful Accent 4" w:uiPriority="52"/>
+    <w:lsdException w:name="Grid Table 1 Light Accent 5" w:uiPriority="46"/>
+    <w:lsdException w:name="Grid Table 2 Accent 5" w:uiPriority="47"/>
+    <w:lsdException w:name="Grid Table 3 Accent 5" w:uiPriority="48"/>
+    <w:lsdException w:name="Grid Table 4 Accent 5" w:uiPriority="49"/>
+    <w:lsdException w:name="Grid Table 5 Dark Accent 5" w:uiPriority="50"/>
+    <w:lsdException w:name="Grid Table 6 Colorful Accent 5" w:uiPriority="51"/>
+    <w:lsdException w:name="Grid Table 7 Colorful Accent 5" w:uiPriority="52"/>
+    <w:lsdException w:name="Grid Table 1 Light Accent 6" w:uiPriority="46"/>
+    <w:lsdException w:name="Grid Table 2 Accent 6" w:uiPriority="47"/>
+    <w:lsdException w:name="Grid Table 3 Accent 6" w:uiPriority="48"/>
+    <w:lsdException w:name="Grid Table 4 Accent 6" w:uiPriority="49"/>
+    <w:lsdException w:name="Grid Table 5 Dark Accent 6" w:uiPriority="50"/>
+    <w:lsdException w:name="Grid Table 6 Colorful Accent 6" w:uiPriority="51"/>
+    <w:lsdException w:name="Grid Table 7 Colorful Accent 6" w:uiPriority="52"/>
+    <w:lsdException w:name="List Table 1 Light" w:uiPriority="46"/>
+    <w:lsdException w:name="List Table 2" w:uiPriority="47"/>
+    <w:lsdException w:name="List Table 3" w:uiPriority="48"/>
+    <w:lsdException w:name="List Table 4" w:uiPriority="49"/>
+    <w:lsdException w:name="List Table 5 Dark" w:uiPriority="50"/>
+    <w:lsdException w:name="List Table 6 Colorful" w:uiPriority="51"/>
+    <w:lsdException w:name="List Table 7 Colorful" w:uiPriority="52"/>
+    <w:lsdException w:name="List Table 1 Light Accent 1" w:uiPriority="46"/>
+    <w:lsdException w:name="List Table 2 Accent 1" w:uiPriority="47"/>
+    <w:lsdException w:name="List Table 3 Accent 1" w:uiPriority="48"/>
+    <w:lsdException w:name="List Table 4 Accent 1" w:uiPriority="49"/>
+    <w:lsdException w:name="List Table 5 Dark Accent 1" w:uiPriority="50"/>
+    <w:lsdException w:name="List Table 6 Colorful Accent 1" w:uiPriority="51"/>
+    <w:lsdException w:name="List Table 7 Colorful Accent 1" w:uiPriority="52"/>
+    <w:lsdException w:name="List Table 1 Light Accent 2" w:uiPriority="46"/>
+    <w:lsdException w:name="List Table 2 Accent 2" w:uiPriority="47"/>
+    <w:lsdException w:name="List Table 3 Accent 2" w:uiPriority="48"/>
+    <w:lsdException w:name="List Table 4 Accent 2" w:uiPriority="49"/>
+    <w:lsdException w:name="List Table 5 Dark Accent 2" w:uiPriority="50"/>
+    <w:lsdException w:name="List Table 6 Colorful Accent 2" w:uiPriority="51"/>
+    <w:lsdException w:name="List Table 7 Colorful Accent 2" w:uiPriority="52"/>
+    <w:lsdException w:name="List Table 1 Light Accent 3" w:uiPriority="46"/>
+    <w:lsdException w:name="List Table 2 Accent 3" w:uiPriority="47"/>
+    <w:lsdException w:name="List Table 3 Accent 3" w:uiPriority="48"/>
+    <w:lsdException w:name="List Table 4 Accent 3" w:uiPriority="49"/>
+    <w:lsdException w:name="List Table 5 Dark Accent 3" w:uiPriority="50"/>
+    <w:lsdException w:name="List Table 6 Colorful Accent 3" w:uiPriority="51"/>
+    <w:lsdException w:name="List Table 7 Colorful Accent 3" w:uiPriority="52"/>
+    <w:lsdException w:name="List Table 1 Light Accent 4" w:uiPriority="46"/>
+    <w:lsdException w:name="List Table 2 Accent 4" w:uiPriority="47"/>
+    <w:lsdException w:name="List Table 3 Accent 4" w:uiPriority="48"/>
+    <w:lsdException w:name="List Table 4 Accent 4" w:uiPriority="49"/>
+    <w:lsdException w:name="List Table 5 Dark Accent 4" w:uiPriority="50"/>
+    <w:lsdException w:name="List Table 6 Colorful Accent 4" w:uiPriority="51"/>
+    <w:lsdException w:name="List Table 7 Colorful Accent 4" w:uiPriority="52"/>
+    <w:lsdException w:name="List Table 1 Light Accent 5" w:uiPriority="46"/>
+    <w:lsdException w:name="List Table 2 Accent 5" w:uiPriority="47"/>
+    <w:lsdException w:name="List Table 3 Accent 5" w:uiPriority="48"/>
+    <w:lsdException w:name="List Table 4 Accent 5" w:uiPriority="49"/>
+    <w:lsdException w:name="List Table 5 Dark Accent 5" w:uiPriority="50"/>
+    <w:lsdException w:name="List Table 6 Colorful Accent 5" w:uiPriority="51"/>
+    <w:lsdException w:name="List Table 7 Colorful Accent 5" w:uiPriority="52"/>
+    <w:lsdException w:name="List Table 1 Light Accent 6" w:uiPriority="46"/>
+    <w:lsdException w:name="List Table 2 Accent 6" w:uiPriority="47"/>
+    <w:lsdException w:name="List Table 3 Accent 6" w:uiPriority="48"/>
+    <w:lsdException w:name="List Table 4 Accent 6" w:uiPriority="49"/>
+    <w:lsdException w:name="List Table 5 Dark Accent 6" w:uiPriority="50"/>
+    <w:lsdException w:name="List Table 6 Colorful Accent 6" w:uiPriority="51"/>
+    <w:lsdException w:name="List Table 7 Colorful Accent 6" w:uiPriority="52"/>
+    <w:lsdException w:name="Mention" w:semiHidden="1" w:unhideWhenUsed="1"/>
+    <w:lsdException w:name="Smart Hyperlink" w:semiHidden="1" w:unhideWhenUsed="1"/>
+    <w:lsdException w:name="Hashtag" w:semiHidden="1" w:unhideWhenUsed="1"/>
+    <w:lsdException w:name="Unresolved Mention" w:semiHidden="1" w:unhideWhenUsed="1"/>
+    <w:lsdException w:name="Smart Link" w:semiHidden="1" w:unhideWhenUsed="1"/>
+    <w:lsdException w:name="Smart Link Error" w:semiHidden="1" w:unhideWhenUsed="1"/>
   </w:latentStyles>
   <w:style w:type="paragraph" w:default="1" w:styleId="Normale">
     <w:name w:val="Normal"/>
@@ -4420,7 +4543,6 @@
     <w:uiPriority w:val="99"/>
     <w:semiHidden/>
     <w:unhideWhenUsed/>
-    <w:qFormat/>
     <w:tblPr>
       <w:tblInd w:w="0" w:type="dxa"/>
       <w:tblCellMar>
@@ -4458,7 +4580,6 @@
       <w:spacing w:after="0" w:line="240" w:lineRule="auto"/>
     </w:pPr>
     <w:tblPr>
-      <w:tblInd w:w="0" w:type="dxa"/>
       <w:tblBorders>
         <w:top w:val="single" w:sz="4" w:space="0" w:color="auto"/>
         <w:left w:val="single" w:sz="4" w:space="0" w:color="auto"/>
@@ -4467,12 +4588,6 @@
         <w:insideH w:val="single" w:sz="4" w:space="0" w:color="auto"/>
         <w:insideV w:val="single" w:sz="4" w:space="0" w:color="auto"/>
       </w:tblBorders>
-      <w:tblCellMar>
-        <w:top w:w="0" w:type="dxa"/>
-        <w:left w:w="108" w:type="dxa"/>
-        <w:bottom w:w="0" w:type="dxa"/>
-        <w:right w:w="108" w:type="dxa"/>
-      </w:tblCellMar>
     </w:tblPr>
   </w:style>
   <w:style w:type="table" w:customStyle="1" w:styleId="Tabellasemplice-31">
@@ -4486,13 +4601,6 @@
     <w:tblPr>
       <w:tblStyleRowBandSize w:val="1"/>
       <w:tblStyleColBandSize w:val="1"/>
-      <w:tblInd w:w="0" w:type="dxa"/>
-      <w:tblCellMar>
-        <w:top w:w="0" w:type="dxa"/>
-        <w:left w:w="108" w:type="dxa"/>
-        <w:bottom w:w="0" w:type="dxa"/>
-        <w:right w:w="108" w:type="dxa"/>
-      </w:tblCellMar>
     </w:tblPr>
     <w:tblStylePr w:type="firstRow">
       <w:rPr>
@@ -4586,19 +4694,12 @@
     <w:tblPr>
       <w:tblStyleRowBandSize w:val="1"/>
       <w:tblStyleColBandSize w:val="1"/>
-      <w:tblInd w:w="0" w:type="dxa"/>
       <w:tblBorders>
         <w:top w:val="single" w:sz="2" w:space="0" w:color="666666" w:themeColor="text1" w:themeTint="99"/>
         <w:bottom w:val="single" w:sz="2" w:space="0" w:color="666666" w:themeColor="text1" w:themeTint="99"/>
         <w:insideH w:val="single" w:sz="2" w:space="0" w:color="666666" w:themeColor="text1" w:themeTint="99"/>
         <w:insideV w:val="single" w:sz="2" w:space="0" w:color="666666" w:themeColor="text1" w:themeTint="99"/>
       </w:tblBorders>
-      <w:tblCellMar>
-        <w:top w:w="0" w:type="dxa"/>
-        <w:left w:w="108" w:type="dxa"/>
-        <w:bottom w:w="0" w:type="dxa"/>
-        <w:right w:w="108" w:type="dxa"/>
-      </w:tblCellMar>
     </w:tblPr>
     <w:tblStylePr w:type="firstRow">
       <w:rPr>
@@ -4959,7 +5060,7 @@
 </file>
 
 <file path=customXml/itemProps1.xml><?xml version="1.0" encoding="utf-8"?>
-<ds:datastoreItem xmlns:ds="http://schemas.openxmlformats.org/officeDocument/2006/customXml" ds:itemID="{F5C6225B-A264-4AFD-93D0-396C6991902E}">
+<ds:datastoreItem xmlns:ds="http://schemas.openxmlformats.org/officeDocument/2006/customXml" ds:itemID="{863631DA-7C2C-4220-9C39-B368D2250E6A}">
   <ds:schemaRefs>
     <ds:schemaRef ds:uri="http://schemas.openxmlformats.org/officeDocument/2006/bibliography"/>
   </ds:schemaRefs>

</xml_diff>

<commit_message>
Modifiche problem statement e RAD
Molte modifiche
</commit_message>
<xml_diff>
--- a/ProblemStatement.docx
+++ b/ProblemStatement.docx
@@ -11,6 +11,7 @@
           <w:szCs w:val="40"/>
         </w:rPr>
       </w:pPr>
+      <w:bookmarkStart w:id="0" w:name="_Hlk23260494"/>
       <w:r>
         <w:rPr>
           <w:b/>
@@ -144,50 +145,55 @@
         </w:rPr>
         <w:t xml:space="preserve"> </w:t>
       </w:r>
-      <w:proofErr w:type="gramStart"/>
       <w:r>
         <w:rPr>
           <w:sz w:val="24"/>
           <w:szCs w:val="40"/>
         </w:rPr>
-        <w:t>La</w:t>
-      </w:r>
-      <w:proofErr w:type="gramEnd"/>
-      <w:r>
+        <w:t>La grande platea si sofferma sulla lettura di blog famosi, molto spesso incompleti e che forniscono informazioni parziali, di conseguenza gli utenti che cercano informazioni più specifiche spesso non riescono ad individuarle e sono costretti a effettuare ricerche estenuanti. In mancanza di una piattaforma comune, gli utenti e gli autori sono costretti a utilizzare strumenti secondari per comunicare, confrontarsi e organizzare eventi per condividere la propria informazione.</w:t>
+      </w:r>
+    </w:p>
+    <w:p>
+      <w:pPr>
         <w:rPr>
           <w:sz w:val="24"/>
           <w:szCs w:val="40"/>
         </w:rPr>
-        <w:t xml:space="preserve"> grande platea si sofferma sulla lettura di blog famosi, molto spesso incompleti e che forniscono informazioni parziali, di conseguenza gli utenti che cercano informazioni più specifiche spesso non riescono ad individuarle e sono costretti a effettuare ricerche estenuanti. In mancanza di una piattaforma comune, gli utenti e gli autori sono costretti a utilizzare strumenti secondari per comunicare, confrontarsi e organizzare eventi per condividere la propria informazione.</w:t>
-      </w:r>
-    </w:p>
-    <w:p>
-      <w:pPr>
+      </w:pPr>
+      <w:r>
         <w:rPr>
           <w:sz w:val="24"/>
           <w:szCs w:val="40"/>
         </w:rPr>
-      </w:pPr>
+        <w:t>InfoBlog punta a risolvere e a migliorare le problematiche introdotte relative del mondo Informatico, fornendo una piattaforma comune ad utente ed autori per poter comunicare. InfoBlog permetterà agli utenti di poter rimanere aggiornati su articoli veritieri relativi al settore, controllati da specialisti, anche mediante l’inoltro di notifiche riguardante la pubblicazione di articoli da parte di autori seguiti dall’</w:t>
+      </w:r>
       <w:r>
         <w:rPr>
           <w:sz w:val="24"/>
           <w:szCs w:val="40"/>
         </w:rPr>
-        <w:t>InfoBlog punta a risolvere e a migliorare le problematiche introdotte relative del mondo Informatico, fornendo una piattaforma comune ad utente ed autori per poter comunicare. InfoBlog permetterà agli utenti di poter rimanere aggiornati su articoli veritieri relativi al settore, controllati da specialisti, anche mediante l’inoltro di notifiche riguardante la pubblicazione di articoli da parte di autori seguiti dall’</w:t>
+        <w:t>utenza, inoltre, con la possibilità di navigare in una sezione esplora in cui sarà possibile scoprire nuove pubblicazioni da parte di autori e stimolare l’interesse da parte degli utenti per vari argomenti del mondo informatico(es. passando da articoli riguardanti software a articoli riguardante hardware e viceversa).</w:t>
       </w:r>
       <w:r>
         <w:rPr>
           <w:sz w:val="24"/>
           <w:szCs w:val="40"/>
         </w:rPr>
-        <w:t>utenza, inoltre, con la possibilità di navigare in una sezione esplora in cui sarà possibile scoprire nuove pubblicazioni da parte di autori e stimolare l’interesse da parte degli utenti per vari argomenti del mondo informatico(es. passando da articoli riguardanti software a articoli riguardante hardware e viceversa).</w:t>
+        <w:t xml:space="preserve"> InfoBlog darà la possibilità agli autori di interagire in prima persona con i propri lettori, organizzando eventi in una sezione relativa</w:t>
       </w:r>
       <w:r>
         <w:rPr>
           <w:sz w:val="24"/>
           <w:szCs w:val="40"/>
         </w:rPr>
-        <w:t xml:space="preserve"> InfoBlog darà la possibilità agli autori di interagire in prima persona con i propri lettori, organizzando eventi in una sezione relativa. </w:t>
+        <w:t xml:space="preserve"> (ogni evento avrà la presenza di un singolo autore)</w:t>
+      </w:r>
+      <w:r>
+        <w:rPr>
+          <w:sz w:val="24"/>
+          <w:szCs w:val="40"/>
+        </w:rPr>
+        <w:t xml:space="preserve">. </w:t>
       </w:r>
     </w:p>
     <w:p>
@@ -412,7 +418,7 @@
         <w:pStyle w:val="Paragrafoelenco"/>
         <w:numPr>
           <w:ilvl w:val="0"/>
-          <w:numId w:val="14"/>
+          <w:numId w:val="20"/>
         </w:numPr>
         <w:spacing w:after="160" w:line="259" w:lineRule="auto"/>
         <w:rPr>
@@ -435,7 +441,7 @@
         <w:pStyle w:val="Paragrafoelenco"/>
         <w:numPr>
           <w:ilvl w:val="0"/>
-          <w:numId w:val="14"/>
+          <w:numId w:val="20"/>
         </w:numPr>
         <w:spacing w:after="160" w:line="259" w:lineRule="auto"/>
         <w:rPr>
@@ -458,7 +464,7 @@
         <w:pStyle w:val="Paragrafoelenco"/>
         <w:numPr>
           <w:ilvl w:val="0"/>
-          <w:numId w:val="14"/>
+          <w:numId w:val="20"/>
         </w:numPr>
         <w:spacing w:after="160" w:line="259" w:lineRule="auto"/>
         <w:rPr>
@@ -481,7 +487,7 @@
         <w:pStyle w:val="Paragrafoelenco"/>
         <w:numPr>
           <w:ilvl w:val="0"/>
-          <w:numId w:val="14"/>
+          <w:numId w:val="20"/>
         </w:numPr>
         <w:spacing w:after="160" w:line="259" w:lineRule="auto"/>
         <w:rPr>
@@ -504,7 +510,7 @@
         <w:pStyle w:val="Paragrafoelenco"/>
         <w:numPr>
           <w:ilvl w:val="0"/>
-          <w:numId w:val="14"/>
+          <w:numId w:val="20"/>
         </w:numPr>
         <w:spacing w:after="160" w:line="259" w:lineRule="auto"/>
         <w:rPr>
@@ -527,7 +533,7 @@
         <w:pStyle w:val="Paragrafoelenco"/>
         <w:numPr>
           <w:ilvl w:val="0"/>
-          <w:numId w:val="14"/>
+          <w:numId w:val="20"/>
         </w:numPr>
         <w:spacing w:after="160" w:line="259" w:lineRule="auto"/>
         <w:rPr>
@@ -550,7 +556,7 @@
         <w:pStyle w:val="Paragrafoelenco"/>
         <w:numPr>
           <w:ilvl w:val="0"/>
-          <w:numId w:val="14"/>
+          <w:numId w:val="20"/>
         </w:numPr>
         <w:spacing w:after="160" w:line="259" w:lineRule="auto"/>
         <w:rPr>
@@ -573,7 +579,7 @@
         <w:pStyle w:val="Paragrafoelenco"/>
         <w:numPr>
           <w:ilvl w:val="0"/>
-          <w:numId w:val="14"/>
+          <w:numId w:val="20"/>
         </w:numPr>
         <w:spacing w:after="160" w:line="259" w:lineRule="auto"/>
         <w:rPr>
@@ -596,7 +602,7 @@
         <w:pStyle w:val="Paragrafoelenco"/>
         <w:numPr>
           <w:ilvl w:val="0"/>
-          <w:numId w:val="14"/>
+          <w:numId w:val="20"/>
         </w:numPr>
         <w:spacing w:after="160" w:line="259" w:lineRule="auto"/>
         <w:rPr>
@@ -619,7 +625,7 @@
         <w:pStyle w:val="Paragrafoelenco"/>
         <w:numPr>
           <w:ilvl w:val="0"/>
-          <w:numId w:val="14"/>
+          <w:numId w:val="20"/>
         </w:numPr>
         <w:spacing w:after="160" w:line="259" w:lineRule="auto"/>
         <w:rPr>
@@ -634,17 +640,7 @@
           <w:sz w:val="24"/>
           <w:szCs w:val="24"/>
         </w:rPr>
-        <w:t xml:space="preserve">Il moderatore deve poter controllare le informazioni di livello </w:t>
-      </w:r>
-      <w:bookmarkStart w:id="0" w:name="_GoBack"/>
-      <w:bookmarkEnd w:id="0"/>
-      <w:r>
-        <w:rPr>
-          <w:rFonts w:cstheme="minorHAnsi"/>
-          <w:sz w:val="24"/>
-          <w:szCs w:val="24"/>
-        </w:rPr>
-        <w:t>amministrativo del sito stesso.</w:t>
+        <w:t>Il moderatore deve poter controllare le informazioni di livello amministrativo del sito stesso.</w:t>
       </w:r>
     </w:p>
     <w:p>
@@ -652,7 +648,7 @@
         <w:pStyle w:val="Paragrafoelenco"/>
         <w:numPr>
           <w:ilvl w:val="0"/>
-          <w:numId w:val="14"/>
+          <w:numId w:val="20"/>
         </w:numPr>
         <w:rPr>
           <w:b/>
@@ -666,7 +662,7 @@
           <w:sz w:val="24"/>
           <w:szCs w:val="36"/>
         </w:rPr>
-        <w:t>La risposta alla richiesta di pubblicazione di un articolo deve avvenire entro 24h</w:t>
+        <w:t>La risposta alla richiesta di pubblicazione di un articolo deve avvenire entro 24h.</w:t>
       </w:r>
     </w:p>
     <w:p>
@@ -674,7 +670,7 @@
         <w:pStyle w:val="Paragrafoelenco"/>
         <w:numPr>
           <w:ilvl w:val="0"/>
-          <w:numId w:val="14"/>
+          <w:numId w:val="20"/>
         </w:numPr>
         <w:rPr>
           <w:b/>
@@ -696,7 +692,7 @@
         <w:pStyle w:val="Paragrafoelenco"/>
         <w:numPr>
           <w:ilvl w:val="0"/>
-          <w:numId w:val="14"/>
+          <w:numId w:val="20"/>
         </w:numPr>
         <w:rPr>
           <w:b/>
@@ -712,17 +708,6 @@
         </w:rPr>
         <w:t>Il sistema supporterà l’attività di moderazione di articoli tramite controllo ortografico</w:t>
       </w:r>
-    </w:p>
-    <w:p>
-      <w:pPr>
-        <w:spacing w:after="160" w:line="259" w:lineRule="auto"/>
-        <w:ind w:left="1070"/>
-        <w:rPr>
-          <w:rFonts w:cstheme="minorHAnsi"/>
-          <w:sz w:val="24"/>
-          <w:szCs w:val="24"/>
-        </w:rPr>
-      </w:pPr>
     </w:p>
     <w:p>
       <w:pPr>
@@ -756,27 +741,36 @@
       </w:pPr>
       <w:r>
         <w:rPr>
+          <w:rFonts w:cstheme="minorHAnsi"/>
+          <w:b/>
           <w:bCs/>
+          <w:i/>
+          <w:iCs/>
+          <w:sz w:val="28"/>
+          <w:szCs w:val="28"/>
+          <w:u w:val="single"/>
+        </w:rPr>
+        <w:t>Scalability</w:t>
+      </w:r>
+      <w:r>
+        <w:rPr>
+          <w:rFonts w:cstheme="minorHAnsi"/>
+          <w:b/>
+          <w:bCs/>
+          <w:i/>
+          <w:iCs/>
+          <w:sz w:val="28"/>
+          <w:szCs w:val="28"/>
+        </w:rPr>
+        <w:t xml:space="preserve">: </w:t>
+      </w:r>
+      <w:r>
+        <w:rPr>
+          <w:bCs/>
           <w:sz w:val="24"/>
           <w:szCs w:val="36"/>
         </w:rPr>
-        <w:t>Il sistema deve essere capace di supportare la pubblicazi</w:t>
-      </w:r>
-      <w:r>
-        <w:rPr>
-          <w:bCs/>
-          <w:sz w:val="24"/>
-          <w:szCs w:val="36"/>
-        </w:rPr>
-        <w:t>one di più articoli contemporanea</w:t>
-      </w:r>
-      <w:r>
-        <w:rPr>
-          <w:bCs/>
-          <w:sz w:val="24"/>
-          <w:szCs w:val="36"/>
-        </w:rPr>
-        <w:t>mente (Es. 5).</w:t>
+        <w:t>Il sistema deve essere capace di supportare la pubblicazione di più articoli contemporaneamente (Es. 5).</w:t>
       </w:r>
     </w:p>
     <w:p>
@@ -786,6 +780,7 @@
           <w:ilvl w:val="0"/>
           <w:numId w:val="17"/>
         </w:numPr>
+        <w:jc w:val="both"/>
         <w:rPr>
           <w:b/>
           <w:sz w:val="32"/>
@@ -794,35 +789,32 @@
       </w:pPr>
       <w:r>
         <w:rPr>
+          <w:rFonts w:cstheme="minorHAnsi"/>
+          <w:b/>
           <w:bCs/>
+          <w:i/>
+          <w:iCs/>
+          <w:sz w:val="28"/>
+          <w:szCs w:val="28"/>
+          <w:u w:val="single"/>
+        </w:rPr>
+        <w:t>Scalability:</w:t>
+      </w:r>
+      <w:r>
+        <w:rPr>
+          <w:b/>
+          <w:sz w:val="32"/>
+          <w:szCs w:val="44"/>
+        </w:rPr>
+        <w:t xml:space="preserve"> </w:t>
+      </w:r>
+      <w:r>
+        <w:rPr>
+          <w:bCs/>
           <w:sz w:val="24"/>
           <w:szCs w:val="36"/>
         </w:rPr>
-        <w:t xml:space="preserve">Il moderatore deve essere capace di valutare se un articolo è stato plagiato oppure se è </w:t>
-      </w:r>
-      <w:r>
-        <w:rPr>
-          <w:bCs/>
-          <w:sz w:val="24"/>
-          <w:szCs w:val="36"/>
-        </w:rPr>
-        <w:t>già</w:t>
-      </w:r>
-      <w:r>
-        <w:rPr>
-          <w:bCs/>
-          <w:sz w:val="24"/>
-          <w:szCs w:val="36"/>
-        </w:rPr>
-        <w:t xml:space="preserve"> esistente un articolo simile nel sistema</w:t>
-      </w:r>
-      <w:r>
-        <w:rPr>
-          <w:bCs/>
-          <w:sz w:val="24"/>
-          <w:szCs w:val="36"/>
-        </w:rPr>
-        <w:t>.</w:t>
+        <w:t xml:space="preserve">il sistema può supportare la presenza di almeno 100 utenti online. </w:t>
       </w:r>
     </w:p>
     <w:p>
@@ -840,43 +832,32 @@
       </w:pPr>
       <w:r>
         <w:rPr>
+          <w:b/>
+          <w:i/>
+          <w:iCs/>
+          <w:sz w:val="28"/>
+          <w:szCs w:val="40"/>
+          <w:u w:val="single"/>
+        </w:rPr>
+        <w:t>Performance</w:t>
+      </w:r>
+      <w:r>
+        <w:rPr>
+          <w:b/>
+          <w:i/>
+          <w:iCs/>
+          <w:sz w:val="28"/>
+          <w:szCs w:val="40"/>
+        </w:rPr>
+        <w:t xml:space="preserve">: </w:t>
+      </w:r>
+      <w:r>
+        <w:rPr>
           <w:bCs/>
           <w:sz w:val="24"/>
           <w:szCs w:val="36"/>
         </w:rPr>
-        <w:t xml:space="preserve">Il sistema deve essere più performante possibile, il sito deve rispondere alle operazioni dell’utente in </w:t>
-      </w:r>
-      <w:r>
-        <w:rPr>
-          <w:bCs/>
-          <w:sz w:val="24"/>
-          <w:szCs w:val="36"/>
-        </w:rPr>
-        <w:t>massino 3</w:t>
-      </w:r>
-      <w:r>
-        <w:rPr>
-          <w:bCs/>
-          <w:sz w:val="24"/>
-          <w:szCs w:val="36"/>
-        </w:rPr>
-        <w:t xml:space="preserve"> se</w:t>
-      </w:r>
-      <w:r>
-        <w:rPr>
-          <w:bCs/>
-          <w:sz w:val="24"/>
-          <w:szCs w:val="36"/>
-        </w:rPr>
-        <w:t>cs</w:t>
-      </w:r>
-      <w:r>
-        <w:rPr>
-          <w:bCs/>
-          <w:sz w:val="24"/>
-          <w:szCs w:val="36"/>
-        </w:rPr>
-        <w:t>.</w:t>
+        <w:t>Il sistema deve essere più performante possibile, il sito deve rispondere alle operazioni dell’utente in massimo 3 secs.</w:t>
       </w:r>
     </w:p>
     <w:p>
@@ -894,6 +875,27 @@
       </w:pPr>
       <w:r>
         <w:rPr>
+          <w:b/>
+          <w:i/>
+          <w:iCs/>
+          <w:sz w:val="28"/>
+          <w:szCs w:val="40"/>
+          <w:u w:val="single"/>
+        </w:rPr>
+        <w:t>Performance</w:t>
+      </w:r>
+      <w:r>
+        <w:rPr>
+          <w:b/>
+          <w:i/>
+          <w:iCs/>
+          <w:sz w:val="28"/>
+          <w:szCs w:val="40"/>
+        </w:rPr>
+        <w:t xml:space="preserve">: </w:t>
+      </w:r>
+      <w:r>
+        <w:rPr>
           <w:bCs/>
           <w:sz w:val="24"/>
           <w:szCs w:val="36"/>
@@ -903,722 +905,65 @@
     </w:p>
     <w:p>
       <w:pPr>
-        <w:pStyle w:val="Paragrafoelenco"/>
-        <w:numPr>
-          <w:ilvl w:val="0"/>
-          <w:numId w:val="17"/>
-        </w:numPr>
+        <w:ind w:left="360"/>
         <w:rPr>
           <w:b/>
           <w:sz w:val="32"/>
           <w:szCs w:val="44"/>
         </w:rPr>
       </w:pPr>
-      <w:r>
-        <w:rPr>
+    </w:p>
+    <w:p>
+      <w:pPr>
+        <w:rPr>
+          <w:sz w:val="24"/>
+          <w:szCs w:val="40"/>
+        </w:rPr>
+      </w:pPr>
+    </w:p>
+    <w:p>
+      <w:pPr>
+        <w:rPr>
+          <w:sz w:val="24"/>
+          <w:szCs w:val="40"/>
+        </w:rPr>
+      </w:pPr>
+    </w:p>
+    <w:p>
+      <w:pPr>
+        <w:rPr>
+          <w:sz w:val="24"/>
+          <w:szCs w:val="40"/>
+        </w:rPr>
+      </w:pPr>
+    </w:p>
+    <w:p>
+      <w:pPr>
+        <w:rPr>
+          <w:sz w:val="24"/>
+          <w:szCs w:val="40"/>
+        </w:rPr>
+      </w:pPr>
+    </w:p>
+    <w:p>
+      <w:pPr>
+        <w:rPr>
+          <w:b/>
           <w:bCs/>
-          <w:sz w:val="24"/>
-          <w:szCs w:val="36"/>
-        </w:rPr>
-        <w:t>Il sistema deve essere utilizzabile anche se si utilizza una connessione a bassa velocità(56K)</w:t>
-      </w:r>
-    </w:p>
-    <w:p>
-      <w:pPr>
+          <w:sz w:val="32"/>
+          <w:szCs w:val="48"/>
+        </w:rPr>
+      </w:pPr>
+      <w:r>
         <w:rPr>
           <w:b/>
+          <w:bCs/>
           <w:sz w:val="32"/>
-          <w:szCs w:val="44"/>
-        </w:rPr>
-      </w:pPr>
-    </w:p>
-    <w:p>
-      <w:pPr>
-        <w:rPr>
-          <w:b/>
-          <w:sz w:val="32"/>
-          <w:szCs w:val="44"/>
-        </w:rPr>
-      </w:pPr>
-      <w:r>
-        <w:rPr>
-          <w:b/>
-          <w:sz w:val="32"/>
-          <w:szCs w:val="44"/>
+          <w:szCs w:val="48"/>
         </w:rPr>
         <w:lastRenderedPageBreak/>
-        <w:t>4</w:t>
-      </w:r>
-      <w:r>
-        <w:rPr>
-          <w:b/>
-          <w:sz w:val="32"/>
-          <w:szCs w:val="44"/>
-        </w:rPr>
-        <w:t>)</w:t>
-      </w:r>
-      <w:r>
-        <w:rPr>
-          <w:b/>
-          <w:sz w:val="32"/>
-          <w:szCs w:val="44"/>
-        </w:rPr>
-        <w:t xml:space="preserve"> Scenari</w:t>
-      </w:r>
-    </w:p>
-    <w:tbl>
-      <w:tblPr>
-        <w:tblStyle w:val="Tabellagriglia21"/>
-        <w:tblW w:w="0" w:type="auto"/>
-        <w:tblLook w:val="04A0" w:firstRow="1" w:lastRow="0" w:firstColumn="1" w:lastColumn="0" w:noHBand="0" w:noVBand="1"/>
-      </w:tblPr>
-      <w:tblGrid>
-        <w:gridCol w:w="2943"/>
-        <w:gridCol w:w="1450"/>
-        <w:gridCol w:w="4394"/>
-      </w:tblGrid>
-      <w:tr>
-        <w:trPr>
-          <w:cnfStyle w:val="100000000000" w:firstRow="1" w:lastRow="0" w:firstColumn="0" w:lastColumn="0" w:oddVBand="0" w:evenVBand="0" w:oddHBand="0" w:evenHBand="0" w:firstRowFirstColumn="0" w:firstRowLastColumn="0" w:lastRowFirstColumn="0" w:lastRowLastColumn="0"/>
-        </w:trPr>
-        <w:tc>
-          <w:tcPr>
-            <w:cnfStyle w:val="001000000000" w:firstRow="0" w:lastRow="0" w:firstColumn="1" w:lastColumn="0" w:oddVBand="0" w:evenVBand="0" w:oddHBand="0" w:evenHBand="0" w:firstRowFirstColumn="0" w:firstRowLastColumn="0" w:lastRowFirstColumn="0" w:lastRowLastColumn="0"/>
-            <w:tcW w:w="4393" w:type="dxa"/>
-            <w:gridSpan w:val="2"/>
-          </w:tcPr>
-          <w:p>
-            <w:pPr>
-              <w:rPr>
-                <w:b w:val="0"/>
-                <w:sz w:val="28"/>
-                <w:szCs w:val="40"/>
-              </w:rPr>
-            </w:pPr>
-          </w:p>
-        </w:tc>
-        <w:tc>
-          <w:tcPr>
-            <w:tcW w:w="4394" w:type="dxa"/>
-          </w:tcPr>
-          <w:p>
-            <w:pPr>
-              <w:cnfStyle w:val="100000000000" w:firstRow="1" w:lastRow="0" w:firstColumn="0" w:lastColumn="0" w:oddVBand="0" w:evenVBand="0" w:oddHBand="0" w:evenHBand="0" w:firstRowFirstColumn="0" w:firstRowLastColumn="0" w:lastRowFirstColumn="0" w:lastRowLastColumn="0"/>
-              <w:rPr>
-                <w:b w:val="0"/>
-                <w:sz w:val="28"/>
-                <w:szCs w:val="40"/>
-              </w:rPr>
-            </w:pPr>
-          </w:p>
-        </w:tc>
-      </w:tr>
-      <w:tr>
-        <w:trPr>
-          <w:cnfStyle w:val="000000100000" w:firstRow="0" w:lastRow="0" w:firstColumn="0" w:lastColumn="0" w:oddVBand="0" w:evenVBand="0" w:oddHBand="1" w:evenHBand="0" w:firstRowFirstColumn="0" w:firstRowLastColumn="0" w:lastRowFirstColumn="0" w:lastRowLastColumn="0"/>
-        </w:trPr>
-        <w:tc>
-          <w:tcPr>
-            <w:cnfStyle w:val="001000000000" w:firstRow="0" w:lastRow="0" w:firstColumn="1" w:lastColumn="0" w:oddVBand="0" w:evenVBand="0" w:oddHBand="0" w:evenHBand="0" w:firstRowFirstColumn="0" w:firstRowLastColumn="0" w:lastRowFirstColumn="0" w:lastRowLastColumn="0"/>
-            <w:tcW w:w="2943" w:type="dxa"/>
-            <w:vAlign w:val="center"/>
-          </w:tcPr>
-          <w:p>
-            <w:pPr>
-              <w:rPr>
-                <w:bCs w:val="0"/>
-                <w:i/>
-                <w:iCs/>
-                <w:sz w:val="32"/>
-                <w:szCs w:val="44"/>
-              </w:rPr>
-            </w:pPr>
-            <w:r>
-              <w:rPr>
-                <w:bCs w:val="0"/>
-                <w:i/>
-                <w:iCs/>
-                <w:sz w:val="32"/>
-                <w:szCs w:val="44"/>
-              </w:rPr>
-              <w:t xml:space="preserve">Nome </w:t>
-            </w:r>
-            <w:r>
-              <w:rPr>
-                <w:bCs w:val="0"/>
-                <w:i/>
-                <w:iCs/>
-                <w:sz w:val="32"/>
-                <w:szCs w:val="44"/>
-              </w:rPr>
-              <w:t>Scenario</w:t>
-            </w:r>
-          </w:p>
-        </w:tc>
-        <w:tc>
-          <w:tcPr>
-            <w:tcW w:w="5844" w:type="dxa"/>
-            <w:gridSpan w:val="2"/>
-            <w:vAlign w:val="center"/>
-          </w:tcPr>
-          <w:p>
-            <w:pPr>
-              <w:cnfStyle w:val="000000100000" w:firstRow="0" w:lastRow="0" w:firstColumn="0" w:lastColumn="0" w:oddVBand="0" w:evenVBand="0" w:oddHBand="1" w:evenHBand="0" w:firstRowFirstColumn="0" w:firstRowLastColumn="0" w:lastRowFirstColumn="0" w:lastRowLastColumn="0"/>
-              <w:rPr>
-                <w:bCs/>
-                <w:sz w:val="24"/>
-                <w:szCs w:val="36"/>
-                <w:u w:val="single"/>
-              </w:rPr>
-            </w:pPr>
-            <w:r>
-              <w:rPr>
-                <w:bCs/>
-                <w:sz w:val="24"/>
-                <w:szCs w:val="36"/>
-                <w:u w:val="single"/>
-              </w:rPr>
-              <w:t xml:space="preserve">Moderatore </w:t>
-            </w:r>
-            <w:r>
-              <w:rPr>
-                <w:bCs/>
-                <w:sz w:val="24"/>
-                <w:szCs w:val="36"/>
-                <w:u w:val="single"/>
-              </w:rPr>
-              <w:t>a</w:t>
-            </w:r>
-            <w:r>
-              <w:rPr>
-                <w:bCs/>
-                <w:sz w:val="24"/>
-                <w:szCs w:val="36"/>
-                <w:u w:val="single"/>
-              </w:rPr>
-              <w:t xml:space="preserve">ccetta </w:t>
-            </w:r>
-            <w:r>
-              <w:rPr>
-                <w:bCs/>
-                <w:sz w:val="24"/>
-                <w:szCs w:val="36"/>
-                <w:u w:val="single"/>
-              </w:rPr>
-              <w:t>a</w:t>
-            </w:r>
-            <w:r>
-              <w:rPr>
-                <w:bCs/>
-                <w:sz w:val="24"/>
-                <w:szCs w:val="36"/>
-                <w:u w:val="single"/>
-              </w:rPr>
-              <w:t>rticolo</w:t>
-            </w:r>
-          </w:p>
-        </w:tc>
-      </w:tr>
-      <w:tr>
-        <w:tc>
-          <w:tcPr>
-            <w:cnfStyle w:val="001000000000" w:firstRow="0" w:lastRow="0" w:firstColumn="1" w:lastColumn="0" w:oddVBand="0" w:evenVBand="0" w:oddHBand="0" w:evenHBand="0" w:firstRowFirstColumn="0" w:firstRowLastColumn="0" w:lastRowFirstColumn="0" w:lastRowLastColumn="0"/>
-            <w:tcW w:w="2943" w:type="dxa"/>
-            <w:vAlign w:val="center"/>
-          </w:tcPr>
-          <w:p>
-            <w:pPr>
-              <w:rPr>
-                <w:bCs w:val="0"/>
-                <w:i/>
-                <w:iCs/>
-                <w:sz w:val="32"/>
-                <w:szCs w:val="44"/>
-              </w:rPr>
-            </w:pPr>
-            <w:r>
-              <w:rPr>
-                <w:bCs w:val="0"/>
-                <w:i/>
-                <w:iCs/>
-                <w:sz w:val="32"/>
-                <w:szCs w:val="44"/>
-              </w:rPr>
-              <w:t>Attori partecipanti</w:t>
-            </w:r>
-          </w:p>
-        </w:tc>
-        <w:tc>
-          <w:tcPr>
-            <w:tcW w:w="5844" w:type="dxa"/>
-            <w:gridSpan w:val="2"/>
-          </w:tcPr>
-          <w:p>
-            <w:pPr>
-              <w:cnfStyle w:val="000000000000" w:firstRow="0" w:lastRow="0" w:firstColumn="0" w:lastColumn="0" w:oddVBand="0" w:evenVBand="0" w:oddHBand="0" w:evenHBand="0" w:firstRowFirstColumn="0" w:firstRowLastColumn="0" w:lastRowFirstColumn="0" w:lastRowLastColumn="0"/>
-              <w:rPr>
-                <w:bCs/>
-                <w:sz w:val="24"/>
-                <w:szCs w:val="36"/>
-                <w:u w:val="single"/>
-              </w:rPr>
-            </w:pPr>
-          </w:p>
-          <w:p>
-            <w:pPr>
-              <w:cnfStyle w:val="000000000000" w:firstRow="0" w:lastRow="0" w:firstColumn="0" w:lastColumn="0" w:oddVBand="0" w:evenVBand="0" w:oddHBand="0" w:evenHBand="0" w:firstRowFirstColumn="0" w:firstRowLastColumn="0" w:lastRowFirstColumn="0" w:lastRowLastColumn="0"/>
-              <w:rPr>
-                <w:bCs/>
-                <w:sz w:val="24"/>
-                <w:szCs w:val="36"/>
-                <w:u w:val="single"/>
-              </w:rPr>
-            </w:pPr>
-            <w:r>
-              <w:rPr>
-                <w:bCs/>
-                <w:sz w:val="24"/>
-                <w:szCs w:val="36"/>
-                <w:u w:val="single"/>
-              </w:rPr>
-              <w:t>Siano: moderatore</w:t>
-            </w:r>
-          </w:p>
-          <w:p>
-            <w:pPr>
-              <w:cnfStyle w:val="000000000000" w:firstRow="0" w:lastRow="0" w:firstColumn="0" w:lastColumn="0" w:oddVBand="0" w:evenVBand="0" w:oddHBand="0" w:evenHBand="0" w:firstRowFirstColumn="0" w:firstRowLastColumn="0" w:lastRowFirstColumn="0" w:lastRowLastColumn="0"/>
-              <w:rPr>
-                <w:bCs/>
-                <w:i/>
-                <w:iCs/>
-                <w:sz w:val="28"/>
-                <w:szCs w:val="40"/>
-              </w:rPr>
-            </w:pPr>
-            <w:r>
-              <w:rPr>
-                <w:bCs/>
-                <w:sz w:val="24"/>
-                <w:szCs w:val="36"/>
-                <w:u w:val="single"/>
-              </w:rPr>
-              <w:t>Botta: autore</w:t>
-            </w:r>
-            <w:r>
-              <w:rPr>
-                <w:bCs/>
-                <w:i/>
-                <w:iCs/>
-                <w:sz w:val="28"/>
-                <w:szCs w:val="40"/>
-              </w:rPr>
-              <w:tab/>
-            </w:r>
-          </w:p>
-          <w:p>
-            <w:pPr>
-              <w:cnfStyle w:val="000000000000" w:firstRow="0" w:lastRow="0" w:firstColumn="0" w:lastColumn="0" w:oddVBand="0" w:evenVBand="0" w:oddHBand="0" w:evenHBand="0" w:firstRowFirstColumn="0" w:firstRowLastColumn="0" w:lastRowFirstColumn="0" w:lastRowLastColumn="0"/>
-              <w:rPr>
-                <w:bCs/>
-                <w:i/>
-                <w:iCs/>
-                <w:sz w:val="28"/>
-                <w:szCs w:val="40"/>
-              </w:rPr>
-            </w:pPr>
-          </w:p>
-        </w:tc>
-      </w:tr>
-      <w:tr>
-        <w:trPr>
-          <w:cnfStyle w:val="000000100000" w:firstRow="0" w:lastRow="0" w:firstColumn="0" w:lastColumn="0" w:oddVBand="0" w:evenVBand="0" w:oddHBand="1" w:evenHBand="0" w:firstRowFirstColumn="0" w:firstRowLastColumn="0" w:lastRowFirstColumn="0" w:lastRowLastColumn="0"/>
-        </w:trPr>
-        <w:tc>
-          <w:tcPr>
-            <w:cnfStyle w:val="001000000000" w:firstRow="0" w:lastRow="0" w:firstColumn="1" w:lastColumn="0" w:oddVBand="0" w:evenVBand="0" w:oddHBand="0" w:evenHBand="0" w:firstRowFirstColumn="0" w:firstRowLastColumn="0" w:lastRowFirstColumn="0" w:lastRowLastColumn="0"/>
-            <w:tcW w:w="2943" w:type="dxa"/>
-            <w:vAlign w:val="center"/>
-          </w:tcPr>
-          <w:p>
-            <w:pPr>
-              <w:rPr>
-                <w:bCs w:val="0"/>
-                <w:i/>
-                <w:iCs/>
-                <w:sz w:val="32"/>
-                <w:szCs w:val="44"/>
-              </w:rPr>
-            </w:pPr>
-            <w:r>
-              <w:rPr>
-                <w:bCs w:val="0"/>
-                <w:i/>
-                <w:iCs/>
-                <w:sz w:val="32"/>
-                <w:szCs w:val="44"/>
-              </w:rPr>
-              <w:t>Flusso degli eventi</w:t>
-            </w:r>
-          </w:p>
-        </w:tc>
-        <w:tc>
-          <w:tcPr>
-            <w:tcW w:w="5844" w:type="dxa"/>
-            <w:gridSpan w:val="2"/>
-          </w:tcPr>
-          <w:p>
-            <w:pPr>
-              <w:pStyle w:val="Paragrafoelenco"/>
-              <w:numPr>
-                <w:ilvl w:val="0"/>
-                <w:numId w:val="4"/>
-              </w:numPr>
-              <w:cnfStyle w:val="000000100000" w:firstRow="0" w:lastRow="0" w:firstColumn="0" w:lastColumn="0" w:oddVBand="0" w:evenVBand="0" w:oddHBand="1" w:evenHBand="0" w:firstRowFirstColumn="0" w:firstRowLastColumn="0" w:lastRowFirstColumn="0" w:lastRowLastColumn="0"/>
-              <w:rPr>
-                <w:bCs/>
-                <w:sz w:val="24"/>
-                <w:szCs w:val="36"/>
-              </w:rPr>
-            </w:pPr>
-            <w:r>
-              <w:rPr>
-                <w:bCs/>
-                <w:sz w:val="24"/>
-                <w:szCs w:val="36"/>
-              </w:rPr>
-              <w:t xml:space="preserve">Siano riceve </w:t>
-            </w:r>
-            <w:r>
-              <w:rPr>
-                <w:bCs/>
-                <w:sz w:val="24"/>
-                <w:szCs w:val="36"/>
-              </w:rPr>
-              <w:t xml:space="preserve">tramite e-mail </w:t>
-            </w:r>
-            <w:r>
-              <w:rPr>
-                <w:bCs/>
-                <w:sz w:val="24"/>
-                <w:szCs w:val="36"/>
-              </w:rPr>
-              <w:t>una notifica di pubblicazione di un articolo da parte dell’autore Botta.</w:t>
-            </w:r>
-          </w:p>
-          <w:p>
-            <w:pPr>
-              <w:ind w:left="360"/>
-              <w:cnfStyle w:val="000000100000" w:firstRow="0" w:lastRow="0" w:firstColumn="0" w:lastColumn="0" w:oddVBand="0" w:evenVBand="0" w:oddHBand="1" w:evenHBand="0" w:firstRowFirstColumn="0" w:firstRowLastColumn="0" w:lastRowFirstColumn="0" w:lastRowLastColumn="0"/>
-              <w:rPr>
-                <w:bCs/>
-                <w:sz w:val="24"/>
-                <w:szCs w:val="36"/>
-              </w:rPr>
-            </w:pPr>
-          </w:p>
-          <w:p>
-            <w:pPr>
-              <w:pStyle w:val="Paragrafoelenco"/>
-              <w:numPr>
-                <w:ilvl w:val="0"/>
-                <w:numId w:val="4"/>
-              </w:numPr>
-              <w:cnfStyle w:val="000000100000" w:firstRow="0" w:lastRow="0" w:firstColumn="0" w:lastColumn="0" w:oddVBand="0" w:evenVBand="0" w:oddHBand="1" w:evenHBand="0" w:firstRowFirstColumn="0" w:firstRowLastColumn="0" w:lastRowFirstColumn="0" w:lastRowLastColumn="0"/>
-              <w:rPr>
-                <w:bCs/>
-                <w:sz w:val="24"/>
-                <w:szCs w:val="36"/>
-              </w:rPr>
-            </w:pPr>
-            <w:r>
-              <w:rPr>
-                <w:bCs/>
-                <w:sz w:val="24"/>
-                <w:szCs w:val="36"/>
-              </w:rPr>
-              <w:t xml:space="preserve">Siano effettua il login </w:t>
-            </w:r>
-            <w:r>
-              <w:rPr>
-                <w:bCs/>
-                <w:sz w:val="24"/>
-                <w:szCs w:val="36"/>
-              </w:rPr>
-              <w:t>tramite</w:t>
-            </w:r>
-            <w:r>
-              <w:rPr>
-                <w:bCs/>
-                <w:sz w:val="24"/>
-                <w:szCs w:val="36"/>
-              </w:rPr>
-              <w:t xml:space="preserve"> username e password ed accede a</w:t>
-            </w:r>
-            <w:r>
-              <w:rPr>
-                <w:bCs/>
-                <w:sz w:val="24"/>
-                <w:szCs w:val="36"/>
-              </w:rPr>
-              <w:t>l</w:t>
-            </w:r>
-            <w:r>
-              <w:rPr>
-                <w:bCs/>
-                <w:sz w:val="24"/>
-                <w:szCs w:val="36"/>
-              </w:rPr>
-              <w:t>l</w:t>
-            </w:r>
-            <w:r>
-              <w:rPr>
-                <w:bCs/>
-                <w:sz w:val="24"/>
-                <w:szCs w:val="36"/>
-              </w:rPr>
-              <w:t>a</w:t>
-            </w:r>
-            <w:r>
-              <w:rPr>
-                <w:bCs/>
-                <w:sz w:val="24"/>
-                <w:szCs w:val="36"/>
-              </w:rPr>
-              <w:t xml:space="preserve"> sezione pubblicazione.</w:t>
-            </w:r>
-          </w:p>
-          <w:p>
-            <w:pPr>
-              <w:pStyle w:val="Paragrafoelenco"/>
-              <w:cnfStyle w:val="000000100000" w:firstRow="0" w:lastRow="0" w:firstColumn="0" w:lastColumn="0" w:oddVBand="0" w:evenVBand="0" w:oddHBand="1" w:evenHBand="0" w:firstRowFirstColumn="0" w:firstRowLastColumn="0" w:lastRowFirstColumn="0" w:lastRowLastColumn="0"/>
-              <w:rPr>
-                <w:bCs/>
-                <w:sz w:val="24"/>
-                <w:szCs w:val="36"/>
-              </w:rPr>
-            </w:pPr>
-          </w:p>
-          <w:p>
-            <w:pPr>
-              <w:pStyle w:val="Paragrafoelenco"/>
-              <w:numPr>
-                <w:ilvl w:val="0"/>
-                <w:numId w:val="4"/>
-              </w:numPr>
-              <w:cnfStyle w:val="000000100000" w:firstRow="0" w:lastRow="0" w:firstColumn="0" w:lastColumn="0" w:oddVBand="0" w:evenVBand="0" w:oddHBand="1" w:evenHBand="0" w:firstRowFirstColumn="0" w:firstRowLastColumn="0" w:lastRowFirstColumn="0" w:lastRowLastColumn="0"/>
-              <w:rPr>
-                <w:bCs/>
-                <w:sz w:val="24"/>
-                <w:szCs w:val="36"/>
-              </w:rPr>
-            </w:pPr>
-            <w:r>
-              <w:rPr>
-                <w:bCs/>
-                <w:sz w:val="24"/>
-                <w:szCs w:val="36"/>
-              </w:rPr>
-              <w:t xml:space="preserve">Entrato nella sezione pubblicazione, Siano </w:t>
-            </w:r>
-            <w:r>
-              <w:rPr>
-                <w:bCs/>
-                <w:sz w:val="24"/>
-                <w:szCs w:val="36"/>
-              </w:rPr>
-              <w:t>inizia ad</w:t>
-            </w:r>
-            <w:r>
-              <w:rPr>
-                <w:bCs/>
-                <w:sz w:val="24"/>
-                <w:szCs w:val="36"/>
-              </w:rPr>
-              <w:t xml:space="preserve"> analizzare l’articolo</w:t>
-            </w:r>
-            <w:r>
-              <w:rPr>
-                <w:bCs/>
-                <w:sz w:val="24"/>
-                <w:szCs w:val="36"/>
-              </w:rPr>
-              <w:t xml:space="preserve"> e la presentazione con l’aiuto del controllo ortografico fornito dal sistema</w:t>
-            </w:r>
-            <w:r>
-              <w:rPr>
-                <w:bCs/>
-                <w:sz w:val="24"/>
-                <w:szCs w:val="36"/>
-              </w:rPr>
-              <w:t>.</w:t>
-            </w:r>
-          </w:p>
-          <w:p>
-            <w:pPr>
-              <w:cnfStyle w:val="000000100000" w:firstRow="0" w:lastRow="0" w:firstColumn="0" w:lastColumn="0" w:oddVBand="0" w:evenVBand="0" w:oddHBand="1" w:evenHBand="0" w:firstRowFirstColumn="0" w:firstRowLastColumn="0" w:lastRowFirstColumn="0" w:lastRowLastColumn="0"/>
-              <w:rPr>
-                <w:bCs/>
-                <w:sz w:val="24"/>
-                <w:szCs w:val="36"/>
-              </w:rPr>
-            </w:pPr>
-          </w:p>
-          <w:p>
-            <w:pPr>
-              <w:pStyle w:val="Paragrafoelenco"/>
-              <w:numPr>
-                <w:ilvl w:val="0"/>
-                <w:numId w:val="4"/>
-              </w:numPr>
-              <w:cnfStyle w:val="000000100000" w:firstRow="0" w:lastRow="0" w:firstColumn="0" w:lastColumn="0" w:oddVBand="0" w:evenVBand="0" w:oddHBand="1" w:evenHBand="0" w:firstRowFirstColumn="0" w:firstRowLastColumn="0" w:lastRowFirstColumn="0" w:lastRowLastColumn="0"/>
-              <w:rPr>
-                <w:bCs/>
-                <w:sz w:val="24"/>
-                <w:szCs w:val="36"/>
-              </w:rPr>
-            </w:pPr>
-            <w:r>
-              <w:rPr>
-                <w:bCs/>
-                <w:sz w:val="24"/>
-                <w:szCs w:val="36"/>
-              </w:rPr>
-              <w:t>Effettuati questi controlliSiano d</w:t>
-            </w:r>
-            <w:r>
-              <w:rPr>
-                <w:bCs/>
-                <w:sz w:val="24"/>
-                <w:szCs w:val="36"/>
-              </w:rPr>
-              <w:t>ecide che l’articolo è valido e può essere pubblicato sul Blog</w:t>
-            </w:r>
-          </w:p>
-          <w:p>
-            <w:pPr>
-              <w:pStyle w:val="Paragrafoelenco"/>
-              <w:cnfStyle w:val="000000100000" w:firstRow="0" w:lastRow="0" w:firstColumn="0" w:lastColumn="0" w:oddVBand="0" w:evenVBand="0" w:oddHBand="1" w:evenHBand="0" w:firstRowFirstColumn="0" w:firstRowLastColumn="0" w:lastRowFirstColumn="0" w:lastRowLastColumn="0"/>
-              <w:rPr>
-                <w:bCs/>
-                <w:sz w:val="24"/>
-                <w:szCs w:val="36"/>
-              </w:rPr>
-            </w:pPr>
-          </w:p>
-        </w:tc>
-      </w:tr>
-    </w:tbl>
-    <w:p>
-      <w:pPr>
-        <w:rPr>
-          <w:sz w:val="24"/>
-          <w:szCs w:val="40"/>
-        </w:rPr>
-      </w:pPr>
-    </w:p>
-    <w:p>
-      <w:pPr>
-        <w:rPr>
-          <w:sz w:val="24"/>
-          <w:szCs w:val="40"/>
-        </w:rPr>
-      </w:pPr>
-    </w:p>
-    <w:p>
-      <w:pPr>
-        <w:rPr>
-          <w:sz w:val="24"/>
-          <w:szCs w:val="40"/>
-        </w:rPr>
-      </w:pPr>
-    </w:p>
-    <w:p>
-      <w:pPr>
-        <w:rPr>
-          <w:sz w:val="24"/>
-          <w:szCs w:val="40"/>
-        </w:rPr>
-      </w:pPr>
-    </w:p>
-    <w:p>
-      <w:pPr>
-        <w:rPr>
-          <w:sz w:val="24"/>
-          <w:szCs w:val="40"/>
-        </w:rPr>
-      </w:pPr>
-    </w:p>
-    <w:p>
-      <w:pPr>
-        <w:rPr>
-          <w:sz w:val="24"/>
-          <w:szCs w:val="40"/>
-        </w:rPr>
-      </w:pPr>
-    </w:p>
-    <w:p>
-      <w:pPr>
-        <w:rPr>
-          <w:sz w:val="24"/>
-          <w:szCs w:val="40"/>
-        </w:rPr>
-      </w:pPr>
-    </w:p>
-    <w:p>
-      <w:pPr>
-        <w:rPr>
-          <w:sz w:val="24"/>
-          <w:szCs w:val="40"/>
-        </w:rPr>
-      </w:pPr>
-    </w:p>
-    <w:p>
-      <w:pPr>
-        <w:rPr>
-          <w:sz w:val="24"/>
-          <w:szCs w:val="40"/>
-        </w:rPr>
-      </w:pPr>
-    </w:p>
-    <w:p>
-      <w:pPr>
-        <w:rPr>
-          <w:sz w:val="24"/>
-          <w:szCs w:val="40"/>
-        </w:rPr>
-      </w:pPr>
-    </w:p>
-    <w:p>
-      <w:pPr>
-        <w:rPr>
-          <w:sz w:val="24"/>
-          <w:szCs w:val="40"/>
-        </w:rPr>
-      </w:pPr>
-    </w:p>
-    <w:p>
-      <w:pPr>
-        <w:rPr>
-          <w:sz w:val="24"/>
-          <w:szCs w:val="40"/>
-        </w:rPr>
-      </w:pPr>
-    </w:p>
-    <w:p>
-      <w:pPr>
-        <w:rPr>
-          <w:sz w:val="24"/>
-          <w:szCs w:val="40"/>
-        </w:rPr>
-      </w:pPr>
-    </w:p>
-    <w:p>
-      <w:pPr>
-        <w:rPr>
-          <w:sz w:val="24"/>
-          <w:szCs w:val="40"/>
-        </w:rPr>
-      </w:pPr>
+        <w:t>4)Scenari</w:t>
+      </w:r>
     </w:p>
     <w:tbl>
       <w:tblPr>
@@ -1691,31 +1036,7 @@
                 <w:szCs w:val="36"/>
                 <w:u w:val="single"/>
               </w:rPr>
-              <w:t xml:space="preserve">rticolo </w:t>
-            </w:r>
-            <w:r>
-              <w:rPr>
-                <w:sz w:val="24"/>
-                <w:szCs w:val="36"/>
-                <w:u w:val="single"/>
-              </w:rPr>
-              <w:t>a</w:t>
-            </w:r>
-            <w:r>
-              <w:rPr>
-                <w:sz w:val="24"/>
-                <w:szCs w:val="36"/>
-                <w:u w:val="single"/>
-              </w:rPr>
-              <w:t>ccettat</w:t>
-            </w:r>
-            <w:r>
-              <w:rPr>
-                <w:sz w:val="24"/>
-                <w:szCs w:val="36"/>
-                <w:u w:val="single"/>
-              </w:rPr>
-              <w:t>a</w:t>
+              <w:t>rticolo</w:t>
             </w:r>
           </w:p>
         </w:tc>
@@ -1803,6 +1124,44 @@
               <w:cnfStyle w:val="000000100000" w:firstRow="0" w:lastRow="0" w:firstColumn="0" w:lastColumn="0" w:oddVBand="0" w:evenVBand="0" w:oddHBand="1" w:evenHBand="0" w:firstRowFirstColumn="0" w:firstRowLastColumn="0" w:lastRowFirstColumn="0" w:lastRowLastColumn="0"/>
               <w:rPr>
                 <w:bCs/>
+                <w:sz w:val="24"/>
+                <w:szCs w:val="36"/>
+                <w:u w:val="single"/>
+              </w:rPr>
+            </w:pPr>
+            <w:r>
+              <w:rPr>
+                <w:bCs/>
+                <w:sz w:val="24"/>
+                <w:szCs w:val="36"/>
+                <w:u w:val="single"/>
+              </w:rPr>
+              <w:t>Siano:</w:t>
+            </w:r>
+            <w:r>
+              <w:rPr>
+                <w:bCs/>
+                <w:sz w:val="24"/>
+                <w:szCs w:val="36"/>
+                <w:u w:val="single"/>
+              </w:rPr>
+              <w:t xml:space="preserve"> </w:t>
+            </w:r>
+            <w:r>
+              <w:rPr>
+                <w:bCs/>
+                <w:sz w:val="24"/>
+                <w:szCs w:val="36"/>
+                <w:u w:val="single"/>
+              </w:rPr>
+              <w:t>moderatore</w:t>
+            </w:r>
+          </w:p>
+          <w:p>
+            <w:pPr>
+              <w:cnfStyle w:val="000000100000" w:firstRow="0" w:lastRow="0" w:firstColumn="0" w:lastColumn="0" w:oddVBand="0" w:evenVBand="0" w:oddHBand="1" w:evenHBand="0" w:firstRowFirstColumn="0" w:firstRowLastColumn="0" w:lastRowFirstColumn="0" w:lastRowLastColumn="0"/>
+              <w:rPr>
+                <w:bCs/>
                 <w:i/>
                 <w:iCs/>
                 <w:sz w:val="28"/>
@@ -1971,7 +1330,71 @@
                 <w:sz w:val="24"/>
                 <w:szCs w:val="36"/>
               </w:rPr>
-              <w:t>Botta si collega al sito tramite username e password ed accede al suo pannello di controllo. Nel pannello di controllo è presente</w:t>
+              <w:t>Botta si collega al sito tramite username</w:t>
+            </w:r>
+            <w:r>
+              <w:rPr>
+                <w:bCs/>
+                <w:sz w:val="24"/>
+                <w:szCs w:val="36"/>
+              </w:rPr>
+              <w:t>:”</w:t>
+            </w:r>
+            <w:r>
+              <w:rPr>
+                <w:bCs/>
+                <w:sz w:val="24"/>
+                <w:szCs w:val="36"/>
+              </w:rPr>
+              <w:t xml:space="preserve"> </w:t>
+            </w:r>
+            <w:r>
+              <w:rPr>
+                <w:bCs/>
+                <w:sz w:val="24"/>
+                <w:szCs w:val="36"/>
+              </w:rPr>
+              <w:t>Botta”</w:t>
+            </w:r>
+            <w:r>
+              <w:rPr>
+                <w:bCs/>
+                <w:sz w:val="24"/>
+                <w:szCs w:val="36"/>
+              </w:rPr>
+              <w:t xml:space="preserve"> e password</w:t>
+            </w:r>
+            <w:r>
+              <w:rPr>
+                <w:bCs/>
+                <w:sz w:val="24"/>
+                <w:szCs w:val="36"/>
+              </w:rPr>
+              <w:t>:”</w:t>
+            </w:r>
+            <w:r>
+              <w:rPr>
+                <w:bCs/>
+                <w:sz w:val="24"/>
+                <w:szCs w:val="36"/>
+              </w:rPr>
+              <w:t xml:space="preserve"> </w:t>
+            </w:r>
+            <w:r>
+              <w:rPr>
+                <w:bCs/>
+                <w:sz w:val="24"/>
+                <w:szCs w:val="36"/>
+              </w:rPr>
+              <w:t>franchino”</w:t>
+            </w:r>
+            <w:r>
+              <w:rPr>
+                <w:bCs/>
+                <w:sz w:val="24"/>
+                <w:szCs w:val="36"/>
+              </w:rPr>
+              <w:t xml:space="preserve"> ed accede al suo pannello di controllo. Nel pannello di controllo è presente</w:t>
             </w:r>
             <w:r>
               <w:rPr>
@@ -2021,15 +1444,47 @@
                 <w:sz w:val="24"/>
                 <w:szCs w:val="36"/>
               </w:rPr>
-              <w:t xml:space="preserve">Botta, dopo aver scritto l’articolo e preparata una presentazione di tale articolo da includere per motivi di valutazione, </w:t>
-            </w:r>
-            <w:r>
-              <w:rPr>
-                <w:bCs/>
-                <w:sz w:val="24"/>
-                <w:szCs w:val="36"/>
-              </w:rPr>
-              <w:t>decide di pubblicare l’articolo.</w:t>
+              <w:t xml:space="preserve">Botta, dopo aver scritto l’articolo e preparata una presentazione di tale articolo da includere per </w:t>
+            </w:r>
+            <w:r>
+              <w:rPr>
+                <w:bCs/>
+                <w:sz w:val="24"/>
+                <w:szCs w:val="36"/>
+              </w:rPr>
+              <w:t>mostrare usi applicativi</w:t>
+            </w:r>
+            <w:r>
+              <w:rPr>
+                <w:bCs/>
+                <w:sz w:val="24"/>
+                <w:szCs w:val="36"/>
+              </w:rPr>
+              <w:t xml:space="preserve">, </w:t>
+            </w:r>
+            <w:r>
+              <w:rPr>
+                <w:bCs/>
+                <w:sz w:val="24"/>
+                <w:szCs w:val="36"/>
+              </w:rPr>
+              <w:t xml:space="preserve">decide di </w:t>
+            </w:r>
+            <w:r>
+              <w:rPr>
+                <w:bCs/>
+                <w:sz w:val="24"/>
+                <w:szCs w:val="36"/>
+              </w:rPr>
+              <w:t>mandare la richiesta di pubblicazione del</w:t>
+            </w:r>
+            <w:r>
+              <w:rPr>
+                <w:bCs/>
+                <w:sz w:val="24"/>
+                <w:szCs w:val="36"/>
+              </w:rPr>
+              <w:t>l’articolo.</w:t>
             </w:r>
           </w:p>
           <w:p>
@@ -2071,12 +1526,11 @@
                 <w:sz w:val="24"/>
                 <w:szCs w:val="36"/>
               </w:rPr>
-              <w:t>inviato alla moderazione, non resta che attendere fin quando non si riceve una il resoconto della moderazione.</w:t>
+              <w:t>inviato alla moderazione, non resta che attendere fin quando non si riceve il resoconto della moderazione.</w:t>
             </w:r>
           </w:p>
           <w:p>
             <w:pPr>
-              <w:pStyle w:val="Paragrafoelenco"/>
               <w:cnfStyle w:val="000000000000" w:firstRow="0" w:lastRow="0" w:firstColumn="0" w:lastColumn="0" w:oddVBand="0" w:evenVBand="0" w:oddHBand="0" w:evenHBand="0" w:firstRowFirstColumn="0" w:firstRowLastColumn="0" w:lastRowFirstColumn="0" w:lastRowLastColumn="0"/>
               <w:rPr>
                 <w:bCs/>
@@ -2105,25 +1559,655 @@
                 <w:sz w:val="24"/>
                 <w:szCs w:val="36"/>
               </w:rPr>
-              <w:t>L’articolo è stato revisionato completamente ed è stato accettato, di conseguenza l’articolo può essere pubblicato e reso visibile sul blog.</w:t>
+              <w:t>Siano riceve tramite e-mail una notifica di pubblicazione di un articolo da parte dell’autore Botta.</w:t>
+            </w:r>
+          </w:p>
+          <w:p>
+            <w:pPr>
+              <w:ind w:left="360"/>
+              <w:cnfStyle w:val="000000000000" w:firstRow="0" w:lastRow="0" w:firstColumn="0" w:lastColumn="0" w:oddVBand="0" w:evenVBand="0" w:oddHBand="0" w:evenHBand="0" w:firstRowFirstColumn="0" w:firstRowLastColumn="0" w:lastRowFirstColumn="0" w:lastRowLastColumn="0"/>
+              <w:rPr>
+                <w:bCs/>
+                <w:sz w:val="24"/>
+                <w:szCs w:val="36"/>
+              </w:rPr>
+            </w:pPr>
+          </w:p>
+          <w:p>
+            <w:pPr>
+              <w:pStyle w:val="Paragrafoelenco"/>
+              <w:numPr>
+                <w:ilvl w:val="0"/>
+                <w:numId w:val="8"/>
+              </w:numPr>
+              <w:cnfStyle w:val="000000000000" w:firstRow="0" w:lastRow="0" w:firstColumn="0" w:lastColumn="0" w:oddVBand="0" w:evenVBand="0" w:oddHBand="0" w:evenHBand="0" w:firstRowFirstColumn="0" w:firstRowLastColumn="0" w:lastRowFirstColumn="0" w:lastRowLastColumn="0"/>
+              <w:rPr>
+                <w:bCs/>
+                <w:sz w:val="24"/>
+                <w:szCs w:val="36"/>
+              </w:rPr>
+            </w:pPr>
+            <w:r>
+              <w:rPr>
+                <w:bCs/>
+                <w:sz w:val="24"/>
+                <w:szCs w:val="36"/>
+              </w:rPr>
+              <w:t>Siano effettua il login tramite username</w:t>
+            </w:r>
+            <w:r>
+              <w:rPr>
+                <w:bCs/>
+                <w:sz w:val="24"/>
+                <w:szCs w:val="36"/>
+              </w:rPr>
+              <w:t>:” admin”</w:t>
+            </w:r>
+            <w:r>
+              <w:rPr>
+                <w:bCs/>
+                <w:sz w:val="24"/>
+                <w:szCs w:val="36"/>
+              </w:rPr>
+              <w:t xml:space="preserve"> e password</w:t>
+            </w:r>
+            <w:r>
+              <w:rPr>
+                <w:bCs/>
+                <w:sz w:val="24"/>
+                <w:szCs w:val="36"/>
+              </w:rPr>
+              <w:t>:” admin”</w:t>
+            </w:r>
+            <w:r>
+              <w:rPr>
+                <w:bCs/>
+                <w:sz w:val="24"/>
+                <w:szCs w:val="36"/>
+              </w:rPr>
+              <w:t xml:space="preserve"> ed accede a</w:t>
+            </w:r>
+            <w:r>
+              <w:rPr>
+                <w:bCs/>
+                <w:sz w:val="24"/>
+                <w:szCs w:val="36"/>
+              </w:rPr>
+              <w:t>l</w:t>
+            </w:r>
+            <w:r>
+              <w:rPr>
+                <w:bCs/>
+                <w:sz w:val="24"/>
+                <w:szCs w:val="36"/>
+              </w:rPr>
+              <w:t>l</w:t>
+            </w:r>
+            <w:r>
+              <w:rPr>
+                <w:bCs/>
+                <w:sz w:val="24"/>
+                <w:szCs w:val="36"/>
+              </w:rPr>
+              <w:t>a</w:t>
+            </w:r>
+            <w:r>
+              <w:rPr>
+                <w:bCs/>
+                <w:sz w:val="24"/>
+                <w:szCs w:val="36"/>
+              </w:rPr>
+              <w:t xml:space="preserve"> sezione pubblicazione.</w:t>
+            </w:r>
+          </w:p>
+          <w:p>
+            <w:pPr>
+              <w:pStyle w:val="Paragrafoelenco"/>
+              <w:cnfStyle w:val="000000000000" w:firstRow="0" w:lastRow="0" w:firstColumn="0" w:lastColumn="0" w:oddVBand="0" w:evenVBand="0" w:oddHBand="0" w:evenHBand="0" w:firstRowFirstColumn="0" w:firstRowLastColumn="0" w:lastRowFirstColumn="0" w:lastRowLastColumn="0"/>
+              <w:rPr>
+                <w:bCs/>
+                <w:sz w:val="24"/>
+                <w:szCs w:val="36"/>
+              </w:rPr>
+            </w:pPr>
+          </w:p>
+          <w:p>
+            <w:pPr>
+              <w:pStyle w:val="Paragrafoelenco"/>
+              <w:numPr>
+                <w:ilvl w:val="0"/>
+                <w:numId w:val="8"/>
+              </w:numPr>
+              <w:cnfStyle w:val="000000000000" w:firstRow="0" w:lastRow="0" w:firstColumn="0" w:lastColumn="0" w:oddVBand="0" w:evenVBand="0" w:oddHBand="0" w:evenHBand="0" w:firstRowFirstColumn="0" w:firstRowLastColumn="0" w:lastRowFirstColumn="0" w:lastRowLastColumn="0"/>
+              <w:rPr>
+                <w:bCs/>
+                <w:sz w:val="24"/>
+                <w:szCs w:val="36"/>
+              </w:rPr>
+            </w:pPr>
+            <w:r>
+              <w:rPr>
+                <w:bCs/>
+                <w:sz w:val="24"/>
+                <w:szCs w:val="36"/>
+              </w:rPr>
+              <w:t>Entrato nella sezione pubblicazione, Siano</w:t>
+            </w:r>
+            <w:r>
+              <w:rPr>
+                <w:bCs/>
+                <w:sz w:val="24"/>
+                <w:szCs w:val="36"/>
+              </w:rPr>
+              <w:t xml:space="preserve"> seleziona l’articolo ed</w:t>
+            </w:r>
+            <w:r>
+              <w:rPr>
+                <w:bCs/>
+                <w:sz w:val="24"/>
+                <w:szCs w:val="36"/>
+              </w:rPr>
+              <w:t xml:space="preserve"> inizia ad analizzar</w:t>
+            </w:r>
+            <w:r>
+              <w:rPr>
+                <w:bCs/>
+                <w:sz w:val="24"/>
+                <w:szCs w:val="36"/>
+              </w:rPr>
+              <w:t>lo.</w:t>
+            </w:r>
+          </w:p>
+          <w:p>
+            <w:pPr>
+              <w:pStyle w:val="Paragrafoelenco"/>
+              <w:cnfStyle w:val="000000000000" w:firstRow="0" w:lastRow="0" w:firstColumn="0" w:lastColumn="0" w:oddVBand="0" w:evenVBand="0" w:oddHBand="0" w:evenHBand="0" w:firstRowFirstColumn="0" w:firstRowLastColumn="0" w:lastRowFirstColumn="0" w:lastRowLastColumn="0"/>
+              <w:rPr>
+                <w:bCs/>
+                <w:sz w:val="24"/>
+                <w:szCs w:val="36"/>
+              </w:rPr>
+            </w:pPr>
+          </w:p>
+          <w:p>
+            <w:pPr>
+              <w:pStyle w:val="Paragrafoelenco"/>
+              <w:numPr>
+                <w:ilvl w:val="0"/>
+                <w:numId w:val="8"/>
+              </w:numPr>
+              <w:cnfStyle w:val="000000000000" w:firstRow="0" w:lastRow="0" w:firstColumn="0" w:lastColumn="0" w:oddVBand="0" w:evenVBand="0" w:oddHBand="0" w:evenHBand="0" w:firstRowFirstColumn="0" w:firstRowLastColumn="0" w:lastRowFirstColumn="0" w:lastRowLastColumn="0"/>
+              <w:rPr>
+                <w:bCs/>
+                <w:sz w:val="24"/>
+                <w:szCs w:val="36"/>
+              </w:rPr>
+            </w:pPr>
+            <w:r>
+              <w:rPr>
+                <w:bCs/>
+                <w:sz w:val="24"/>
+                <w:szCs w:val="36"/>
+              </w:rPr>
+              <w:t xml:space="preserve">Siano verifica la correttezza tecnica dell’articolo visionando la presentazione valutando i casi d’applicazione. La correttezza ortografica verrà lasciata al supporto fornito dal sistema. </w:t>
+            </w:r>
+          </w:p>
+          <w:p>
+            <w:pPr>
+              <w:cnfStyle w:val="000000000000" w:firstRow="0" w:lastRow="0" w:firstColumn="0" w:lastColumn="0" w:oddVBand="0" w:evenVBand="0" w:oddHBand="0" w:evenHBand="0" w:firstRowFirstColumn="0" w:firstRowLastColumn="0" w:lastRowFirstColumn="0" w:lastRowLastColumn="0"/>
+              <w:rPr>
+                <w:bCs/>
+                <w:sz w:val="24"/>
+                <w:szCs w:val="36"/>
+              </w:rPr>
+            </w:pPr>
+          </w:p>
+          <w:p>
+            <w:pPr>
+              <w:pStyle w:val="Paragrafoelenco"/>
+              <w:numPr>
+                <w:ilvl w:val="0"/>
+                <w:numId w:val="8"/>
+              </w:numPr>
+              <w:cnfStyle w:val="000000000000" w:firstRow="0" w:lastRow="0" w:firstColumn="0" w:lastColumn="0" w:oddVBand="0" w:evenVBand="0" w:oddHBand="0" w:evenHBand="0" w:firstRowFirstColumn="0" w:firstRowLastColumn="0" w:lastRowFirstColumn="0" w:lastRowLastColumn="0"/>
+              <w:rPr>
+                <w:bCs/>
+                <w:sz w:val="24"/>
+                <w:szCs w:val="36"/>
+              </w:rPr>
+            </w:pPr>
+            <w:r>
+              <w:rPr>
+                <w:bCs/>
+                <w:sz w:val="24"/>
+                <w:szCs w:val="36"/>
+              </w:rPr>
+              <w:t xml:space="preserve">Effettuati </w:t>
+            </w:r>
+            <w:r>
+              <w:rPr>
+                <w:bCs/>
+                <w:sz w:val="24"/>
+                <w:szCs w:val="36"/>
+              </w:rPr>
+              <w:t>i dovuti</w:t>
+            </w:r>
+            <w:r>
+              <w:rPr>
+                <w:bCs/>
+                <w:sz w:val="24"/>
+                <w:szCs w:val="36"/>
+              </w:rPr>
+              <w:t xml:space="preserve"> controlli</w:t>
+            </w:r>
+            <w:r>
+              <w:rPr>
+                <w:bCs/>
+                <w:sz w:val="24"/>
+                <w:szCs w:val="36"/>
+              </w:rPr>
+              <w:t xml:space="preserve">, </w:t>
+            </w:r>
+            <w:r>
+              <w:rPr>
+                <w:bCs/>
+                <w:sz w:val="24"/>
+                <w:szCs w:val="36"/>
+              </w:rPr>
+              <w:t>Siano decide che l’articolo è valido e può essere pubblicato sul Blog</w:t>
+            </w:r>
+            <w:r>
+              <w:rPr>
+                <w:bCs/>
+                <w:sz w:val="24"/>
+                <w:szCs w:val="36"/>
+              </w:rPr>
+              <w:t xml:space="preserve">, l’autore Botta riceverà una notifica </w:t>
+            </w:r>
+            <w:r>
+              <w:rPr>
+                <w:bCs/>
+                <w:sz w:val="24"/>
+                <w:szCs w:val="36"/>
+              </w:rPr>
+              <w:t xml:space="preserve">alla </w:t>
+            </w:r>
+            <w:r>
+              <w:rPr>
+                <w:bCs/>
+                <w:sz w:val="24"/>
+                <w:szCs w:val="36"/>
+              </w:rPr>
+              <w:t>pubblicazione dell’articolo.</w:t>
             </w:r>
           </w:p>
         </w:tc>
       </w:tr>
+      <w:tr>
+        <w:trPr>
+          <w:cnfStyle w:val="000000100000" w:firstRow="0" w:lastRow="0" w:firstColumn="0" w:lastColumn="0" w:oddVBand="0" w:evenVBand="0" w:oddHBand="1" w:evenHBand="0" w:firstRowFirstColumn="0" w:firstRowLastColumn="0" w:lastRowFirstColumn="0" w:lastRowLastColumn="0"/>
+        </w:trPr>
+        <w:tc>
+          <w:tcPr>
+            <w:cnfStyle w:val="001000000000" w:firstRow="0" w:lastRow="0" w:firstColumn="1" w:lastColumn="0" w:oddVBand="0" w:evenVBand="0" w:oddHBand="0" w:evenHBand="0" w:firstRowFirstColumn="0" w:firstRowLastColumn="0" w:lastRowFirstColumn="0" w:lastRowLastColumn="0"/>
+            <w:tcW w:w="2943" w:type="dxa"/>
+          </w:tcPr>
+          <w:p>
+            <w:pPr>
+              <w:rPr>
+                <w:bCs w:val="0"/>
+                <w:i/>
+                <w:iCs/>
+                <w:sz w:val="32"/>
+                <w:szCs w:val="44"/>
+              </w:rPr>
+            </w:pPr>
+            <w:bookmarkStart w:id="1" w:name="_Hlk23260519"/>
+            <w:bookmarkStart w:id="2" w:name="_GoBack" w:colFirst="0" w:colLast="1"/>
+            <w:r>
+              <w:rPr>
+                <w:bCs w:val="0"/>
+                <w:i/>
+                <w:iCs/>
+                <w:sz w:val="32"/>
+                <w:szCs w:val="44"/>
+              </w:rPr>
+              <w:lastRenderedPageBreak/>
+              <w:t>Nome Scenario</w:t>
+            </w:r>
+          </w:p>
+        </w:tc>
+        <w:tc>
+          <w:tcPr>
+            <w:tcW w:w="5844" w:type="dxa"/>
+          </w:tcPr>
+          <w:p>
+            <w:pPr>
+              <w:cnfStyle w:val="000000100000" w:firstRow="0" w:lastRow="0" w:firstColumn="0" w:lastColumn="0" w:oddVBand="0" w:evenVBand="0" w:oddHBand="1" w:evenHBand="0" w:firstRowFirstColumn="0" w:firstRowLastColumn="0" w:lastRowFirstColumn="0" w:lastRowLastColumn="0"/>
+              <w:rPr>
+                <w:bCs/>
+                <w:sz w:val="24"/>
+                <w:szCs w:val="36"/>
+                <w:u w:val="single"/>
+              </w:rPr>
+            </w:pPr>
+            <w:r>
+              <w:rPr>
+                <w:sz w:val="24"/>
+                <w:szCs w:val="36"/>
+                <w:u w:val="single"/>
+              </w:rPr>
+              <w:t xml:space="preserve">Pubblicazione </w:t>
+            </w:r>
+            <w:r>
+              <w:rPr>
+                <w:sz w:val="24"/>
+                <w:szCs w:val="36"/>
+                <w:u w:val="single"/>
+              </w:rPr>
+              <w:t>evento</w:t>
+            </w:r>
+          </w:p>
+        </w:tc>
+      </w:tr>
+      <w:tr>
+        <w:tc>
+          <w:tcPr>
+            <w:cnfStyle w:val="001000000000" w:firstRow="0" w:lastRow="0" w:firstColumn="1" w:lastColumn="0" w:oddVBand="0" w:evenVBand="0" w:oddHBand="0" w:evenHBand="0" w:firstRowFirstColumn="0" w:firstRowLastColumn="0" w:lastRowFirstColumn="0" w:lastRowLastColumn="0"/>
+            <w:tcW w:w="2943" w:type="dxa"/>
+          </w:tcPr>
+          <w:p>
+            <w:pPr>
+              <w:rPr>
+                <w:bCs w:val="0"/>
+                <w:i/>
+                <w:iCs/>
+                <w:sz w:val="32"/>
+                <w:szCs w:val="44"/>
+              </w:rPr>
+            </w:pPr>
+            <w:r>
+              <w:rPr>
+                <w:bCs w:val="0"/>
+                <w:i/>
+                <w:iCs/>
+                <w:sz w:val="32"/>
+                <w:szCs w:val="44"/>
+              </w:rPr>
+              <w:t>Attori partecipanti</w:t>
+            </w:r>
+          </w:p>
+        </w:tc>
+        <w:tc>
+          <w:tcPr>
+            <w:tcW w:w="5844" w:type="dxa"/>
+          </w:tcPr>
+          <w:p>
+            <w:pPr>
+              <w:cnfStyle w:val="000000000000" w:firstRow="0" w:lastRow="0" w:firstColumn="0" w:lastColumn="0" w:oddVBand="0" w:evenVBand="0" w:oddHBand="0" w:evenHBand="0" w:firstRowFirstColumn="0" w:firstRowLastColumn="0" w:lastRowFirstColumn="0" w:lastRowLastColumn="0"/>
+              <w:rPr>
+                <w:bCs/>
+                <w:sz w:val="24"/>
+                <w:szCs w:val="36"/>
+                <w:u w:val="single"/>
+              </w:rPr>
+            </w:pPr>
+          </w:p>
+          <w:p>
+            <w:pPr>
+              <w:cnfStyle w:val="000000000000" w:firstRow="0" w:lastRow="0" w:firstColumn="0" w:lastColumn="0" w:oddVBand="0" w:evenVBand="0" w:oddHBand="0" w:evenHBand="0" w:firstRowFirstColumn="0" w:firstRowLastColumn="0" w:lastRowFirstColumn="0" w:lastRowLastColumn="0"/>
+              <w:rPr>
+                <w:bCs/>
+                <w:i/>
+                <w:iCs/>
+                <w:sz w:val="28"/>
+                <w:szCs w:val="40"/>
+              </w:rPr>
+            </w:pPr>
+            <w:r>
+              <w:rPr>
+                <w:bCs/>
+                <w:sz w:val="24"/>
+                <w:szCs w:val="36"/>
+                <w:u w:val="single"/>
+              </w:rPr>
+              <w:t>Botta: autore</w:t>
+            </w:r>
+            <w:r>
+              <w:rPr>
+                <w:bCs/>
+                <w:i/>
+                <w:iCs/>
+                <w:sz w:val="28"/>
+                <w:szCs w:val="40"/>
+              </w:rPr>
+              <w:tab/>
+            </w:r>
+          </w:p>
+          <w:p>
+            <w:pPr>
+              <w:cnfStyle w:val="000000000000" w:firstRow="0" w:lastRow="0" w:firstColumn="0" w:lastColumn="0" w:oddVBand="0" w:evenVBand="0" w:oddHBand="0" w:evenHBand="0" w:firstRowFirstColumn="0" w:firstRowLastColumn="0" w:lastRowFirstColumn="0" w:lastRowLastColumn="0"/>
+              <w:rPr>
+                <w:bCs/>
+                <w:i/>
+                <w:iCs/>
+                <w:sz w:val="28"/>
+                <w:szCs w:val="40"/>
+              </w:rPr>
+            </w:pPr>
+          </w:p>
+        </w:tc>
+      </w:tr>
+      <w:tr>
+        <w:trPr>
+          <w:cnfStyle w:val="000000100000" w:firstRow="0" w:lastRow="0" w:firstColumn="0" w:lastColumn="0" w:oddVBand="0" w:evenVBand="0" w:oddHBand="1" w:evenHBand="0" w:firstRowFirstColumn="0" w:firstRowLastColumn="0" w:lastRowFirstColumn="0" w:lastRowLastColumn="0"/>
+        </w:trPr>
+        <w:tc>
+          <w:tcPr>
+            <w:cnfStyle w:val="001000000000" w:firstRow="0" w:lastRow="0" w:firstColumn="1" w:lastColumn="0" w:oddVBand="0" w:evenVBand="0" w:oddHBand="0" w:evenHBand="0" w:firstRowFirstColumn="0" w:firstRowLastColumn="0" w:lastRowFirstColumn="0" w:lastRowLastColumn="0"/>
+            <w:tcW w:w="2943" w:type="dxa"/>
+          </w:tcPr>
+          <w:p>
+            <w:pPr>
+              <w:rPr>
+                <w:bCs w:val="0"/>
+                <w:i/>
+                <w:iCs/>
+                <w:sz w:val="32"/>
+                <w:szCs w:val="44"/>
+              </w:rPr>
+            </w:pPr>
+            <w:r>
+              <w:rPr>
+                <w:bCs w:val="0"/>
+                <w:i/>
+                <w:iCs/>
+                <w:sz w:val="32"/>
+                <w:szCs w:val="44"/>
+              </w:rPr>
+              <w:t>Flusso degli eventi</w:t>
+            </w:r>
+          </w:p>
+        </w:tc>
+        <w:tc>
+          <w:tcPr>
+            <w:tcW w:w="5844" w:type="dxa"/>
+          </w:tcPr>
+          <w:p>
+            <w:pPr>
+              <w:pStyle w:val="Paragrafoelenco"/>
+              <w:numPr>
+                <w:ilvl w:val="0"/>
+                <w:numId w:val="23"/>
+              </w:numPr>
+              <w:cnfStyle w:val="000000100000" w:firstRow="0" w:lastRow="0" w:firstColumn="0" w:lastColumn="0" w:oddVBand="0" w:evenVBand="0" w:oddHBand="1" w:evenHBand="0" w:firstRowFirstColumn="0" w:firstRowLastColumn="0" w:lastRowFirstColumn="0" w:lastRowLastColumn="0"/>
+              <w:rPr>
+                <w:bCs/>
+                <w:sz w:val="24"/>
+                <w:szCs w:val="36"/>
+              </w:rPr>
+            </w:pPr>
+            <w:r>
+              <w:rPr>
+                <w:bCs/>
+                <w:sz w:val="24"/>
+                <w:szCs w:val="36"/>
+              </w:rPr>
+              <w:t>Botta notando interesse da parte degli utenti nei confronti dei propri articoli e notando le numerose domande sotto di essi, decide di organizzare un evento invitando tutti gli interessati.</w:t>
+            </w:r>
+          </w:p>
+          <w:p>
+            <w:pPr>
+              <w:pStyle w:val="Paragrafoelenco"/>
+              <w:cnfStyle w:val="000000100000" w:firstRow="0" w:lastRow="0" w:firstColumn="0" w:lastColumn="0" w:oddVBand="0" w:evenVBand="0" w:oddHBand="1" w:evenHBand="0" w:firstRowFirstColumn="0" w:firstRowLastColumn="0" w:lastRowFirstColumn="0" w:lastRowLastColumn="0"/>
+              <w:rPr>
+                <w:bCs/>
+                <w:sz w:val="24"/>
+                <w:szCs w:val="36"/>
+              </w:rPr>
+            </w:pPr>
+          </w:p>
+          <w:p>
+            <w:pPr>
+              <w:pStyle w:val="Paragrafoelenco"/>
+              <w:numPr>
+                <w:ilvl w:val="0"/>
+                <w:numId w:val="23"/>
+              </w:numPr>
+              <w:cnfStyle w:val="000000100000" w:firstRow="0" w:lastRow="0" w:firstColumn="0" w:lastColumn="0" w:oddVBand="0" w:evenVBand="0" w:oddHBand="1" w:evenHBand="0" w:firstRowFirstColumn="0" w:firstRowLastColumn="0" w:lastRowFirstColumn="0" w:lastRowLastColumn="0"/>
+              <w:rPr>
+                <w:bCs/>
+                <w:sz w:val="24"/>
+                <w:szCs w:val="36"/>
+              </w:rPr>
+            </w:pPr>
+            <w:r>
+              <w:rPr>
+                <w:bCs/>
+                <w:sz w:val="24"/>
+                <w:szCs w:val="36"/>
+              </w:rPr>
+              <w:t>Botta, dopo ever effettuato il login tramite username:” Botta” e password:” franchino”, accede al proprio pannello di controllo. All’interno del pannello è presente la sezione “Annuncia evento”.</w:t>
+            </w:r>
+          </w:p>
+          <w:p>
+            <w:pPr>
+              <w:pStyle w:val="Paragrafoelenco"/>
+              <w:cnfStyle w:val="000000100000" w:firstRow="0" w:lastRow="0" w:firstColumn="0" w:lastColumn="0" w:oddVBand="0" w:evenVBand="0" w:oddHBand="1" w:evenHBand="0" w:firstRowFirstColumn="0" w:firstRowLastColumn="0" w:lastRowFirstColumn="0" w:lastRowLastColumn="0"/>
+              <w:rPr>
+                <w:bCs/>
+                <w:sz w:val="24"/>
+                <w:szCs w:val="36"/>
+              </w:rPr>
+            </w:pPr>
+          </w:p>
+          <w:p>
+            <w:pPr>
+              <w:pStyle w:val="Paragrafoelenco"/>
+              <w:numPr>
+                <w:ilvl w:val="0"/>
+                <w:numId w:val="23"/>
+              </w:numPr>
+              <w:cnfStyle w:val="000000100000" w:firstRow="0" w:lastRow="0" w:firstColumn="0" w:lastColumn="0" w:oddVBand="0" w:evenVBand="0" w:oddHBand="1" w:evenHBand="0" w:firstRowFirstColumn="0" w:firstRowLastColumn="0" w:lastRowFirstColumn="0" w:lastRowLastColumn="0"/>
+              <w:rPr>
+                <w:bCs/>
+                <w:sz w:val="24"/>
+                <w:szCs w:val="36"/>
+              </w:rPr>
+            </w:pPr>
+            <w:r>
+              <w:rPr>
+                <w:bCs/>
+                <w:sz w:val="24"/>
+                <w:szCs w:val="36"/>
+              </w:rPr>
+              <w:t>L’autore Botta, tramite un form, fissa data, luogo e ora dell’evento fornendo una descrizione dei temi trattati durante l’evento.</w:t>
+            </w:r>
+          </w:p>
+          <w:p>
+            <w:pPr>
+              <w:pStyle w:val="Paragrafoelenco"/>
+              <w:cnfStyle w:val="000000100000" w:firstRow="0" w:lastRow="0" w:firstColumn="0" w:lastColumn="0" w:oddVBand="0" w:evenVBand="0" w:oddHBand="1" w:evenHBand="0" w:firstRowFirstColumn="0" w:firstRowLastColumn="0" w:lastRowFirstColumn="0" w:lastRowLastColumn="0"/>
+              <w:rPr>
+                <w:bCs/>
+                <w:sz w:val="24"/>
+                <w:szCs w:val="36"/>
+              </w:rPr>
+            </w:pPr>
+          </w:p>
+          <w:p>
+            <w:pPr>
+              <w:pStyle w:val="Paragrafoelenco"/>
+              <w:numPr>
+                <w:ilvl w:val="0"/>
+                <w:numId w:val="23"/>
+              </w:numPr>
+              <w:cnfStyle w:val="000000100000" w:firstRow="0" w:lastRow="0" w:firstColumn="0" w:lastColumn="0" w:oddVBand="0" w:evenVBand="0" w:oddHBand="1" w:evenHBand="0" w:firstRowFirstColumn="0" w:firstRowLastColumn="0" w:lastRowFirstColumn="0" w:lastRowLastColumn="0"/>
+              <w:rPr>
+                <w:bCs/>
+                <w:sz w:val="24"/>
+                <w:szCs w:val="36"/>
+              </w:rPr>
+            </w:pPr>
+            <w:r>
+              <w:rPr>
+                <w:bCs/>
+                <w:sz w:val="24"/>
+                <w:szCs w:val="36"/>
+              </w:rPr>
+              <w:t xml:space="preserve">L’autore rende pubblico l’annuncio dell’evento e sarà visibile sulla sezione “Eventi” del </w:t>
+            </w:r>
+            <w:r>
+              <w:rPr>
+                <w:bCs/>
+                <w:sz w:val="24"/>
+                <w:szCs w:val="36"/>
+              </w:rPr>
+              <w:t>sistema. Inolte gli utenti che seguono l’autore riceveranno una notifica dal sistema dell’evento pubblicato dall’autore seguito.</w:t>
+            </w:r>
+          </w:p>
+        </w:tc>
+      </w:tr>
+      <w:bookmarkEnd w:id="1"/>
+      <w:bookmarkEnd w:id="2"/>
     </w:tbl>
     <w:p>
       <w:pPr>
         <w:rPr>
-          <w:sz w:val="24"/>
-          <w:szCs w:val="40"/>
-        </w:rPr>
-      </w:pPr>
-    </w:p>
-    <w:p>
-      <w:pPr>
-        <w:rPr>
-          <w:sz w:val="24"/>
-          <w:szCs w:val="40"/>
+          <w:b/>
+          <w:bCs/>
+          <w:sz w:val="32"/>
+          <w:szCs w:val="48"/>
+        </w:rPr>
+      </w:pPr>
+    </w:p>
+    <w:p>
+      <w:pPr>
+        <w:rPr>
+          <w:b/>
+          <w:bCs/>
+          <w:sz w:val="32"/>
+          <w:szCs w:val="48"/>
+        </w:rPr>
+      </w:pPr>
+    </w:p>
+    <w:p>
+      <w:pPr>
+        <w:rPr>
+          <w:b/>
+          <w:bCs/>
+          <w:sz w:val="32"/>
+          <w:szCs w:val="48"/>
+        </w:rPr>
+      </w:pPr>
+    </w:p>
+    <w:p>
+      <w:pPr>
+        <w:rPr>
+          <w:b/>
+          <w:bCs/>
+          <w:sz w:val="32"/>
+          <w:szCs w:val="48"/>
         </w:rPr>
       </w:pPr>
     </w:p>
@@ -2268,16 +2352,6 @@
         </w:rPr>
         <w:t>qualsiasi browser.</w:t>
       </w:r>
-    </w:p>
-    <w:p>
-      <w:pPr>
-        <w:rPr>
-          <w:b/>
-          <w:bCs/>
-          <w:sz w:val="32"/>
-          <w:szCs w:val="48"/>
-        </w:rPr>
-      </w:pPr>
     </w:p>
     <w:p>
       <w:pPr>
@@ -2531,6 +2605,7 @@
         <w:t xml:space="preserve"> date sono indicative in quanto possono essere soggette a cambiamenti.</w:t>
       </w:r>
     </w:p>
+    <w:bookmarkEnd w:id="0"/>
     <w:p>
       <w:pPr>
         <w:autoSpaceDE w:val="0"/>
@@ -2546,7 +2621,7 @@
     </w:p>
     <w:sectPr>
       <w:pgSz w:w="11906" w:h="16838"/>
-      <w:pgMar w:top="1417" w:right="1558" w:bottom="1134" w:left="1701" w:header="708" w:footer="708" w:gutter="0"/>
+      <w:pgMar w:top="1276" w:right="1558" w:bottom="1134" w:left="1701" w:header="708" w:footer="708" w:gutter="0"/>
       <w:cols w:space="708"/>
       <w:docGrid w:linePitch="360"/>
     </w:sectPr>
@@ -3537,6 +3612,95 @@
     </w:lvl>
   </w:abstractNum>
   <w:abstractNum w:abstractNumId="10" w15:restartNumberingAfterBreak="0">
+    <w:nsid w:val="3CB6480B"/>
+    <w:multiLevelType w:val="hybridMultilevel"/>
+    <w:tmpl w:val="FE047784"/>
+    <w:lvl w:ilvl="0" w:tplc="0410000F">
+      <w:start w:val="1"/>
+      <w:numFmt w:val="decimal"/>
+      <w:lvlText w:val="%1."/>
+      <w:lvlJc w:val="left"/>
+      <w:pPr>
+        <w:ind w:left="1490" w:hanging="360"/>
+      </w:pPr>
+      <w:rPr>
+        <w:rFonts w:hint="default"/>
+      </w:rPr>
+    </w:lvl>
+    <w:lvl w:ilvl="1" w:tplc="04100019" w:tentative="1">
+      <w:start w:val="1"/>
+      <w:numFmt w:val="lowerLetter"/>
+      <w:lvlText w:val="%2."/>
+      <w:lvlJc w:val="left"/>
+      <w:pPr>
+        <w:ind w:left="2210" w:hanging="360"/>
+      </w:pPr>
+    </w:lvl>
+    <w:lvl w:ilvl="2" w:tplc="0410001B" w:tentative="1">
+      <w:start w:val="1"/>
+      <w:numFmt w:val="lowerRoman"/>
+      <w:lvlText w:val="%3."/>
+      <w:lvlJc w:val="right"/>
+      <w:pPr>
+        <w:ind w:left="2930" w:hanging="180"/>
+      </w:pPr>
+    </w:lvl>
+    <w:lvl w:ilvl="3" w:tplc="0410000F" w:tentative="1">
+      <w:start w:val="1"/>
+      <w:numFmt w:val="decimal"/>
+      <w:lvlText w:val="%4."/>
+      <w:lvlJc w:val="left"/>
+      <w:pPr>
+        <w:ind w:left="3650" w:hanging="360"/>
+      </w:pPr>
+    </w:lvl>
+    <w:lvl w:ilvl="4" w:tplc="04100019" w:tentative="1">
+      <w:start w:val="1"/>
+      <w:numFmt w:val="lowerLetter"/>
+      <w:lvlText w:val="%5."/>
+      <w:lvlJc w:val="left"/>
+      <w:pPr>
+        <w:ind w:left="4370" w:hanging="360"/>
+      </w:pPr>
+    </w:lvl>
+    <w:lvl w:ilvl="5" w:tplc="0410001B" w:tentative="1">
+      <w:start w:val="1"/>
+      <w:numFmt w:val="lowerRoman"/>
+      <w:lvlText w:val="%6."/>
+      <w:lvlJc w:val="right"/>
+      <w:pPr>
+        <w:ind w:left="5090" w:hanging="180"/>
+      </w:pPr>
+    </w:lvl>
+    <w:lvl w:ilvl="6" w:tplc="0410000F" w:tentative="1">
+      <w:start w:val="1"/>
+      <w:numFmt w:val="decimal"/>
+      <w:lvlText w:val="%7."/>
+      <w:lvlJc w:val="left"/>
+      <w:pPr>
+        <w:ind w:left="5810" w:hanging="360"/>
+      </w:pPr>
+    </w:lvl>
+    <w:lvl w:ilvl="7" w:tplc="04100019" w:tentative="1">
+      <w:start w:val="1"/>
+      <w:numFmt w:val="lowerLetter"/>
+      <w:lvlText w:val="%8."/>
+      <w:lvlJc w:val="left"/>
+      <w:pPr>
+        <w:ind w:left="6530" w:hanging="360"/>
+      </w:pPr>
+    </w:lvl>
+    <w:lvl w:ilvl="8" w:tplc="0410001B" w:tentative="1">
+      <w:start w:val="1"/>
+      <w:numFmt w:val="lowerRoman"/>
+      <w:lvlText w:val="%9."/>
+      <w:lvlJc w:val="right"/>
+      <w:pPr>
+        <w:ind w:left="7250" w:hanging="180"/>
+      </w:pPr>
+    </w:lvl>
+  </w:abstractNum>
+  <w:abstractNum w:abstractNumId="11" w15:restartNumberingAfterBreak="0">
     <w:nsid w:val="3DA65500"/>
     <w:multiLevelType w:val="hybridMultilevel"/>
     <w:tmpl w:val="6AF47F2C"/>
@@ -3649,7 +3813,277 @@
       </w:rPr>
     </w:lvl>
   </w:abstractNum>
-  <w:abstractNum w:abstractNumId="11" w15:restartNumberingAfterBreak="0">
+  <w:abstractNum w:abstractNumId="12" w15:restartNumberingAfterBreak="0">
+    <w:nsid w:val="41773274"/>
+    <w:multiLevelType w:val="hybridMultilevel"/>
+    <w:tmpl w:val="1228E0F4"/>
+    <w:lvl w:ilvl="0" w:tplc="0410000F">
+      <w:start w:val="1"/>
+      <w:numFmt w:val="decimal"/>
+      <w:lvlText w:val="%1."/>
+      <w:lvlJc w:val="left"/>
+      <w:pPr>
+        <w:ind w:left="720" w:hanging="360"/>
+      </w:pPr>
+      <w:rPr>
+        <w:rFonts w:hint="default"/>
+      </w:rPr>
+    </w:lvl>
+    <w:lvl w:ilvl="1" w:tplc="04100001">
+      <w:start w:val="1"/>
+      <w:numFmt w:val="bullet"/>
+      <w:lvlText w:val=""/>
+      <w:lvlJc w:val="left"/>
+      <w:pPr>
+        <w:ind w:left="1440" w:hanging="360"/>
+      </w:pPr>
+      <w:rPr>
+        <w:rFonts w:ascii="Symbol" w:hAnsi="Symbol" w:hint="default"/>
+      </w:rPr>
+    </w:lvl>
+    <w:lvl w:ilvl="2" w:tplc="0410001B" w:tentative="1">
+      <w:start w:val="1"/>
+      <w:numFmt w:val="lowerRoman"/>
+      <w:lvlText w:val="%3."/>
+      <w:lvlJc w:val="right"/>
+      <w:pPr>
+        <w:ind w:left="2160" w:hanging="180"/>
+      </w:pPr>
+    </w:lvl>
+    <w:lvl w:ilvl="3" w:tplc="0410000F" w:tentative="1">
+      <w:start w:val="1"/>
+      <w:numFmt w:val="decimal"/>
+      <w:lvlText w:val="%4."/>
+      <w:lvlJc w:val="left"/>
+      <w:pPr>
+        <w:ind w:left="2880" w:hanging="360"/>
+      </w:pPr>
+    </w:lvl>
+    <w:lvl w:ilvl="4" w:tplc="04100019" w:tentative="1">
+      <w:start w:val="1"/>
+      <w:numFmt w:val="lowerLetter"/>
+      <w:lvlText w:val="%5."/>
+      <w:lvlJc w:val="left"/>
+      <w:pPr>
+        <w:ind w:left="3600" w:hanging="360"/>
+      </w:pPr>
+    </w:lvl>
+    <w:lvl w:ilvl="5" w:tplc="0410001B" w:tentative="1">
+      <w:start w:val="1"/>
+      <w:numFmt w:val="lowerRoman"/>
+      <w:lvlText w:val="%6."/>
+      <w:lvlJc w:val="right"/>
+      <w:pPr>
+        <w:ind w:left="4320" w:hanging="180"/>
+      </w:pPr>
+    </w:lvl>
+    <w:lvl w:ilvl="6" w:tplc="0410000F" w:tentative="1">
+      <w:start w:val="1"/>
+      <w:numFmt w:val="decimal"/>
+      <w:lvlText w:val="%7."/>
+      <w:lvlJc w:val="left"/>
+      <w:pPr>
+        <w:ind w:left="5040" w:hanging="360"/>
+      </w:pPr>
+    </w:lvl>
+    <w:lvl w:ilvl="7" w:tplc="04100019" w:tentative="1">
+      <w:start w:val="1"/>
+      <w:numFmt w:val="lowerLetter"/>
+      <w:lvlText w:val="%8."/>
+      <w:lvlJc w:val="left"/>
+      <w:pPr>
+        <w:ind w:left="5760" w:hanging="360"/>
+      </w:pPr>
+    </w:lvl>
+    <w:lvl w:ilvl="8" w:tplc="0410001B" w:tentative="1">
+      <w:start w:val="1"/>
+      <w:numFmt w:val="lowerRoman"/>
+      <w:lvlText w:val="%9."/>
+      <w:lvlJc w:val="right"/>
+      <w:pPr>
+        <w:ind w:left="6480" w:hanging="180"/>
+      </w:pPr>
+    </w:lvl>
+  </w:abstractNum>
+  <w:abstractNum w:abstractNumId="13" w15:restartNumberingAfterBreak="0">
+    <w:nsid w:val="45F45F8D"/>
+    <w:multiLevelType w:val="hybridMultilevel"/>
+    <w:tmpl w:val="F8021570"/>
+    <w:lvl w:ilvl="0" w:tplc="A1AEFC32">
+      <w:start w:val="1"/>
+      <w:numFmt w:val="decimal"/>
+      <w:lvlText w:val="RF %1)"/>
+      <w:lvlJc w:val="left"/>
+      <w:pPr>
+        <w:ind w:left="2140" w:hanging="360"/>
+      </w:pPr>
+      <w:rPr>
+        <w:rFonts w:hint="default"/>
+      </w:rPr>
+    </w:lvl>
+    <w:lvl w:ilvl="1" w:tplc="04100019">
+      <w:start w:val="1"/>
+      <w:numFmt w:val="lowerLetter"/>
+      <w:lvlText w:val="%2."/>
+      <w:lvlJc w:val="left"/>
+      <w:pPr>
+        <w:ind w:left="1440" w:hanging="360"/>
+      </w:pPr>
+    </w:lvl>
+    <w:lvl w:ilvl="2" w:tplc="0410001B" w:tentative="1">
+      <w:start w:val="1"/>
+      <w:numFmt w:val="lowerRoman"/>
+      <w:lvlText w:val="%3."/>
+      <w:lvlJc w:val="right"/>
+      <w:pPr>
+        <w:ind w:left="2160" w:hanging="180"/>
+      </w:pPr>
+    </w:lvl>
+    <w:lvl w:ilvl="3" w:tplc="0410000F" w:tentative="1">
+      <w:start w:val="1"/>
+      <w:numFmt w:val="decimal"/>
+      <w:lvlText w:val="%4."/>
+      <w:lvlJc w:val="left"/>
+      <w:pPr>
+        <w:ind w:left="2880" w:hanging="360"/>
+      </w:pPr>
+    </w:lvl>
+    <w:lvl w:ilvl="4" w:tplc="04100019" w:tentative="1">
+      <w:start w:val="1"/>
+      <w:numFmt w:val="lowerLetter"/>
+      <w:lvlText w:val="%5."/>
+      <w:lvlJc w:val="left"/>
+      <w:pPr>
+        <w:ind w:left="3600" w:hanging="360"/>
+      </w:pPr>
+    </w:lvl>
+    <w:lvl w:ilvl="5" w:tplc="0410001B" w:tentative="1">
+      <w:start w:val="1"/>
+      <w:numFmt w:val="lowerRoman"/>
+      <w:lvlText w:val="%6."/>
+      <w:lvlJc w:val="right"/>
+      <w:pPr>
+        <w:ind w:left="4320" w:hanging="180"/>
+      </w:pPr>
+    </w:lvl>
+    <w:lvl w:ilvl="6" w:tplc="0410000F" w:tentative="1">
+      <w:start w:val="1"/>
+      <w:numFmt w:val="decimal"/>
+      <w:lvlText w:val="%7."/>
+      <w:lvlJc w:val="left"/>
+      <w:pPr>
+        <w:ind w:left="5040" w:hanging="360"/>
+      </w:pPr>
+    </w:lvl>
+    <w:lvl w:ilvl="7" w:tplc="04100019" w:tentative="1">
+      <w:start w:val="1"/>
+      <w:numFmt w:val="lowerLetter"/>
+      <w:lvlText w:val="%8."/>
+      <w:lvlJc w:val="left"/>
+      <w:pPr>
+        <w:ind w:left="5760" w:hanging="360"/>
+      </w:pPr>
+    </w:lvl>
+    <w:lvl w:ilvl="8" w:tplc="0410001B" w:tentative="1">
+      <w:start w:val="1"/>
+      <w:numFmt w:val="lowerRoman"/>
+      <w:lvlText w:val="%9."/>
+      <w:lvlJc w:val="right"/>
+      <w:pPr>
+        <w:ind w:left="6480" w:hanging="180"/>
+      </w:pPr>
+    </w:lvl>
+  </w:abstractNum>
+  <w:abstractNum w:abstractNumId="14" w15:restartNumberingAfterBreak="0">
+    <w:nsid w:val="4B596717"/>
+    <w:multiLevelType w:val="hybridMultilevel"/>
+    <w:tmpl w:val="49BC07DC"/>
+    <w:lvl w:ilvl="0" w:tplc="0410000F">
+      <w:start w:val="1"/>
+      <w:numFmt w:val="decimal"/>
+      <w:lvlText w:val="%1."/>
+      <w:lvlJc w:val="left"/>
+      <w:pPr>
+        <w:ind w:left="720" w:hanging="360"/>
+      </w:pPr>
+      <w:rPr>
+        <w:rFonts w:hint="default"/>
+      </w:rPr>
+    </w:lvl>
+    <w:lvl w:ilvl="1" w:tplc="04100019" w:tentative="1">
+      <w:start w:val="1"/>
+      <w:numFmt w:val="lowerLetter"/>
+      <w:lvlText w:val="%2."/>
+      <w:lvlJc w:val="left"/>
+      <w:pPr>
+        <w:ind w:left="1440" w:hanging="360"/>
+      </w:pPr>
+    </w:lvl>
+    <w:lvl w:ilvl="2" w:tplc="0410001B" w:tentative="1">
+      <w:start w:val="1"/>
+      <w:numFmt w:val="lowerRoman"/>
+      <w:lvlText w:val="%3."/>
+      <w:lvlJc w:val="right"/>
+      <w:pPr>
+        <w:ind w:left="2160" w:hanging="180"/>
+      </w:pPr>
+    </w:lvl>
+    <w:lvl w:ilvl="3" w:tplc="0410000F" w:tentative="1">
+      <w:start w:val="1"/>
+      <w:numFmt w:val="decimal"/>
+      <w:lvlText w:val="%4."/>
+      <w:lvlJc w:val="left"/>
+      <w:pPr>
+        <w:ind w:left="2880" w:hanging="360"/>
+      </w:pPr>
+    </w:lvl>
+    <w:lvl w:ilvl="4" w:tplc="04100019" w:tentative="1">
+      <w:start w:val="1"/>
+      <w:numFmt w:val="lowerLetter"/>
+      <w:lvlText w:val="%5."/>
+      <w:lvlJc w:val="left"/>
+      <w:pPr>
+        <w:ind w:left="3600" w:hanging="360"/>
+      </w:pPr>
+    </w:lvl>
+    <w:lvl w:ilvl="5" w:tplc="0410001B" w:tentative="1">
+      <w:start w:val="1"/>
+      <w:numFmt w:val="lowerRoman"/>
+      <w:lvlText w:val="%6."/>
+      <w:lvlJc w:val="right"/>
+      <w:pPr>
+        <w:ind w:left="4320" w:hanging="180"/>
+      </w:pPr>
+    </w:lvl>
+    <w:lvl w:ilvl="6" w:tplc="0410000F" w:tentative="1">
+      <w:start w:val="1"/>
+      <w:numFmt w:val="decimal"/>
+      <w:lvlText w:val="%7."/>
+      <w:lvlJc w:val="left"/>
+      <w:pPr>
+        <w:ind w:left="5040" w:hanging="360"/>
+      </w:pPr>
+    </w:lvl>
+    <w:lvl w:ilvl="7" w:tplc="04100019" w:tentative="1">
+      <w:start w:val="1"/>
+      <w:numFmt w:val="lowerLetter"/>
+      <w:lvlText w:val="%8."/>
+      <w:lvlJc w:val="left"/>
+      <w:pPr>
+        <w:ind w:left="5760" w:hanging="360"/>
+      </w:pPr>
+    </w:lvl>
+    <w:lvl w:ilvl="8" w:tplc="0410001B" w:tentative="1">
+      <w:start w:val="1"/>
+      <w:numFmt w:val="lowerRoman"/>
+      <w:lvlText w:val="%9."/>
+      <w:lvlJc w:val="right"/>
+      <w:pPr>
+        <w:ind w:left="6480" w:hanging="180"/>
+      </w:pPr>
+    </w:lvl>
+  </w:abstractNum>
+  <w:abstractNum w:abstractNumId="15" w15:restartNumberingAfterBreak="0">
     <w:nsid w:val="4D796185"/>
     <w:multiLevelType w:val="hybridMultilevel"/>
     <w:tmpl w:val="C9FAF4EA"/>
@@ -3762,7 +4196,7 @@
       </w:rPr>
     </w:lvl>
   </w:abstractNum>
-  <w:abstractNum w:abstractNumId="12" w15:restartNumberingAfterBreak="0">
+  <w:abstractNum w:abstractNumId="16" w15:restartNumberingAfterBreak="0">
     <w:nsid w:val="5A147996"/>
     <w:multiLevelType w:val="hybridMultilevel"/>
     <w:tmpl w:val="76449718"/>
@@ -3875,7 +4309,7 @@
       </w:rPr>
     </w:lvl>
   </w:abstractNum>
-  <w:abstractNum w:abstractNumId="13" w15:restartNumberingAfterBreak="0">
+  <w:abstractNum w:abstractNumId="17" w15:restartNumberingAfterBreak="0">
     <w:nsid w:val="5A3C72FA"/>
     <w:multiLevelType w:val="hybridMultilevel"/>
     <w:tmpl w:val="E012D2DC"/>
@@ -3964,7 +4398,7 @@
       </w:pPr>
     </w:lvl>
   </w:abstractNum>
-  <w:abstractNum w:abstractNumId="14" w15:restartNumberingAfterBreak="0">
+  <w:abstractNum w:abstractNumId="18" w15:restartNumberingAfterBreak="0">
     <w:nsid w:val="673115DE"/>
     <w:multiLevelType w:val="hybridMultilevel"/>
     <w:tmpl w:val="11A654A0"/>
@@ -4050,7 +4484,7 @@
       </w:pPr>
     </w:lvl>
   </w:abstractNum>
-  <w:abstractNum w:abstractNumId="15" w15:restartNumberingAfterBreak="0">
+  <w:abstractNum w:abstractNumId="19" w15:restartNumberingAfterBreak="0">
     <w:nsid w:val="6CAE1C45"/>
     <w:multiLevelType w:val="hybridMultilevel"/>
     <w:tmpl w:val="E144AB38"/>
@@ -4139,7 +4573,7 @@
       </w:pPr>
     </w:lvl>
   </w:abstractNum>
-  <w:abstractNum w:abstractNumId="16" w15:restartNumberingAfterBreak="0">
+  <w:abstractNum w:abstractNumId="20" w15:restartNumberingAfterBreak="0">
     <w:nsid w:val="710D4F5D"/>
     <w:multiLevelType w:val="hybridMultilevel"/>
     <w:tmpl w:val="1228E0F4"/>
@@ -4228,6 +4662,214 @@
       <w:lvlJc w:val="right"/>
       <w:pPr>
         <w:ind w:left="6480" w:hanging="180"/>
+      </w:pPr>
+    </w:lvl>
+  </w:abstractNum>
+  <w:abstractNum w:abstractNumId="21" w15:restartNumberingAfterBreak="0">
+    <w:nsid w:val="772355CA"/>
+    <w:multiLevelType w:val="hybridMultilevel"/>
+    <w:tmpl w:val="8AA8EA4A"/>
+    <w:lvl w:ilvl="0" w:tplc="CF64D1BC">
+      <w:start w:val="1"/>
+      <w:numFmt w:val="decimal"/>
+      <w:lvlText w:val="RF %1)"/>
+      <w:lvlJc w:val="left"/>
+      <w:pPr>
+        <w:ind w:left="1430" w:hanging="360"/>
+      </w:pPr>
+      <w:rPr>
+        <w:rFonts w:hint="default"/>
+        <w:b w:val="0"/>
+        <w:bCs/>
+      </w:rPr>
+    </w:lvl>
+    <w:lvl w:ilvl="1" w:tplc="04100003" w:tentative="1">
+      <w:start w:val="1"/>
+      <w:numFmt w:val="bullet"/>
+      <w:lvlText w:val="o"/>
+      <w:lvlJc w:val="left"/>
+      <w:pPr>
+        <w:ind w:left="2150" w:hanging="360"/>
+      </w:pPr>
+      <w:rPr>
+        <w:rFonts w:ascii="Courier New" w:hAnsi="Courier New" w:cs="Courier New" w:hint="default"/>
+      </w:rPr>
+    </w:lvl>
+    <w:lvl w:ilvl="2" w:tplc="04100005" w:tentative="1">
+      <w:start w:val="1"/>
+      <w:numFmt w:val="bullet"/>
+      <w:lvlText w:val=""/>
+      <w:lvlJc w:val="left"/>
+      <w:pPr>
+        <w:ind w:left="2870" w:hanging="360"/>
+      </w:pPr>
+      <w:rPr>
+        <w:rFonts w:ascii="Wingdings" w:hAnsi="Wingdings" w:hint="default"/>
+      </w:rPr>
+    </w:lvl>
+    <w:lvl w:ilvl="3" w:tplc="04100001" w:tentative="1">
+      <w:start w:val="1"/>
+      <w:numFmt w:val="bullet"/>
+      <w:lvlText w:val=""/>
+      <w:lvlJc w:val="left"/>
+      <w:pPr>
+        <w:ind w:left="3590" w:hanging="360"/>
+      </w:pPr>
+      <w:rPr>
+        <w:rFonts w:ascii="Symbol" w:hAnsi="Symbol" w:hint="default"/>
+      </w:rPr>
+    </w:lvl>
+    <w:lvl w:ilvl="4" w:tplc="04100003" w:tentative="1">
+      <w:start w:val="1"/>
+      <w:numFmt w:val="bullet"/>
+      <w:lvlText w:val="o"/>
+      <w:lvlJc w:val="left"/>
+      <w:pPr>
+        <w:ind w:left="4310" w:hanging="360"/>
+      </w:pPr>
+      <w:rPr>
+        <w:rFonts w:ascii="Courier New" w:hAnsi="Courier New" w:cs="Courier New" w:hint="default"/>
+      </w:rPr>
+    </w:lvl>
+    <w:lvl w:ilvl="5" w:tplc="04100005" w:tentative="1">
+      <w:start w:val="1"/>
+      <w:numFmt w:val="bullet"/>
+      <w:lvlText w:val=""/>
+      <w:lvlJc w:val="left"/>
+      <w:pPr>
+        <w:ind w:left="5030" w:hanging="360"/>
+      </w:pPr>
+      <w:rPr>
+        <w:rFonts w:ascii="Wingdings" w:hAnsi="Wingdings" w:hint="default"/>
+      </w:rPr>
+    </w:lvl>
+    <w:lvl w:ilvl="6" w:tplc="04100001" w:tentative="1">
+      <w:start w:val="1"/>
+      <w:numFmt w:val="bullet"/>
+      <w:lvlText w:val=""/>
+      <w:lvlJc w:val="left"/>
+      <w:pPr>
+        <w:ind w:left="5750" w:hanging="360"/>
+      </w:pPr>
+      <w:rPr>
+        <w:rFonts w:ascii="Symbol" w:hAnsi="Symbol" w:hint="default"/>
+      </w:rPr>
+    </w:lvl>
+    <w:lvl w:ilvl="7" w:tplc="04100003" w:tentative="1">
+      <w:start w:val="1"/>
+      <w:numFmt w:val="bullet"/>
+      <w:lvlText w:val="o"/>
+      <w:lvlJc w:val="left"/>
+      <w:pPr>
+        <w:ind w:left="6470" w:hanging="360"/>
+      </w:pPr>
+      <w:rPr>
+        <w:rFonts w:ascii="Courier New" w:hAnsi="Courier New" w:cs="Courier New" w:hint="default"/>
+      </w:rPr>
+    </w:lvl>
+    <w:lvl w:ilvl="8" w:tplc="04100005" w:tentative="1">
+      <w:start w:val="1"/>
+      <w:numFmt w:val="bullet"/>
+      <w:lvlText w:val=""/>
+      <w:lvlJc w:val="left"/>
+      <w:pPr>
+        <w:ind w:left="7190" w:hanging="360"/>
+      </w:pPr>
+      <w:rPr>
+        <w:rFonts w:ascii="Wingdings" w:hAnsi="Wingdings" w:hint="default"/>
+      </w:rPr>
+    </w:lvl>
+  </w:abstractNum>
+  <w:abstractNum w:abstractNumId="22" w15:restartNumberingAfterBreak="0">
+    <w:nsid w:val="7AAE3928"/>
+    <w:multiLevelType w:val="hybridMultilevel"/>
+    <w:tmpl w:val="4BA213AC"/>
+    <w:lvl w:ilvl="0" w:tplc="231C5F34">
+      <w:start w:val="1"/>
+      <w:numFmt w:val="decimal"/>
+      <w:lvlText w:val="RF %1)"/>
+      <w:lvlJc w:val="center"/>
+      <w:pPr>
+        <w:ind w:left="1430" w:hanging="360"/>
+      </w:pPr>
+      <w:rPr>
+        <w:rFonts w:hint="default"/>
+        <w:b/>
+        <w:bCs w:val="0"/>
+        <w:sz w:val="24"/>
+        <w:szCs w:val="36"/>
+      </w:rPr>
+    </w:lvl>
+    <w:lvl w:ilvl="1" w:tplc="04100019" w:tentative="1">
+      <w:start w:val="1"/>
+      <w:numFmt w:val="lowerLetter"/>
+      <w:lvlText w:val="%2."/>
+      <w:lvlJc w:val="left"/>
+      <w:pPr>
+        <w:ind w:left="2150" w:hanging="360"/>
+      </w:pPr>
+    </w:lvl>
+    <w:lvl w:ilvl="2" w:tplc="0410001B" w:tentative="1">
+      <w:start w:val="1"/>
+      <w:numFmt w:val="lowerRoman"/>
+      <w:lvlText w:val="%3."/>
+      <w:lvlJc w:val="right"/>
+      <w:pPr>
+        <w:ind w:left="2870" w:hanging="180"/>
+      </w:pPr>
+    </w:lvl>
+    <w:lvl w:ilvl="3" w:tplc="0410000F" w:tentative="1">
+      <w:start w:val="1"/>
+      <w:numFmt w:val="decimal"/>
+      <w:lvlText w:val="%4."/>
+      <w:lvlJc w:val="left"/>
+      <w:pPr>
+        <w:ind w:left="3590" w:hanging="360"/>
+      </w:pPr>
+    </w:lvl>
+    <w:lvl w:ilvl="4" w:tplc="04100019" w:tentative="1">
+      <w:start w:val="1"/>
+      <w:numFmt w:val="lowerLetter"/>
+      <w:lvlText w:val="%5."/>
+      <w:lvlJc w:val="left"/>
+      <w:pPr>
+        <w:ind w:left="4310" w:hanging="360"/>
+      </w:pPr>
+    </w:lvl>
+    <w:lvl w:ilvl="5" w:tplc="0410001B" w:tentative="1">
+      <w:start w:val="1"/>
+      <w:numFmt w:val="lowerRoman"/>
+      <w:lvlText w:val="%6."/>
+      <w:lvlJc w:val="right"/>
+      <w:pPr>
+        <w:ind w:left="5030" w:hanging="180"/>
+      </w:pPr>
+    </w:lvl>
+    <w:lvl w:ilvl="6" w:tplc="0410000F" w:tentative="1">
+      <w:start w:val="1"/>
+      <w:numFmt w:val="decimal"/>
+      <w:lvlText w:val="%7."/>
+      <w:lvlJc w:val="left"/>
+      <w:pPr>
+        <w:ind w:left="5750" w:hanging="360"/>
+      </w:pPr>
+    </w:lvl>
+    <w:lvl w:ilvl="7" w:tplc="04100019" w:tentative="1">
+      <w:start w:val="1"/>
+      <w:numFmt w:val="lowerLetter"/>
+      <w:lvlText w:val="%8."/>
+      <w:lvlJc w:val="left"/>
+      <w:pPr>
+        <w:ind w:left="6470" w:hanging="360"/>
+      </w:pPr>
+    </w:lvl>
+    <w:lvl w:ilvl="8" w:tplc="0410001B" w:tentative="1">
+      <w:start w:val="1"/>
+      <w:numFmt w:val="lowerRoman"/>
+      <w:lvlText w:val="%9."/>
+      <w:lvlJc w:val="right"/>
+      <w:pPr>
+        <w:ind w:left="7190" w:hanging="180"/>
       </w:pPr>
     </w:lvl>
   </w:abstractNum>
@@ -4238,7 +4880,7 @@
     <w:abstractNumId w:val="0"/>
   </w:num>
   <w:num w:numId="3">
-    <w:abstractNumId w:val="14"/>
+    <w:abstractNumId w:val="18"/>
   </w:num>
   <w:num w:numId="4">
     <w:abstractNumId w:val="3"/>
@@ -4253,19 +4895,19 @@
     <w:abstractNumId w:val="9"/>
   </w:num>
   <w:num w:numId="8">
-    <w:abstractNumId w:val="16"/>
+    <w:abstractNumId w:val="20"/>
   </w:num>
   <w:num w:numId="9">
     <w:abstractNumId w:val="1"/>
   </w:num>
   <w:num w:numId="10">
-    <w:abstractNumId w:val="13"/>
+    <w:abstractNumId w:val="17"/>
   </w:num>
   <w:num w:numId="11">
-    <w:abstractNumId w:val="15"/>
+    <w:abstractNumId w:val="19"/>
   </w:num>
   <w:num w:numId="12">
-    <w:abstractNumId w:val="12"/>
+    <w:abstractNumId w:val="16"/>
   </w:num>
   <w:num w:numId="13">
     <w:abstractNumId w:val="2"/>
@@ -4274,13 +4916,31 @@
     <w:abstractNumId w:val="4"/>
   </w:num>
   <w:num w:numId="15">
-    <w:abstractNumId w:val="10"/>
+    <w:abstractNumId w:val="11"/>
   </w:num>
   <w:num w:numId="16">
     <w:abstractNumId w:val="7"/>
   </w:num>
   <w:num w:numId="17">
-    <w:abstractNumId w:val="11"/>
+    <w:abstractNumId w:val="15"/>
+  </w:num>
+  <w:num w:numId="18">
+    <w:abstractNumId w:val="21"/>
+  </w:num>
+  <w:num w:numId="19">
+    <w:abstractNumId w:val="13"/>
+  </w:num>
+  <w:num w:numId="20">
+    <w:abstractNumId w:val="22"/>
+  </w:num>
+  <w:num w:numId="21">
+    <w:abstractNumId w:val="12"/>
+  </w:num>
+  <w:num w:numId="22">
+    <w:abstractNumId w:val="10"/>
+  </w:num>
+  <w:num w:numId="23">
+    <w:abstractNumId w:val="14"/>
   </w:num>
 </w:numbering>
 </file>
@@ -4457,7 +5117,7 @@
     <w:lsdException w:name="Table Web 2" w:semiHidden="1" w:unhideWhenUsed="1"/>
     <w:lsdException w:name="Table Web 3" w:semiHidden="1" w:unhideWhenUsed="1"/>
     <w:lsdException w:name="Balloon Text" w:semiHidden="1" w:unhideWhenUsed="1"/>
-    <w:lsdException w:name="Table Grid" w:semiHidden="1" w:uiPriority="59" w:unhideWhenUsed="1"/>
+    <w:lsdException w:name="Table Grid" w:uiPriority="59"/>
     <w:lsdException w:name="Table Theme" w:semiHidden="1" w:unhideWhenUsed="1"/>
     <w:lsdException w:name="Placeholder Text" w:semiHidden="1"/>
     <w:lsdException w:name="No Spacing" w:uiPriority="1" w:qFormat="1"/>
@@ -5214,7 +5874,7 @@
 </file>
 
 <file path=customXml/itemProps1.xml><?xml version="1.0" encoding="utf-8"?>
-<ds:datastoreItem xmlns:ds="http://schemas.openxmlformats.org/officeDocument/2006/customXml" ds:itemID="{F2B8FF62-1AE7-4EB8-A9E4-53D6D5F7D968}">
+<ds:datastoreItem xmlns:ds="http://schemas.openxmlformats.org/officeDocument/2006/customXml" ds:itemID="{55171296-3912-472C-BBE8-68BD5A9A67AB}">
   <ds:schemaRefs>
     <ds:schemaRef ds:uri="http://schemas.openxmlformats.org/officeDocument/2006/bibliography"/>
   </ds:schemaRefs>

</xml_diff>

<commit_message>
Ho cancellato la modifica per testare il merge del branch
</commit_message>
<xml_diff>
--- a/ProblemStatement.docx
+++ b/ProblemStatement.docx
@@ -896,36 +896,6 @@
           <w:szCs w:val="36"/>
         </w:rPr>
         <w:t>Il sistema verifica che ci siano effettive modifiche all’interno dell’articolo</w:t>
-      </w:r>
-    </w:p>
-    <w:p>
-      <w:pPr>
-        <w:pStyle w:val="Paragrafoelenco"/>
-        <w:numPr>
-          <w:ilvl w:val="0"/>
-          <w:numId w:val="20"/>
-        </w:numPr>
-        <w:rPr>
-          <w:b/>
-          <w:sz w:val="32"/>
-          <w:szCs w:val="44"/>
-        </w:rPr>
-      </w:pPr>
-      <w:r>
-        <w:rPr>
-          <w:bCs/>
-          <w:sz w:val="24"/>
-          <w:szCs w:val="36"/>
-        </w:rPr>
-        <w:t>Siano è b</w:t>
-      </w:r>
-      <w:r>
-        <w:rPr>
-          <w:bCs/>
-          <w:sz w:val="24"/>
-          <w:szCs w:val="36"/>
-        </w:rPr>
-        <w:t>ello</w:t>
       </w:r>
     </w:p>
     <w:p>
@@ -2022,7 +1992,7 @@
                 <w:sz w:val="24"/>
                 <w:szCs w:val="36"/>
               </w:rPr>
-              <w:t xml:space="preserve">Siano verifica la correttezza tecnica dell’articolo visionando la presentazione valutando i casi </w:t>
+              <w:t xml:space="preserve">Siano verifica la correttezza tecnica dell’articolo visionando la presentazione valutando i casi d’applicazione. La correttezza ortografica verrà </w:t>
             </w:r>
             <w:r>
               <w:rPr>
@@ -2031,7 +2001,7 @@
                 <w:szCs w:val="36"/>
               </w:rPr>
               <w:lastRenderedPageBreak/>
-              <w:t xml:space="preserve">d’applicazione. La correttezza ortografica verrà lasciata al supporto fornito dal sistema. </w:t>
+              <w:t xml:space="preserve">lasciata al supporto fornito dal sistema. </w:t>
             </w:r>
           </w:p>
           <w:p>

</xml_diff>

<commit_message>
Modifca Scenari e requisiti non funzionali
Da controllare requisiti non funzionali.
</commit_message>
<xml_diff>
--- a/ProblemStatement.docx
+++ b/ProblemStatement.docx
@@ -12,13 +12,23 @@
         </w:rPr>
       </w:pPr>
       <w:bookmarkStart w:id="0" w:name="_Hlk23260494"/>
+      <w:proofErr w:type="spellStart"/>
       <w:r>
         <w:rPr>
           <w:b/>
           <w:sz w:val="40"/>
           <w:szCs w:val="40"/>
         </w:rPr>
-        <w:t>Problem Statement</w:t>
+        <w:t>Problem</w:t>
+      </w:r>
+      <w:proofErr w:type="spellEnd"/>
+      <w:r>
+        <w:rPr>
+          <w:b/>
+          <w:sz w:val="40"/>
+          <w:szCs w:val="40"/>
+        </w:rPr>
+        <w:t xml:space="preserve"> Statement</w:t>
       </w:r>
     </w:p>
     <w:p>
@@ -51,21 +61,31 @@
           <w:sz w:val="32"/>
           <w:szCs w:val="40"/>
         </w:rPr>
-        <w:t xml:space="preserve"> The Problem</w:t>
-      </w:r>
-    </w:p>
-    <w:p>
-      <w:pPr>
-        <w:rPr>
-          <w:sz w:val="24"/>
+        <w:t xml:space="preserve"> The </w:t>
+      </w:r>
+      <w:proofErr w:type="spellStart"/>
+      <w:r>
+        <w:rPr>
+          <w:b/>
+          <w:sz w:val="32"/>
           <w:szCs w:val="40"/>
         </w:rPr>
-      </w:pPr>
-      <w:r>
+        <w:t>Problem</w:t>
+      </w:r>
+      <w:proofErr w:type="spellEnd"/>
+    </w:p>
+    <w:p>
+      <w:pPr>
         <w:rPr>
           <w:sz w:val="24"/>
           <w:szCs w:val="40"/>
         </w:rPr>
+      </w:pPr>
+      <w:r>
+        <w:rPr>
+          <w:sz w:val="24"/>
+          <w:szCs w:val="40"/>
+        </w:rPr>
         <w:t xml:space="preserve">Sul web viaggiano tanti tipi di </w:t>
       </w:r>
       <w:r>
@@ -136,28 +156,71 @@
           <w:sz w:val="24"/>
           <w:szCs w:val="40"/>
         </w:rPr>
-        <w:t>autori sconosciuti.La grande platea si sofferma sulla lettura di blog famosi, molto spesso incompleti e che forniscono informazioni parziali, di conseguenza gli utenti che cercano informazioni più specifiche spesso non riescono ad individuarle e sono costretti a effettuare ricerche estenuanti. In mancanza di una piattaforma comune, gli utenti e gli autori sono costretti a utilizzare strumenti secondari per comunicare, confrontarsi e organizzare eventi per condividere la propria informazione.</w:t>
-      </w:r>
-    </w:p>
-    <w:p>
-      <w:pPr>
+        <w:t xml:space="preserve">autori </w:t>
+      </w:r>
+      <w:proofErr w:type="spellStart"/>
+      <w:proofErr w:type="gramStart"/>
+      <w:r>
         <w:rPr>
           <w:sz w:val="24"/>
           <w:szCs w:val="40"/>
         </w:rPr>
-      </w:pPr>
+        <w:t>sconosciuti.La</w:t>
+      </w:r>
+      <w:proofErr w:type="spellEnd"/>
+      <w:proofErr w:type="gramEnd"/>
       <w:r>
         <w:rPr>
           <w:sz w:val="24"/>
           <w:szCs w:val="40"/>
         </w:rPr>
-        <w:t>InfoBlog punta a risolvere e a migliorare le problematiche introdotte relative del mondo Informatico, fornendo una piattaforma comune ad utente ed autori per poter comunicare. InfoBlog permetterà agli utenti di poter rimanere aggiornati su articoli veritieri relativi al settore, controllati da specialisti, anche mediante l’inoltro di notifiche riguardante la pubblicazione di articoli da parte di autori seguiti dall’</w:t>
-      </w:r>
-      <w:r>
+        <w:t xml:space="preserve"> grande platea si sofferma sulla lettura di blog famosi, molto spesso incompleti e che forniscono informazioni parziali, di conseguenza gli utenti che cercano informazioni più specifiche spesso non riescono ad individuarle e sono costretti a effettuare ricerche estenuanti. In mancanza di una piattaforma comune, gli utenti e gli autori sono costretti a utilizzare strumenti secondari per comunicare, confrontarsi e organizzare eventi per condividere la propria informazione.</w:t>
+      </w:r>
+    </w:p>
+    <w:p>
+      <w:pPr>
         <w:rPr>
           <w:sz w:val="24"/>
           <w:szCs w:val="40"/>
         </w:rPr>
+      </w:pPr>
+      <w:proofErr w:type="spellStart"/>
+      <w:r>
+        <w:rPr>
+          <w:sz w:val="24"/>
+          <w:szCs w:val="40"/>
+        </w:rPr>
+        <w:t>InfoBlog</w:t>
+      </w:r>
+      <w:proofErr w:type="spellEnd"/>
+      <w:r>
+        <w:rPr>
+          <w:sz w:val="24"/>
+          <w:szCs w:val="40"/>
+        </w:rPr>
+        <w:t xml:space="preserve"> punta a risolvere e a migliorare le problematiche introdotte relative del mondo Informatico, fornendo una piattaforma comune ad utente ed autori per poter comunicare. </w:t>
+      </w:r>
+      <w:proofErr w:type="spellStart"/>
+      <w:r>
+        <w:rPr>
+          <w:sz w:val="24"/>
+          <w:szCs w:val="40"/>
+        </w:rPr>
+        <w:t>InfoBlog</w:t>
+      </w:r>
+      <w:proofErr w:type="spellEnd"/>
+      <w:r>
+        <w:rPr>
+          <w:sz w:val="24"/>
+          <w:szCs w:val="40"/>
+        </w:rPr>
+        <w:t xml:space="preserve"> permetterà agli utenti di poter rimanere aggiornati su articoli veritieri relativi al settore, controllati da specialisti, anche mediante l’inoltro di notifiche riguardante la pubblicazione di articoli da parte di autori seguiti dall’</w:t>
+      </w:r>
+      <w:r>
+        <w:rPr>
+          <w:sz w:val="24"/>
+          <w:szCs w:val="40"/>
+        </w:rPr>
         <w:t>utenza, inoltre, con la possibilità di navigare in una sezione esplora in cui sarà possibile scoprire nuove pubblicazioni da parte di autori e stimolare l’interesse da parte degli utenti per vari argomenti del mondo informatico(es. passando da articoli riguardanti software a articoli riguardante hardware e viceversa).</w:t>
       </w:r>
       <w:r>
@@ -165,13 +228,29 @@
           <w:sz w:val="24"/>
           <w:szCs w:val="40"/>
         </w:rPr>
-        <w:t xml:space="preserve"> InfoBlog darà la possibilità agli autori di interagire in prima persona con i propri lettori, organizzando eventi in una sezione relativa</w:t>
-      </w:r>
+        <w:t xml:space="preserve"> </w:t>
+      </w:r>
+      <w:proofErr w:type="spellStart"/>
       <w:r>
         <w:rPr>
           <w:sz w:val="24"/>
           <w:szCs w:val="40"/>
         </w:rPr>
+        <w:t>InfoBlog</w:t>
+      </w:r>
+      <w:proofErr w:type="spellEnd"/>
+      <w:r>
+        <w:rPr>
+          <w:sz w:val="24"/>
+          <w:szCs w:val="40"/>
+        </w:rPr>
+        <w:t xml:space="preserve"> darà la possibilità agli autori di interagire in prima persona con i propri lettori, organizzando eventi in una sezione relativa</w:t>
+      </w:r>
+      <w:r>
+        <w:rPr>
+          <w:sz w:val="24"/>
+          <w:szCs w:val="40"/>
+        </w:rPr>
         <w:t xml:space="preserve"> (ogni evento avrà la presenza di un singolo autore)</w:t>
       </w:r>
       <w:r>
@@ -189,12 +268,21 @@
           <w:szCs w:val="40"/>
         </w:rPr>
       </w:pPr>
+      <w:proofErr w:type="spellStart"/>
       <w:r>
         <w:rPr>
           <w:sz w:val="24"/>
           <w:szCs w:val="40"/>
         </w:rPr>
-        <w:t>InfoBlog supporterà le seguenti funzionalità:</w:t>
+        <w:t>InfoBlog</w:t>
+      </w:r>
+      <w:proofErr w:type="spellEnd"/>
+      <w:r>
+        <w:rPr>
+          <w:sz w:val="24"/>
+          <w:szCs w:val="40"/>
+        </w:rPr>
+        <w:t xml:space="preserve"> supporterà le seguenti funzionalità:</w:t>
       </w:r>
     </w:p>
     <w:p>
@@ -388,7 +476,23 @@
           <w:sz w:val="24"/>
           <w:szCs w:val="44"/>
         </w:rPr>
-        <w:t>Funzionalità supportate da Infoblog:</w:t>
+        <w:t xml:space="preserve">Funzionalità supportate da </w:t>
+      </w:r>
+      <w:proofErr w:type="spellStart"/>
+      <w:r>
+        <w:rPr>
+          <w:sz w:val="24"/>
+          <w:szCs w:val="44"/>
+        </w:rPr>
+        <w:t>Infoblog</w:t>
+      </w:r>
+      <w:proofErr w:type="spellEnd"/>
+      <w:r>
+        <w:rPr>
+          <w:sz w:val="24"/>
+          <w:szCs w:val="44"/>
+        </w:rPr>
+        <w:t>:</w:t>
       </w:r>
     </w:p>
     <w:p>
@@ -403,19 +507,60 @@
           <w:szCs w:val="44"/>
         </w:rPr>
       </w:pPr>
-      <w:r>
-        <w:rPr>
-          <w:sz w:val="24"/>
-          <w:szCs w:val="44"/>
-        </w:rPr>
-        <w:t>InfoBlog è una web application dove vengono pubblicati, da parti di diversi autori, articoli af</w:t>
-      </w:r>
-      <w:r>
-        <w:rPr>
-          <w:sz w:val="24"/>
-          <w:szCs w:val="44"/>
-        </w:rPr>
-        <w:t>fidabili di diverse categorie riguardanti ovviamente tutto lo stesso settore (l’Informatica). Data la vastità degli articoli presenti, InfoBlog permetterà agli utenti di visualizzare gli articoli anche quelli di maggior interesse, basandosi su informazioni interne fornite dall’utente stesso (come ad esempio autori seguiti, articoli ricercati frequentemente etc.).</w:t>
+      <w:proofErr w:type="spellStart"/>
+      <w:r>
+        <w:rPr>
+          <w:sz w:val="24"/>
+          <w:szCs w:val="44"/>
+        </w:rPr>
+        <w:t>InfoBlog</w:t>
+      </w:r>
+      <w:proofErr w:type="spellEnd"/>
+      <w:r>
+        <w:rPr>
+          <w:sz w:val="24"/>
+          <w:szCs w:val="44"/>
+        </w:rPr>
+        <w:t xml:space="preserve"> è una web </w:t>
+      </w:r>
+      <w:proofErr w:type="spellStart"/>
+      <w:r>
+        <w:rPr>
+          <w:sz w:val="24"/>
+          <w:szCs w:val="44"/>
+        </w:rPr>
+        <w:t>application</w:t>
+      </w:r>
+      <w:proofErr w:type="spellEnd"/>
+      <w:r>
+        <w:rPr>
+          <w:sz w:val="24"/>
+          <w:szCs w:val="44"/>
+        </w:rPr>
+        <w:t xml:space="preserve"> dove vengono pubblicati, da parti di diversi autori, articoli af</w:t>
+      </w:r>
+      <w:r>
+        <w:rPr>
+          <w:sz w:val="24"/>
+          <w:szCs w:val="44"/>
+        </w:rPr>
+        <w:t xml:space="preserve">fidabili di diverse categorie riguardanti ovviamente tutto lo stesso settore (l’Informatica). Data la vastità degli articoli presenti, </w:t>
+      </w:r>
+      <w:proofErr w:type="spellStart"/>
+      <w:r>
+        <w:rPr>
+          <w:sz w:val="24"/>
+          <w:szCs w:val="44"/>
+        </w:rPr>
+        <w:t>InfoBlog</w:t>
+      </w:r>
+      <w:proofErr w:type="spellEnd"/>
+      <w:r>
+        <w:rPr>
+          <w:sz w:val="24"/>
+          <w:szCs w:val="44"/>
+        </w:rPr>
+        <w:t xml:space="preserve"> permetterà agli utenti di visualizzare gli articoli anche quelli di maggior interesse, basandosi su informazioni interne fornite dall’utente stesso (come ad esempio autori seguiti, articoli ricercati frequentemente etc.).</w:t>
       </w:r>
     </w:p>
     <w:p>
@@ -430,12 +575,21 @@
           <w:szCs w:val="44"/>
         </w:rPr>
       </w:pPr>
-      <w:r>
-        <w:rPr>
-          <w:sz w:val="24"/>
-          <w:szCs w:val="44"/>
-        </w:rPr>
-        <w:t>InfoBlog offre all’utenza la possibilità di scaricare gli allegati degli articoli</w:t>
+      <w:proofErr w:type="spellStart"/>
+      <w:r>
+        <w:rPr>
+          <w:sz w:val="24"/>
+          <w:szCs w:val="44"/>
+        </w:rPr>
+        <w:t>InfoBlog</w:t>
+      </w:r>
+      <w:proofErr w:type="spellEnd"/>
+      <w:r>
+        <w:rPr>
+          <w:sz w:val="24"/>
+          <w:szCs w:val="44"/>
+        </w:rPr>
+        <w:t xml:space="preserve"> offre all’utenza la possibilità di scaricare gli allegati degli articoli</w:t>
       </w:r>
     </w:p>
     <w:p>
@@ -450,12 +604,21 @@
           <w:szCs w:val="44"/>
         </w:rPr>
       </w:pPr>
-      <w:r>
-        <w:rPr>
-          <w:sz w:val="24"/>
-          <w:szCs w:val="44"/>
-        </w:rPr>
-        <w:t>InfoBlog permette di raccogliere anche informazioni su quelli che sono le opinioni degli utenti sugli articoli che loro visionano mediante un apposito meccanismo di commenti e rating offerto dal sistema stesso.</w:t>
+      <w:proofErr w:type="spellStart"/>
+      <w:r>
+        <w:rPr>
+          <w:sz w:val="24"/>
+          <w:szCs w:val="44"/>
+        </w:rPr>
+        <w:t>InfoBlog</w:t>
+      </w:r>
+      <w:proofErr w:type="spellEnd"/>
+      <w:r>
+        <w:rPr>
+          <w:sz w:val="24"/>
+          <w:szCs w:val="44"/>
+        </w:rPr>
+        <w:t xml:space="preserve"> permette di raccogliere anche informazioni su quelli che sono le opinioni degli utenti sugli articoli che loro visionano mediante un apposito meccanismo di commenti e rating offerto dal sistema stesso.</w:t>
       </w:r>
     </w:p>
     <w:p>
@@ -470,12 +633,44 @@
           <w:szCs w:val="44"/>
         </w:rPr>
       </w:pPr>
-      <w:r>
-        <w:rPr>
-          <w:sz w:val="24"/>
-          <w:szCs w:val="44"/>
-        </w:rPr>
-        <w:t>InfoBlog, per fornire la massima chiarezza all’utenza su ciò che viene pubblicato, offre all’utenza la possibilità di comunicare con l’autore dell’articolo mediante un apposito meccanismo di chat.</w:t>
+      <w:proofErr w:type="spellStart"/>
+      <w:r>
+        <w:rPr>
+          <w:sz w:val="24"/>
+          <w:szCs w:val="44"/>
+        </w:rPr>
+        <w:t>InfoBlog</w:t>
+      </w:r>
+      <w:proofErr w:type="spellEnd"/>
+      <w:r>
+        <w:rPr>
+          <w:sz w:val="24"/>
+          <w:szCs w:val="44"/>
+        </w:rPr>
+        <w:t>, per fornire la massima chiarezza all’utenza su ciò che viene pubblicato, offre all’utenza la possibilità di comunicare con l’autore dell’articolo mediante un apposito meccanismo</w:t>
+      </w:r>
+      <w:r>
+        <w:rPr>
+          <w:sz w:val="24"/>
+          <w:szCs w:val="44"/>
+        </w:rPr>
+        <w:t xml:space="preserve"> di </w:t>
+      </w:r>
+      <w:proofErr w:type="gramStart"/>
+      <w:r>
+        <w:rPr>
+          <w:sz w:val="24"/>
+          <w:szCs w:val="44"/>
+        </w:rPr>
+        <w:t>email</w:t>
+      </w:r>
+      <w:proofErr w:type="gramEnd"/>
+      <w:r>
+        <w:rPr>
+          <w:sz w:val="24"/>
+          <w:szCs w:val="44"/>
+        </w:rPr>
+        <w:t>.</w:t>
       </w:r>
     </w:p>
     <w:p>
@@ -495,7 +690,39 @@
           <w:sz w:val="24"/>
           <w:szCs w:val="44"/>
         </w:rPr>
-        <w:t xml:space="preserve"> Data la varietà degli argomenti trattati all’interno della web application, InfoBlog permette ai propri utenti di seguire quelli che sono i campi di interesse, in particolare permette di seguire autori in modo da poter rimanere sempre aggiornati sulle pubblicazioni di quest’ultimi mediante un apposito sistema di notifiche.</w:t>
+        <w:t xml:space="preserve"> Data la varietà degli argomenti trattati all’interno della web </w:t>
+      </w:r>
+      <w:proofErr w:type="spellStart"/>
+      <w:r>
+        <w:rPr>
+          <w:sz w:val="24"/>
+          <w:szCs w:val="44"/>
+        </w:rPr>
+        <w:t>application</w:t>
+      </w:r>
+      <w:proofErr w:type="spellEnd"/>
+      <w:r>
+        <w:rPr>
+          <w:sz w:val="24"/>
+          <w:szCs w:val="44"/>
+        </w:rPr>
+        <w:t xml:space="preserve">, </w:t>
+      </w:r>
+      <w:proofErr w:type="spellStart"/>
+      <w:r>
+        <w:rPr>
+          <w:sz w:val="24"/>
+          <w:szCs w:val="44"/>
+        </w:rPr>
+        <w:t>InfoBlog</w:t>
+      </w:r>
+      <w:proofErr w:type="spellEnd"/>
+      <w:r>
+        <w:rPr>
+          <w:sz w:val="24"/>
+          <w:szCs w:val="44"/>
+        </w:rPr>
+        <w:t xml:space="preserve"> permette ai propri utenti di seguire quelli che sono i campi di interesse, in particolare permette di seguire autori in modo da poter rimanere sempre aggiornati sulle pubblicazioni di quest’ultimi mediante un apposito sistema di notifiche.</w:t>
       </w:r>
     </w:p>
     <w:p>
@@ -510,12 +737,21 @@
           <w:szCs w:val="44"/>
         </w:rPr>
       </w:pPr>
-      <w:r>
-        <w:rPr>
-          <w:sz w:val="24"/>
-          <w:szCs w:val="44"/>
-        </w:rPr>
-        <w:t xml:space="preserve"> InfoBlog offre ai propri utenti la possibilità di memorizzare gli articoli che risultano di maggior interesse per loro in maniera tale da facilitare ricerche future.</w:t>
+      <w:proofErr w:type="spellStart"/>
+      <w:r>
+        <w:rPr>
+          <w:sz w:val="24"/>
+          <w:szCs w:val="44"/>
+        </w:rPr>
+        <w:t>InfoBlog</w:t>
+      </w:r>
+      <w:proofErr w:type="spellEnd"/>
+      <w:r>
+        <w:rPr>
+          <w:sz w:val="24"/>
+          <w:szCs w:val="44"/>
+        </w:rPr>
+        <w:t xml:space="preserve"> permette a tutti gli utenti del sito di ricercare articoli (controllare il filtraggio di parametri).</w:t>
       </w:r>
     </w:p>
     <w:p>
@@ -530,12 +766,21 @@
           <w:szCs w:val="44"/>
         </w:rPr>
       </w:pPr>
-      <w:r>
-        <w:rPr>
-          <w:sz w:val="24"/>
-          <w:szCs w:val="44"/>
-        </w:rPr>
-        <w:t>InfoBlog permette a tutti gli utenti del sito di ricercare articoli (controllare il filtraggio di parametri).</w:t>
+      <w:proofErr w:type="spellStart"/>
+      <w:r>
+        <w:rPr>
+          <w:sz w:val="24"/>
+          <w:szCs w:val="44"/>
+        </w:rPr>
+        <w:t>InfoBlog</w:t>
+      </w:r>
+      <w:proofErr w:type="spellEnd"/>
+      <w:r>
+        <w:rPr>
+          <w:sz w:val="24"/>
+          <w:szCs w:val="44"/>
+        </w:rPr>
+        <w:t xml:space="preserve"> permette agli autori di, dopo i dovuti controlli, pubblicare articoli e di allegare ad esso file che possono fornire ulteriori informazioni sull’argomento quali campi d’applicazione, spunti, collegamenti etc.</w:t>
       </w:r>
     </w:p>
     <w:p>
@@ -555,7 +800,39 @@
           <w:sz w:val="24"/>
           <w:szCs w:val="44"/>
         </w:rPr>
-        <w:t>InfoBlog permette agli autori di, dopo i dovuti controlli, pubblicare articoli e di allegare ad esso file che possono fornire ulteriori informazioni sull’argomento quali campi d’applicazione, spunti, collegamenti etc.</w:t>
+        <w:t xml:space="preserve">In momenti successivi alla pubblicazione dell’articolo, </w:t>
+      </w:r>
+      <w:proofErr w:type="spellStart"/>
+      <w:r>
+        <w:rPr>
+          <w:sz w:val="24"/>
+          <w:szCs w:val="44"/>
+        </w:rPr>
+        <w:t>InfoBlog</w:t>
+      </w:r>
+      <w:proofErr w:type="spellEnd"/>
+      <w:r>
+        <w:rPr>
+          <w:sz w:val="24"/>
+          <w:szCs w:val="44"/>
+        </w:rPr>
+        <w:t xml:space="preserve"> offre all’autore dell’articolo la possibilità di modificare parti di esso, ad esempio perché ritiene di essere stato poco chiaro, o aggiungere dei particolari che sono stati scoperti in seguito ma che riguardano lo stesso argomento. </w:t>
+      </w:r>
+      <w:proofErr w:type="spellStart"/>
+      <w:r>
+        <w:rPr>
+          <w:sz w:val="24"/>
+          <w:szCs w:val="44"/>
+        </w:rPr>
+        <w:t>InfoBlog</w:t>
+      </w:r>
+      <w:proofErr w:type="spellEnd"/>
+      <w:r>
+        <w:rPr>
+          <w:sz w:val="24"/>
+          <w:szCs w:val="44"/>
+        </w:rPr>
+        <w:t xml:space="preserve"> ovviamente notificherà gli utenti dell’avvenuta modifica in modo tale da poter rimanere aggiornati.</w:t>
       </w:r>
     </w:p>
     <w:p>
@@ -570,12 +847,21 @@
           <w:szCs w:val="44"/>
         </w:rPr>
       </w:pPr>
-      <w:r>
-        <w:rPr>
-          <w:sz w:val="24"/>
-          <w:szCs w:val="44"/>
-        </w:rPr>
-        <w:t>In momenti successivi alla pubblicazione dell’articolo, InfoBlog offre all’autore dell’articolo la possibilità di modificare parti di esso, ad esempio perché ritiene di essere stato poco chiaro, o aggiungere dei particolari che sono stati scoperti in seguito ma che riguardano lo stesso argomento. InfoBlog ovviamente notificherà gli utenti dell’avvenuta modifica in modo tale da poter rimanere aggiornati.</w:t>
+      <w:proofErr w:type="spellStart"/>
+      <w:r>
+        <w:rPr>
+          <w:sz w:val="24"/>
+          <w:szCs w:val="44"/>
+        </w:rPr>
+        <w:t>InfoBlog</w:t>
+      </w:r>
+      <w:proofErr w:type="spellEnd"/>
+      <w:r>
+        <w:rPr>
+          <w:sz w:val="24"/>
+          <w:szCs w:val="44"/>
+        </w:rPr>
+        <w:t xml:space="preserve"> permette agli autori di poter osservare l’andamento delle loro pubblicazioni attraverso quelli che sono i commenti che vengono lasciati dagli utenti e la loro valutazione.</w:t>
       </w:r>
     </w:p>
     <w:p>
@@ -590,12 +876,21 @@
           <w:szCs w:val="44"/>
         </w:rPr>
       </w:pPr>
-      <w:r>
-        <w:rPr>
-          <w:sz w:val="24"/>
-          <w:szCs w:val="44"/>
-        </w:rPr>
-        <w:t>InfoBlog permette agli autori di poter osservare l’andamento delle loro pubblicazioni attraverso quelli che sono i commenti che vengono lasciati dagli utenti e la loro valutazione.</w:t>
+      <w:proofErr w:type="spellStart"/>
+      <w:r>
+        <w:rPr>
+          <w:sz w:val="24"/>
+          <w:szCs w:val="44"/>
+        </w:rPr>
+        <w:t>InfoBlog</w:t>
+      </w:r>
+      <w:proofErr w:type="spellEnd"/>
+      <w:r>
+        <w:rPr>
+          <w:sz w:val="24"/>
+          <w:szCs w:val="44"/>
+        </w:rPr>
+        <w:t xml:space="preserve"> permette ad autori di poter organizzare degli eventi per fornire agli utenti dei chiarimenti sugli argomenti che verranno trattati descritti all’interno dell’evento stesso. Gli eventi vengono visualizzati all’interno di un’apposita area e visibili a tutti gli utenti in maniera tale da poter essere visionato da tutti.</w:t>
       </w:r>
     </w:p>
     <w:p>
@@ -615,7 +910,23 @@
           <w:sz w:val="24"/>
           <w:szCs w:val="44"/>
         </w:rPr>
-        <w:t>InfoBlog permette ad autori di poter organizzare degli eventi per fornire agli utenti dei chiarimenti sugli argomenti che verranno trattati descritti all’interno dell’evento stesso. Gli eventi vengono visualizzati all’interno di un’apposita area e visibili a tutti gli utenti in maniera tale da poter essere visionato da tutti.</w:t>
+        <w:t xml:space="preserve">Il moderatore, specializzato in una specifica area, viene abilitato da </w:t>
+      </w:r>
+      <w:proofErr w:type="spellStart"/>
+      <w:r>
+        <w:rPr>
+          <w:sz w:val="24"/>
+          <w:szCs w:val="44"/>
+        </w:rPr>
+        <w:t>InfoBlog</w:t>
+      </w:r>
+      <w:proofErr w:type="spellEnd"/>
+      <w:r>
+        <w:rPr>
+          <w:sz w:val="24"/>
+          <w:szCs w:val="44"/>
+        </w:rPr>
+        <w:t xml:space="preserve"> a controllare quelle che sono le richieste di pubblicazione verificandone la coesione e la validità dell’argomento trattato all’interno dell’articolo.</w:t>
       </w:r>
     </w:p>
     <w:p>
@@ -630,13 +941,38 @@
           <w:szCs w:val="44"/>
         </w:rPr>
       </w:pPr>
+      <w:proofErr w:type="spellStart"/>
       <w:r>
         <w:rPr>
           <w:sz w:val="24"/>
           <w:szCs w:val="44"/>
         </w:rPr>
         <w:lastRenderedPageBreak/>
-        <w:t>Il moderatore, specializzato in una specifica area, viene abilitato da InfoBlog a controllare quelle che sono le richieste di pubblicazione verificandone la coesione e la validità dell’argomento trattato all’interno dell’articolo.</w:t>
+        <w:t>InfoBlog</w:t>
+      </w:r>
+      <w:proofErr w:type="spellEnd"/>
+      <w:r>
+        <w:rPr>
+          <w:sz w:val="24"/>
+          <w:szCs w:val="44"/>
+        </w:rPr>
+        <w:t xml:space="preserve"> offre all’utenza la possibilità di accedere e registrarsi ed accedere </w:t>
+      </w:r>
+      <w:proofErr w:type="gramStart"/>
+      <w:r>
+        <w:rPr>
+          <w:sz w:val="24"/>
+          <w:szCs w:val="44"/>
+        </w:rPr>
+        <w:t>alle propria</w:t>
+      </w:r>
+      <w:proofErr w:type="gramEnd"/>
+      <w:r>
+        <w:rPr>
+          <w:sz w:val="24"/>
+          <w:szCs w:val="44"/>
+        </w:rPr>
+        <w:t xml:space="preserve"> area personale.</w:t>
       </w:r>
     </w:p>
     <w:p>
@@ -651,32 +987,21 @@
           <w:szCs w:val="44"/>
         </w:rPr>
       </w:pPr>
-      <w:r>
-        <w:rPr>
-          <w:sz w:val="24"/>
-          <w:szCs w:val="44"/>
-        </w:rPr>
-        <w:t>Il moderatore può controllare le informazioni di livello amministrativo del sito stesso.</w:t>
-      </w:r>
-    </w:p>
-    <w:p>
-      <w:pPr>
-        <w:pStyle w:val="Paragrafoelenco"/>
-        <w:numPr>
-          <w:ilvl w:val="0"/>
-          <w:numId w:val="24"/>
-        </w:numPr>
-        <w:rPr>
-          <w:sz w:val="24"/>
-          <w:szCs w:val="44"/>
-        </w:rPr>
-      </w:pPr>
-      <w:r>
-        <w:rPr>
-          <w:sz w:val="24"/>
-          <w:szCs w:val="44"/>
-        </w:rPr>
-        <w:t>InfoBlog offre all’utenza la possibilità di accedere e registrarsi ed accedere alle propria area personale.</w:t>
+      <w:proofErr w:type="spellStart"/>
+      <w:r>
+        <w:rPr>
+          <w:sz w:val="24"/>
+          <w:szCs w:val="44"/>
+        </w:rPr>
+        <w:t>InfoBlog</w:t>
+      </w:r>
+      <w:proofErr w:type="spellEnd"/>
+      <w:r>
+        <w:rPr>
+          <w:sz w:val="24"/>
+          <w:szCs w:val="44"/>
+        </w:rPr>
+        <w:t xml:space="preserve"> permette utenza di modificare i propri dati personali.</w:t>
       </w:r>
     </w:p>
     <w:p>
@@ -744,8 +1069,6 @@
         </w:rPr>
         <w:t>//to do</w:t>
       </w:r>
-      <w:bookmarkStart w:id="1" w:name="_GoBack"/>
-      <w:bookmarkEnd w:id="1"/>
     </w:p>
     <w:p>
       <w:pPr>
@@ -852,6 +1175,7 @@
           <w:szCs w:val="44"/>
         </w:rPr>
       </w:pPr>
+      <w:proofErr w:type="spellStart"/>
       <w:r>
         <w:rPr>
           <w:rFonts w:cstheme="minorHAnsi"/>
@@ -865,6 +1189,7 @@
         </w:rPr>
         <w:t>Scalability</w:t>
       </w:r>
+      <w:proofErr w:type="spellEnd"/>
       <w:r>
         <w:rPr>
           <w:rFonts w:cstheme="minorHAnsi"/>
@@ -900,6 +1225,7 @@
           <w:szCs w:val="44"/>
         </w:rPr>
       </w:pPr>
+      <w:proofErr w:type="spellStart"/>
       <w:r>
         <w:rPr>
           <w:rFonts w:cstheme="minorHAnsi"/>
@@ -919,7 +1245,16 @@
           <w:sz w:val="24"/>
           <w:szCs w:val="36"/>
         </w:rPr>
-        <w:t xml:space="preserve">il sistema può supportare la presenza di almeno 100 utenti online. </w:t>
+        <w:t>il</w:t>
+      </w:r>
+      <w:proofErr w:type="spellEnd"/>
+      <w:r>
+        <w:rPr>
+          <w:bCs/>
+          <w:sz w:val="24"/>
+          <w:szCs w:val="36"/>
+        </w:rPr>
+        <w:t xml:space="preserve"> sistema può supportare la presenza di almeno 100 utenti online. </w:t>
       </w:r>
     </w:p>
     <w:p>
@@ -962,7 +1297,25 @@
           <w:sz w:val="24"/>
           <w:szCs w:val="36"/>
         </w:rPr>
-        <w:t>Il sistema deve essere più performante possibile, il sito deve rispondere alle operazioni dell’utente in massimo 3 secs.</w:t>
+        <w:t xml:space="preserve">Il sistema deve essere più performante possibile, il sito deve rispondere alle operazioni dell’utente in massimo 3 </w:t>
+      </w:r>
+      <w:proofErr w:type="spellStart"/>
+      <w:r>
+        <w:rPr>
+          <w:bCs/>
+          <w:sz w:val="24"/>
+          <w:szCs w:val="36"/>
+        </w:rPr>
+        <w:t>secs</w:t>
+      </w:r>
+      <w:proofErr w:type="spellEnd"/>
+      <w:r>
+        <w:rPr>
+          <w:bCs/>
+          <w:sz w:val="24"/>
+          <w:szCs w:val="36"/>
+        </w:rPr>
+        <w:t>.</w:t>
       </w:r>
     </w:p>
     <w:p>
@@ -1005,7 +1358,25 @@
           <w:sz w:val="24"/>
           <w:szCs w:val="36"/>
         </w:rPr>
-        <w:t>Non si dovrà effettuare il refresh della pagina per vedere i nuovi articoli pubblicati nel sistema, il sistema li mostrerà automaticamente non appena saranno accettati da un moderatore.</w:t>
+        <w:t xml:space="preserve">Non si dovrà effettuare il </w:t>
+      </w:r>
+      <w:proofErr w:type="spellStart"/>
+      <w:r>
+        <w:rPr>
+          <w:bCs/>
+          <w:sz w:val="24"/>
+          <w:szCs w:val="36"/>
+        </w:rPr>
+        <w:t>refresh</w:t>
+      </w:r>
+      <w:proofErr w:type="spellEnd"/>
+      <w:r>
+        <w:rPr>
+          <w:bCs/>
+          <w:sz w:val="24"/>
+          <w:szCs w:val="36"/>
+        </w:rPr>
+        <w:t xml:space="preserve"> della pagina per vedere i nuovi articoli pubblicati nel sistema, il sistema li mostrerà automaticamente non appena saranno accettati da un moderatore.</w:t>
       </w:r>
     </w:p>
     <w:p>
@@ -1021,6 +1392,7 @@
           <w:szCs w:val="44"/>
         </w:rPr>
       </w:pPr>
+      <w:proofErr w:type="spellStart"/>
       <w:r>
         <w:rPr>
           <w:b/>
@@ -1030,7 +1402,19 @@
           <w:szCs w:val="40"/>
           <w:u w:val="single"/>
         </w:rPr>
-        <w:t>Usability:</w:t>
+        <w:t>Usability</w:t>
+      </w:r>
+      <w:proofErr w:type="spellEnd"/>
+      <w:r>
+        <w:rPr>
+          <w:b/>
+          <w:i/>
+          <w:iCs/>
+          <w:sz w:val="28"/>
+          <w:szCs w:val="40"/>
+          <w:u w:val="single"/>
+        </w:rPr>
+        <w:t>:</w:t>
       </w:r>
       <w:r>
         <w:rPr>
@@ -1046,15 +1430,7 @@
           <w:sz w:val="24"/>
           <w:szCs w:val="36"/>
         </w:rPr>
-        <w:t>Il sistema supporterà l’attività di moderazione di articoli tramite controllo ortografico</w:t>
-      </w:r>
-      <w:r>
-        <w:rPr>
-          <w:bCs/>
-          <w:sz w:val="24"/>
-          <w:szCs w:val="36"/>
-        </w:rPr>
-        <w:t>.</w:t>
+        <w:t>Il sistema supporterà l’attività di moderazione di articoli tramite controllo ortografico.</w:t>
       </w:r>
     </w:p>
     <w:p>
@@ -1070,6 +1446,7 @@
           <w:szCs w:val="44"/>
         </w:rPr>
       </w:pPr>
+      <w:proofErr w:type="spellStart"/>
       <w:r>
         <w:rPr>
           <w:b/>
@@ -1079,7 +1456,19 @@
           <w:szCs w:val="40"/>
           <w:u w:val="single"/>
         </w:rPr>
-        <w:t>Usability:</w:t>
+        <w:t>Usability</w:t>
+      </w:r>
+      <w:proofErr w:type="spellEnd"/>
+      <w:r>
+        <w:rPr>
+          <w:b/>
+          <w:i/>
+          <w:iCs/>
+          <w:sz w:val="28"/>
+          <w:szCs w:val="40"/>
+          <w:u w:val="single"/>
+        </w:rPr>
+        <w:t>:</w:t>
       </w:r>
       <w:r>
         <w:rPr>
@@ -1113,48 +1502,6 @@
         </w:rPr>
         <w:t xml:space="preserve"> </w:t>
       </w:r>
-    </w:p>
-    <w:p>
-      <w:pPr>
-        <w:ind w:left="360"/>
-        <w:rPr>
-          <w:b/>
-          <w:sz w:val="32"/>
-          <w:szCs w:val="44"/>
-        </w:rPr>
-      </w:pPr>
-    </w:p>
-    <w:p>
-      <w:pPr>
-        <w:rPr>
-          <w:sz w:val="24"/>
-          <w:szCs w:val="40"/>
-        </w:rPr>
-      </w:pPr>
-    </w:p>
-    <w:p>
-      <w:pPr>
-        <w:rPr>
-          <w:sz w:val="24"/>
-          <w:szCs w:val="40"/>
-        </w:rPr>
-      </w:pPr>
-    </w:p>
-    <w:p>
-      <w:pPr>
-        <w:rPr>
-          <w:sz w:val="24"/>
-          <w:szCs w:val="40"/>
-        </w:rPr>
-      </w:pPr>
-    </w:p>
-    <w:p>
-      <w:pPr>
-        <w:rPr>
-          <w:sz w:val="24"/>
-          <w:szCs w:val="40"/>
-        </w:rPr>
-      </w:pPr>
     </w:p>
     <w:p>
       <w:pPr>
@@ -1165,13 +1512,34 @@
           <w:szCs w:val="48"/>
         </w:rPr>
       </w:pPr>
-      <w:r>
+    </w:p>
+    <w:p>
+      <w:pPr>
         <w:rPr>
           <w:b/>
           <w:bCs/>
           <w:sz w:val="32"/>
           <w:szCs w:val="48"/>
         </w:rPr>
+      </w:pPr>
+    </w:p>
+    <w:p>
+      <w:pPr>
+        <w:rPr>
+          <w:b/>
+          <w:bCs/>
+          <w:sz w:val="32"/>
+          <w:szCs w:val="48"/>
+        </w:rPr>
+      </w:pPr>
+      <w:r>
+        <w:rPr>
+          <w:b/>
+          <w:bCs/>
+          <w:sz w:val="32"/>
+          <w:szCs w:val="48"/>
+        </w:rPr>
+        <w:lastRenderedPageBreak/>
         <w:t>4)Scenari</w:t>
       </w:r>
     </w:p>
@@ -1339,6 +1707,8 @@
                 <w:u w:val="single"/>
               </w:rPr>
             </w:pPr>
+            <w:proofErr w:type="spellStart"/>
+            <w:proofErr w:type="gramStart"/>
             <w:r>
               <w:rPr>
                 <w:bCs/>
@@ -1348,6 +1718,8 @@
               </w:rPr>
               <w:t>Siano:moderatore</w:t>
             </w:r>
+            <w:proofErr w:type="spellEnd"/>
+            <w:proofErr w:type="gramEnd"/>
           </w:p>
           <w:p>
             <w:pPr>
@@ -1364,6 +1736,9 @@
         </w:tc>
       </w:tr>
       <w:tr>
+        <w:trPr>
+          <w:trHeight w:val="988"/>
+        </w:trPr>
         <w:tc>
           <w:tcPr>
             <w:cnfStyle w:val="001000000000" w:firstRow="0" w:lastRow="0" w:firstColumn="1" w:lastColumn="0" w:oddVBand="0" w:evenVBand="0" w:oddHBand="0" w:evenHBand="0" w:firstRowFirstColumn="0" w:firstRowLastColumn="0" w:lastRowFirstColumn="0" w:lastRowLastColumn="0"/>
@@ -1416,23 +1791,73 @@
                 <w:sz w:val="24"/>
                 <w:szCs w:val="36"/>
               </w:rPr>
-              <w:t xml:space="preserve">Botta dopomesi di studi ha elaborato un nuovo algoritmo </w:t>
-            </w:r>
-            <w:r>
-              <w:rPr>
-                <w:bCs/>
-                <w:sz w:val="24"/>
-                <w:szCs w:val="36"/>
-              </w:rPr>
-              <w:t>per individuare cammini minimi in un grafo con archi di costo negativo.Botta</w:t>
-            </w:r>
-            <w:r>
-              <w:rPr>
-                <w:bCs/>
-                <w:sz w:val="24"/>
-                <w:szCs w:val="36"/>
-              </w:rPr>
-              <w:t xml:space="preserve"> vorrebbe condividere su InfoBlog </w:t>
+              <w:t>Botta dopo</w:t>
+            </w:r>
+            <w:r>
+              <w:rPr>
+                <w:bCs/>
+                <w:sz w:val="24"/>
+                <w:szCs w:val="36"/>
+              </w:rPr>
+              <w:t xml:space="preserve"> </w:t>
+            </w:r>
+            <w:r>
+              <w:rPr>
+                <w:bCs/>
+                <w:sz w:val="24"/>
+                <w:szCs w:val="36"/>
+              </w:rPr>
+              <w:t xml:space="preserve">mesi di studi ha elaborato un nuovo algoritmo </w:t>
+            </w:r>
+            <w:r>
+              <w:rPr>
+                <w:bCs/>
+                <w:sz w:val="24"/>
+                <w:szCs w:val="36"/>
+              </w:rPr>
+              <w:t>per individuare cammini minimi in un grafo con archi di costo negativo.</w:t>
+            </w:r>
+            <w:r>
+              <w:rPr>
+                <w:bCs/>
+                <w:sz w:val="24"/>
+                <w:szCs w:val="36"/>
+              </w:rPr>
+              <w:t xml:space="preserve"> </w:t>
+            </w:r>
+            <w:r>
+              <w:rPr>
+                <w:bCs/>
+                <w:sz w:val="24"/>
+                <w:szCs w:val="36"/>
+              </w:rPr>
+              <w:t>Botta</w:t>
+            </w:r>
+            <w:r>
+              <w:rPr>
+                <w:bCs/>
+                <w:sz w:val="24"/>
+                <w:szCs w:val="36"/>
+              </w:rPr>
+              <w:t xml:space="preserve"> vorrebbe condividere su </w:t>
+            </w:r>
+            <w:proofErr w:type="spellStart"/>
+            <w:r>
+              <w:rPr>
+                <w:bCs/>
+                <w:sz w:val="24"/>
+                <w:szCs w:val="36"/>
+              </w:rPr>
+              <w:t>InfoBlog</w:t>
+            </w:r>
+            <w:proofErr w:type="spellEnd"/>
+            <w:r>
+              <w:rPr>
+                <w:bCs/>
+                <w:sz w:val="24"/>
+                <w:szCs w:val="36"/>
+              </w:rPr>
+              <w:t xml:space="preserve"> </w:t>
             </w:r>
             <w:r>
               <w:rPr>
@@ -1490,47 +1915,39 @@
                 <w:sz w:val="24"/>
                 <w:szCs w:val="36"/>
               </w:rPr>
-              <w:t>Botta si collega al sito tramite username</w:t>
-            </w:r>
-            <w:r>
-              <w:rPr>
-                <w:bCs/>
-                <w:sz w:val="24"/>
-                <w:szCs w:val="36"/>
-              </w:rPr>
-              <w:t>:”</w:t>
-            </w:r>
-            <w:r>
-              <w:rPr>
-                <w:bCs/>
-                <w:sz w:val="24"/>
-                <w:szCs w:val="36"/>
-              </w:rPr>
-              <w:t>Botta”</w:t>
-            </w:r>
-            <w:r>
-              <w:rPr>
-                <w:bCs/>
-                <w:sz w:val="24"/>
-                <w:szCs w:val="36"/>
-              </w:rPr>
-              <w:t xml:space="preserve"> e password</w:t>
-            </w:r>
-            <w:r>
-              <w:rPr>
-                <w:bCs/>
-                <w:sz w:val="24"/>
-                <w:szCs w:val="36"/>
-              </w:rPr>
-              <w:t>:”franchino”</w:t>
-            </w:r>
-            <w:r>
-              <w:rPr>
-                <w:bCs/>
-                <w:sz w:val="24"/>
-                <w:szCs w:val="36"/>
-              </w:rPr>
-              <w:t xml:space="preserve"> ed accede al suo pannello di controllo. Nel pannello di controllo è presentela sezione “Pubblica un articolo”</w:t>
+              <w:t>Botta si collega al</w:t>
+            </w:r>
+            <w:r>
+              <w:rPr>
+                <w:bCs/>
+                <w:sz w:val="24"/>
+                <w:szCs w:val="36"/>
+              </w:rPr>
+              <w:t xml:space="preserve"> effettuando il login</w:t>
+            </w:r>
+            <w:r>
+              <w:rPr>
+                <w:bCs/>
+                <w:sz w:val="24"/>
+                <w:szCs w:val="36"/>
+              </w:rPr>
+              <w:t xml:space="preserve"> ed accede al suo pannello di controllo. Nel pannello di controllo è presente</w:t>
+            </w:r>
+            <w:r>
+              <w:rPr>
+                <w:bCs/>
+                <w:sz w:val="24"/>
+                <w:szCs w:val="36"/>
+              </w:rPr>
+              <w:t xml:space="preserve"> </w:t>
+            </w:r>
+            <w:r>
+              <w:rPr>
+                <w:bCs/>
+                <w:sz w:val="24"/>
+                <w:szCs w:val="36"/>
+              </w:rPr>
+              <w:t>la sezione “Pubblica un articolo”</w:t>
             </w:r>
           </w:p>
           <w:p>
@@ -1564,47 +1981,15 @@
                 <w:sz w:val="24"/>
                 <w:szCs w:val="36"/>
               </w:rPr>
-              <w:t xml:space="preserve">Botta, dopo aver scritto l’articolo e preparata una presentazione di tale articolo da includere per </w:t>
-            </w:r>
-            <w:r>
-              <w:rPr>
-                <w:bCs/>
-                <w:sz w:val="24"/>
-                <w:szCs w:val="36"/>
-              </w:rPr>
-              <w:t>mostrare usi applicativi</w:t>
-            </w:r>
-            <w:r>
-              <w:rPr>
-                <w:bCs/>
-                <w:sz w:val="24"/>
-                <w:szCs w:val="36"/>
-              </w:rPr>
-              <w:t xml:space="preserve">, </w:t>
-            </w:r>
-            <w:r>
-              <w:rPr>
-                <w:bCs/>
-                <w:sz w:val="24"/>
-                <w:szCs w:val="36"/>
-              </w:rPr>
-              <w:t xml:space="preserve">decide di </w:t>
-            </w:r>
-            <w:r>
-              <w:rPr>
-                <w:bCs/>
-                <w:sz w:val="24"/>
-                <w:szCs w:val="36"/>
-              </w:rPr>
-              <w:t>mandare la richiesta di pubblicazione del</w:t>
-            </w:r>
-            <w:r>
-              <w:rPr>
-                <w:bCs/>
-                <w:sz w:val="24"/>
-                <w:szCs w:val="36"/>
-              </w:rPr>
-              <w:t>l’articolo.</w:t>
+              <w:t>Botta</w:t>
+            </w:r>
+            <w:r>
+              <w:rPr>
+                <w:bCs/>
+                <w:sz w:val="24"/>
+                <w:szCs w:val="36"/>
+              </w:rPr>
+              <w:t xml:space="preserve"> riempie il modulo con le informazioni dell’articolo inserendo titolo e contenuto.</w:t>
             </w:r>
           </w:p>
           <w:p>
@@ -1638,19 +2023,68 @@
                 <w:sz w:val="24"/>
                 <w:szCs w:val="36"/>
               </w:rPr>
-              <w:t xml:space="preserve">L’articolo è stato </w:t>
-            </w:r>
-            <w:r>
-              <w:rPr>
-                <w:bCs/>
-                <w:sz w:val="24"/>
-                <w:szCs w:val="36"/>
-              </w:rPr>
-              <w:t>inviato alla moderazione, non resta che attendere fin quando non si riceve il resoconto della moderazione.</w:t>
+              <w:t xml:space="preserve"> </w:t>
+            </w:r>
+            <w:r>
+              <w:rPr>
+                <w:bCs/>
+                <w:sz w:val="24"/>
+                <w:szCs w:val="36"/>
+              </w:rPr>
+              <w:t>Botta d</w:t>
+            </w:r>
+            <w:r>
+              <w:rPr>
+                <w:bCs/>
+                <w:sz w:val="24"/>
+                <w:szCs w:val="36"/>
+              </w:rPr>
+              <w:t xml:space="preserve">opo aver scritto l’articolo e preparata una presentazione di tale articolo da includere per </w:t>
+            </w:r>
+            <w:r>
+              <w:rPr>
+                <w:bCs/>
+                <w:sz w:val="24"/>
+                <w:szCs w:val="36"/>
+              </w:rPr>
+              <w:t>mostrare usi applicativi</w:t>
+            </w:r>
+            <w:r>
+              <w:rPr>
+                <w:bCs/>
+                <w:sz w:val="24"/>
+                <w:szCs w:val="36"/>
+              </w:rPr>
+              <w:t xml:space="preserve">, </w:t>
+            </w:r>
+            <w:r>
+              <w:rPr>
+                <w:bCs/>
+                <w:sz w:val="24"/>
+                <w:szCs w:val="36"/>
+              </w:rPr>
+              <w:t xml:space="preserve">inoltra la </w:t>
+            </w:r>
+            <w:r>
+              <w:rPr>
+                <w:bCs/>
+                <w:sz w:val="24"/>
+                <w:szCs w:val="36"/>
+              </w:rPr>
+              <w:t>richiesta di pubblicazione del</w:t>
+            </w:r>
+            <w:r>
+              <w:rPr>
+                <w:bCs/>
+                <w:sz w:val="24"/>
+                <w:szCs w:val="36"/>
+              </w:rPr>
+              <w:t>l’articolo.</w:t>
             </w:r>
           </w:p>
           <w:p>
             <w:pPr>
+              <w:pStyle w:val="Paragrafoelenco"/>
               <w:cnfStyle w:val="000000000000" w:firstRow="0" w:lastRow="0" w:firstColumn="0" w:lastColumn="0" w:oddVBand="0" w:evenVBand="0" w:oddHBand="0" w:evenHBand="0" w:firstRowFirstColumn="0" w:firstRowLastColumn="0" w:lastRowFirstColumn="0" w:lastRowLastColumn="0"/>
               <w:rPr>
                 <w:bCs/>
@@ -1679,12 +2113,19 @@
                 <w:sz w:val="24"/>
                 <w:szCs w:val="36"/>
               </w:rPr>
-              <w:t>Siano riceve tramite e-mail una notifica di pubblicazione di un articolo da parte dell’autore Botta.</w:t>
+              <w:t xml:space="preserve">L’articolo è stato </w:t>
+            </w:r>
+            <w:r>
+              <w:rPr>
+                <w:bCs/>
+                <w:sz w:val="24"/>
+                <w:szCs w:val="36"/>
+              </w:rPr>
+              <w:t>inviato alla moderazione, non resta che attendere fin quando non si riceve il resoconto della moderazione.</w:t>
             </w:r>
           </w:p>
           <w:p>
             <w:pPr>
-              <w:ind w:left="360"/>
               <w:cnfStyle w:val="000000000000" w:firstRow="0" w:lastRow="0" w:firstColumn="0" w:lastColumn="0" w:oddVBand="0" w:evenVBand="0" w:oddHBand="0" w:evenHBand="0" w:firstRowFirstColumn="0" w:firstRowLastColumn="0" w:lastRowFirstColumn="0" w:lastRowLastColumn="0"/>
               <w:rPr>
                 <w:bCs/>
@@ -1713,76 +2154,28 @@
                 <w:sz w:val="24"/>
                 <w:szCs w:val="36"/>
               </w:rPr>
-              <w:t>Siano effettua il login tramite username</w:t>
-            </w:r>
-            <w:r>
-              <w:rPr>
-                <w:bCs/>
-                <w:sz w:val="24"/>
-                <w:szCs w:val="36"/>
-              </w:rPr>
-              <w:t>:” admin”</w:t>
-            </w:r>
-            <w:r>
-              <w:rPr>
-                <w:bCs/>
-                <w:sz w:val="24"/>
-                <w:szCs w:val="36"/>
-              </w:rPr>
-              <w:t xml:space="preserve"> e password</w:t>
-            </w:r>
-            <w:r>
-              <w:rPr>
-                <w:bCs/>
-                <w:sz w:val="24"/>
-                <w:szCs w:val="36"/>
-              </w:rPr>
-              <w:t>:” admin”</w:t>
-            </w:r>
-            <w:r>
-              <w:rPr>
-                <w:bCs/>
-                <w:sz w:val="24"/>
-                <w:szCs w:val="36"/>
-              </w:rPr>
-              <w:t xml:space="preserve"> ed accede a</w:t>
-            </w:r>
-            <w:r>
-              <w:rPr>
-                <w:bCs/>
-                <w:sz w:val="24"/>
-                <w:szCs w:val="36"/>
-              </w:rPr>
-              <w:t>l</w:t>
-            </w:r>
-            <w:r>
-              <w:rPr>
-                <w:bCs/>
-                <w:sz w:val="24"/>
-                <w:szCs w:val="36"/>
-              </w:rPr>
-              <w:t>l</w:t>
-            </w:r>
-            <w:r>
-              <w:rPr>
-                <w:bCs/>
-                <w:sz w:val="24"/>
-                <w:szCs w:val="36"/>
-              </w:rPr>
-              <w:t>a</w:t>
-            </w:r>
-            <w:r>
-              <w:rPr>
-                <w:bCs/>
-                <w:sz w:val="24"/>
-                <w:szCs w:val="36"/>
-              </w:rPr>
-              <w:t xml:space="preserve"> sezione pubblicazione.</w:t>
+              <w:t>Siano</w:t>
+            </w:r>
+            <w:r>
+              <w:rPr>
+                <w:bCs/>
+                <w:sz w:val="24"/>
+                <w:szCs w:val="36"/>
+              </w:rPr>
+              <w:t>, il moderatore,</w:t>
+            </w:r>
+            <w:r>
+              <w:rPr>
+                <w:bCs/>
+                <w:sz w:val="24"/>
+                <w:szCs w:val="36"/>
+              </w:rPr>
+              <w:t xml:space="preserve"> riceve tramite e-mail una notifica di pubblicazione di un articolo da parte dell’autore Botta.</w:t>
             </w:r>
           </w:p>
           <w:p>
             <w:pPr>
-              <w:pStyle w:val="Paragrafoelenco"/>
+              <w:ind w:left="360"/>
               <w:cnfStyle w:val="000000000000" w:firstRow="0" w:lastRow="0" w:firstColumn="0" w:lastColumn="0" w:oddVBand="0" w:evenVBand="0" w:oddHBand="0" w:evenHBand="0" w:firstRowFirstColumn="0" w:firstRowLastColumn="0" w:lastRowFirstColumn="0" w:lastRowLastColumn="0"/>
               <w:rPr>
                 <w:bCs/>
@@ -1811,31 +2204,55 @@
                 <w:sz w:val="24"/>
                 <w:szCs w:val="36"/>
               </w:rPr>
-              <w:t>Entrato nella sezione pubblicazione, Siano</w:t>
-            </w:r>
-            <w:r>
-              <w:rPr>
-                <w:bCs/>
-                <w:sz w:val="24"/>
-                <w:szCs w:val="36"/>
-              </w:rPr>
-              <w:t xml:space="preserve"> seleziona l’articolo ed</w:t>
-            </w:r>
-            <w:r>
-              <w:rPr>
-                <w:bCs/>
-                <w:sz w:val="24"/>
-                <w:szCs w:val="36"/>
-              </w:rPr>
-              <w:t xml:space="preserve"> inizia ad analizzar</w:t>
-            </w:r>
-            <w:r>
-              <w:rPr>
-                <w:bCs/>
-                <w:sz w:val="24"/>
-                <w:szCs w:val="36"/>
-              </w:rPr>
-              <w:t>lo.</w:t>
+              <w:t>Siano effettua il login</w:t>
+            </w:r>
+            <w:r>
+              <w:rPr>
+                <w:bCs/>
+                <w:sz w:val="24"/>
+                <w:szCs w:val="36"/>
+              </w:rPr>
+              <w:t xml:space="preserve"> </w:t>
+            </w:r>
+            <w:r>
+              <w:rPr>
+                <w:bCs/>
+                <w:sz w:val="24"/>
+                <w:szCs w:val="36"/>
+              </w:rPr>
+              <w:t>ed accede a</w:t>
+            </w:r>
+            <w:r>
+              <w:rPr>
+                <w:bCs/>
+                <w:sz w:val="24"/>
+                <w:szCs w:val="36"/>
+              </w:rPr>
+              <w:t>l</w:t>
+            </w:r>
+            <w:r>
+              <w:rPr>
+                <w:bCs/>
+                <w:sz w:val="24"/>
+                <w:szCs w:val="36"/>
+              </w:rPr>
+              <w:t>l</w:t>
+            </w:r>
+            <w:r>
+              <w:rPr>
+                <w:bCs/>
+                <w:sz w:val="24"/>
+                <w:szCs w:val="36"/>
+              </w:rPr>
+              <w:t>a</w:t>
+            </w:r>
+            <w:r>
+              <w:rPr>
+                <w:bCs/>
+                <w:sz w:val="24"/>
+                <w:szCs w:val="36"/>
+              </w:rPr>
+              <w:t xml:space="preserve"> sezione pubblicazione.</w:t>
             </w:r>
           </w:p>
           <w:p>
@@ -1869,11 +2286,36 @@
                 <w:sz w:val="24"/>
                 <w:szCs w:val="36"/>
               </w:rPr>
-              <w:t xml:space="preserve">Siano verifica la correttezza tecnica dell’articolo visionando la presentazione valutando i casi d’applicazione. La correttezza ortografica verrà lasciata al supporto fornito dal sistema. </w:t>
+              <w:t>Entrato nella sezione pubblicazione, Siano</w:t>
+            </w:r>
+            <w:r>
+              <w:rPr>
+                <w:bCs/>
+                <w:sz w:val="24"/>
+                <w:szCs w:val="36"/>
+              </w:rPr>
+              <w:t xml:space="preserve"> seleziona l’articolo ed</w:t>
+            </w:r>
+            <w:r>
+              <w:rPr>
+                <w:bCs/>
+                <w:sz w:val="24"/>
+                <w:szCs w:val="36"/>
+              </w:rPr>
+              <w:t xml:space="preserve"> inizia ad analizzar</w:t>
+            </w:r>
+            <w:r>
+              <w:rPr>
+                <w:bCs/>
+                <w:sz w:val="24"/>
+                <w:szCs w:val="36"/>
+              </w:rPr>
+              <w:t>lo.</w:t>
             </w:r>
           </w:p>
           <w:p>
             <w:pPr>
+              <w:pStyle w:val="Paragrafoelenco"/>
               <w:cnfStyle w:val="000000000000" w:firstRow="0" w:lastRow="0" w:firstColumn="0" w:lastColumn="0" w:oddVBand="0" w:evenVBand="0" w:oddHBand="0" w:evenHBand="0" w:firstRowFirstColumn="0" w:firstRowLastColumn="0" w:lastRowFirstColumn="0" w:lastRowLastColumn="0"/>
               <w:rPr>
                 <w:bCs/>
@@ -1902,63 +2344,80 @@
                 <w:sz w:val="24"/>
                 <w:szCs w:val="36"/>
               </w:rPr>
-              <w:t xml:space="preserve">Effettuati </w:t>
-            </w:r>
-            <w:r>
-              <w:rPr>
-                <w:bCs/>
-                <w:sz w:val="24"/>
-                <w:szCs w:val="36"/>
-              </w:rPr>
-              <w:t>i dovuti</w:t>
-            </w:r>
-            <w:r>
-              <w:rPr>
-                <w:bCs/>
-                <w:sz w:val="24"/>
-                <w:szCs w:val="36"/>
-              </w:rPr>
-              <w:t xml:space="preserve"> controlli</w:t>
-            </w:r>
-            <w:r>
-              <w:rPr>
-                <w:bCs/>
-                <w:sz w:val="24"/>
-                <w:szCs w:val="36"/>
-              </w:rPr>
-              <w:t xml:space="preserve">, </w:t>
-            </w:r>
-            <w:r>
-              <w:rPr>
-                <w:bCs/>
-                <w:sz w:val="24"/>
-                <w:szCs w:val="36"/>
-              </w:rPr>
-              <w:t>Siano decide che l’articolo è valido e può essere pubblicato sul Blog</w:t>
-            </w:r>
-            <w:r>
-              <w:rPr>
-                <w:bCs/>
-                <w:sz w:val="24"/>
-                <w:szCs w:val="36"/>
-              </w:rPr>
-              <w:t xml:space="preserve">, l’autore Botta riceverà una notifica </w:t>
-            </w:r>
-            <w:r>
-              <w:rPr>
-                <w:bCs/>
-                <w:sz w:val="24"/>
-                <w:szCs w:val="36"/>
-              </w:rPr>
-              <w:t xml:space="preserve">alla </w:t>
-            </w:r>
-            <w:r>
-              <w:rPr>
-                <w:bCs/>
-                <w:sz w:val="24"/>
-                <w:szCs w:val="36"/>
-              </w:rPr>
-              <w:t>pubblicazione dell’articolo.</w:t>
+              <w:t>Siano verifica la correttezza tecnica dell’articolo</w:t>
+            </w:r>
+            <w:r>
+              <w:rPr>
+                <w:bCs/>
+                <w:sz w:val="24"/>
+                <w:szCs w:val="36"/>
+              </w:rPr>
+              <w:t>,</w:t>
+            </w:r>
+            <w:r>
+              <w:rPr>
+                <w:bCs/>
+                <w:sz w:val="24"/>
+                <w:szCs w:val="36"/>
+              </w:rPr>
+              <w:t xml:space="preserve"> visionando la presentazione</w:t>
+            </w:r>
+            <w:r>
+              <w:rPr>
+                <w:bCs/>
+                <w:sz w:val="24"/>
+                <w:szCs w:val="36"/>
+              </w:rPr>
+              <w:t xml:space="preserve"> </w:t>
+            </w:r>
+            <w:r>
+              <w:rPr>
+                <w:bCs/>
+                <w:sz w:val="24"/>
+                <w:szCs w:val="36"/>
+              </w:rPr>
+              <w:t xml:space="preserve">fornita dall’autore e </w:t>
+            </w:r>
+            <w:r>
+              <w:rPr>
+                <w:bCs/>
+                <w:sz w:val="24"/>
+                <w:szCs w:val="36"/>
+              </w:rPr>
+              <w:t>valutando i casi d’applicazione.</w:t>
+            </w:r>
+          </w:p>
+          <w:p>
+            <w:pPr>
+              <w:cnfStyle w:val="000000000000" w:firstRow="0" w:lastRow="0" w:firstColumn="0" w:lastColumn="0" w:oddVBand="0" w:evenVBand="0" w:oddHBand="0" w:evenHBand="0" w:firstRowFirstColumn="0" w:firstRowLastColumn="0" w:lastRowFirstColumn="0" w:lastRowLastColumn="0"/>
+              <w:rPr>
+                <w:bCs/>
+                <w:sz w:val="24"/>
+                <w:szCs w:val="36"/>
+              </w:rPr>
+            </w:pPr>
+          </w:p>
+          <w:p>
+            <w:pPr>
+              <w:pStyle w:val="Paragrafoelenco"/>
+              <w:numPr>
+                <w:ilvl w:val="0"/>
+                <w:numId w:val="8"/>
+              </w:numPr>
+              <w:cnfStyle w:val="000000000000" w:firstRow="0" w:lastRow="0" w:firstColumn="0" w:lastColumn="0" w:oddVBand="0" w:evenVBand="0" w:oddHBand="0" w:evenHBand="0" w:firstRowFirstColumn="0" w:firstRowLastColumn="0" w:lastRowFirstColumn="0" w:lastRowLastColumn="0"/>
+              <w:rPr>
+                <w:bCs/>
+                <w:sz w:val="24"/>
+                <w:szCs w:val="36"/>
+              </w:rPr>
+            </w:pPr>
+            <w:r>
+              <w:rPr>
+                <w:bCs/>
+                <w:sz w:val="24"/>
+                <w:szCs w:val="36"/>
+              </w:rPr>
+              <w:t xml:space="preserve">Una volta constatato la correttezza dell’articolo Siano convalida l’articolo rendendolo visibile. Botta viene notificato dell’avvenuta pubblicazione </w:t>
             </w:r>
           </w:p>
         </w:tc>
@@ -1982,7 +2441,7 @@
                 <w:szCs w:val="44"/>
               </w:rPr>
             </w:pPr>
-            <w:bookmarkStart w:id="2" w:name="_Hlk23260519"/>
+            <w:bookmarkStart w:id="1" w:name="_Hlk23260519"/>
             <w:r>
               <w:rPr>
                 <w:bCs w:val="0"/>
@@ -1991,6 +2450,7 @@
                 <w:sz w:val="32"/>
                 <w:szCs w:val="44"/>
               </w:rPr>
+              <w:lastRenderedPageBreak/>
               <w:t>Nome Scenario</w:t>
             </w:r>
           </w:p>
@@ -2205,7 +2665,39 @@
                 <w:sz w:val="24"/>
                 <w:szCs w:val="36"/>
               </w:rPr>
-              <w:t>Botta, dopo ever effettuato il login tramite username:” Botta” e password:” franchino”, accede al proprio pannello di controllo. All’interno del pannello è presente la sezione “Annuncia evento”.</w:t>
+              <w:t xml:space="preserve">Botta, dopo </w:t>
+            </w:r>
+            <w:r>
+              <w:rPr>
+                <w:bCs/>
+                <w:sz w:val="24"/>
+                <w:szCs w:val="36"/>
+              </w:rPr>
+              <w:t>a</w:t>
+            </w:r>
+            <w:r>
+              <w:rPr>
+                <w:bCs/>
+                <w:sz w:val="24"/>
+                <w:szCs w:val="36"/>
+              </w:rPr>
+              <w:t xml:space="preserve">ver effettuato il login tramite </w:t>
+            </w:r>
+            <w:r>
+              <w:rPr>
+                <w:bCs/>
+                <w:sz w:val="24"/>
+                <w:szCs w:val="36"/>
+              </w:rPr>
+              <w:t xml:space="preserve">i propri dati personali e </w:t>
+            </w:r>
+            <w:r>
+              <w:rPr>
+                <w:bCs/>
+                <w:sz w:val="24"/>
+                <w:szCs w:val="36"/>
+              </w:rPr>
+              <w:t>accede al pannello di controllo. All’interno del pannello è presente la sezione “Annuncia evento”.</w:t>
             </w:r>
           </w:p>
           <w:p>
@@ -2239,7 +2731,31 @@
                 <w:sz w:val="24"/>
                 <w:szCs w:val="36"/>
               </w:rPr>
-              <w:t>L’autore Botta, tramite un form, fissa data, luogo e ora dell’evento fornendo una descrizione dei temi trattati durante l’evento.</w:t>
+              <w:t>L’autore Botta</w:t>
+            </w:r>
+            <w:r>
+              <w:rPr>
+                <w:bCs/>
+                <w:sz w:val="24"/>
+                <w:szCs w:val="36"/>
+              </w:rPr>
+              <w:t xml:space="preserve"> fornisce le informazioni sull’evento specificando </w:t>
+            </w:r>
+            <w:r>
+              <w:rPr>
+                <w:bCs/>
+                <w:sz w:val="24"/>
+                <w:szCs w:val="36"/>
+              </w:rPr>
+              <w:t>data, luogo</w:t>
+            </w:r>
+            <w:r>
+              <w:rPr>
+                <w:bCs/>
+                <w:sz w:val="24"/>
+                <w:szCs w:val="36"/>
+              </w:rPr>
+              <w:t>, ora, e una breve descrizione di quelli che saranno i temi trattati durante l’evento.</w:t>
             </w:r>
           </w:p>
           <w:p>
@@ -2273,20 +2789,78 @@
                 <w:sz w:val="24"/>
                 <w:szCs w:val="36"/>
               </w:rPr>
-              <w:t xml:space="preserve">L’autore rende pubblico l’annuncio dell’evento e sarà visibile sulla sezione “Eventi” del </w:t>
-            </w:r>
-            <w:r>
-              <w:rPr>
-                <w:bCs/>
-                <w:sz w:val="24"/>
-                <w:szCs w:val="36"/>
-              </w:rPr>
-              <w:t>sistema. Inolte gli utenti che seguono l’autore riceveranno una notifica dal sistema dell’evento pubblicato dall’autore seguito.</w:t>
-            </w:r>
+              <w:t xml:space="preserve">L’autore </w:t>
+            </w:r>
+            <w:r>
+              <w:rPr>
+                <w:bCs/>
+                <w:sz w:val="24"/>
+                <w:szCs w:val="36"/>
+              </w:rPr>
+              <w:t xml:space="preserve">sottomette l’evento e </w:t>
+            </w:r>
+            <w:r>
+              <w:rPr>
+                <w:bCs/>
+                <w:sz w:val="24"/>
+                <w:szCs w:val="36"/>
+              </w:rPr>
+              <w:t>rende pubblico l’annuncio</w:t>
+            </w:r>
+            <w:r>
+              <w:rPr>
+                <w:bCs/>
+                <w:sz w:val="24"/>
+                <w:szCs w:val="36"/>
+              </w:rPr>
+              <w:t xml:space="preserve"> risultando </w:t>
+            </w:r>
+            <w:r>
+              <w:rPr>
+                <w:bCs/>
+                <w:sz w:val="24"/>
+                <w:szCs w:val="36"/>
+              </w:rPr>
+              <w:t xml:space="preserve">visibile </w:t>
+            </w:r>
+            <w:r>
+              <w:rPr>
+                <w:bCs/>
+                <w:sz w:val="24"/>
+                <w:szCs w:val="36"/>
+              </w:rPr>
+              <w:t>all’interno della</w:t>
+            </w:r>
+            <w:r>
+              <w:rPr>
+                <w:bCs/>
+                <w:sz w:val="24"/>
+                <w:szCs w:val="36"/>
+              </w:rPr>
+              <w:t xml:space="preserve"> sezione “Eventi” del </w:t>
+            </w:r>
+            <w:r>
+              <w:rPr>
+                <w:bCs/>
+                <w:sz w:val="24"/>
+                <w:szCs w:val="36"/>
+              </w:rPr>
+              <w:t>sistema.</w:t>
+            </w:r>
+            <w:r>
+              <w:rPr>
+                <w:bCs/>
+                <w:sz w:val="24"/>
+                <w:szCs w:val="36"/>
+              </w:rPr>
+              <w:t xml:space="preserve"> </w:t>
+            </w:r>
+            <w:bookmarkStart w:id="2" w:name="_GoBack"/>
+            <w:bookmarkEnd w:id="2"/>
           </w:p>
         </w:tc>
       </w:tr>
-      <w:bookmarkEnd w:id="2"/>
+      <w:bookmarkEnd w:id="1"/>
     </w:tbl>
     <w:p>
       <w:pPr>
@@ -2414,8 +2988,20 @@
           <w:sz w:val="32"/>
           <w:szCs w:val="48"/>
         </w:rPr>
-        <w:t>5)Target Enviroment</w:t>
-      </w:r>
+        <w:lastRenderedPageBreak/>
+        <w:t xml:space="preserve">5)Target </w:t>
+      </w:r>
+      <w:proofErr w:type="spellStart"/>
+      <w:r>
+        <w:rPr>
+          <w:b/>
+          <w:bCs/>
+          <w:sz w:val="32"/>
+          <w:szCs w:val="48"/>
+        </w:rPr>
+        <w:t>Enviroment</w:t>
+      </w:r>
+      <w:proofErr w:type="spellEnd"/>
     </w:p>
     <w:p>
       <w:pPr>
@@ -2436,7 +3022,25 @@
           <w:sz w:val="24"/>
           <w:szCs w:val="36"/>
         </w:rPr>
-        <w:t>Tutti gli utenti possono accedere al sistema tramite un web-browser che supporta Javascript e java applets.</w:t>
+        <w:t xml:space="preserve">Tutti gli utenti possono accedere al sistema tramite un web-browser che supporta </w:t>
+      </w:r>
+      <w:proofErr w:type="spellStart"/>
+      <w:r>
+        <w:rPr>
+          <w:bCs/>
+          <w:sz w:val="24"/>
+          <w:szCs w:val="36"/>
+        </w:rPr>
+        <w:t>Javascript</w:t>
+      </w:r>
+      <w:proofErr w:type="spellEnd"/>
+      <w:r>
+        <w:rPr>
+          <w:bCs/>
+          <w:sz w:val="24"/>
+          <w:szCs w:val="36"/>
+        </w:rPr>
+        <w:t xml:space="preserve"> e java applets.</w:t>
       </w:r>
     </w:p>
     <w:p>
@@ -2515,12 +3119,30 @@
           <w:szCs w:val="40"/>
         </w:rPr>
       </w:pPr>
+      <w:proofErr w:type="spellStart"/>
+      <w:proofErr w:type="gramStart"/>
       <w:r>
         <w:rPr>
           <w:sz w:val="24"/>
           <w:szCs w:val="40"/>
         </w:rPr>
-        <w:t>DeadLines(Scadenze):</w:t>
+        <w:t>DeadLines</w:t>
+      </w:r>
+      <w:proofErr w:type="spellEnd"/>
+      <w:r>
+        <w:rPr>
+          <w:sz w:val="24"/>
+          <w:szCs w:val="40"/>
+        </w:rPr>
+        <w:t>(</w:t>
+      </w:r>
+      <w:proofErr w:type="gramEnd"/>
+      <w:r>
+        <w:rPr>
+          <w:sz w:val="24"/>
+          <w:szCs w:val="40"/>
+        </w:rPr>
+        <w:t>Scadenze):</w:t>
       </w:r>
     </w:p>
     <w:p>
@@ -2541,7 +3163,25 @@
           <w:sz w:val="24"/>
           <w:szCs w:val="24"/>
         </w:rPr>
-        <w:t>1. Problem Statement: 11 ottobre 2019</w:t>
+        <w:t xml:space="preserve">1. </w:t>
+      </w:r>
+      <w:proofErr w:type="spellStart"/>
+      <w:r>
+        <w:rPr>
+          <w:rFonts w:ascii="Calibri" w:hAnsi="Calibri" w:cs="Calibri"/>
+          <w:sz w:val="24"/>
+          <w:szCs w:val="24"/>
+        </w:rPr>
+        <w:t>Problem</w:t>
+      </w:r>
+      <w:proofErr w:type="spellEnd"/>
+      <w:r>
+        <w:rPr>
+          <w:rFonts w:ascii="Calibri" w:hAnsi="Calibri" w:cs="Calibri"/>
+          <w:sz w:val="24"/>
+          <w:szCs w:val="24"/>
+        </w:rPr>
+        <w:t xml:space="preserve"> Statement: 11 ottobre 2019</w:t>
       </w:r>
     </w:p>
     <w:p>
@@ -2583,7 +3223,43 @@
           <w:sz w:val="24"/>
           <w:szCs w:val="24"/>
         </w:rPr>
-        <w:t>3. Requirements Analysis Document: 8 novembre 2019</w:t>
+        <w:t xml:space="preserve">3. </w:t>
+      </w:r>
+      <w:proofErr w:type="spellStart"/>
+      <w:r>
+        <w:rPr>
+          <w:rFonts w:ascii="Calibri" w:hAnsi="Calibri" w:cs="Calibri"/>
+          <w:sz w:val="24"/>
+          <w:szCs w:val="24"/>
+        </w:rPr>
+        <w:t>Requirements</w:t>
+      </w:r>
+      <w:proofErr w:type="spellEnd"/>
+      <w:r>
+        <w:rPr>
+          <w:rFonts w:ascii="Calibri" w:hAnsi="Calibri" w:cs="Calibri"/>
+          <w:sz w:val="24"/>
+          <w:szCs w:val="24"/>
+        </w:rPr>
+        <w:t xml:space="preserve"> Analysis </w:t>
+      </w:r>
+      <w:proofErr w:type="spellStart"/>
+      <w:r>
+        <w:rPr>
+          <w:rFonts w:ascii="Calibri" w:hAnsi="Calibri" w:cs="Calibri"/>
+          <w:sz w:val="24"/>
+          <w:szCs w:val="24"/>
+        </w:rPr>
+        <w:t>Document</w:t>
+      </w:r>
+      <w:proofErr w:type="spellEnd"/>
+      <w:r>
+        <w:rPr>
+          <w:rFonts w:ascii="Calibri" w:hAnsi="Calibri" w:cs="Calibri"/>
+          <w:sz w:val="24"/>
+          <w:szCs w:val="24"/>
+        </w:rPr>
+        <w:t>: 8 novembre 2019</w:t>
       </w:r>
     </w:p>
     <w:p>
@@ -2604,7 +3280,25 @@
           <w:sz w:val="24"/>
           <w:szCs w:val="24"/>
         </w:rPr>
-        <w:t>4. System Design Document: 29 novembre 2019</w:t>
+        <w:t xml:space="preserve">4. System Design </w:t>
+      </w:r>
+      <w:proofErr w:type="spellStart"/>
+      <w:r>
+        <w:rPr>
+          <w:rFonts w:ascii="Calibri" w:hAnsi="Calibri" w:cs="Calibri"/>
+          <w:sz w:val="24"/>
+          <w:szCs w:val="24"/>
+        </w:rPr>
+        <w:t>Document</w:t>
+      </w:r>
+      <w:proofErr w:type="spellEnd"/>
+      <w:r>
+        <w:rPr>
+          <w:rFonts w:ascii="Calibri" w:hAnsi="Calibri" w:cs="Calibri"/>
+          <w:sz w:val="24"/>
+          <w:szCs w:val="24"/>
+        </w:rPr>
+        <w:t>: 29 novembre 2019</w:t>
       </w:r>
     </w:p>
     <w:p>
@@ -2676,6 +3370,8 @@
           <w:szCs w:val="28"/>
         </w:rPr>
       </w:pPr>
+      <w:proofErr w:type="spellStart"/>
+      <w:proofErr w:type="gramStart"/>
       <w:r>
         <w:rPr>
           <w:rFonts w:ascii="Calibri" w:hAnsi="Calibri" w:cs="Calibri"/>
@@ -2697,7 +3393,19 @@
           <w:sz w:val="28"/>
           <w:szCs w:val="28"/>
         </w:rPr>
-        <w:t>Queste date sono indicative in quanto possono essere soggette a cambiamenti.</w:t>
+        <w:t>Queste</w:t>
+      </w:r>
+      <w:proofErr w:type="spellEnd"/>
+      <w:proofErr w:type="gramEnd"/>
+      <w:r>
+        <w:rPr>
+          <w:rFonts w:ascii="Calibri" w:hAnsi="Calibri" w:cs="Calibri"/>
+          <w:b/>
+          <w:bCs/>
+          <w:sz w:val="28"/>
+          <w:szCs w:val="28"/>
+        </w:rPr>
+        <w:t xml:space="preserve"> date sono indicative in quanto possono essere soggette a cambiamenti.</w:t>
       </w:r>
     </w:p>
     <w:bookmarkEnd w:id="0"/>
@@ -5328,7 +6036,7 @@
     <w:lsdException w:name="Table Web 2" w:semiHidden="1" w:unhideWhenUsed="1"/>
     <w:lsdException w:name="Table Web 3" w:semiHidden="1" w:unhideWhenUsed="1"/>
     <w:lsdException w:name="Balloon Text" w:semiHidden="1" w:unhideWhenUsed="1"/>
-    <w:lsdException w:name="Table Grid" w:semiHidden="1" w:uiPriority="59" w:unhideWhenUsed="1"/>
+    <w:lsdException w:name="Table Grid" w:uiPriority="59"/>
     <w:lsdException w:name="Table Theme" w:semiHidden="1" w:unhideWhenUsed="1"/>
     <w:lsdException w:name="Placeholder Text" w:semiHidden="1"/>
     <w:lsdException w:name="No Spacing" w:uiPriority="1" w:qFormat="1"/>
@@ -6085,7 +6793,7 @@
 </file>
 
 <file path=customXml/itemProps1.xml><?xml version="1.0" encoding="utf-8"?>
-<ds:datastoreItem xmlns:ds="http://schemas.openxmlformats.org/officeDocument/2006/customXml" ds:itemID="{8E2FA226-41D8-4908-BA80-AAA501C9E944}">
+<ds:datastoreItem xmlns:ds="http://schemas.openxmlformats.org/officeDocument/2006/customXml" ds:itemID="{86B23EED-865B-45ED-84AA-7070A33D322A}">
   <ds:schemaRefs>
     <ds:schemaRef ds:uri="http://schemas.openxmlformats.org/officeDocument/2006/bibliography"/>
   </ds:schemaRefs>

</xml_diff>